<commit_message>
Pakeistas ivadas sujungus su pradzia problemos analizes
</commit_message>
<xml_diff>
--- a/BAKALAURAS.docx
+++ b/BAKALAURAS.docx
@@ -33,7 +33,7 @@
             <v:path o:extrusionok="f" gradientshapeok="t" o:connecttype="rect"/>
             <o:lock v:ext="edit" aspectratio="t"/>
           </v:shapetype>
-          <v:shape id="_x0000_i1025" type="#_x0000_t75" style="width:150.2pt;height:78.25pt">
+          <v:shape id="_x0000_i1025" type="#_x0000_t75" style="width:150.2pt;height:78.2pt">
             <v:imagedata r:id="rId8" o:title="herbas"/>
           </v:shape>
         </w:pict>
@@ -3127,496 +3127,13 @@
         <w:ind w:firstLine="360"/>
       </w:pPr>
       <w:r>
-        <w:t>Žaidimuose, animuotuose filmuose, įvairiose vizualizacijose neretai naudojami virtualūs</w:t>
-      </w:r>
-      <w:r>
-        <w:t xml:space="preserve"> pastatai, miestai. Be perstojo augančios techn</w:t>
-      </w:r>
-      <w:r>
-        <w:t>inės ir programinės įrangos gali</w:t>
-      </w:r>
-      <w:r>
-        <w:t xml:space="preserve">mybės leidžia juose </w:t>
-      </w:r>
-      <w:r>
-        <w:t>pa</w:t>
-      </w:r>
-      <w:r>
-        <w:t>naudoti vis detalesnius 3D modelius. Natūralu, kad vis sudėtingesnių objektų modeliavimas rankomis reikala</w:t>
-      </w:r>
-      <w:r>
-        <w:t>uja</w:t>
-      </w:r>
-      <w:r>
-        <w:t xml:space="preserve"> vis didesnių laiko ir piniginių sąnaudų. </w:t>
-      </w:r>
-      <w:r>
-        <w:t xml:space="preserve">Galimas šios problemos sprendimas – automatinis, procedūrinis generavimas. </w:t>
-      </w:r>
-      <w:r>
-        <w:t>Procedūrinis generavimas jau naudojamas kurti iš esmės bet ką – animacijas, augalus, gyvūnus,</w:t>
-      </w:r>
-      <w:r>
-        <w:t xml:space="preserve"> tekstūras,</w:t>
-      </w:r>
-      <w:r>
-        <w:t xml:space="preserve"> specialiuosius</w:t>
-      </w:r>
-      <w:r>
-        <w:t xml:space="preserve"> efektus ar net ištisą visatą</w:t>
-      </w:r>
-      <w:r>
-        <w:t xml:space="preserve"> su unikaliomis planetomis turinčiomis savo ekosistemas (No Man‘s Sky)</w:t>
-      </w:r>
-      <w:r>
-        <w:t>.</w:t>
-      </w:r>
-    </w:p>
-    <w:p>
-      <w:pPr>
-        <w:ind w:firstLine="360"/>
-      </w:pPr>
-      <w:r>
-        <w:t>Kompanijos procedūriniam generavimui naudoją įvairią trimačių modelių generavimo programinę įrangą arba modeliavimo programose ar žaidimų var</w:t>
-      </w:r>
-      <w:r>
-        <w:t>ikliuose vei</w:t>
-      </w:r>
-      <w:r>
-        <w:t>kiančius atitinkamas pa</w:t>
-      </w:r>
-      <w:r>
-        <w:t>programes</w:t>
-      </w:r>
-      <w:r>
-        <w:t>.</w:t>
-      </w:r>
-      <w:r>
-        <w:t xml:space="preserve"> </w:t>
-      </w:r>
-      <w:r>
-        <w:t>Procedūrinė</w:t>
-      </w:r>
-      <w:r>
-        <w:t xml:space="preserve"> </w:t>
-      </w:r>
-      <w:r>
-        <w:t>m</w:t>
-      </w:r>
-      <w:r>
-        <w:t>odelių generacija gali būti vyk</w:t>
-      </w:r>
-      <w:r>
-        <w:t>doma net ir pačio žaidimo metu.</w:t>
-      </w:r>
-      <w:r>
-        <w:t xml:space="preserve"> </w:t>
-      </w:r>
-    </w:p>
-    <w:p>
-      <w:pPr>
-        <w:ind w:firstLine="360"/>
-      </w:pPr>
-      <w:r>
-        <w:t>At</w:t>
-      </w:r>
-      <w:r>
-        <w:t>si</w:t>
-      </w:r>
-      <w:r>
-        <w:t>žvelgiant į darbo tem</w:t>
-      </w:r>
-      <w:r>
-        <w:t>atik</w:t>
-      </w:r>
-      <w:r>
-        <w:t xml:space="preserve">ą – 3D </w:t>
-      </w:r>
-      <w:r>
-        <w:t>objektų</w:t>
-      </w:r>
-      <w:r>
-        <w:t xml:space="preserve"> generavimo pa</w:t>
-      </w:r>
-      <w:r>
-        <w:t xml:space="preserve">programė veikianti žaidimo variklyje </w:t>
-      </w:r>
-      <w:r>
-        <w:t>yra skirta automatiškai generuoti pastatus pagal nustatytus parametrus. Vartotojas, priklausomai nu</w:t>
-      </w:r>
-      <w:r>
-        <w:t>o poreikių, gali valdyti įva</w:t>
-      </w:r>
-      <w:r>
-        <w:t>i</w:t>
-      </w:r>
-      <w:r>
-        <w:t>rias generuojamo pastato charakteristikas</w:t>
-      </w:r>
-      <w:r>
-        <w:t>.</w:t>
-      </w:r>
-    </w:p>
-    <w:p>
-      <w:pPr>
-        <w:ind w:firstLine="360"/>
-      </w:pPr>
-      <w:r>
-        <w:t>Šiuo metu siūlomi pastatų ir miestų generatoriai arba orientuoti į</w:t>
-      </w:r>
-      <w:r>
-        <w:t xml:space="preserve"> realistinį šiuolaikinių pastatų generavimą</w:t>
-      </w:r>
-      <w:r>
-        <w:t xml:space="preserve"> </w:t>
-      </w:r>
-      <w:r>
-        <w:t>bei universalumą</w:t>
-      </w:r>
-      <w:r>
-        <w:t>. Taigi iškyla poreikis</w:t>
-      </w:r>
-      <w:r>
-        <w:t xml:space="preserve"> generatoriui orientuotam į labiau organinius bei stilizuotus vidužamžių pastatus.</w:t>
-      </w:r>
-    </w:p>
-    <w:p>
-      <w:bookmarkStart w:id="1" w:name="_Toc28426315"/>
-      <w:r>
-        <w:rPr>
-          <w:rStyle w:val="Heading2Char"/>
-        </w:rPr>
-        <w:t>Darbo tikslas ir uždaviniai</w:t>
-      </w:r>
-      <w:bookmarkEnd w:id="1"/>
-      <w:r>
-        <w:t>:</w:t>
-      </w:r>
-    </w:p>
-    <w:p>
-      <w:pPr>
-        <w:ind w:firstLine="720"/>
-      </w:pPr>
-      <w:r>
-        <w:rPr>
-          <w:b/>
-        </w:rPr>
-        <w:t>Darbo t</w:t>
-      </w:r>
-      <w:r>
-        <w:rPr>
-          <w:b/>
-        </w:rPr>
-        <w:t>ikslas</w:t>
-      </w:r>
-      <w:r>
-        <w:rPr>
-          <w:b/>
-        </w:rPr>
-        <w:t xml:space="preserve"> –</w:t>
-      </w:r>
-      <w:r>
-        <w:t xml:space="preserve"> apžvelgti egzistuojančių pastatų generatorių galimybes,</w:t>
-      </w:r>
-      <w:r>
-        <w:t xml:space="preserve"> </w:t>
-      </w:r>
-      <w:r>
-        <w:t>išsiaiškinti galimus pastatų generavimo metodus bei jų taikymą. Pasirinkti tinkamiausius metodus kuriamam</w:t>
-      </w:r>
-      <w:r>
-        <w:t xml:space="preserve"> viduramžių</w:t>
-      </w:r>
-      <w:bookmarkStart w:id="2" w:name="_GoBack"/>
-      <w:bookmarkEnd w:id="2"/>
-      <w:r>
-        <w:t xml:space="preserve"> pastatų generatoriui.</w:t>
-      </w:r>
-    </w:p>
-    <w:p>
-      <w:pPr>
-        <w:ind w:firstLine="720"/>
-      </w:pPr>
-      <w:r>
-        <w:rPr>
-          <w:b/>
-        </w:rPr>
-        <w:t>Tyrimo objektas</w:t>
-      </w:r>
-      <w:r>
-        <w:t xml:space="preserve"> – automatiniai virtualių pastatų generavimo metodai.</w:t>
-      </w:r>
-    </w:p>
-    <w:p>
-      <w:pPr>
-        <w:ind w:firstLine="720"/>
-      </w:pPr>
-      <w:r>
-        <w:rPr>
-          <w:b/>
-        </w:rPr>
-        <w:t>Tyrimo problema</w:t>
-      </w:r>
-      <w:r>
-        <w:t xml:space="preserve"> – Pastatų generatorių, orientuotų į</w:t>
-      </w:r>
-      <w:r>
-        <w:t xml:space="preserve"> stilizuotą</w:t>
-      </w:r>
-      <w:r>
-        <w:t xml:space="preserve"> vid</w:t>
-      </w:r>
-      <w:r>
-        <w:t>u</w:t>
-      </w:r>
-      <w:r>
-        <w:t>ramžišką stilių, trūkumas.</w:t>
-      </w:r>
-    </w:p>
-    <w:p>
-      <w:pPr>
-        <w:ind w:firstLine="720"/>
-      </w:pPr>
-      <w:r>
-        <w:rPr>
-          <w:b/>
-        </w:rPr>
-        <w:t>Darbo u</w:t>
-      </w:r>
-      <w:r>
-        <w:rPr>
-          <w:b/>
-        </w:rPr>
-        <w:t>ždaviniai</w:t>
-      </w:r>
-      <w:r>
-        <w:rPr>
-          <w:b/>
-        </w:rPr>
-        <w:t xml:space="preserve">: </w:t>
-      </w:r>
-    </w:p>
-    <w:p>
-      <w:pPr>
-        <w:pStyle w:val="ListParagraph"/>
-        <w:numPr>
-          <w:ilvl w:val="0"/>
-          <w:numId w:val="17"/>
-        </w:numPr>
-      </w:pPr>
-      <w:r>
-        <w:t>Apžvelgti rinkoje egzistuojančių pastatų generatorių galimybes;</w:t>
-      </w:r>
-    </w:p>
-    <w:p>
-      <w:pPr>
-        <w:pStyle w:val="ListParagraph"/>
-        <w:numPr>
-          <w:ilvl w:val="0"/>
-          <w:numId w:val="17"/>
-        </w:numPr>
-      </w:pPr>
-      <w:r>
-        <w:t>Išnagrinėti populiariausius procedūrinių 3D objektų generavimo metodus</w:t>
-      </w:r>
-      <w:r>
-        <w:t>;</w:t>
-      </w:r>
-    </w:p>
-    <w:p>
-      <w:pPr>
-        <w:pStyle w:val="ListParagraph"/>
-        <w:numPr>
-          <w:ilvl w:val="0"/>
-          <w:numId w:val="17"/>
-        </w:numPr>
-      </w:pPr>
-      <w:r>
-        <w:t>Atlikti pastatų g</w:t>
-      </w:r>
-      <w:r>
-        <w:t>eneratoriaus projektavimą, pasir</w:t>
-      </w:r>
-      <w:r>
-        <w:t>inkti tinkamą programinę įrangą;</w:t>
-      </w:r>
-    </w:p>
-    <w:p>
-      <w:pPr>
-        <w:pStyle w:val="ListParagraph"/>
-        <w:numPr>
-          <w:ilvl w:val="0"/>
-          <w:numId w:val="17"/>
-        </w:numPr>
-      </w:pPr>
-      <w:r>
-        <w:t>Atrinkti geriausiai low poly viduramžių pastatų generavimui tinkamus metodus</w:t>
-      </w:r>
-      <w:r>
-        <w:t>;</w:t>
-      </w:r>
-    </w:p>
-    <w:p>
-      <w:pPr>
-        <w:pStyle w:val="ListParagraph"/>
-        <w:numPr>
-          <w:ilvl w:val="0"/>
-          <w:numId w:val="17"/>
-        </w:numPr>
-      </w:pPr>
-      <w:r>
-        <w:t>Realizuoti programą, atlikti bandymus,</w:t>
-      </w:r>
-      <w:r>
-        <w:t xml:space="preserve"> suformuluoti išvadas;</w:t>
-      </w:r>
-    </w:p>
-    <w:p>
-      <w:pPr>
-        <w:ind w:firstLine="720"/>
-      </w:pPr>
-      <w:r>
-        <w:rPr>
-          <w:b/>
-        </w:rPr>
-        <w:t>Darbo struktūra</w:t>
-      </w:r>
-      <w:r>
-        <w:t>:</w:t>
-      </w:r>
-      <w:r>
-        <w:t xml:space="preserve"> </w:t>
-      </w:r>
-    </w:p>
-    <w:p>
-      <w:pPr>
-        <w:pStyle w:val="ListParagraph"/>
-        <w:numPr>
-          <w:ilvl w:val="0"/>
-          <w:numId w:val="18"/>
-        </w:numPr>
-      </w:pPr>
-      <w:r>
-        <w:t>Antras skyrius – egzistuojančių pastatų generatorių apžvalga bei pastatų generavimo algoritmų analizė</w:t>
-      </w:r>
-    </w:p>
-    <w:p>
-      <w:pPr>
-        <w:pStyle w:val="ListParagraph"/>
-        <w:numPr>
-          <w:ilvl w:val="0"/>
-          <w:numId w:val="18"/>
-        </w:numPr>
-      </w:pPr>
-      <w:r>
-        <w:t>Trečias skyrius – pr</w:t>
-      </w:r>
-      <w:r>
-        <w:t>o</w:t>
-      </w:r>
-      <w:r>
-        <w:t>jektinė dalis</w:t>
-      </w:r>
-    </w:p>
-    <w:p>
-      <w:pPr>
-        <w:pStyle w:val="ListParagraph"/>
-        <w:numPr>
-          <w:ilvl w:val="0"/>
-          <w:numId w:val="18"/>
-        </w:numPr>
-      </w:pPr>
-      <w:r>
-        <w:t>Ketvirtas skyrius – testavimas</w:t>
-      </w:r>
-    </w:p>
-    <w:p>
-      <w:pPr>
-        <w:pStyle w:val="ListParagraph"/>
-        <w:numPr>
-          <w:ilvl w:val="0"/>
-          <w:numId w:val="18"/>
-        </w:numPr>
-      </w:pPr>
-      <w:r>
-        <w:lastRenderedPageBreak/>
-        <w:t>Penktas skyrius - išvados</w:t>
-      </w:r>
-    </w:p>
-    <w:p>
-      <w:pPr>
-        <w:pStyle w:val="Heading1"/>
-        <w:numPr>
-          <w:ilvl w:val="0"/>
-          <w:numId w:val="16"/>
-        </w:numPr>
-      </w:pPr>
-      <w:bookmarkStart w:id="3" w:name="_Toc28426316"/>
-      <w:r>
-        <w:t xml:space="preserve">Procedūrinio modelių generavimo </w:t>
-      </w:r>
-      <w:r>
-        <w:t>technologijų</w:t>
-      </w:r>
-      <w:r>
-        <w:t xml:space="preserve"> analizė</w:t>
-      </w:r>
-      <w:bookmarkEnd w:id="3"/>
-    </w:p>
-    <w:p>
-      <w:pPr>
-        <w:pStyle w:val="Heading2"/>
-        <w:numPr>
-          <w:ilvl w:val="1"/>
-          <w:numId w:val="16"/>
-        </w:numPr>
-      </w:pPr>
-      <w:bookmarkStart w:id="4" w:name="_Toc28426317"/>
-      <w:r>
-        <w:t>K</w:t>
-      </w:r>
-      <w:r>
-        <w:t xml:space="preserve">uriamos </w:t>
-      </w:r>
-      <w:r>
-        <w:t>sistemos</w:t>
-      </w:r>
-      <w:r>
-        <w:t xml:space="preserve"> aktualumas</w:t>
-      </w:r>
-      <w:bookmarkEnd w:id="4"/>
-    </w:p>
-    <w:p/>
-    <w:p>
-      <w:pPr>
-        <w:ind w:firstLine="360"/>
-      </w:pPr>
-      <w:r>
-        <w:t>Žaidimų industrija</w:t>
-      </w:r>
-      <w:r>
-        <w:t xml:space="preserve"> 2019 metais gavo 152</w:t>
-      </w:r>
-      <w:r>
-        <w:t xml:space="preserve"> milijardus dolerių pajamų</w:t>
-      </w:r>
-      <w:r>
-        <w:t>, per metus paaugdama 9</w:t>
-      </w:r>
-      <w:r>
-        <w:t>.6</w:t>
+        <w:t>Žaidimų industrija 2019 metais gavo 152 milijardus dolerių pajamų, per metus paaugdama 9.6</w:t>
       </w:r>
       <w:r>
         <w:rPr>
           <w:lang w:val="en-GB"/>
         </w:rPr>
-        <w:t>%</w:t>
-      </w:r>
-      <w:r>
-        <w:rPr>
-          <w:lang w:val="en-GB"/>
-        </w:rPr>
-        <w:t xml:space="preserve"> </w:t>
+        <w:t xml:space="preserve">% </w:t>
       </w:r>
       <w:sdt>
         <w:sdtPr>
@@ -3703,43 +3220,7 @@
       </w:r>
       <w:proofErr w:type="spellEnd"/>
       <w:r>
-        <w:t>čdalį pajamų atnešė mobiliems įrenginiams skirti žaidimai.</w:t>
-      </w:r>
-      <w:r>
-        <w:t xml:space="preserve"> Tai svarbu, kadangi</w:t>
-      </w:r>
-      <w:r>
-        <w:t xml:space="preserve"> kiekvienam rinko</w:t>
-      </w:r>
-      <w:r>
-        <w:t>s se</w:t>
-      </w:r>
-      <w:r>
-        <w:t>gmentui naudojama skirtingo pajėgumo techninė įrangą, o silpniausių įrenginių dominavimas parodo, kad daugelis žaidimų</w:t>
-      </w:r>
-      <w:r>
-        <w:t>, lyginant su asmeni</w:t>
-      </w:r>
-      <w:r>
-        <w:t>niams kompiuteriams skirtais žaidimais, yra grafiškai pap</w:t>
-      </w:r>
-      <w:r>
-        <w:t>rasti.</w:t>
-      </w:r>
-      <w:r>
-        <w:t xml:space="preserve"> </w:t>
-      </w:r>
-      <w:r>
-        <w:t>Prie mobilių telefonų žaidimo grafinio paprastumo prisideda ir visose žaidimų platformose</w:t>
-      </w:r>
-      <w:r>
-        <w:t xml:space="preserve"> populiarius low poly </w:t>
-      </w:r>
-      <w:r>
-        <w:t>stilius</w:t>
-      </w:r>
-      <w:r>
-        <w:t xml:space="preserve"> </w:t>
+        <w:t xml:space="preserve">čdalį pajamų atnešė mobiliems įrenginiams skirti žaidimai. Tai svarbu, kadangi kiekvienam rinkos segmentui naudojama skirtingo pajėgumo techninė įrangą, o silpniausių įrenginių dominavimas parodo, kad daugelis žaidimų, lyginant su asmeniniams kompiuteriams skirtais žaidimais, yra grafiškai paprasti. Prie mobilių telefonų žaidimo grafinio paprastumo prisideda ir visose žaidimų platformose populiarius low poly stilius </w:t>
       </w:r>
       <w:sdt>
         <w:sdtPr>
@@ -3768,19 +3249,7 @@
         </w:sdtContent>
       </w:sdt>
       <w:r>
-        <w:t xml:space="preserve"> (geri jo pavyzdžiai būtų „Monument Valley“ ir „A</w:t>
-      </w:r>
-      <w:r>
-        <w:t>stronee</w:t>
-      </w:r>
-      <w:r>
-        <w:t>r“)</w:t>
-      </w:r>
-      <w:r>
-        <w:t xml:space="preserve">. </w:t>
-      </w:r>
-      <w:r>
-        <w:t>Žinoma grafinis paprastumas nereiškia, kad žaidimo aplinką lengvą sukurti, atvirkščiai, maži poligonų limitai reikalauja kokybiškos optimizacijos ir sunkiai palaikomo balanso tarp detalumo ir veikimo greičio.</w:t>
+        <w:t xml:space="preserve"> (geri jo pavyzdžiai būtų „Monument Valley“ ir „Astroneer“). Žinoma grafinis paprastumas nereiškia, kad žaidimo aplinką lengvą sukurti, atvirkščiai, maži poligonų limitai reikalauja kokybiškos optimizacijos ir sunkiai palaikomo balanso tarp detalumo ir veikimo greičio.</w:t>
       </w:r>
     </w:p>
     <w:p>
@@ -3823,122 +3292,354 @@
         </w:sdtContent>
       </w:sdt>
       <w:r>
-        <w:t>, atsižvelgiant į infliaciją, akivaizdu kasmet ta pati kaina duoda vis mažesnę vertę žaidimų kūrėjams, taigi jiems tenka, be kitų pelno auginim</w:t>
-      </w:r>
-      <w:r>
-        <w:t>o priemonių</w:t>
-      </w:r>
-      <w:r>
-        <w:t>, pastoviai optimi</w:t>
-      </w:r>
-      <w:r>
-        <w:t>z</w:t>
-      </w:r>
-      <w:r>
-        <w:t>uoti žaidimų kūrimo procesą. Procedūrinis žaidimo aplinkos generavimas – vienas</w:t>
-      </w:r>
-      <w:r>
-        <w:t xml:space="preserve"> iš kaštų mažinimo būdų</w:t>
-      </w:r>
-      <w:r>
-        <w:t>.</w:t>
+        <w:t>, atsižv</w:t>
+      </w:r>
+      <w:r>
+        <w:t xml:space="preserve">elgiant į infliaciją, akivaizdu, kad </w:t>
+      </w:r>
+      <w:r>
+        <w:t>kasmet ta pati kaina duoda vis mažesnę vertę žaidimų kūrėjams, taigi jiems tenka, be kitų pelno auginimo priemonių, pastoviai optimizuoti žaidimų kūrimo procesą. Procedūrinis žaidimo aplinkos generavimas – vienas iš kaštų mažinimo būdų. Procedūriškai generuoti objektai gali būti naudojami greitam prototipavimui – kurti bazinę žaidimo aplinkos išvaizdą, vėliau procedūrinius modelius pakeičiant kurtais rankomis. Tačiau vis tobulėjanti techninė įranga leidžia lengvai kurti ir kokybiškus galutiniame produkte naudojamus objektus ar net generuoti ištisą visatą su unikaliomis planetomis turinčiomis savo ekosistemas (No Man‘s Sky).</w:t>
+      </w:r>
+    </w:p>
+    <w:p>
+      <w:pPr>
+        <w:ind w:firstLine="360"/>
+      </w:pPr>
+      <w:r>
+        <w:t>Paprastai procedūriniame modelių generavime naudojami iš anksto paruošti bazinių modelių rinkiniai (tarkim durys, sienos, langai, stogo segmentai) turintys ir iš anksto sukurtas tekstūras. Rinkiniai panaudojami procedūriškai surinkti objektus. To pliusas, kad generuoti objektai gali būti geometriškai sudėtingi ir itin realistiški. Iš kitos pusės, bazinių modelių kūrimas reikalauja nemažai laiko, o juo sukūrus vėliau gali būti sudėtinga atlikti pakeitimus. Tokios generacijos pakaitalas – procedūrinis visų objekto dalių generavimas nuo pradžios iki pabaigos įskaitant ir tekstūras, ko ir bus siekiama kuriant šią sistema.</w:t>
+      </w:r>
+    </w:p>
+    <w:p>
+      <w:pPr>
+        <w:ind w:firstLine="360"/>
+      </w:pPr>
+      <w:r>
+        <w:t>Šiuo metu siūlomi pastatų ir miestų generatoriai arba orientuoti į</w:t>
+      </w:r>
+      <w:r>
+        <w:t xml:space="preserve"> realistinį šiuolaikinių pastatų generavimą</w:t>
       </w:r>
       <w:r>
         <w:t xml:space="preserve"> </w:t>
       </w:r>
       <w:r>
-        <w:t>Procedūriškai generuoti objektai gali būti naudojami greitam prot</w:t>
-      </w:r>
-      <w:r>
-        <w:t>ot</w:t>
-      </w:r>
-      <w:r>
-        <w:t>ipavimui –</w:t>
+        <w:t>bei universalumą</w:t>
+      </w:r>
+      <w:r>
+        <w:t xml:space="preserve">. </w:t>
+      </w:r>
+      <w:r>
+        <w:t>Akivaizdu, kad universalūs įrankiai primtini plačiam vartotojų ratui, o griežtos modernių pastatų formos leidžia nesunkiai, pasinaudojus tomis pačioms taisyklėmis, generuoti platų spektrą pastatų. Tačiau, nemažo skaičiaus žaidimų veiksmas vyksta viduramžių ar fantastinėse aplinkose, kur tokie generatoriai sunkiai pritaikomi.</w:t>
+      </w:r>
+    </w:p>
+    <w:p>
+      <w:pPr>
+        <w:ind w:firstLine="360"/>
+      </w:pPr>
+      <w:r>
+        <w:t>Taigi</w:t>
+      </w:r>
+      <w:r>
+        <w:t xml:space="preserve">, atsižvelgus į mobilių įrenginių dominavimą, low poly grafinio stiliaus populiarumą ir į šiuolaikinę architetūra orientuotus generatorius </w:t>
+      </w:r>
+      <w:r>
+        <w:t>iškyla poreikis</w:t>
       </w:r>
       <w:r>
         <w:t xml:space="preserve"> </w:t>
       </w:r>
       <w:r>
-        <w:t>kurti bazinę žaidimo aplinkos išvaizdą</w:t>
-      </w:r>
-      <w:r>
-        <w:t>,</w:t>
-      </w:r>
-      <w:r>
-        <w:t xml:space="preserve"> vėliau procedūrinius modelius pakeičiant</w:t>
+        <w:t>įrankiui leidžiančiam generuoti labiau organinius, stilizuotus viduramžių pastatus.</w:t>
+      </w:r>
+    </w:p>
+    <w:p>
+      <w:bookmarkStart w:id="1" w:name="_Toc28426315"/>
+      <w:r>
+        <w:rPr>
+          <w:rStyle w:val="Heading2Char"/>
+        </w:rPr>
+        <w:t>Darbo tikslas ir uždaviniai</w:t>
+      </w:r>
+      <w:bookmarkEnd w:id="1"/>
+      <w:r>
+        <w:t>:</w:t>
+      </w:r>
+    </w:p>
+    <w:p>
+      <w:pPr>
+        <w:ind w:firstLine="720"/>
+      </w:pPr>
+      <w:r>
+        <w:rPr>
+          <w:b/>
+        </w:rPr>
+        <w:t>Darbo t</w:t>
+      </w:r>
+      <w:r>
+        <w:rPr>
+          <w:b/>
+        </w:rPr>
+        <w:t>ikslas</w:t>
+      </w:r>
+      <w:r>
+        <w:rPr>
+          <w:b/>
+        </w:rPr>
+        <w:t xml:space="preserve"> –</w:t>
+      </w:r>
+      <w:r>
+        <w:t xml:space="preserve"> apžvelgti egzistuojančių pastatų generatorių galimybes,</w:t>
       </w:r>
       <w:r>
         <w:t xml:space="preserve"> </w:t>
       </w:r>
       <w:r>
-        <w:t>kurtais</w:t>
-      </w:r>
-      <w:r>
-        <w:t xml:space="preserve"> rankomis.</w:t>
-      </w:r>
-      <w:r>
-        <w:t xml:space="preserve"> Tačiau vis tobulėjanti techninė įranga leidžia lengvai kurti ir kokybiškus galutiniame produkte naudojamus objektus ar net generuoti visą žaidimo pasaulį, kas matoma žaidime „No Man‘s Sky“</w:t>
-      </w:r>
-      <w:r>
-        <w:t>.</w:t>
-      </w:r>
-    </w:p>
-    <w:p>
-      <w:pPr>
-        <w:ind w:firstLine="360"/>
-      </w:pPr>
-      <w:r>
-        <w:t>Paprastai procedūriniame modelių generavime naudojami iš anksto paruošti bazinių modelių rinkiniai (tarkim durys, sienos, langai, stogo segmentai) turintys ir iš anksto sukurtas tekstūras.</w:t>
-      </w:r>
-      <w:r>
-        <w:t xml:space="preserve"> Rinkiniai panaudojami </w:t>
-      </w:r>
-      <w:r>
-        <w:t>procedūriškai surinkti objektus.</w:t>
+        <w:t>išsiaiškinti galimus pastatų generavimo metodus bei jų taikymą. Pasirinkti tinkamiausius metodus kuriamam</w:t>
       </w:r>
       <w:r>
         <w:t xml:space="preserve"> </w:t>
       </w:r>
       <w:r>
-        <w:t>To pliusas, kad generuoti objektai gali būt</w:t>
-      </w:r>
-      <w:r>
-        <w:t>i geom</w:t>
-      </w:r>
-      <w:r>
-        <w:t>e</w:t>
-      </w:r>
-      <w:r>
-        <w:t>triškai sudėtingi ir itin realistiški</w:t>
-      </w:r>
-      <w:r>
-        <w:t>. Iš kitos pusės, bazinių modelių kūrimas reikalauja nemažai laiko, o</w:t>
-      </w:r>
-      <w:r>
-        <w:t xml:space="preserve"> juo sukūrus vėliau gali būti su</w:t>
-      </w:r>
-      <w:r>
-        <w:t>dėtinga atlikti pakeitimus.</w:t>
-      </w:r>
-      <w:r>
-        <w:t xml:space="preserve"> Tokios generacijos pakaitalas – procedūrinis visų </w:t>
-      </w:r>
-      <w:r>
-        <w:t>objekto dalių generavimas nuo pradžios ik</w:t>
-      </w:r>
-      <w:r>
-        <w:t>i pabaigos įskaitant ir tekstūras</w:t>
-      </w:r>
-      <w:r>
-        <w:t xml:space="preserve">, </w:t>
-      </w:r>
-      <w:r>
-        <w:t>ko ir bus siekiama</w:t>
-      </w:r>
-      <w:r>
-        <w:t xml:space="preserve"> kuriant šią sistema.</w:t>
-      </w:r>
-    </w:p>
+        <w:t xml:space="preserve">low poly </w:t>
+      </w:r>
+      <w:r>
+        <w:t>viduramžių</w:t>
+      </w:r>
+      <w:r>
+        <w:t xml:space="preserve"> pastatų generatoriui.</w:t>
+      </w:r>
+    </w:p>
+    <w:p>
+      <w:pPr>
+        <w:ind w:firstLine="720"/>
+      </w:pPr>
+      <w:r>
+        <w:rPr>
+          <w:b/>
+        </w:rPr>
+        <w:t>Tyrimo objektas</w:t>
+      </w:r>
+      <w:r>
+        <w:t xml:space="preserve"> – automatiniai virtualių pastatų generavimo metodai.</w:t>
+      </w:r>
+    </w:p>
+    <w:p>
+      <w:pPr>
+        <w:ind w:firstLine="720"/>
+      </w:pPr>
+      <w:r>
+        <w:rPr>
+          <w:b/>
+        </w:rPr>
+        <w:lastRenderedPageBreak/>
+        <w:t>Tyrimo problema</w:t>
+      </w:r>
+      <w:r>
+        <w:t xml:space="preserve"> – Pastatų generatorių, orientuotų į</w:t>
+      </w:r>
+      <w:r>
+        <w:t xml:space="preserve"> stilizuotą</w:t>
+      </w:r>
+      <w:r>
+        <w:t xml:space="preserve"> vid</w:t>
+      </w:r>
+      <w:r>
+        <w:t>u</w:t>
+      </w:r>
+      <w:r>
+        <w:t>ramžišką stilių, trūkumas.</w:t>
+      </w:r>
+    </w:p>
+    <w:p>
+      <w:pPr>
+        <w:ind w:firstLine="720"/>
+      </w:pPr>
+      <w:r>
+        <w:rPr>
+          <w:b/>
+        </w:rPr>
+        <w:t>Darbo u</w:t>
+      </w:r>
+      <w:r>
+        <w:rPr>
+          <w:b/>
+        </w:rPr>
+        <w:t>ždaviniai</w:t>
+      </w:r>
+      <w:r>
+        <w:rPr>
+          <w:b/>
+        </w:rPr>
+        <w:t xml:space="preserve">: </w:t>
+      </w:r>
+    </w:p>
+    <w:p>
+      <w:pPr>
+        <w:pStyle w:val="ListParagraph"/>
+        <w:numPr>
+          <w:ilvl w:val="0"/>
+          <w:numId w:val="17"/>
+        </w:numPr>
+      </w:pPr>
+      <w:r>
+        <w:t>Apžvelgti rinkoje egzistuojančių pastatų generatorių galimybes;</w:t>
+      </w:r>
+    </w:p>
+    <w:p>
+      <w:pPr>
+        <w:pStyle w:val="ListParagraph"/>
+        <w:numPr>
+          <w:ilvl w:val="0"/>
+          <w:numId w:val="17"/>
+        </w:numPr>
+      </w:pPr>
+      <w:r>
+        <w:t>Išnagrinėti populiariausius procedūrinių 3D objektų generavimo metodus</w:t>
+      </w:r>
+      <w:r>
+        <w:t>;</w:t>
+      </w:r>
+    </w:p>
+    <w:p>
+      <w:pPr>
+        <w:pStyle w:val="ListParagraph"/>
+        <w:numPr>
+          <w:ilvl w:val="0"/>
+          <w:numId w:val="17"/>
+        </w:numPr>
+      </w:pPr>
+      <w:r>
+        <w:t>Atlikti pastatų g</w:t>
+      </w:r>
+      <w:r>
+        <w:t>eneratoriaus projektavimą, pasir</w:t>
+      </w:r>
+      <w:r>
+        <w:t>inkti tinkamą programinę įrangą;</w:t>
+      </w:r>
+    </w:p>
+    <w:p>
+      <w:pPr>
+        <w:pStyle w:val="ListParagraph"/>
+        <w:numPr>
+          <w:ilvl w:val="0"/>
+          <w:numId w:val="17"/>
+        </w:numPr>
+      </w:pPr>
+      <w:r>
+        <w:t>Atrinkti geriausiai low poly viduramžių pastatų generavimui tinkamus metodus</w:t>
+      </w:r>
+      <w:r>
+        <w:t>;</w:t>
+      </w:r>
+    </w:p>
+    <w:p>
+      <w:pPr>
+        <w:pStyle w:val="ListParagraph"/>
+        <w:numPr>
+          <w:ilvl w:val="0"/>
+          <w:numId w:val="17"/>
+        </w:numPr>
+      </w:pPr>
+      <w:r>
+        <w:t>Realizuoti programą, atlikti bandymus,</w:t>
+      </w:r>
+      <w:r>
+        <w:t xml:space="preserve"> suformuluoti išvadas;</w:t>
+      </w:r>
+    </w:p>
+    <w:p>
+      <w:pPr>
+        <w:ind w:firstLine="720"/>
+      </w:pPr>
+      <w:r>
+        <w:rPr>
+          <w:b/>
+        </w:rPr>
+        <w:t>Darbo struktūra</w:t>
+      </w:r>
+      <w:r>
+        <w:t>:</w:t>
+      </w:r>
+      <w:r>
+        <w:t xml:space="preserve"> </w:t>
+      </w:r>
+    </w:p>
+    <w:p>
+      <w:pPr>
+        <w:pStyle w:val="ListParagraph"/>
+        <w:numPr>
+          <w:ilvl w:val="0"/>
+          <w:numId w:val="18"/>
+        </w:numPr>
+      </w:pPr>
+      <w:r>
+        <w:t>Antras skyrius – egzistuojančių pastatų generatorių apžvalga bei pastatų generavimo algoritmų analizė</w:t>
+      </w:r>
+    </w:p>
+    <w:p>
+      <w:pPr>
+        <w:pStyle w:val="ListParagraph"/>
+        <w:numPr>
+          <w:ilvl w:val="0"/>
+          <w:numId w:val="18"/>
+        </w:numPr>
+      </w:pPr>
+      <w:r>
+        <w:t>Trečias skyrius – pr</w:t>
+      </w:r>
+      <w:r>
+        <w:t>o</w:t>
+      </w:r>
+      <w:r>
+        <w:t>jektinė dalis</w:t>
+      </w:r>
+    </w:p>
+    <w:p>
+      <w:pPr>
+        <w:pStyle w:val="ListParagraph"/>
+        <w:numPr>
+          <w:ilvl w:val="0"/>
+          <w:numId w:val="18"/>
+        </w:numPr>
+      </w:pPr>
+      <w:r>
+        <w:t>Ketvirtas skyrius – testavimas</w:t>
+      </w:r>
+    </w:p>
+    <w:p>
+      <w:pPr>
+        <w:pStyle w:val="ListParagraph"/>
+        <w:numPr>
+          <w:ilvl w:val="0"/>
+          <w:numId w:val="18"/>
+        </w:numPr>
+      </w:pPr>
+      <w:r>
+        <w:t>Penktas skyrius - išvados</w:t>
+      </w:r>
+    </w:p>
+    <w:p>
+      <w:pPr>
+        <w:pStyle w:val="Heading1"/>
+        <w:numPr>
+          <w:ilvl w:val="0"/>
+          <w:numId w:val="16"/>
+        </w:numPr>
+      </w:pPr>
+      <w:bookmarkStart w:id="2" w:name="_Toc28426316"/>
+      <w:r>
+        <w:t xml:space="preserve">Procedūrinio modelių generavimo </w:t>
+      </w:r>
+      <w:r>
+        <w:t>technologijų</w:t>
+      </w:r>
+      <w:r>
+        <w:t xml:space="preserve"> analizė</w:t>
+      </w:r>
+      <w:bookmarkEnd w:id="2"/>
+    </w:p>
+    <w:p/>
     <w:p>
       <w:pPr>
         <w:pStyle w:val="Heading2"/>
@@ -3947,11 +3648,11 @@
           <w:numId w:val="16"/>
         </w:numPr>
       </w:pPr>
-      <w:bookmarkStart w:id="5" w:name="_Toc28426318"/>
+      <w:bookmarkStart w:id="3" w:name="_Toc28426318"/>
       <w:r>
         <w:t>Viduramžių namo architektūrinė analizė</w:t>
       </w:r>
-      <w:bookmarkEnd w:id="5"/>
+      <w:bookmarkEnd w:id="3"/>
     </w:p>
     <w:p>
       <w:pPr>
@@ -4131,7 +3832,6 @@
         </w:numPr>
       </w:pPr>
       <w:r>
-        <w:lastRenderedPageBreak/>
         <w:t>Namai turi kaminus</w:t>
       </w:r>
     </w:p>
@@ -4156,6 +3856,7 @@
           <w:noProof/>
           <w:lang w:eastAsia="lt-LT"/>
         </w:rPr>
+        <w:lastRenderedPageBreak/>
         <w:drawing>
           <wp:inline distT="0" distB="0" distL="0" distR="0">
             <wp:extent cx="5731510" cy="1925146"/>
@@ -4213,24 +3914,14 @@
       <w:r>
         <w:t xml:space="preserve">Pav. </w:t>
       </w:r>
-      <w:r>
-        <w:fldChar w:fldCharType="begin"/>
-      </w:r>
-      <w:r>
-        <w:instrText xml:space="preserve"> SEQ Pav. \* ARABIC </w:instrText>
-      </w:r>
-      <w:r>
-        <w:fldChar w:fldCharType="separate"/>
-      </w:r>
-      <w:r>
-        <w:rPr>
-          <w:noProof/>
-        </w:rPr>
-        <w:t>1</w:t>
-      </w:r>
-      <w:r>
-        <w:fldChar w:fldCharType="end"/>
-      </w:r>
+      <w:fldSimple w:instr=" SEQ Pav. \* ARABIC ">
+        <w:r>
+          <w:rPr>
+            <w:noProof/>
+          </w:rPr>
+          <w:t>1</w:t>
+        </w:r>
+      </w:fldSimple>
       <w:r>
         <w:t xml:space="preserve"> Fachverkiniai namai</w:t>
       </w:r>
@@ -4271,6 +3962,10 @@
     </w:p>
     <w:p>
       <w:r>
+        <w:rPr>
+          <w:noProof/>
+          <w:lang w:eastAsia="lt-LT"/>
+        </w:rPr>
         <w:drawing>
           <wp:inline distT="0" distB="0" distL="0" distR="0" wp14:anchorId="5FCE2342" wp14:editId="4210BCF8">
             <wp:extent cx="1602029" cy="2330224"/>
@@ -4316,11 +4011,11 @@
           <w:numId w:val="16"/>
         </w:numPr>
       </w:pPr>
-      <w:bookmarkStart w:id="6" w:name="_Toc28426319"/>
+      <w:bookmarkStart w:id="4" w:name="_Toc28426319"/>
       <w:r>
         <w:t>Programų apžvalga</w:t>
       </w:r>
-      <w:bookmarkEnd w:id="6"/>
+      <w:bookmarkEnd w:id="4"/>
     </w:p>
     <w:p/>
     <w:p>
@@ -4397,7 +4092,7 @@
           <w:numId w:val="16"/>
         </w:numPr>
       </w:pPr>
-      <w:bookmarkStart w:id="7" w:name="_Toc28426320"/>
+      <w:bookmarkStart w:id="5" w:name="_Toc28426320"/>
       <w:r>
         <w:t>Houdini Building Generator</w:t>
       </w:r>
@@ -4430,7 +4125,7 @@
           </w:r>
         </w:sdtContent>
       </w:sdt>
-      <w:bookmarkEnd w:id="7"/>
+      <w:bookmarkEnd w:id="5"/>
     </w:p>
     <w:p/>
     <w:tbl>
@@ -4665,7 +4360,6 @@
                 <w:rFonts w:cs="Times New Roman"/>
                 <w:szCs w:val="24"/>
               </w:rPr>
-              <w:lastRenderedPageBreak/>
               <w:t>Veikimo prinicpas</w:t>
             </w:r>
           </w:p>
@@ -4681,7 +4375,11 @@
               </w:rPr>
             </w:pPr>
             <w:r>
-              <w:t>Generacija vykdoma nustatčius pastato tūrį ir jį užpildant panaudojus iš anksto sukurtus komponentus (langus, duris ir t.t.). Komponentai dėliojami taip, kad būtų išlaikytas vieningas ir logiškas pastato stilius, pavyzdžiui durys tik pirmame aukšte ar visame pastato aukšte tos pačios stilistikos ir išmatavimų langai.</w:t>
+              <w:t xml:space="preserve">Generacija vykdoma nustatčius pastato tūrį ir jį užpildant panaudojus iš anksto sukurtus komponentus (langus, duris ir t.t.). Komponentai dėliojami taip, kad būtų </w:t>
+            </w:r>
+            <w:r>
+              <w:lastRenderedPageBreak/>
+              <w:t>išlaikytas vieningas ir logiškas pastato stilius, pavyzdžiui durys tik pirmame aukšte ar visame pastato aukšte tos pačios stilistikos ir išmatavimų langai.</w:t>
             </w:r>
           </w:p>
         </w:tc>
@@ -4706,6 +4404,7 @@
                 <w:rFonts w:cs="Times New Roman"/>
                 <w:szCs w:val="24"/>
               </w:rPr>
+              <w:lastRenderedPageBreak/>
               <w:t>Panaudojimas</w:t>
             </w:r>
           </w:p>
@@ -4789,27 +4488,14 @@
       <w:r>
         <w:t xml:space="preserve">Lentelė </w:t>
       </w:r>
-      <w:r>
-        <w:fldChar w:fldCharType="begin"/>
-      </w:r>
-      <w:r>
-        <w:instrText xml:space="preserve"> SEQ Lentelė \* ARABIC </w:instrText>
-      </w:r>
-      <w:r>
-        <w:fldChar w:fldCharType="separate"/>
-      </w:r>
-      <w:r>
-        <w:rPr>
-          <w:noProof/>
-        </w:rPr>
-        <w:t>1</w:t>
-      </w:r>
-      <w:r>
-        <w:rPr>
-          <w:noProof/>
-        </w:rPr>
-        <w:fldChar w:fldCharType="end"/>
-      </w:r>
+      <w:fldSimple w:instr=" SEQ Lentelė \* ARABIC ">
+        <w:r>
+          <w:rPr>
+            <w:noProof/>
+          </w:rPr>
+          <w:t>1</w:t>
+        </w:r>
+      </w:fldSimple>
       <w:r>
         <w:t xml:space="preserve"> </w:t>
       </w:r>
@@ -4883,27 +4569,14 @@
       <w:r>
         <w:t xml:space="preserve">Pav. </w:t>
       </w:r>
-      <w:r>
-        <w:fldChar w:fldCharType="begin"/>
-      </w:r>
-      <w:r>
-        <w:instrText xml:space="preserve"> SEQ Pav. \* ARABIC </w:instrText>
-      </w:r>
-      <w:r>
-        <w:fldChar w:fldCharType="separate"/>
-      </w:r>
-      <w:r>
-        <w:rPr>
-          <w:noProof/>
-        </w:rPr>
-        <w:t>2</w:t>
-      </w:r>
-      <w:r>
-        <w:rPr>
-          <w:noProof/>
-        </w:rPr>
-        <w:fldChar w:fldCharType="end"/>
-      </w:r>
+      <w:fldSimple w:instr=" SEQ Pav. \* ARABIC ">
+        <w:r>
+          <w:rPr>
+            <w:noProof/>
+          </w:rPr>
+          <w:t>2</w:t>
+        </w:r>
+      </w:fldSimple>
       <w:r>
         <w:t xml:space="preserve"> Pradinis tūris</w:t>
       </w:r>
@@ -5003,27 +4676,14 @@
       <w:r>
         <w:t xml:space="preserve">Pav. </w:t>
       </w:r>
-      <w:r>
-        <w:fldChar w:fldCharType="begin"/>
-      </w:r>
-      <w:r>
-        <w:instrText xml:space="preserve"> SEQ Pav. \* ARABIC </w:instrText>
-      </w:r>
-      <w:r>
-        <w:fldChar w:fldCharType="separate"/>
-      </w:r>
-      <w:r>
-        <w:rPr>
-          <w:noProof/>
-        </w:rPr>
-        <w:t>3</w:t>
-      </w:r>
-      <w:r>
-        <w:rPr>
-          <w:noProof/>
-        </w:rPr>
-        <w:fldChar w:fldCharType="end"/>
-      </w:r>
+      <w:fldSimple w:instr=" SEQ Pav. \* ARABIC ">
+        <w:r>
+          <w:rPr>
+            <w:noProof/>
+          </w:rPr>
+          <w:t>3</w:t>
+        </w:r>
+      </w:fldSimple>
       <w:r>
         <w:t xml:space="preserve"> Sugeneruotas pastatas</w:t>
       </w:r>
@@ -5065,7 +4725,7 @@
           <w:numId w:val="16"/>
         </w:numPr>
       </w:pPr>
-      <w:bookmarkStart w:id="8" w:name="_Toc28426321"/>
+      <w:bookmarkStart w:id="6" w:name="_Toc28426321"/>
       <w:r>
         <w:t>Maya Structures</w:t>
       </w:r>
@@ -5098,7 +4758,7 @@
           </w:r>
         </w:sdtContent>
       </w:sdt>
-      <w:bookmarkEnd w:id="8"/>
+      <w:bookmarkEnd w:id="6"/>
     </w:p>
     <w:p/>
     <w:tbl>
@@ -5329,11 +4989,7 @@
               <w:t xml:space="preserve">Šie modeliai, skirtingai nei kitose pristatomose panašaus veikimo programose, yra ne smulkūs komponentai, kaip langai ar durys, o ištisi pastatų blogai (žr. 5 pav). </w:t>
             </w:r>
             <w:r>
-              <w:t xml:space="preserve">Programa keisdama modelių </w:t>
-            </w:r>
-            <w:r>
-              <w:lastRenderedPageBreak/>
-              <w:t>geometrines savybes</w:t>
+              <w:t>Programa keisdama modelių geometrines savybes</w:t>
             </w:r>
             <w:r>
               <w:t xml:space="preserve"> (dydį, pasukimą)</w:t>
@@ -5520,27 +5176,14 @@
       <w:r>
         <w:t xml:space="preserve">Lentelė </w:t>
       </w:r>
-      <w:r>
-        <w:fldChar w:fldCharType="begin"/>
-      </w:r>
-      <w:r>
-        <w:instrText xml:space="preserve"> SEQ Lentelė \* ARABIC </w:instrText>
-      </w:r>
-      <w:r>
-        <w:fldChar w:fldCharType="separate"/>
-      </w:r>
-      <w:r>
-        <w:rPr>
-          <w:noProof/>
-        </w:rPr>
-        <w:t>2</w:t>
-      </w:r>
-      <w:r>
-        <w:rPr>
-          <w:noProof/>
-        </w:rPr>
-        <w:fldChar w:fldCharType="end"/>
-      </w:r>
+      <w:fldSimple w:instr=" SEQ Lentelė \* ARABIC ">
+        <w:r>
+          <w:rPr>
+            <w:noProof/>
+          </w:rPr>
+          <w:t>2</w:t>
+        </w:r>
+      </w:fldSimple>
       <w:r>
         <w:t xml:space="preserve"> Maya Structures pastatų generatoriaus analizė</w:t>
       </w:r>
@@ -5598,27 +5241,14 @@
       <w:r>
         <w:t xml:space="preserve">Pav. </w:t>
       </w:r>
-      <w:r>
-        <w:fldChar w:fldCharType="begin"/>
-      </w:r>
-      <w:r>
-        <w:instrText xml:space="preserve"> SEQ Pav. \* ARABIC </w:instrText>
-      </w:r>
-      <w:r>
-        <w:fldChar w:fldCharType="separate"/>
-      </w:r>
-      <w:r>
-        <w:rPr>
-          <w:noProof/>
-        </w:rPr>
-        <w:t>4</w:t>
-      </w:r>
-      <w:r>
-        <w:rPr>
-          <w:noProof/>
-        </w:rPr>
-        <w:fldChar w:fldCharType="end"/>
-      </w:r>
+      <w:fldSimple w:instr=" SEQ Pav. \* ARABIC ">
+        <w:r>
+          <w:rPr>
+            <w:noProof/>
+          </w:rPr>
+          <w:t>4</w:t>
+        </w:r>
+      </w:fldSimple>
       <w:r>
         <w:t xml:space="preserve"> Maya Structures generacijai naudojamų blokų pavyzdys</w:t>
       </w:r>
@@ -5660,7 +5290,7 @@
           <w:numId w:val="16"/>
         </w:numPr>
       </w:pPr>
-      <w:bookmarkStart w:id="9" w:name="_Toc28426322"/>
+      <w:bookmarkStart w:id="7" w:name="_Toc28426322"/>
       <w:r>
         <w:t xml:space="preserve">Building Generator </w:t>
       </w:r>
@@ -5696,7 +5326,7 @@
           </w:r>
         </w:sdtContent>
       </w:sdt>
-      <w:bookmarkEnd w:id="9"/>
+      <w:bookmarkEnd w:id="7"/>
     </w:p>
     <w:p/>
     <w:tbl>
@@ -6010,27 +5640,14 @@
       <w:r>
         <w:t xml:space="preserve">Lentelė </w:t>
       </w:r>
-      <w:r>
-        <w:fldChar w:fldCharType="begin"/>
-      </w:r>
-      <w:r>
-        <w:instrText xml:space="preserve"> SEQ Lentelė \* ARABIC </w:instrText>
-      </w:r>
-      <w:r>
-        <w:fldChar w:fldCharType="separate"/>
-      </w:r>
-      <w:r>
-        <w:rPr>
-          <w:noProof/>
-        </w:rPr>
-        <w:t>3</w:t>
-      </w:r>
-      <w:r>
-        <w:rPr>
-          <w:noProof/>
-        </w:rPr>
-        <w:fldChar w:fldCharType="end"/>
-      </w:r>
+      <w:fldSimple w:instr=" SEQ Lentelė \* ARABIC ">
+        <w:r>
+          <w:rPr>
+            <w:noProof/>
+          </w:rPr>
+          <w:t>3</w:t>
+        </w:r>
+      </w:fldSimple>
       <w:r>
         <w:t xml:space="preserve"> Building Generator pastatų generatoriaus analizė</w:t>
       </w:r>
@@ -6048,7 +5665,7 @@
           <w:numId w:val="16"/>
         </w:numPr>
       </w:pPr>
-      <w:bookmarkStart w:id="10" w:name="_Toc28426323"/>
+      <w:bookmarkStart w:id="8" w:name="_Toc28426323"/>
       <w:r>
         <w:t>BuildR 2</w:t>
       </w:r>
@@ -6081,7 +5698,7 @@
           </w:r>
         </w:sdtContent>
       </w:sdt>
-      <w:bookmarkEnd w:id="10"/>
+      <w:bookmarkEnd w:id="8"/>
     </w:p>
     <w:p/>
     <w:tbl>
@@ -6109,6 +5726,7 @@
               <w:jc w:val="left"/>
             </w:pPr>
             <w:r>
+              <w:lastRenderedPageBreak/>
               <w:t>Programa</w:t>
             </w:r>
             <w:r>
@@ -6864,27 +6482,14 @@
       <w:r>
         <w:t xml:space="preserve">Pav. </w:t>
       </w:r>
-      <w:r>
-        <w:fldChar w:fldCharType="begin"/>
-      </w:r>
-      <w:r>
-        <w:instrText xml:space="preserve"> SEQ Pav. \* ARABIC </w:instrText>
-      </w:r>
-      <w:r>
-        <w:fldChar w:fldCharType="separate"/>
-      </w:r>
-      <w:r>
-        <w:rPr>
-          <w:noProof/>
-        </w:rPr>
-        <w:t>5</w:t>
-      </w:r>
-      <w:r>
-        <w:rPr>
-          <w:noProof/>
-        </w:rPr>
-        <w:fldChar w:fldCharType="end"/>
-      </w:r>
+      <w:fldSimple w:instr=" SEQ Pav. \* ARABIC ">
+        <w:r>
+          <w:rPr>
+            <w:noProof/>
+          </w:rPr>
+          <w:t>5</w:t>
+        </w:r>
+      </w:fldSimple>
       <w:r>
         <w:t xml:space="preserve"> BuildR 2 generacijos pavyzdys su matomais verteksais</w:t>
       </w:r>
@@ -6897,7 +6502,7 @@
           <w:numId w:val="16"/>
         </w:numPr>
       </w:pPr>
-      <w:bookmarkStart w:id="11" w:name="_Toc28426324"/>
+      <w:bookmarkStart w:id="9" w:name="_Toc28426324"/>
       <w:r>
         <w:t>SceneC</w:t>
       </w:r>
@@ -6933,7 +6538,7 @@
           </w:r>
         </w:sdtContent>
       </w:sdt>
-      <w:bookmarkEnd w:id="11"/>
+      <w:bookmarkEnd w:id="9"/>
     </w:p>
     <w:tbl>
       <w:tblPr>
@@ -7146,11 +6751,7 @@
           </w:tcPr>
           <w:p>
             <w:r>
-              <w:t xml:space="preserve">Įrankis leidžia generuoti logiškai išdestytą kelių tinklą, realistiškai atrodantį žemės paviršių ir išdėlioti tūkstančius pastatų. Įrankis gaunamas su paruoštais pastatų pavyzdžiais, taičiau palaiko ir naudotojo </w:t>
-            </w:r>
-            <w:r>
-              <w:lastRenderedPageBreak/>
-              <w:t xml:space="preserve">sukūrtus pastatus. Pastatai išdėliojami keičiant tik jų pasukimą, bet neliečiant jų formos. </w:t>
+              <w:t xml:space="preserve">Įrankis leidžia generuoti logiškai išdestytą kelių tinklą, realistiškai atrodantį žemės paviršių ir išdėlioti tūkstančius pastatų. Įrankis gaunamas su paruoštais pastatų pavyzdžiais, taičiau palaiko ir naudotojo sukūrtus pastatus. Pastatai išdėliojami keičiant tik jų pasukimą, bet neliečiant jų formos. </w:t>
             </w:r>
           </w:p>
           <w:p>
@@ -7164,7 +6765,11 @@
               </w:rPr>
             </w:pPr>
             <w:r>
-              <w:t xml:space="preserve">Skirtingai nei kiti apžvelgiami įrankiai, šis neskirtas pilnai proceduriškai generuoti pastatus. Procedūrinio pastatų generavimo galimybės apsiriboja paprastais iš stačiakampių </w:t>
+              <w:t xml:space="preserve">Skirtingai nei kiti apžvelgiami įrankiai, šis neskirtas pilnai proceduriškai generuoti pastatus. Procedūrinio pastatų generavimo galimybės apsiriboja paprastais iš </w:t>
+            </w:r>
+            <w:r>
+              <w:lastRenderedPageBreak/>
+              <w:t xml:space="preserve">stačiakampių </w:t>
             </w:r>
             <w:r>
               <w:t>sudė</w:t>
@@ -7301,27 +6906,14 @@
       <w:r>
         <w:t xml:space="preserve">Lentelė </w:t>
       </w:r>
-      <w:r>
-        <w:fldChar w:fldCharType="begin"/>
-      </w:r>
-      <w:r>
-        <w:instrText xml:space="preserve"> SEQ Lentelė \* ARABIC </w:instrText>
-      </w:r>
-      <w:r>
-        <w:fldChar w:fldCharType="separate"/>
-      </w:r>
-      <w:r>
-        <w:rPr>
-          <w:noProof/>
-        </w:rPr>
-        <w:t>4</w:t>
-      </w:r>
-      <w:r>
-        <w:rPr>
-          <w:noProof/>
-        </w:rPr>
-        <w:fldChar w:fldCharType="end"/>
-      </w:r>
+      <w:fldSimple w:instr=" SEQ Lentelė \* ARABIC ">
+        <w:r>
+          <w:rPr>
+            <w:noProof/>
+          </w:rPr>
+          <w:t>4</w:t>
+        </w:r>
+      </w:fldSimple>
       <w:r>
         <w:t xml:space="preserve"> SceneCiy mietų generatoriaus analizė</w:t>
       </w:r>
@@ -7334,14 +6926,14 @@
           <w:numId w:val="16"/>
         </w:numPr>
       </w:pPr>
-      <w:bookmarkStart w:id="12" w:name="_Toc28426325"/>
+      <w:bookmarkStart w:id="10" w:name="_Toc28426325"/>
       <w:r>
         <w:t>Procedūrinio generavimo a</w:t>
       </w:r>
       <w:r>
         <w:t>lgoritmų apžvalga</w:t>
       </w:r>
-      <w:bookmarkEnd w:id="12"/>
+      <w:bookmarkEnd w:id="10"/>
     </w:p>
     <w:p>
       <w:pPr>
@@ -7354,14 +6946,14 @@
       <w:r>
         <w:t xml:space="preserve"> </w:t>
       </w:r>
-      <w:bookmarkStart w:id="13" w:name="_Toc28426326"/>
+      <w:bookmarkStart w:id="11" w:name="_Toc28426326"/>
       <w:r>
         <w:t>L-sistema</w:t>
       </w:r>
       <w:r>
         <w:t xml:space="preserve"> ir jos plėtiniai</w:t>
       </w:r>
-      <w:bookmarkEnd w:id="13"/>
+      <w:bookmarkEnd w:id="11"/>
       <w:r>
         <w:t xml:space="preserve"> </w:t>
       </w:r>
@@ -8042,27 +7634,14 @@
       <w:r>
         <w:t xml:space="preserve">Lentelė </w:t>
       </w:r>
-      <w:r>
-        <w:fldChar w:fldCharType="begin"/>
-      </w:r>
-      <w:r>
-        <w:instrText xml:space="preserve"> SEQ Lentelė \* ARABIC </w:instrText>
-      </w:r>
-      <w:r>
-        <w:fldChar w:fldCharType="separate"/>
-      </w:r>
-      <w:r>
-        <w:rPr>
-          <w:noProof/>
-        </w:rPr>
-        <w:t>5</w:t>
-      </w:r>
-      <w:r>
-        <w:rPr>
-          <w:noProof/>
-        </w:rPr>
-        <w:fldChar w:fldCharType="end"/>
-      </w:r>
+      <w:fldSimple w:instr=" SEQ Lentelė \* ARABIC ">
+        <w:r>
+          <w:rPr>
+            <w:noProof/>
+          </w:rPr>
+          <w:t>5</w:t>
+        </w:r>
+      </w:fldSimple>
       <w:r>
         <w:t xml:space="preserve"> simbolių reiškmės</w:t>
       </w:r>
@@ -8420,27 +7999,14 @@
                             <w:r>
                               <w:t xml:space="preserve">Pav. </w:t>
                             </w:r>
-                            <w:r>
-                              <w:fldChar w:fldCharType="begin"/>
-                            </w:r>
-                            <w:r>
-                              <w:instrText xml:space="preserve"> SEQ Pav. \* ARABIC </w:instrText>
-                            </w:r>
-                            <w:r>
-                              <w:fldChar w:fldCharType="separate"/>
-                            </w:r>
-                            <w:r>
-                              <w:rPr>
-                                <w:noProof/>
-                              </w:rPr>
-                              <w:t>6</w:t>
-                            </w:r>
-                            <w:r>
-                              <w:rPr>
-                                <w:noProof/>
-                              </w:rPr>
-                              <w:fldChar w:fldCharType="end"/>
-                            </w:r>
+                            <w:fldSimple w:instr=" SEQ Pav. \* ARABIC ">
+                              <w:r>
+                                <w:rPr>
+                                  <w:noProof/>
+                                </w:rPr>
+                                <w:t>6</w:t>
+                              </w:r>
+                            </w:fldSimple>
                             <w:r>
                               <w:t xml:space="preserve"> </w:t>
                             </w:r>
@@ -8544,27 +8110,14 @@
                       <w:r>
                         <w:t xml:space="preserve">Pav. </w:t>
                       </w:r>
-                      <w:r>
-                        <w:fldChar w:fldCharType="begin"/>
-                      </w:r>
-                      <w:r>
-                        <w:instrText xml:space="preserve"> SEQ Pav. \* ARABIC </w:instrText>
-                      </w:r>
-                      <w:r>
-                        <w:fldChar w:fldCharType="separate"/>
-                      </w:r>
-                      <w:r>
-                        <w:rPr>
-                          <w:noProof/>
-                        </w:rPr>
-                        <w:t>6</w:t>
-                      </w:r>
-                      <w:r>
-                        <w:rPr>
-                          <w:noProof/>
-                        </w:rPr>
-                        <w:fldChar w:fldCharType="end"/>
-                      </w:r>
+                      <w:fldSimple w:instr=" SEQ Pav. \* ARABIC ">
+                        <w:r>
+                          <w:rPr>
+                            <w:noProof/>
+                          </w:rPr>
+                          <w:t>6</w:t>
+                        </w:r>
+                      </w:fldSimple>
                       <w:r>
                         <w:t xml:space="preserve"> </w:t>
                       </w:r>
@@ -9098,27 +8651,14 @@
                             <w:r>
                               <w:t xml:space="preserve">Pav. </w:t>
                             </w:r>
-                            <w:r>
-                              <w:fldChar w:fldCharType="begin"/>
-                            </w:r>
-                            <w:r>
-                              <w:instrText xml:space="preserve"> SEQ Pav. \* ARABIC </w:instrText>
-                            </w:r>
-                            <w:r>
-                              <w:fldChar w:fldCharType="separate"/>
-                            </w:r>
-                            <w:r>
-                              <w:rPr>
-                                <w:noProof/>
-                              </w:rPr>
-                              <w:t>7</w:t>
-                            </w:r>
-                            <w:r>
-                              <w:rPr>
-                                <w:noProof/>
-                              </w:rPr>
-                              <w:fldChar w:fldCharType="end"/>
-                            </w:r>
+                            <w:fldSimple w:instr=" SEQ Pav. \* ARABIC ">
+                              <w:r>
+                                <w:rPr>
+                                  <w:noProof/>
+                                </w:rPr>
+                                <w:t>7</w:t>
+                              </w:r>
+                            </w:fldSimple>
                             <w:r>
                               <w:t xml:space="preserve"> Vienos iteracijos rezultatas</w:t>
                             </w:r>
@@ -9182,27 +8722,14 @@
                       <w:r>
                         <w:t xml:space="preserve">Pav. </w:t>
                       </w:r>
-                      <w:r>
-                        <w:fldChar w:fldCharType="begin"/>
-                      </w:r>
-                      <w:r>
-                        <w:instrText xml:space="preserve"> SEQ Pav. \* ARABIC </w:instrText>
-                      </w:r>
-                      <w:r>
-                        <w:fldChar w:fldCharType="separate"/>
-                      </w:r>
-                      <w:r>
-                        <w:rPr>
-                          <w:noProof/>
-                        </w:rPr>
-                        <w:t>7</w:t>
-                      </w:r>
-                      <w:r>
-                        <w:rPr>
-                          <w:noProof/>
-                        </w:rPr>
-                        <w:fldChar w:fldCharType="end"/>
-                      </w:r>
+                      <w:fldSimple w:instr=" SEQ Pav. \* ARABIC ">
+                        <w:r>
+                          <w:rPr>
+                            <w:noProof/>
+                          </w:rPr>
+                          <w:t>7</w:t>
+                        </w:r>
+                      </w:fldSimple>
                       <w:r>
                         <w:t xml:space="preserve"> Vienos iteracijos rezultatas</w:t>
                       </w:r>
@@ -9300,27 +8827,14 @@
       <w:r>
         <w:t xml:space="preserve">Pav. </w:t>
       </w:r>
-      <w:r>
-        <w:fldChar w:fldCharType="begin"/>
-      </w:r>
-      <w:r>
-        <w:instrText xml:space="preserve"> SEQ Pav. \* ARABIC </w:instrText>
-      </w:r>
-      <w:r>
-        <w:fldChar w:fldCharType="separate"/>
-      </w:r>
-      <w:r>
-        <w:rPr>
-          <w:noProof/>
-        </w:rPr>
-        <w:t>8</w:t>
-      </w:r>
-      <w:r>
-        <w:rPr>
-          <w:noProof/>
-        </w:rPr>
-        <w:fldChar w:fldCharType="end"/>
-      </w:r>
+      <w:fldSimple w:instr=" SEQ Pav. \* ARABIC ">
+        <w:r>
+          <w:rPr>
+            <w:noProof/>
+          </w:rPr>
+          <w:t>8</w:t>
+        </w:r>
+      </w:fldSimple>
       <w:r>
         <w:t xml:space="preserve"> Pastatų generacija su L-sistema kur aksioma yra pastato maksimalus tūris</w:t>
       </w:r>
@@ -9365,14 +8879,14 @@
           <w:numId w:val="16"/>
         </w:numPr>
       </w:pPr>
-      <w:bookmarkStart w:id="14" w:name="_Toc28426327"/>
+      <w:bookmarkStart w:id="12" w:name="_Toc28426327"/>
       <w:r>
         <w:t>Greuter</w:t>
       </w:r>
       <w:r>
         <w:t xml:space="preserve"> metodas</w:t>
       </w:r>
-      <w:bookmarkEnd w:id="14"/>
+      <w:bookmarkEnd w:id="12"/>
     </w:p>
     <w:p/>
     <w:p>
@@ -10291,27 +9805,14 @@
       <w:r>
         <w:t xml:space="preserve">Pav. </w:t>
       </w:r>
-      <w:r>
-        <w:fldChar w:fldCharType="begin"/>
-      </w:r>
-      <w:r>
-        <w:instrText xml:space="preserve"> SEQ Pav. \* ARABIC </w:instrText>
-      </w:r>
-      <w:r>
-        <w:fldChar w:fldCharType="separate"/>
-      </w:r>
-      <w:r>
-        <w:rPr>
-          <w:noProof/>
-        </w:rPr>
-        <w:t>9</w:t>
-      </w:r>
-      <w:r>
-        <w:rPr>
-          <w:noProof/>
-        </w:rPr>
-        <w:fldChar w:fldCharType="end"/>
-      </w:r>
+      <w:fldSimple w:instr=" SEQ Pav. \* ARABIC ">
+        <w:r>
+          <w:rPr>
+            <w:noProof/>
+          </w:rPr>
+          <w:t>9</w:t>
+        </w:r>
+      </w:fldSimple>
       <w:r>
         <w:t xml:space="preserve"> Grindų plano generacija</w:t>
       </w:r>
@@ -10404,27 +9905,14 @@
       <w:r>
         <w:t xml:space="preserve">Pav. </w:t>
       </w:r>
-      <w:r>
-        <w:fldChar w:fldCharType="begin"/>
-      </w:r>
-      <w:r>
-        <w:instrText xml:space="preserve"> SEQ Pav. \* ARABIC </w:instrText>
-      </w:r>
-      <w:r>
-        <w:fldChar w:fldCharType="separate"/>
-      </w:r>
-      <w:r>
-        <w:rPr>
-          <w:noProof/>
-        </w:rPr>
-        <w:t>10</w:t>
-      </w:r>
-      <w:r>
-        <w:rPr>
-          <w:noProof/>
-        </w:rPr>
-        <w:fldChar w:fldCharType="end"/>
-      </w:r>
+      <w:fldSimple w:instr=" SEQ Pav. \* ARABIC ">
+        <w:r>
+          <w:rPr>
+            <w:noProof/>
+          </w:rPr>
+          <w:t>10</w:t>
+        </w:r>
+      </w:fldSimple>
       <w:r>
         <w:t xml:space="preserve"> Pastato aukštų generacija</w:t>
       </w:r>
@@ -10466,11 +9954,11 @@
           <w:numId w:val="16"/>
         </w:numPr>
       </w:pPr>
-      <w:bookmarkStart w:id="15" w:name="_Toc28426328"/>
+      <w:bookmarkStart w:id="13" w:name="_Toc28426328"/>
       <w:r>
         <w:t>Momentinė architektūra</w:t>
       </w:r>
-      <w:bookmarkEnd w:id="15"/>
+      <w:bookmarkEnd w:id="13"/>
     </w:p>
     <w:p/>
     <w:p>
@@ -10708,27 +10196,14 @@
                             <w:r>
                               <w:t xml:space="preserve">Pav. </w:t>
                             </w:r>
-                            <w:r>
-                              <w:fldChar w:fldCharType="begin"/>
-                            </w:r>
-                            <w:r>
-                              <w:instrText xml:space="preserve"> SEQ Pav. \* ARABIC </w:instrText>
-                            </w:r>
-                            <w:r>
-                              <w:fldChar w:fldCharType="separate"/>
-                            </w:r>
-                            <w:r>
-                              <w:rPr>
-                                <w:noProof/>
-                              </w:rPr>
-                              <w:t>11</w:t>
-                            </w:r>
-                            <w:r>
-                              <w:rPr>
-                                <w:noProof/>
-                              </w:rPr>
-                              <w:fldChar w:fldCharType="end"/>
-                            </w:r>
+                            <w:fldSimple w:instr=" SEQ Pav. \* ARABIC ">
+                              <w:r>
+                                <w:rPr>
+                                  <w:noProof/>
+                                </w:rPr>
+                                <w:t>11</w:t>
+                              </w:r>
+                            </w:fldSimple>
                             <w:r>
                               <w:t xml:space="preserve"> </w:t>
                             </w:r>
@@ -10794,27 +10269,14 @@
                       <w:r>
                         <w:t xml:space="preserve">Pav. </w:t>
                       </w:r>
-                      <w:r>
-                        <w:fldChar w:fldCharType="begin"/>
-                      </w:r>
-                      <w:r>
-                        <w:instrText xml:space="preserve"> SEQ Pav. \* ARABIC </w:instrText>
-                      </w:r>
-                      <w:r>
-                        <w:fldChar w:fldCharType="separate"/>
-                      </w:r>
-                      <w:r>
-                        <w:rPr>
-                          <w:noProof/>
-                        </w:rPr>
-                        <w:t>11</w:t>
-                      </w:r>
-                      <w:r>
-                        <w:rPr>
-                          <w:noProof/>
-                        </w:rPr>
-                        <w:fldChar w:fldCharType="end"/>
-                      </w:r>
+                      <w:fldSimple w:instr=" SEQ Pav. \* ARABIC ">
+                        <w:r>
+                          <w:rPr>
+                            <w:noProof/>
+                          </w:rPr>
+                          <w:t>11</w:t>
+                        </w:r>
+                      </w:fldSimple>
                       <w:r>
                         <w:t xml:space="preserve"> </w:t>
                       </w:r>
@@ -10963,27 +10425,14 @@
       <w:r>
         <w:t xml:space="preserve">Pav. </w:t>
       </w:r>
-      <w:r>
-        <w:fldChar w:fldCharType="begin"/>
-      </w:r>
-      <w:r>
-        <w:instrText xml:space="preserve"> SEQ Pav. \* ARABIC </w:instrText>
-      </w:r>
-      <w:r>
-        <w:fldChar w:fldCharType="separate"/>
-      </w:r>
-      <w:r>
-        <w:rPr>
-          <w:noProof/>
-        </w:rPr>
-        <w:t>12</w:t>
-      </w:r>
-      <w:r>
-        <w:rPr>
-          <w:noProof/>
-        </w:rPr>
-        <w:fldChar w:fldCharType="end"/>
-      </w:r>
+      <w:fldSimple w:instr=" SEQ Pav. \* ARABIC ">
+        <w:r>
+          <w:rPr>
+            <w:noProof/>
+          </w:rPr>
+          <w:t>12</w:t>
+        </w:r>
+      </w:fldSimple>
       <w:r>
         <w:t xml:space="preserve"> </w:t>
       </w:r>
@@ -11154,27 +10603,14 @@
       <w:r>
         <w:t xml:space="preserve">Pav. </w:t>
       </w:r>
-      <w:r>
-        <w:fldChar w:fldCharType="begin"/>
-      </w:r>
-      <w:r>
-        <w:instrText xml:space="preserve"> SEQ Pav. \* ARABIC </w:instrText>
-      </w:r>
-      <w:r>
-        <w:fldChar w:fldCharType="separate"/>
-      </w:r>
-      <w:r>
-        <w:rPr>
-          <w:noProof/>
-        </w:rPr>
-        <w:t>13</w:t>
-      </w:r>
-      <w:r>
-        <w:rPr>
-          <w:noProof/>
-        </w:rPr>
-        <w:fldChar w:fldCharType="end"/>
-      </w:r>
+      <w:fldSimple w:instr=" SEQ Pav. \* ARABIC ">
+        <w:r>
+          <w:rPr>
+            <w:noProof/>
+          </w:rPr>
+          <w:t>13</w:t>
+        </w:r>
+      </w:fldSimple>
       <w:r>
         <w:t xml:space="preserve"> Segemento išvaizdos atmetimas pasinaudojant taisyklėmis (gramatika) </w:t>
       </w:r>
@@ -11214,12 +10650,12 @@
           <w:numId w:val="16"/>
         </w:numPr>
       </w:pPr>
-      <w:bookmarkStart w:id="16" w:name="_Toc28426329"/>
+      <w:bookmarkStart w:id="14" w:name="_Toc28426329"/>
       <w:r>
         <w:lastRenderedPageBreak/>
         <w:t>Skyriaus išvados</w:t>
       </w:r>
-      <w:bookmarkEnd w:id="16"/>
+      <w:bookmarkEnd w:id="14"/>
     </w:p>
     <w:p>
       <w:pPr>
@@ -11246,19 +10682,13 @@
         <w:t>ralu, kad procedūrinė generacija tam tinka, kadangi</w:t>
       </w:r>
       <w:r>
-        <w:t xml:space="preserve"> veikia nepalyginti greičiau, bei gali pasiekti artimą ar net tokią pačią vizualinę kokybę kaip </w:t>
-      </w:r>
-      <w:r>
-        <w:t>rankinis mod</w:t>
+        <w:t xml:space="preserve"> veikia nepalyginti greičiau, bei gali pasiekti artimą ar net tokią pačią vizualinę kokybę kaip rankinis mod</w:t>
       </w:r>
       <w:r>
         <w:t>eliavi</w:t>
       </w:r>
       <w:r>
-        <w:t>mas</w:t>
-      </w:r>
-      <w:r>
-        <w:t>.</w:t>
+        <w:t>mas.</w:t>
       </w:r>
     </w:p>
     <w:p>
@@ -11352,12 +10782,106 @@
           <w:numId w:val="16"/>
         </w:numPr>
       </w:pPr>
-      <w:bookmarkStart w:id="17" w:name="_Toc28426330"/>
-      <w:r>
+      <w:bookmarkStart w:id="15" w:name="_Toc28426330"/>
+      <w:r>
+        <w:lastRenderedPageBreak/>
         <w:t>Projektinė dalis</w:t>
       </w:r>
-      <w:bookmarkEnd w:id="17"/>
-    </w:p>
+      <w:bookmarkEnd w:id="15"/>
+    </w:p>
+    <w:p>
+      <w:pPr>
+        <w:pStyle w:val="Heading1"/>
+        <w:numPr>
+          <w:ilvl w:val="1"/>
+          <w:numId w:val="16"/>
+        </w:numPr>
+      </w:pPr>
+      <w:r>
+        <w:t>Rekalavimų specifikacija</w:t>
+      </w:r>
+    </w:p>
+    <w:p>
+      <w:pPr>
+        <w:pStyle w:val="Heading1"/>
+        <w:numPr>
+          <w:ilvl w:val="2"/>
+          <w:numId w:val="16"/>
+        </w:numPr>
+      </w:pPr>
+      <w:r>
+        <w:t>Akfaks</w:t>
+      </w:r>
+    </w:p>
+    <w:p>
+      <w:bookmarkStart w:id="16" w:name="_GoBack"/>
+      <w:r>
+        <w:drawing>
+          <wp:inline distT="0" distB="0" distL="0" distR="0" wp14:anchorId="44153236" wp14:editId="7561B0EF">
+            <wp:extent cx="5582429" cy="5048955"/>
+            <wp:effectExtent l="0" t="0" r="0" b="0"/>
+            <wp:docPr id="16" name="Picture 16"/>
+            <wp:cNvGraphicFramePr>
+              <a:graphicFrameLocks xmlns:a="http://schemas.openxmlformats.org/drawingml/2006/main" noChangeAspect="1"/>
+            </wp:cNvGraphicFramePr>
+            <a:graphic xmlns:a="http://schemas.openxmlformats.org/drawingml/2006/main">
+              <a:graphicData uri="http://schemas.openxmlformats.org/drawingml/2006/picture">
+                <pic:pic xmlns:pic="http://schemas.openxmlformats.org/drawingml/2006/picture">
+                  <pic:nvPicPr>
+                    <pic:cNvPr id="1" name=""/>
+                    <pic:cNvPicPr/>
+                  </pic:nvPicPr>
+                  <pic:blipFill>
+                    <a:blip r:embed="rId24"/>
+                    <a:stretch>
+                      <a:fillRect/>
+                    </a:stretch>
+                  </pic:blipFill>
+                  <pic:spPr>
+                    <a:xfrm>
+                      <a:off x="0" y="0"/>
+                      <a:ext cx="5582429" cy="5048955"/>
+                    </a:xfrm>
+                    <a:prstGeom prst="rect">
+                      <a:avLst/>
+                    </a:prstGeom>
+                  </pic:spPr>
+                </pic:pic>
+              </a:graphicData>
+            </a:graphic>
+          </wp:inline>
+        </w:drawing>
+      </w:r>
+      <w:bookmarkEnd w:id="16"/>
+    </w:p>
+    <w:p>
+      <w:pPr>
+        <w:pStyle w:val="Heading1"/>
+        <w:numPr>
+          <w:ilvl w:val="2"/>
+          <w:numId w:val="16"/>
+        </w:numPr>
+      </w:pPr>
+      <w:r>
+        <w:t>fasfasf</w:t>
+      </w:r>
+      <w:r>
+        <w:t xml:space="preserve"> </w:t>
+      </w:r>
+    </w:p>
+    <w:p>
+      <w:pPr>
+        <w:pStyle w:val="Heading1"/>
+        <w:numPr>
+          <w:ilvl w:val="1"/>
+          <w:numId w:val="16"/>
+        </w:numPr>
+      </w:pPr>
+      <w:r>
+        <w:t>Programų sistemos projektas</w:t>
+      </w:r>
+    </w:p>
+    <w:p/>
     <w:p>
       <w:pPr>
         <w:rPr>
@@ -11389,6 +10913,7 @@
           <w:highlight w:val="yellow"/>
           <w:lang w:eastAsia="lt-LT"/>
         </w:rPr>
+        <w:lastRenderedPageBreak/>
         <w:drawing>
           <wp:inline distT="0" distB="0" distL="0" distR="0">
             <wp:extent cx="2362200" cy="1782332"/>
@@ -11407,7 +10932,7 @@
                     </pic:cNvPicPr>
                   </pic:nvPicPr>
                   <pic:blipFill>
-                    <a:blip r:embed="rId24">
+                    <a:blip r:embed="rId25">
                       <a:extLst>
                         <a:ext uri="{28A0092B-C50C-407E-A947-70E740481C1C}">
                           <a14:useLocalDpi xmlns:a14="http://schemas.microsoft.com/office/drawing/2010/main" val="0"/>
@@ -11440,7 +10965,7 @@
       </w:r>
     </w:p>
     <w:p>
-      <w:hyperlink r:id="rId25" w:history="1">
+      <w:hyperlink r:id="rId26" w:history="1">
         <w:r>
           <w:rPr>
             <w:rStyle w:val="Hyperlink"/>
@@ -11458,11 +10983,11 @@
           <w:numId w:val="16"/>
         </w:numPr>
       </w:pPr>
-      <w:bookmarkStart w:id="18" w:name="_Toc28426331"/>
+      <w:bookmarkStart w:id="17" w:name="_Toc28426331"/>
       <w:r>
         <w:t>Testavimas</w:t>
       </w:r>
-      <w:bookmarkEnd w:id="18"/>
+      <w:bookmarkEnd w:id="17"/>
     </w:p>
     <w:p>
       <w:pPr>
@@ -11473,7 +10998,7 @@
         </w:numPr>
         <w:jc w:val="left"/>
       </w:pPr>
-      <w:bookmarkStart w:id="19" w:name="_Toc28426332"/>
+      <w:bookmarkStart w:id="18" w:name="_Toc28426332"/>
       <w:r>
         <w:t>Išvados</w:t>
       </w:r>
@@ -11483,7 +11008,7 @@
       <w:r>
         <w:t>ir siūlymai</w:t>
       </w:r>
-      <w:bookmarkEnd w:id="19"/>
+      <w:bookmarkEnd w:id="18"/>
       <w:r>
         <w:br/>
       </w:r>
@@ -11505,7 +11030,7 @@
         <w:br w:type="page"/>
       </w:r>
     </w:p>
-    <w:bookmarkStart w:id="20" w:name="_Toc28426333" w:displacedByCustomXml="next"/>
+    <w:bookmarkStart w:id="19" w:name="_Toc28426333" w:displacedByCustomXml="next"/>
     <w:sdt>
       <w:sdtPr>
         <w:rPr>
@@ -11528,7 +11053,7 @@
           <w:r>
             <w:t>Literatūra ir šaltiniai</w:t>
           </w:r>
-          <w:bookmarkEnd w:id="20"/>
+          <w:bookmarkEnd w:id="19"/>
         </w:p>
         <w:sdt>
           <w:sdtPr>
@@ -12284,7 +11809,7 @@
                     <pic:cNvPicPr/>
                   </pic:nvPicPr>
                   <pic:blipFill>
-                    <a:blip r:embed="rId26"/>
+                    <a:blip r:embed="rId27"/>
                     <a:stretch>
                       <a:fillRect/>
                     </a:stretch>
@@ -12313,27 +11838,14 @@
       <w:r>
         <w:t xml:space="preserve">Priedas </w:t>
       </w:r>
-      <w:r>
-        <w:fldChar w:fldCharType="begin"/>
-      </w:r>
-      <w:r>
-        <w:instrText xml:space="preserve"> SEQ Priedas \* ARABIC </w:instrText>
-      </w:r>
-      <w:r>
-        <w:fldChar w:fldCharType="separate"/>
-      </w:r>
-      <w:r>
-        <w:rPr>
-          <w:noProof/>
-        </w:rPr>
-        <w:t>1</w:t>
-      </w:r>
-      <w:r>
-        <w:rPr>
-          <w:noProof/>
-        </w:rPr>
-        <w:fldChar w:fldCharType="end"/>
-      </w:r>
+      <w:fldSimple w:instr=" SEQ Priedas \* ARABIC ">
+        <w:r>
+          <w:rPr>
+            <w:noProof/>
+          </w:rPr>
+          <w:t>1</w:t>
+        </w:r>
+      </w:fldSimple>
       <w:r>
         <w:t xml:space="preserve"> </w:t>
       </w:r>
@@ -12399,7 +11911,7 @@
                     <pic:cNvPicPr/>
                   </pic:nvPicPr>
                   <pic:blipFill>
-                    <a:blip r:embed="rId27"/>
+                    <a:blip r:embed="rId28"/>
                     <a:stretch>
                       <a:fillRect/>
                     </a:stretch>
@@ -12427,27 +11939,14 @@
       <w:r>
         <w:t xml:space="preserve">Priedas </w:t>
       </w:r>
-      <w:r>
-        <w:fldChar w:fldCharType="begin"/>
-      </w:r>
-      <w:r>
-        <w:instrText xml:space="preserve"> SEQ Priedas \* ARABIC </w:instrText>
-      </w:r>
-      <w:r>
-        <w:fldChar w:fldCharType="separate"/>
-      </w:r>
-      <w:r>
-        <w:rPr>
-          <w:noProof/>
-        </w:rPr>
-        <w:t>2</w:t>
-      </w:r>
-      <w:r>
-        <w:rPr>
-          <w:noProof/>
-        </w:rPr>
-        <w:fldChar w:fldCharType="end"/>
-      </w:r>
+      <w:fldSimple w:instr=" SEQ Priedas \* ARABIC ">
+        <w:r>
+          <w:rPr>
+            <w:noProof/>
+          </w:rPr>
+          <w:t>2</w:t>
+        </w:r>
+      </w:fldSimple>
       <w:r>
         <w:t xml:space="preserve"> </w:t>
       </w:r>
@@ -12513,7 +12012,7 @@
                     <pic:cNvPicPr/>
                   </pic:nvPicPr>
                   <pic:blipFill>
-                    <a:blip r:embed="rId28"/>
+                    <a:blip r:embed="rId29"/>
                     <a:stretch>
                       <a:fillRect/>
                     </a:stretch>
@@ -12541,27 +12040,14 @@
       <w:r>
         <w:t xml:space="preserve">Priedas </w:t>
       </w:r>
-      <w:r>
-        <w:fldChar w:fldCharType="begin"/>
-      </w:r>
-      <w:r>
-        <w:instrText xml:space="preserve"> SEQ Priedas \* ARABIC </w:instrText>
-      </w:r>
-      <w:r>
-        <w:fldChar w:fldCharType="separate"/>
-      </w:r>
-      <w:r>
-        <w:rPr>
-          <w:noProof/>
-        </w:rPr>
-        <w:t>3</w:t>
-      </w:r>
-      <w:r>
-        <w:rPr>
-          <w:noProof/>
-        </w:rPr>
-        <w:fldChar w:fldCharType="end"/>
-      </w:r>
+      <w:fldSimple w:instr=" SEQ Priedas \* ARABIC ">
+        <w:r>
+          <w:rPr>
+            <w:noProof/>
+          </w:rPr>
+          <w:t>3</w:t>
+        </w:r>
+      </w:fldSimple>
       <w:r>
         <w:t xml:space="preserve"> </w:t>
       </w:r>
@@ -12597,7 +12083,7 @@
                     </pic:cNvPicPr>
                   </pic:nvPicPr>
                   <pic:blipFill>
-                    <a:blip r:embed="rId29">
+                    <a:blip r:embed="rId30">
                       <a:extLst>
                         <a:ext uri="{28A0092B-C50C-407E-A947-70E740481C1C}">
                           <a14:useLocalDpi xmlns:a14="http://schemas.microsoft.com/office/drawing/2010/main" val="0"/>
@@ -12636,27 +12122,14 @@
       <w:r>
         <w:t xml:space="preserve">Priedas </w:t>
       </w:r>
-      <w:r>
-        <w:fldChar w:fldCharType="begin"/>
-      </w:r>
-      <w:r>
-        <w:instrText xml:space="preserve"> SEQ Priedas \* ARABIC </w:instrText>
-      </w:r>
-      <w:r>
-        <w:fldChar w:fldCharType="separate"/>
-      </w:r>
-      <w:r>
-        <w:rPr>
-          <w:noProof/>
-        </w:rPr>
-        <w:t>4</w:t>
-      </w:r>
-      <w:r>
-        <w:rPr>
-          <w:noProof/>
-        </w:rPr>
-        <w:fldChar w:fldCharType="end"/>
-      </w:r>
+      <w:fldSimple w:instr=" SEQ Priedas \* ARABIC ">
+        <w:r>
+          <w:rPr>
+            <w:noProof/>
+          </w:rPr>
+          <w:t>4</w:t>
+        </w:r>
+      </w:fldSimple>
       <w:r>
         <w:t xml:space="preserve"> </w:t>
       </w:r>
@@ -12721,7 +12194,7 @@
                     </pic:cNvPicPr>
                   </pic:nvPicPr>
                   <pic:blipFill>
-                    <a:blip r:embed="rId30" cstate="print">
+                    <a:blip r:embed="rId31" cstate="print">
                       <a:extLst>
                         <a:ext uri="{28A0092B-C50C-407E-A947-70E740481C1C}">
                           <a14:useLocalDpi xmlns:a14="http://schemas.microsoft.com/office/drawing/2010/main" val="0"/>
@@ -12760,27 +12233,14 @@
       <w:r>
         <w:t xml:space="preserve">Priedas </w:t>
       </w:r>
-      <w:r>
-        <w:fldChar w:fldCharType="begin"/>
-      </w:r>
-      <w:r>
-        <w:instrText xml:space="preserve"> SEQ Priedas \* ARABIC </w:instrText>
-      </w:r>
-      <w:r>
-        <w:fldChar w:fldCharType="separate"/>
-      </w:r>
-      <w:r>
-        <w:rPr>
-          <w:noProof/>
-        </w:rPr>
-        <w:t>5</w:t>
-      </w:r>
-      <w:r>
-        <w:rPr>
-          <w:noProof/>
-        </w:rPr>
-        <w:fldChar w:fldCharType="end"/>
-      </w:r>
+      <w:fldSimple w:instr=" SEQ Priedas \* ARABIC ">
+        <w:r>
+          <w:rPr>
+            <w:noProof/>
+          </w:rPr>
+          <w:t>5</w:t>
+        </w:r>
+      </w:fldSimple>
       <w:r>
         <w:t xml:space="preserve"> </w:t>
       </w:r>
@@ -12855,7 +12315,7 @@
                     <pic:cNvPicPr/>
                   </pic:nvPicPr>
                   <pic:blipFill>
-                    <a:blip r:embed="rId31"/>
+                    <a:blip r:embed="rId32"/>
                     <a:stretch>
                       <a:fillRect/>
                     </a:stretch>
@@ -12886,27 +12346,14 @@
       <w:r>
         <w:t xml:space="preserve">Priedas </w:t>
       </w:r>
-      <w:r>
-        <w:fldChar w:fldCharType="begin"/>
-      </w:r>
-      <w:r>
-        <w:instrText xml:space="preserve"> SEQ Priedas \* ARABIC </w:instrText>
-      </w:r>
-      <w:r>
-        <w:fldChar w:fldCharType="separate"/>
-      </w:r>
-      <w:r>
-        <w:rPr>
-          <w:noProof/>
-        </w:rPr>
-        <w:t>6</w:t>
-      </w:r>
-      <w:r>
-        <w:rPr>
-          <w:noProof/>
-        </w:rPr>
-        <w:fldChar w:fldCharType="end"/>
-      </w:r>
+      <w:fldSimple w:instr=" SEQ Priedas \* ARABIC ">
+        <w:r>
+          <w:rPr>
+            <w:noProof/>
+          </w:rPr>
+          <w:t>6</w:t>
+        </w:r>
+      </w:fldSimple>
       <w:r>
         <w:t xml:space="preserve"> "Momentinės architektūros" algoritmo g</w:t>
       </w:r>
@@ -12944,12 +12391,12 @@
       </w:sdt>
     </w:p>
     <w:sectPr>
-      <w:headerReference w:type="even" r:id="rId32"/>
-      <w:headerReference w:type="default" r:id="rId33"/>
-      <w:footerReference w:type="even" r:id="rId34"/>
-      <w:footerReference w:type="default" r:id="rId35"/>
-      <w:headerReference w:type="first" r:id="rId36"/>
-      <w:footerReference w:type="first" r:id="rId37"/>
+      <w:headerReference w:type="even" r:id="rId33"/>
+      <w:headerReference w:type="default" r:id="rId34"/>
+      <w:footerReference w:type="even" r:id="rId35"/>
+      <w:footerReference w:type="default" r:id="rId36"/>
+      <w:headerReference w:type="first" r:id="rId37"/>
+      <w:footerReference w:type="first" r:id="rId38"/>
       <w:pgSz w:w="11906" w:h="16838"/>
       <w:pgMar w:top="1440" w:right="1440" w:bottom="1440" w:left="1440" w:header="567" w:footer="567" w:gutter="0"/>
       <w:cols w:space="1296"/>
@@ -13028,7 +12475,7 @@
           <w:rPr>
             <w:noProof/>
           </w:rPr>
-          <w:t>21</w:t>
+          <w:t>18</w:t>
         </w:r>
         <w:r>
           <w:rPr>
@@ -16797,7 +16244,7 @@
 </file>
 
 <file path=customXml/itemProps1.xml><?xml version="1.0" encoding="utf-8"?>
-<ds:datastoreItem xmlns:ds="http://schemas.openxmlformats.org/officeDocument/2006/customXml" ds:itemID="{0F2A8D41-C6BE-47B1-87B7-00493B1B7D56}">
+<ds:datastoreItem xmlns:ds="http://schemas.openxmlformats.org/officeDocument/2006/customXml" ds:itemID="{B3A480D4-EF1E-4721-B7B5-38958B7E0D48}">
   <ds:schemaRefs>
     <ds:schemaRef ds:uri="http://schemas.openxmlformats.org/officeDocument/2006/bibliography"/>
   </ds:schemaRefs>

</xml_diff>

<commit_message>
Turinys pilnas 2-3 dalies
</commit_message>
<xml_diff>
--- a/BAKALAURAS.docx
+++ b/BAKALAURAS.docx
@@ -33,7 +33,7 @@
             <v:path o:extrusionok="f" gradientshapeok="t" o:connecttype="rect"/>
             <o:lock v:ext="edit" aspectratio="t"/>
           </v:shapetype>
-          <v:shape id="_x0000_i1025" type="#_x0000_t75" style="width:150.2pt;height:78.2pt">
+          <v:shape id="_x0000_i1025" type="#_x0000_t75" style="width:150.05pt;height:78.1pt">
             <v:imagedata r:id="rId8" o:title="herbas"/>
           </v:shape>
         </w:pict>
@@ -1267,7 +1267,7 @@
           <w:r>
             <w:fldChar w:fldCharType="separate"/>
           </w:r>
-          <w:hyperlink w:anchor="_Toc28426314" w:history="1">
+          <w:hyperlink w:anchor="_Toc28944183" w:history="1">
             <w:r>
               <w:rPr>
                 <w:rStyle w:val="Hyperlink"/>
@@ -1310,7 +1310,7 @@
                 <w:noProof/>
                 <w:webHidden/>
               </w:rPr>
-              <w:instrText xml:space="preserve"> PAGEREF _Toc28426314 \h </w:instrText>
+              <w:instrText xml:space="preserve"> PAGEREF _Toc28944183 \h </w:instrText>
             </w:r>
             <w:r>
               <w:rPr>
@@ -1354,7 +1354,7 @@
               <w:lang w:eastAsia="lt-LT"/>
             </w:rPr>
           </w:pPr>
-          <w:hyperlink w:anchor="_Toc28426315" w:history="1">
+          <w:hyperlink w:anchor="_Toc28944184" w:history="1">
             <w:r>
               <w:rPr>
                 <w:rStyle w:val="Hyperlink"/>
@@ -1381,7 +1381,7 @@
                 <w:noProof/>
                 <w:webHidden/>
               </w:rPr>
-              <w:instrText xml:space="preserve"> PAGEREF _Toc28426315 \h </w:instrText>
+              <w:instrText xml:space="preserve"> PAGEREF _Toc28944184 \h </w:instrText>
             </w:r>
             <w:r>
               <w:rPr>
@@ -1426,7 +1426,7 @@
               <w:lang w:eastAsia="lt-LT"/>
             </w:rPr>
           </w:pPr>
-          <w:hyperlink w:anchor="_Toc28426316" w:history="1">
+          <w:hyperlink w:anchor="_Toc28944185" w:history="1">
             <w:r>
               <w:rPr>
                 <w:rStyle w:val="Hyperlink"/>
@@ -1469,7 +1469,7 @@
                 <w:noProof/>
                 <w:webHidden/>
               </w:rPr>
-              <w:instrText xml:space="preserve"> PAGEREF _Toc28426316 \h </w:instrText>
+              <w:instrText xml:space="preserve"> PAGEREF _Toc28944185 \h </w:instrText>
             </w:r>
             <w:r>
               <w:rPr>
@@ -1514,7 +1514,7 @@
               <w:lang w:eastAsia="lt-LT"/>
             </w:rPr>
           </w:pPr>
-          <w:hyperlink w:anchor="_Toc28426317" w:history="1">
+          <w:hyperlink w:anchor="_Toc28944186" w:history="1">
             <w:r>
               <w:rPr>
                 <w:rStyle w:val="Hyperlink"/>
@@ -1536,7 +1536,7 @@
                 <w:rStyle w:val="Hyperlink"/>
                 <w:noProof/>
               </w:rPr>
-              <w:t>Kuriamos sistemos aktualumas</w:t>
+              <w:t>Viduramžių namo architektūrinė analizė</w:t>
             </w:r>
             <w:r>
               <w:rPr>
@@ -1557,7 +1557,7 @@
                 <w:noProof/>
                 <w:webHidden/>
               </w:rPr>
-              <w:instrText xml:space="preserve"> PAGEREF _Toc28426317 \h </w:instrText>
+              <w:instrText xml:space="preserve"> PAGEREF _Toc28944186 \h </w:instrText>
             </w:r>
             <w:r>
               <w:rPr>
@@ -1602,7 +1602,7 @@
               <w:lang w:eastAsia="lt-LT"/>
             </w:rPr>
           </w:pPr>
-          <w:hyperlink w:anchor="_Toc28426318" w:history="1">
+          <w:hyperlink w:anchor="_Toc28944187" w:history="1">
             <w:r>
               <w:rPr>
                 <w:rStyle w:val="Hyperlink"/>
@@ -1624,7 +1624,7 @@
                 <w:rStyle w:val="Hyperlink"/>
                 <w:noProof/>
               </w:rPr>
-              <w:t>Viduramžių namo architektūrinė analizė</w:t>
+              <w:t>Programų apžvalga</w:t>
             </w:r>
             <w:r>
               <w:rPr>
@@ -1645,7 +1645,7 @@
                 <w:noProof/>
                 <w:webHidden/>
               </w:rPr>
-              <w:instrText xml:space="preserve"> PAGEREF _Toc28426318 \h </w:instrText>
+              <w:instrText xml:space="preserve"> PAGEREF _Toc28944187 \h </w:instrText>
             </w:r>
             <w:r>
               <w:rPr>
@@ -1665,7 +1665,447 @@
                 <w:noProof/>
                 <w:webHidden/>
               </w:rPr>
-              <w:t>8</w:t>
+              <w:t>9</w:t>
+            </w:r>
+            <w:r>
+              <w:rPr>
+                <w:noProof/>
+                <w:webHidden/>
+              </w:rPr>
+              <w:fldChar w:fldCharType="end"/>
+            </w:r>
+          </w:hyperlink>
+        </w:p>
+        <w:p>
+          <w:pPr>
+            <w:pStyle w:val="TOC3"/>
+            <w:tabs>
+              <w:tab w:val="left" w:pos="1320"/>
+              <w:tab w:val="right" w:leader="dot" w:pos="9016"/>
+            </w:tabs>
+            <w:rPr>
+              <w:rFonts w:asciiTheme="minorHAnsi" w:eastAsiaTheme="minorEastAsia" w:hAnsiTheme="minorHAnsi"/>
+              <w:noProof/>
+              <w:sz w:val="22"/>
+              <w:lang w:eastAsia="lt-LT"/>
+            </w:rPr>
+          </w:pPr>
+          <w:hyperlink w:anchor="_Toc28944188" w:history="1">
+            <w:r>
+              <w:rPr>
+                <w:rStyle w:val="Hyperlink"/>
+                <w:noProof/>
+              </w:rPr>
+              <w:t>2.2.1.</w:t>
+            </w:r>
+            <w:r>
+              <w:rPr>
+                <w:rFonts w:asciiTheme="minorHAnsi" w:eastAsiaTheme="minorEastAsia" w:hAnsiTheme="minorHAnsi"/>
+                <w:noProof/>
+                <w:sz w:val="22"/>
+                <w:lang w:eastAsia="lt-LT"/>
+              </w:rPr>
+              <w:tab/>
+            </w:r>
+            <w:r>
+              <w:rPr>
+                <w:rStyle w:val="Hyperlink"/>
+                <w:noProof/>
+              </w:rPr>
+              <w:t>Houdini Building Generator [5]</w:t>
+            </w:r>
+            <w:r>
+              <w:rPr>
+                <w:noProof/>
+                <w:webHidden/>
+              </w:rPr>
+              <w:tab/>
+            </w:r>
+            <w:r>
+              <w:rPr>
+                <w:noProof/>
+                <w:webHidden/>
+              </w:rPr>
+              <w:fldChar w:fldCharType="begin"/>
+            </w:r>
+            <w:r>
+              <w:rPr>
+                <w:noProof/>
+                <w:webHidden/>
+              </w:rPr>
+              <w:instrText xml:space="preserve"> PAGEREF _Toc28944188 \h </w:instrText>
+            </w:r>
+            <w:r>
+              <w:rPr>
+                <w:noProof/>
+                <w:webHidden/>
+              </w:rPr>
+            </w:r>
+            <w:r>
+              <w:rPr>
+                <w:noProof/>
+                <w:webHidden/>
+              </w:rPr>
+              <w:fldChar w:fldCharType="separate"/>
+            </w:r>
+            <w:r>
+              <w:rPr>
+                <w:noProof/>
+                <w:webHidden/>
+              </w:rPr>
+              <w:t>9</w:t>
+            </w:r>
+            <w:r>
+              <w:rPr>
+                <w:noProof/>
+                <w:webHidden/>
+              </w:rPr>
+              <w:fldChar w:fldCharType="end"/>
+            </w:r>
+          </w:hyperlink>
+        </w:p>
+        <w:p>
+          <w:pPr>
+            <w:pStyle w:val="TOC3"/>
+            <w:tabs>
+              <w:tab w:val="left" w:pos="1320"/>
+              <w:tab w:val="right" w:leader="dot" w:pos="9016"/>
+            </w:tabs>
+            <w:rPr>
+              <w:rFonts w:asciiTheme="minorHAnsi" w:eastAsiaTheme="minorEastAsia" w:hAnsiTheme="minorHAnsi"/>
+              <w:noProof/>
+              <w:sz w:val="22"/>
+              <w:lang w:eastAsia="lt-LT"/>
+            </w:rPr>
+          </w:pPr>
+          <w:hyperlink w:anchor="_Toc28944189" w:history="1">
+            <w:r>
+              <w:rPr>
+                <w:rStyle w:val="Hyperlink"/>
+                <w:noProof/>
+              </w:rPr>
+              <w:t>2.2.2.</w:t>
+            </w:r>
+            <w:r>
+              <w:rPr>
+                <w:rFonts w:asciiTheme="minorHAnsi" w:eastAsiaTheme="minorEastAsia" w:hAnsiTheme="minorHAnsi"/>
+                <w:noProof/>
+                <w:sz w:val="22"/>
+                <w:lang w:eastAsia="lt-LT"/>
+              </w:rPr>
+              <w:tab/>
+            </w:r>
+            <w:r>
+              <w:rPr>
+                <w:rStyle w:val="Hyperlink"/>
+                <w:noProof/>
+              </w:rPr>
+              <w:t>Maya Structures [6]</w:t>
+            </w:r>
+            <w:r>
+              <w:rPr>
+                <w:noProof/>
+                <w:webHidden/>
+              </w:rPr>
+              <w:tab/>
+            </w:r>
+            <w:r>
+              <w:rPr>
+                <w:noProof/>
+                <w:webHidden/>
+              </w:rPr>
+              <w:fldChar w:fldCharType="begin"/>
+            </w:r>
+            <w:r>
+              <w:rPr>
+                <w:noProof/>
+                <w:webHidden/>
+              </w:rPr>
+              <w:instrText xml:space="preserve"> PAGEREF _Toc28944189 \h </w:instrText>
+            </w:r>
+            <w:r>
+              <w:rPr>
+                <w:noProof/>
+                <w:webHidden/>
+              </w:rPr>
+            </w:r>
+            <w:r>
+              <w:rPr>
+                <w:noProof/>
+                <w:webHidden/>
+              </w:rPr>
+              <w:fldChar w:fldCharType="separate"/>
+            </w:r>
+            <w:r>
+              <w:rPr>
+                <w:noProof/>
+                <w:webHidden/>
+              </w:rPr>
+              <w:t>10</w:t>
+            </w:r>
+            <w:r>
+              <w:rPr>
+                <w:noProof/>
+                <w:webHidden/>
+              </w:rPr>
+              <w:fldChar w:fldCharType="end"/>
+            </w:r>
+          </w:hyperlink>
+        </w:p>
+        <w:p>
+          <w:pPr>
+            <w:pStyle w:val="TOC3"/>
+            <w:tabs>
+              <w:tab w:val="left" w:pos="1320"/>
+              <w:tab w:val="right" w:leader="dot" w:pos="9016"/>
+            </w:tabs>
+            <w:rPr>
+              <w:rFonts w:asciiTheme="minorHAnsi" w:eastAsiaTheme="minorEastAsia" w:hAnsiTheme="minorHAnsi"/>
+              <w:noProof/>
+              <w:sz w:val="22"/>
+              <w:lang w:eastAsia="lt-LT"/>
+            </w:rPr>
+          </w:pPr>
+          <w:hyperlink w:anchor="_Toc28944190" w:history="1">
+            <w:r>
+              <w:rPr>
+                <w:rStyle w:val="Hyperlink"/>
+                <w:noProof/>
+              </w:rPr>
+              <w:t>2.2.3.</w:t>
+            </w:r>
+            <w:r>
+              <w:rPr>
+                <w:rFonts w:asciiTheme="minorHAnsi" w:eastAsiaTheme="minorEastAsia" w:hAnsiTheme="minorHAnsi"/>
+                <w:noProof/>
+                <w:sz w:val="22"/>
+                <w:lang w:eastAsia="lt-LT"/>
+              </w:rPr>
+              <w:tab/>
+            </w:r>
+            <w:r>
+              <w:rPr>
+                <w:rStyle w:val="Hyperlink"/>
+                <w:noProof/>
+              </w:rPr>
+              <w:t>Building Generator v0.7 [7]</w:t>
+            </w:r>
+            <w:r>
+              <w:rPr>
+                <w:noProof/>
+                <w:webHidden/>
+              </w:rPr>
+              <w:tab/>
+            </w:r>
+            <w:r>
+              <w:rPr>
+                <w:noProof/>
+                <w:webHidden/>
+              </w:rPr>
+              <w:fldChar w:fldCharType="begin"/>
+            </w:r>
+            <w:r>
+              <w:rPr>
+                <w:noProof/>
+                <w:webHidden/>
+              </w:rPr>
+              <w:instrText xml:space="preserve"> PAGEREF _Toc28944190 \h </w:instrText>
+            </w:r>
+            <w:r>
+              <w:rPr>
+                <w:noProof/>
+                <w:webHidden/>
+              </w:rPr>
+            </w:r>
+            <w:r>
+              <w:rPr>
+                <w:noProof/>
+                <w:webHidden/>
+              </w:rPr>
+              <w:fldChar w:fldCharType="separate"/>
+            </w:r>
+            <w:r>
+              <w:rPr>
+                <w:noProof/>
+                <w:webHidden/>
+              </w:rPr>
+              <w:t>11</w:t>
+            </w:r>
+            <w:r>
+              <w:rPr>
+                <w:noProof/>
+                <w:webHidden/>
+              </w:rPr>
+              <w:fldChar w:fldCharType="end"/>
+            </w:r>
+          </w:hyperlink>
+        </w:p>
+        <w:p>
+          <w:pPr>
+            <w:pStyle w:val="TOC3"/>
+            <w:tabs>
+              <w:tab w:val="left" w:pos="1320"/>
+              <w:tab w:val="right" w:leader="dot" w:pos="9016"/>
+            </w:tabs>
+            <w:rPr>
+              <w:rFonts w:asciiTheme="minorHAnsi" w:eastAsiaTheme="minorEastAsia" w:hAnsiTheme="minorHAnsi"/>
+              <w:noProof/>
+              <w:sz w:val="22"/>
+              <w:lang w:eastAsia="lt-LT"/>
+            </w:rPr>
+          </w:pPr>
+          <w:hyperlink w:anchor="_Toc28944191" w:history="1">
+            <w:r>
+              <w:rPr>
+                <w:rStyle w:val="Hyperlink"/>
+                <w:noProof/>
+              </w:rPr>
+              <w:t>2.2.4.</w:t>
+            </w:r>
+            <w:r>
+              <w:rPr>
+                <w:rFonts w:asciiTheme="minorHAnsi" w:eastAsiaTheme="minorEastAsia" w:hAnsiTheme="minorHAnsi"/>
+                <w:noProof/>
+                <w:sz w:val="22"/>
+                <w:lang w:eastAsia="lt-LT"/>
+              </w:rPr>
+              <w:tab/>
+            </w:r>
+            <w:r>
+              <w:rPr>
+                <w:rStyle w:val="Hyperlink"/>
+                <w:noProof/>
+              </w:rPr>
+              <w:t>BuildR 2 [8]</w:t>
+            </w:r>
+            <w:r>
+              <w:rPr>
+                <w:noProof/>
+                <w:webHidden/>
+              </w:rPr>
+              <w:tab/>
+            </w:r>
+            <w:r>
+              <w:rPr>
+                <w:noProof/>
+                <w:webHidden/>
+              </w:rPr>
+              <w:fldChar w:fldCharType="begin"/>
+            </w:r>
+            <w:r>
+              <w:rPr>
+                <w:noProof/>
+                <w:webHidden/>
+              </w:rPr>
+              <w:instrText xml:space="preserve"> PAGEREF _Toc28944191 \h </w:instrText>
+            </w:r>
+            <w:r>
+              <w:rPr>
+                <w:noProof/>
+                <w:webHidden/>
+              </w:rPr>
+            </w:r>
+            <w:r>
+              <w:rPr>
+                <w:noProof/>
+                <w:webHidden/>
+              </w:rPr>
+              <w:fldChar w:fldCharType="separate"/>
+            </w:r>
+            <w:r>
+              <w:rPr>
+                <w:noProof/>
+                <w:webHidden/>
+              </w:rPr>
+              <w:t>11</w:t>
+            </w:r>
+            <w:r>
+              <w:rPr>
+                <w:noProof/>
+                <w:webHidden/>
+              </w:rPr>
+              <w:fldChar w:fldCharType="end"/>
+            </w:r>
+          </w:hyperlink>
+        </w:p>
+        <w:p>
+          <w:pPr>
+            <w:pStyle w:val="TOC3"/>
+            <w:tabs>
+              <w:tab w:val="left" w:pos="1320"/>
+              <w:tab w:val="right" w:leader="dot" w:pos="9016"/>
+            </w:tabs>
+            <w:rPr>
+              <w:rFonts w:asciiTheme="minorHAnsi" w:eastAsiaTheme="minorEastAsia" w:hAnsiTheme="minorHAnsi"/>
+              <w:noProof/>
+              <w:sz w:val="22"/>
+              <w:lang w:eastAsia="lt-LT"/>
+            </w:rPr>
+          </w:pPr>
+          <w:hyperlink w:anchor="_Toc28944192" w:history="1">
+            <w:r>
+              <w:rPr>
+                <w:rStyle w:val="Hyperlink"/>
+                <w:noProof/>
+              </w:rPr>
+              <w:t>2.2.5.</w:t>
+            </w:r>
+            <w:r>
+              <w:rPr>
+                <w:rFonts w:asciiTheme="minorHAnsi" w:eastAsiaTheme="minorEastAsia" w:hAnsiTheme="minorHAnsi"/>
+                <w:noProof/>
+                <w:sz w:val="22"/>
+                <w:lang w:eastAsia="lt-LT"/>
+              </w:rPr>
+              <w:tab/>
+            </w:r>
+            <w:r>
+              <w:rPr>
+                <w:rStyle w:val="Hyperlink"/>
+                <w:noProof/>
+              </w:rPr>
+              <w:t>SceneCity [9]</w:t>
+            </w:r>
+            <w:r>
+              <w:rPr>
+                <w:noProof/>
+                <w:webHidden/>
+              </w:rPr>
+              <w:tab/>
+            </w:r>
+            <w:r>
+              <w:rPr>
+                <w:noProof/>
+                <w:webHidden/>
+              </w:rPr>
+              <w:fldChar w:fldCharType="begin"/>
+            </w:r>
+            <w:r>
+              <w:rPr>
+                <w:noProof/>
+                <w:webHidden/>
+              </w:rPr>
+              <w:instrText xml:space="preserve"> PAGEREF _Toc28944192 \h </w:instrText>
+            </w:r>
+            <w:r>
+              <w:rPr>
+                <w:noProof/>
+                <w:webHidden/>
+              </w:rPr>
+            </w:r>
+            <w:r>
+              <w:rPr>
+                <w:noProof/>
+                <w:webHidden/>
+              </w:rPr>
+              <w:fldChar w:fldCharType="separate"/>
+            </w:r>
+            <w:r>
+              <w:rPr>
+                <w:noProof/>
+                <w:webHidden/>
+              </w:rPr>
+              <w:t>12</w:t>
             </w:r>
             <w:r>
               <w:rPr>
@@ -1690,7 +2130,7 @@
               <w:lang w:eastAsia="lt-LT"/>
             </w:rPr>
           </w:pPr>
-          <w:hyperlink w:anchor="_Toc28426319" w:history="1">
+          <w:hyperlink w:anchor="_Toc28944193" w:history="1">
             <w:r>
               <w:rPr>
                 <w:rStyle w:val="Hyperlink"/>
@@ -1712,7 +2152,7 @@
                 <w:rStyle w:val="Hyperlink"/>
                 <w:noProof/>
               </w:rPr>
-              <w:t>Programų apžvalga</w:t>
+              <w:t>Procedūrinio generavimo algoritmų apžvalga</w:t>
             </w:r>
             <w:r>
               <w:rPr>
@@ -1733,7 +2173,7 @@
                 <w:noProof/>
                 <w:webHidden/>
               </w:rPr>
-              <w:instrText xml:space="preserve"> PAGEREF _Toc28426319 \h </w:instrText>
+              <w:instrText xml:space="preserve"> PAGEREF _Toc28944193 \h </w:instrText>
             </w:r>
             <w:r>
               <w:rPr>
@@ -1753,7 +2193,7 @@
                 <w:noProof/>
                 <w:webHidden/>
               </w:rPr>
-              <w:t>9</w:t>
+              <w:t>13</w:t>
             </w:r>
             <w:r>
               <w:rPr>
@@ -1778,7 +2218,7 @@
               <w:lang w:eastAsia="lt-LT"/>
             </w:rPr>
           </w:pPr>
-          <w:hyperlink w:anchor="_Toc28426320" w:history="1">
+          <w:hyperlink w:anchor="_Toc28944194" w:history="1">
             <w:r>
               <w:rPr>
                 <w:rStyle w:val="Hyperlink"/>
@@ -1800,7 +2240,7 @@
                 <w:rStyle w:val="Hyperlink"/>
                 <w:noProof/>
               </w:rPr>
-              <w:t>Houdini Building Generator [5]</w:t>
+              <w:t>L-sistema ir jos plėtiniai</w:t>
             </w:r>
             <w:r>
               <w:rPr>
@@ -1821,7 +2261,7 @@
                 <w:noProof/>
                 <w:webHidden/>
               </w:rPr>
-              <w:instrText xml:space="preserve"> PAGEREF _Toc28426320 \h </w:instrText>
+              <w:instrText xml:space="preserve"> PAGEREF _Toc28944194 \h </w:instrText>
             </w:r>
             <w:r>
               <w:rPr>
@@ -1841,7 +2281,7 @@
                 <w:noProof/>
                 <w:webHidden/>
               </w:rPr>
-              <w:t>9</w:t>
+              <w:t>13</w:t>
             </w:r>
             <w:r>
               <w:rPr>
@@ -1866,7 +2306,7 @@
               <w:lang w:eastAsia="lt-LT"/>
             </w:rPr>
           </w:pPr>
-          <w:hyperlink w:anchor="_Toc28426321" w:history="1">
+          <w:hyperlink w:anchor="_Toc28944195" w:history="1">
             <w:r>
               <w:rPr>
                 <w:rStyle w:val="Hyperlink"/>
@@ -1888,7 +2328,7 @@
                 <w:rStyle w:val="Hyperlink"/>
                 <w:noProof/>
               </w:rPr>
-              <w:t>Maya Structures [6]</w:t>
+              <w:t>Greuter metodas</w:t>
             </w:r>
             <w:r>
               <w:rPr>
@@ -1909,7 +2349,7 @@
                 <w:noProof/>
                 <w:webHidden/>
               </w:rPr>
-              <w:instrText xml:space="preserve"> PAGEREF _Toc28426321 \h </w:instrText>
+              <w:instrText xml:space="preserve"> PAGEREF _Toc28944195 \h </w:instrText>
             </w:r>
             <w:r>
               <w:rPr>
@@ -1929,7 +2369,7 @@
                 <w:noProof/>
                 <w:webHidden/>
               </w:rPr>
-              <w:t>10</w:t>
+              <w:t>14</w:t>
             </w:r>
             <w:r>
               <w:rPr>
@@ -1954,7 +2394,7 @@
               <w:lang w:eastAsia="lt-LT"/>
             </w:rPr>
           </w:pPr>
-          <w:hyperlink w:anchor="_Toc28426322" w:history="1">
+          <w:hyperlink w:anchor="_Toc28944196" w:history="1">
             <w:r>
               <w:rPr>
                 <w:rStyle w:val="Hyperlink"/>
@@ -1976,7 +2416,7 @@
                 <w:rStyle w:val="Hyperlink"/>
                 <w:noProof/>
               </w:rPr>
-              <w:t>Building Generator v0.7 [7]</w:t>
+              <w:t>Momentinė architektūra</w:t>
             </w:r>
             <w:r>
               <w:rPr>
@@ -1997,7 +2437,7 @@
                 <w:noProof/>
                 <w:webHidden/>
               </w:rPr>
-              <w:instrText xml:space="preserve"> PAGEREF _Toc28426322 \h </w:instrText>
+              <w:instrText xml:space="preserve"> PAGEREF _Toc28944196 \h </w:instrText>
             </w:r>
             <w:r>
               <w:rPr>
@@ -2017,7 +2457,271 @@
                 <w:noProof/>
                 <w:webHidden/>
               </w:rPr>
-              <w:t>11</w:t>
+              <w:t>15</w:t>
+            </w:r>
+            <w:r>
+              <w:rPr>
+                <w:noProof/>
+                <w:webHidden/>
+              </w:rPr>
+              <w:fldChar w:fldCharType="end"/>
+            </w:r>
+          </w:hyperlink>
+        </w:p>
+        <w:p>
+          <w:pPr>
+            <w:pStyle w:val="TOC2"/>
+            <w:tabs>
+              <w:tab w:val="left" w:pos="880"/>
+              <w:tab w:val="right" w:leader="dot" w:pos="9016"/>
+            </w:tabs>
+            <w:rPr>
+              <w:rFonts w:asciiTheme="minorHAnsi" w:eastAsiaTheme="minorEastAsia" w:hAnsiTheme="minorHAnsi"/>
+              <w:noProof/>
+              <w:sz w:val="22"/>
+              <w:lang w:eastAsia="lt-LT"/>
+            </w:rPr>
+          </w:pPr>
+          <w:hyperlink w:anchor="_Toc28944197" w:history="1">
+            <w:r>
+              <w:rPr>
+                <w:rStyle w:val="Hyperlink"/>
+                <w:noProof/>
+              </w:rPr>
+              <w:t>2.4.</w:t>
+            </w:r>
+            <w:r>
+              <w:rPr>
+                <w:rFonts w:asciiTheme="minorHAnsi" w:eastAsiaTheme="minorEastAsia" w:hAnsiTheme="minorHAnsi"/>
+                <w:noProof/>
+                <w:sz w:val="22"/>
+                <w:lang w:eastAsia="lt-LT"/>
+              </w:rPr>
+              <w:tab/>
+            </w:r>
+            <w:r>
+              <w:rPr>
+                <w:rStyle w:val="Hyperlink"/>
+                <w:noProof/>
+              </w:rPr>
+              <w:t>Skyriaus išvados</w:t>
+            </w:r>
+            <w:r>
+              <w:rPr>
+                <w:noProof/>
+                <w:webHidden/>
+              </w:rPr>
+              <w:tab/>
+            </w:r>
+            <w:r>
+              <w:rPr>
+                <w:noProof/>
+                <w:webHidden/>
+              </w:rPr>
+              <w:fldChar w:fldCharType="begin"/>
+            </w:r>
+            <w:r>
+              <w:rPr>
+                <w:noProof/>
+                <w:webHidden/>
+              </w:rPr>
+              <w:instrText xml:space="preserve"> PAGEREF _Toc28944197 \h </w:instrText>
+            </w:r>
+            <w:r>
+              <w:rPr>
+                <w:noProof/>
+                <w:webHidden/>
+              </w:rPr>
+            </w:r>
+            <w:r>
+              <w:rPr>
+                <w:noProof/>
+                <w:webHidden/>
+              </w:rPr>
+              <w:fldChar w:fldCharType="separate"/>
+            </w:r>
+            <w:r>
+              <w:rPr>
+                <w:noProof/>
+                <w:webHidden/>
+              </w:rPr>
+              <w:t>17</w:t>
+            </w:r>
+            <w:r>
+              <w:rPr>
+                <w:noProof/>
+                <w:webHidden/>
+              </w:rPr>
+              <w:fldChar w:fldCharType="end"/>
+            </w:r>
+          </w:hyperlink>
+        </w:p>
+        <w:p>
+          <w:pPr>
+            <w:pStyle w:val="TOC1"/>
+            <w:tabs>
+              <w:tab w:val="left" w:pos="480"/>
+              <w:tab w:val="right" w:leader="dot" w:pos="9016"/>
+            </w:tabs>
+            <w:rPr>
+              <w:rFonts w:asciiTheme="minorHAnsi" w:eastAsiaTheme="minorEastAsia" w:hAnsiTheme="minorHAnsi"/>
+              <w:noProof/>
+              <w:sz w:val="22"/>
+              <w:lang w:eastAsia="lt-LT"/>
+            </w:rPr>
+          </w:pPr>
+          <w:hyperlink w:anchor="_Toc28944198" w:history="1">
+            <w:r>
+              <w:rPr>
+                <w:rStyle w:val="Hyperlink"/>
+                <w:noProof/>
+              </w:rPr>
+              <w:t>3.</w:t>
+            </w:r>
+            <w:r>
+              <w:rPr>
+                <w:rFonts w:asciiTheme="minorHAnsi" w:eastAsiaTheme="minorEastAsia" w:hAnsiTheme="minorHAnsi"/>
+                <w:noProof/>
+                <w:sz w:val="22"/>
+                <w:lang w:eastAsia="lt-LT"/>
+              </w:rPr>
+              <w:tab/>
+            </w:r>
+            <w:r>
+              <w:rPr>
+                <w:rStyle w:val="Hyperlink"/>
+                <w:noProof/>
+              </w:rPr>
+              <w:t>Projektinė dalis</w:t>
+            </w:r>
+            <w:r>
+              <w:rPr>
+                <w:noProof/>
+                <w:webHidden/>
+              </w:rPr>
+              <w:tab/>
+            </w:r>
+            <w:r>
+              <w:rPr>
+                <w:noProof/>
+                <w:webHidden/>
+              </w:rPr>
+              <w:fldChar w:fldCharType="begin"/>
+            </w:r>
+            <w:r>
+              <w:rPr>
+                <w:noProof/>
+                <w:webHidden/>
+              </w:rPr>
+              <w:instrText xml:space="preserve"> PAGEREF _Toc28944198 \h </w:instrText>
+            </w:r>
+            <w:r>
+              <w:rPr>
+                <w:noProof/>
+                <w:webHidden/>
+              </w:rPr>
+            </w:r>
+            <w:r>
+              <w:rPr>
+                <w:noProof/>
+                <w:webHidden/>
+              </w:rPr>
+              <w:fldChar w:fldCharType="separate"/>
+            </w:r>
+            <w:r>
+              <w:rPr>
+                <w:noProof/>
+                <w:webHidden/>
+              </w:rPr>
+              <w:t>17</w:t>
+            </w:r>
+            <w:r>
+              <w:rPr>
+                <w:noProof/>
+                <w:webHidden/>
+              </w:rPr>
+              <w:fldChar w:fldCharType="end"/>
+            </w:r>
+          </w:hyperlink>
+        </w:p>
+        <w:p>
+          <w:pPr>
+            <w:pStyle w:val="TOC2"/>
+            <w:tabs>
+              <w:tab w:val="left" w:pos="880"/>
+              <w:tab w:val="right" w:leader="dot" w:pos="9016"/>
+            </w:tabs>
+            <w:rPr>
+              <w:rFonts w:asciiTheme="minorHAnsi" w:eastAsiaTheme="minorEastAsia" w:hAnsiTheme="minorHAnsi"/>
+              <w:noProof/>
+              <w:sz w:val="22"/>
+              <w:lang w:eastAsia="lt-LT"/>
+            </w:rPr>
+          </w:pPr>
+          <w:hyperlink w:anchor="_Toc28944199" w:history="1">
+            <w:r>
+              <w:rPr>
+                <w:rStyle w:val="Hyperlink"/>
+                <w:noProof/>
+              </w:rPr>
+              <w:t>3.1.</w:t>
+            </w:r>
+            <w:r>
+              <w:rPr>
+                <w:rFonts w:asciiTheme="minorHAnsi" w:eastAsiaTheme="minorEastAsia" w:hAnsiTheme="minorHAnsi"/>
+                <w:noProof/>
+                <w:sz w:val="22"/>
+                <w:lang w:eastAsia="lt-LT"/>
+              </w:rPr>
+              <w:tab/>
+            </w:r>
+            <w:r>
+              <w:rPr>
+                <w:rStyle w:val="Hyperlink"/>
+                <w:noProof/>
+              </w:rPr>
+              <w:t>Rekalavimų specifikacija</w:t>
+            </w:r>
+            <w:r>
+              <w:rPr>
+                <w:noProof/>
+                <w:webHidden/>
+              </w:rPr>
+              <w:tab/>
+            </w:r>
+            <w:r>
+              <w:rPr>
+                <w:noProof/>
+                <w:webHidden/>
+              </w:rPr>
+              <w:fldChar w:fldCharType="begin"/>
+            </w:r>
+            <w:r>
+              <w:rPr>
+                <w:noProof/>
+                <w:webHidden/>
+              </w:rPr>
+              <w:instrText xml:space="preserve"> PAGEREF _Toc28944199 \h </w:instrText>
+            </w:r>
+            <w:r>
+              <w:rPr>
+                <w:noProof/>
+                <w:webHidden/>
+              </w:rPr>
+            </w:r>
+            <w:r>
+              <w:rPr>
+                <w:noProof/>
+                <w:webHidden/>
+              </w:rPr>
+              <w:fldChar w:fldCharType="separate"/>
+            </w:r>
+            <w:r>
+              <w:rPr>
+                <w:noProof/>
+                <w:webHidden/>
+              </w:rPr>
+              <w:t>17</w:t>
             </w:r>
             <w:r>
               <w:rPr>
@@ -2042,13 +2746,13 @@
               <w:lang w:eastAsia="lt-LT"/>
             </w:rPr>
           </w:pPr>
-          <w:hyperlink w:anchor="_Toc28426323" w:history="1">
+          <w:hyperlink w:anchor="_Toc28944200" w:history="1">
             <w:r>
               <w:rPr>
                 <w:rStyle w:val="Hyperlink"/>
                 <w:noProof/>
               </w:rPr>
-              <w:t>2.3.4.</w:t>
+              <w:t>3.1.1.</w:t>
             </w:r>
             <w:r>
               <w:rPr>
@@ -2064,7 +2768,7 @@
                 <w:rStyle w:val="Hyperlink"/>
                 <w:noProof/>
               </w:rPr>
-              <w:t>BuildR 2 [8]</w:t>
+              <w:t>Formuluojamos užduotys</w:t>
             </w:r>
             <w:r>
               <w:rPr>
@@ -2085,7 +2789,7 @@
                 <w:noProof/>
                 <w:webHidden/>
               </w:rPr>
-              <w:instrText xml:space="preserve"> PAGEREF _Toc28426323 \h </w:instrText>
+              <w:instrText xml:space="preserve"> PAGEREF _Toc28944200 \h </w:instrText>
             </w:r>
             <w:r>
               <w:rPr>
@@ -2105,7 +2809,7 @@
                 <w:noProof/>
                 <w:webHidden/>
               </w:rPr>
-              <w:t>12</w:t>
+              <w:t>17</w:t>
             </w:r>
             <w:r>
               <w:rPr>
@@ -2130,13 +2834,13 @@
               <w:lang w:eastAsia="lt-LT"/>
             </w:rPr>
           </w:pPr>
-          <w:hyperlink w:anchor="_Toc28426324" w:history="1">
+          <w:hyperlink w:anchor="_Toc28944201" w:history="1">
             <w:r>
               <w:rPr>
                 <w:rStyle w:val="Hyperlink"/>
                 <w:noProof/>
               </w:rPr>
-              <w:t>2.3.5.</w:t>
+              <w:t>3.1.2.</w:t>
             </w:r>
             <w:r>
               <w:rPr>
@@ -2152,7 +2856,7 @@
                 <w:rStyle w:val="Hyperlink"/>
                 <w:noProof/>
               </w:rPr>
-              <w:t>SceneCity [9]</w:t>
+              <w:t>Funkciniai sistemos reikalavimai</w:t>
             </w:r>
             <w:r>
               <w:rPr>
@@ -2173,7 +2877,7 @@
                 <w:noProof/>
                 <w:webHidden/>
               </w:rPr>
-              <w:instrText xml:space="preserve"> PAGEREF _Toc28426324 \h </w:instrText>
+              <w:instrText xml:space="preserve"> PAGEREF _Toc28944201 \h </w:instrText>
             </w:r>
             <w:r>
               <w:rPr>
@@ -2193,7 +2897,95 @@
                 <w:noProof/>
                 <w:webHidden/>
               </w:rPr>
-              <w:t>12</w:t>
+              <w:t>17</w:t>
+            </w:r>
+            <w:r>
+              <w:rPr>
+                <w:noProof/>
+                <w:webHidden/>
+              </w:rPr>
+              <w:fldChar w:fldCharType="end"/>
+            </w:r>
+          </w:hyperlink>
+        </w:p>
+        <w:p>
+          <w:pPr>
+            <w:pStyle w:val="TOC3"/>
+            <w:tabs>
+              <w:tab w:val="left" w:pos="1320"/>
+              <w:tab w:val="right" w:leader="dot" w:pos="9016"/>
+            </w:tabs>
+            <w:rPr>
+              <w:rFonts w:asciiTheme="minorHAnsi" w:eastAsiaTheme="minorEastAsia" w:hAnsiTheme="minorHAnsi"/>
+              <w:noProof/>
+              <w:sz w:val="22"/>
+              <w:lang w:eastAsia="lt-LT"/>
+            </w:rPr>
+          </w:pPr>
+          <w:hyperlink w:anchor="_Toc28944202" w:history="1">
+            <w:r>
+              <w:rPr>
+                <w:rStyle w:val="Hyperlink"/>
+                <w:noProof/>
+              </w:rPr>
+              <w:t>3.1.3.</w:t>
+            </w:r>
+            <w:r>
+              <w:rPr>
+                <w:rFonts w:asciiTheme="minorHAnsi" w:eastAsiaTheme="minorEastAsia" w:hAnsiTheme="minorHAnsi"/>
+                <w:noProof/>
+                <w:sz w:val="22"/>
+                <w:lang w:eastAsia="lt-LT"/>
+              </w:rPr>
+              <w:tab/>
+            </w:r>
+            <w:r>
+              <w:rPr>
+                <w:rStyle w:val="Hyperlink"/>
+                <w:noProof/>
+              </w:rPr>
+              <w:t>Nefunkciniai reikalavimai</w:t>
+            </w:r>
+            <w:r>
+              <w:rPr>
+                <w:noProof/>
+                <w:webHidden/>
+              </w:rPr>
+              <w:tab/>
+            </w:r>
+            <w:r>
+              <w:rPr>
+                <w:noProof/>
+                <w:webHidden/>
+              </w:rPr>
+              <w:fldChar w:fldCharType="begin"/>
+            </w:r>
+            <w:r>
+              <w:rPr>
+                <w:noProof/>
+                <w:webHidden/>
+              </w:rPr>
+              <w:instrText xml:space="preserve"> PAGEREF _Toc28944202 \h </w:instrText>
+            </w:r>
+            <w:r>
+              <w:rPr>
+                <w:noProof/>
+                <w:webHidden/>
+              </w:rPr>
+            </w:r>
+            <w:r>
+              <w:rPr>
+                <w:noProof/>
+                <w:webHidden/>
+              </w:rPr>
+              <w:fldChar w:fldCharType="separate"/>
+            </w:r>
+            <w:r>
+              <w:rPr>
+                <w:noProof/>
+                <w:webHidden/>
+              </w:rPr>
+              <w:t>17</w:t>
             </w:r>
             <w:r>
               <w:rPr>
@@ -2218,13 +3010,13 @@
               <w:lang w:eastAsia="lt-LT"/>
             </w:rPr>
           </w:pPr>
-          <w:hyperlink w:anchor="_Toc28426325" w:history="1">
+          <w:hyperlink w:anchor="_Toc28944203" w:history="1">
             <w:r>
               <w:rPr>
                 <w:rStyle w:val="Hyperlink"/>
                 <w:noProof/>
               </w:rPr>
-              <w:t>2.4.</w:t>
+              <w:t>3.2.</w:t>
             </w:r>
             <w:r>
               <w:rPr>
@@ -2240,7 +3032,7 @@
                 <w:rStyle w:val="Hyperlink"/>
                 <w:noProof/>
               </w:rPr>
-              <w:t>Procedūrinio generavimo algoritmų apžvalga</w:t>
+              <w:t>Programų sistemos projektas</w:t>
             </w:r>
             <w:r>
               <w:rPr>
@@ -2261,7 +3053,7 @@
                 <w:noProof/>
                 <w:webHidden/>
               </w:rPr>
-              <w:instrText xml:space="preserve"> PAGEREF _Toc28426325 \h </w:instrText>
+              <w:instrText xml:space="preserve"> PAGEREF _Toc28944203 \h </w:instrText>
             </w:r>
             <w:r>
               <w:rPr>
@@ -2281,7 +3073,7 @@
                 <w:noProof/>
                 <w:webHidden/>
               </w:rPr>
-              <w:t>13</w:t>
+              <w:t>17</w:t>
             </w:r>
             <w:r>
               <w:rPr>
@@ -2306,13 +3098,13 @@
               <w:lang w:eastAsia="lt-LT"/>
             </w:rPr>
           </w:pPr>
-          <w:hyperlink w:anchor="_Toc28426326" w:history="1">
+          <w:hyperlink w:anchor="_Toc28944204" w:history="1">
             <w:r>
               <w:rPr>
                 <w:rStyle w:val="Hyperlink"/>
                 <w:noProof/>
               </w:rPr>
-              <w:t>2.4.1.</w:t>
+              <w:t>3.2.1.</w:t>
             </w:r>
             <w:r>
               <w:rPr>
@@ -2328,7 +3120,7 @@
                 <w:rStyle w:val="Hyperlink"/>
                 <w:noProof/>
               </w:rPr>
-              <w:t>L-sistema ir jos plėtiniai</w:t>
+              <w:t>Programų sistemos projektiniai reikalavimai</w:t>
             </w:r>
             <w:r>
               <w:rPr>
@@ -2349,7 +3141,7 @@
                 <w:noProof/>
                 <w:webHidden/>
               </w:rPr>
-              <w:instrText xml:space="preserve"> PAGEREF _Toc28426326 \h </w:instrText>
+              <w:instrText xml:space="preserve"> PAGEREF _Toc28944204 \h </w:instrText>
             </w:r>
             <w:r>
               <w:rPr>
@@ -2369,7 +3161,7 @@
                 <w:noProof/>
                 <w:webHidden/>
               </w:rPr>
-              <w:t>13</w:t>
+              <w:t>17</w:t>
             </w:r>
             <w:r>
               <w:rPr>
@@ -2394,13 +3186,13 @@
               <w:lang w:eastAsia="lt-LT"/>
             </w:rPr>
           </w:pPr>
-          <w:hyperlink w:anchor="_Toc28426327" w:history="1">
+          <w:hyperlink w:anchor="_Toc28944205" w:history="1">
             <w:r>
               <w:rPr>
                 <w:rStyle w:val="Hyperlink"/>
                 <w:noProof/>
               </w:rPr>
-              <w:t>2.4.2.</w:t>
+              <w:t>3.2.2.</w:t>
             </w:r>
             <w:r>
               <w:rPr>
@@ -2416,7 +3208,7 @@
                 <w:rStyle w:val="Hyperlink"/>
                 <w:noProof/>
               </w:rPr>
-              <w:t>Greuter metodas</w:t>
+              <w:t>Programų sistemos architektūra</w:t>
             </w:r>
             <w:r>
               <w:rPr>
@@ -2437,7 +3229,7 @@
                 <w:noProof/>
                 <w:webHidden/>
               </w:rPr>
-              <w:instrText xml:space="preserve"> PAGEREF _Toc28426327 \h </w:instrText>
+              <w:instrText xml:space="preserve"> PAGEREF _Toc28944205 \h </w:instrText>
             </w:r>
             <w:r>
               <w:rPr>
@@ -2457,7 +3249,7 @@
                 <w:noProof/>
                 <w:webHidden/>
               </w:rPr>
-              <w:t>14</w:t>
+              <w:t>17</w:t>
             </w:r>
             <w:r>
               <w:rPr>
@@ -2482,13 +3274,13 @@
               <w:lang w:eastAsia="lt-LT"/>
             </w:rPr>
           </w:pPr>
-          <w:hyperlink w:anchor="_Toc28426328" w:history="1">
+          <w:hyperlink w:anchor="_Toc28944206" w:history="1">
             <w:r>
               <w:rPr>
                 <w:rStyle w:val="Hyperlink"/>
                 <w:noProof/>
               </w:rPr>
-              <w:t>2.4.3.</w:t>
+              <w:t>3.2.3.</w:t>
             </w:r>
             <w:r>
               <w:rPr>
@@ -2504,7 +3296,7 @@
                 <w:rStyle w:val="Hyperlink"/>
                 <w:noProof/>
               </w:rPr>
-              <w:t>Momentinė architektūra</w:t>
+              <w:t>Programų sistemos maketai</w:t>
             </w:r>
             <w:r>
               <w:rPr>
@@ -2525,95 +3317,7 @@
                 <w:noProof/>
                 <w:webHidden/>
               </w:rPr>
-              <w:instrText xml:space="preserve"> PAGEREF _Toc28426328 \h </w:instrText>
-            </w:r>
-            <w:r>
-              <w:rPr>
-                <w:noProof/>
-                <w:webHidden/>
-              </w:rPr>
-            </w:r>
-            <w:r>
-              <w:rPr>
-                <w:noProof/>
-                <w:webHidden/>
-              </w:rPr>
-              <w:fldChar w:fldCharType="separate"/>
-            </w:r>
-            <w:r>
-              <w:rPr>
-                <w:noProof/>
-                <w:webHidden/>
-              </w:rPr>
-              <w:t>15</w:t>
-            </w:r>
-            <w:r>
-              <w:rPr>
-                <w:noProof/>
-                <w:webHidden/>
-              </w:rPr>
-              <w:fldChar w:fldCharType="end"/>
-            </w:r>
-          </w:hyperlink>
-        </w:p>
-        <w:p>
-          <w:pPr>
-            <w:pStyle w:val="TOC2"/>
-            <w:tabs>
-              <w:tab w:val="left" w:pos="880"/>
-              <w:tab w:val="right" w:leader="dot" w:pos="9016"/>
-            </w:tabs>
-            <w:rPr>
-              <w:rFonts w:asciiTheme="minorHAnsi" w:eastAsiaTheme="minorEastAsia" w:hAnsiTheme="minorHAnsi"/>
-              <w:noProof/>
-              <w:sz w:val="22"/>
-              <w:lang w:eastAsia="lt-LT"/>
-            </w:rPr>
-          </w:pPr>
-          <w:hyperlink w:anchor="_Toc28426329" w:history="1">
-            <w:r>
-              <w:rPr>
-                <w:rStyle w:val="Hyperlink"/>
-                <w:noProof/>
-              </w:rPr>
-              <w:t>2.5.</w:t>
-            </w:r>
-            <w:r>
-              <w:rPr>
-                <w:rFonts w:asciiTheme="minorHAnsi" w:eastAsiaTheme="minorEastAsia" w:hAnsiTheme="minorHAnsi"/>
-                <w:noProof/>
-                <w:sz w:val="22"/>
-                <w:lang w:eastAsia="lt-LT"/>
-              </w:rPr>
-              <w:tab/>
-            </w:r>
-            <w:r>
-              <w:rPr>
-                <w:rStyle w:val="Hyperlink"/>
-                <w:noProof/>
-              </w:rPr>
-              <w:t>Skyriaus išvados</w:t>
-            </w:r>
-            <w:r>
-              <w:rPr>
-                <w:noProof/>
-                <w:webHidden/>
-              </w:rPr>
-              <w:tab/>
-            </w:r>
-            <w:r>
-              <w:rPr>
-                <w:noProof/>
-                <w:webHidden/>
-              </w:rPr>
-              <w:fldChar w:fldCharType="begin"/>
-            </w:r>
-            <w:r>
-              <w:rPr>
-                <w:noProof/>
-                <w:webHidden/>
-              </w:rPr>
-              <w:instrText xml:space="preserve"> PAGEREF _Toc28426329 \h </w:instrText>
+              <w:instrText xml:space="preserve"> PAGEREF _Toc28944206 \h </w:instrText>
             </w:r>
             <w:r>
               <w:rPr>
@@ -2658,13 +3362,13 @@
               <w:lang w:eastAsia="lt-LT"/>
             </w:rPr>
           </w:pPr>
-          <w:hyperlink w:anchor="_Toc28426330" w:history="1">
+          <w:hyperlink w:anchor="_Toc28944207" w:history="1">
             <w:r>
               <w:rPr>
                 <w:rStyle w:val="Hyperlink"/>
                 <w:noProof/>
               </w:rPr>
-              <w:t>3.</w:t>
+              <w:t>4.</w:t>
             </w:r>
             <w:r>
               <w:rPr>
@@ -2680,7 +3384,7 @@
                 <w:rStyle w:val="Hyperlink"/>
                 <w:noProof/>
               </w:rPr>
-              <w:t>Projektinė dalis</w:t>
+              <w:t>Testavimas</w:t>
             </w:r>
             <w:r>
               <w:rPr>
@@ -2701,7 +3405,7 @@
                 <w:noProof/>
                 <w:webHidden/>
               </w:rPr>
-              <w:instrText xml:space="preserve"> PAGEREF _Toc28426330 \h </w:instrText>
+              <w:instrText xml:space="preserve"> PAGEREF _Toc28944207 \h </w:instrText>
             </w:r>
             <w:r>
               <w:rPr>
@@ -2721,7 +3425,7 @@
                 <w:noProof/>
                 <w:webHidden/>
               </w:rPr>
-              <w:t>17</w:t>
+              <w:t>18</w:t>
             </w:r>
             <w:r>
               <w:rPr>
@@ -2746,13 +3450,13 @@
               <w:lang w:eastAsia="lt-LT"/>
             </w:rPr>
           </w:pPr>
-          <w:hyperlink w:anchor="_Toc28426331" w:history="1">
+          <w:hyperlink w:anchor="_Toc28944208" w:history="1">
             <w:r>
               <w:rPr>
                 <w:rStyle w:val="Hyperlink"/>
                 <w:noProof/>
               </w:rPr>
-              <w:t>4.</w:t>
+              <w:t>5.</w:t>
             </w:r>
             <w:r>
               <w:rPr>
@@ -2768,7 +3472,7 @@
                 <w:rStyle w:val="Hyperlink"/>
                 <w:noProof/>
               </w:rPr>
-              <w:t>Testavimas</w:t>
+              <w:t>Išvados ir siūlymai</w:t>
             </w:r>
             <w:r>
               <w:rPr>
@@ -2789,7 +3493,7 @@
                 <w:noProof/>
                 <w:webHidden/>
               </w:rPr>
-              <w:instrText xml:space="preserve"> PAGEREF _Toc28426331 \h </w:instrText>
+              <w:instrText xml:space="preserve"> PAGEREF _Toc28944208 \h </w:instrText>
             </w:r>
             <w:r>
               <w:rPr>
@@ -2809,95 +3513,7 @@
                 <w:noProof/>
                 <w:webHidden/>
               </w:rPr>
-              <w:t>17</w:t>
-            </w:r>
-            <w:r>
-              <w:rPr>
-                <w:noProof/>
-                <w:webHidden/>
-              </w:rPr>
-              <w:fldChar w:fldCharType="end"/>
-            </w:r>
-          </w:hyperlink>
-        </w:p>
-        <w:p>
-          <w:pPr>
-            <w:pStyle w:val="TOC1"/>
-            <w:tabs>
-              <w:tab w:val="left" w:pos="480"/>
-              <w:tab w:val="right" w:leader="dot" w:pos="9016"/>
-            </w:tabs>
-            <w:rPr>
-              <w:rFonts w:asciiTheme="minorHAnsi" w:eastAsiaTheme="minorEastAsia" w:hAnsiTheme="minorHAnsi"/>
-              <w:noProof/>
-              <w:sz w:val="22"/>
-              <w:lang w:eastAsia="lt-LT"/>
-            </w:rPr>
-          </w:pPr>
-          <w:hyperlink w:anchor="_Toc28426332" w:history="1">
-            <w:r>
-              <w:rPr>
-                <w:rStyle w:val="Hyperlink"/>
-                <w:noProof/>
-              </w:rPr>
-              <w:t>5.</w:t>
-            </w:r>
-            <w:r>
-              <w:rPr>
-                <w:rFonts w:asciiTheme="minorHAnsi" w:eastAsiaTheme="minorEastAsia" w:hAnsiTheme="minorHAnsi"/>
-                <w:noProof/>
-                <w:sz w:val="22"/>
-                <w:lang w:eastAsia="lt-LT"/>
-              </w:rPr>
-              <w:tab/>
-            </w:r>
-            <w:r>
-              <w:rPr>
-                <w:rStyle w:val="Hyperlink"/>
-                <w:noProof/>
-              </w:rPr>
-              <w:t>Išvados ir siūlymai</w:t>
-            </w:r>
-            <w:r>
-              <w:rPr>
-                <w:noProof/>
-                <w:webHidden/>
-              </w:rPr>
-              <w:tab/>
-            </w:r>
-            <w:r>
-              <w:rPr>
-                <w:noProof/>
-                <w:webHidden/>
-              </w:rPr>
-              <w:fldChar w:fldCharType="begin"/>
-            </w:r>
-            <w:r>
-              <w:rPr>
-                <w:noProof/>
-                <w:webHidden/>
-              </w:rPr>
-              <w:instrText xml:space="preserve"> PAGEREF _Toc28426332 \h </w:instrText>
-            </w:r>
-            <w:r>
-              <w:rPr>
-                <w:noProof/>
-                <w:webHidden/>
-              </w:rPr>
-            </w:r>
-            <w:r>
-              <w:rPr>
-                <w:noProof/>
-                <w:webHidden/>
-              </w:rPr>
-              <w:fldChar w:fldCharType="separate"/>
-            </w:r>
-            <w:r>
-              <w:rPr>
-                <w:noProof/>
-                <w:webHidden/>
-              </w:rPr>
-              <w:t>17</w:t>
+              <w:t>18</w:t>
             </w:r>
             <w:r>
               <w:rPr>
@@ -2921,7 +3537,7 @@
               <w:lang w:eastAsia="lt-LT"/>
             </w:rPr>
           </w:pPr>
-          <w:hyperlink w:anchor="_Toc28426333" w:history="1">
+          <w:hyperlink w:anchor="_Toc28944209" w:history="1">
             <w:r>
               <w:rPr>
                 <w:rStyle w:val="Hyperlink"/>
@@ -2948,7 +3564,7 @@
                 <w:noProof/>
                 <w:webHidden/>
               </w:rPr>
-              <w:instrText xml:space="preserve"> PAGEREF _Toc28426333 \h </w:instrText>
+              <w:instrText xml:space="preserve"> PAGEREF _Toc28944209 \h </w:instrText>
             </w:r>
             <w:r>
               <w:rPr>
@@ -2968,7 +3584,7 @@
                 <w:noProof/>
                 <w:webHidden/>
               </w:rPr>
-              <w:t>18</w:t>
+              <w:t>19</w:t>
             </w:r>
             <w:r>
               <w:rPr>
@@ -3114,7 +3730,7 @@
           <w:numId w:val="16"/>
         </w:numPr>
       </w:pPr>
-      <w:bookmarkStart w:id="0" w:name="_Toc28426314"/>
+      <w:bookmarkStart w:id="0" w:name="_Toc28944183"/>
       <w:r>
         <w:lastRenderedPageBreak/>
         <w:t>Įvadas</w:t>
@@ -3353,7 +3969,7 @@
       </w:r>
     </w:p>
     <w:p>
-      <w:bookmarkStart w:id="1" w:name="_Toc28426315"/>
+      <w:bookmarkStart w:id="1" w:name="_Toc28944184"/>
       <w:r>
         <w:rPr>
           <w:rStyle w:val="Heading2Char"/>
@@ -3627,7 +4243,7 @@
           <w:numId w:val="16"/>
         </w:numPr>
       </w:pPr>
-      <w:bookmarkStart w:id="2" w:name="_Toc28426316"/>
+      <w:bookmarkStart w:id="2" w:name="_Toc28944185"/>
       <w:r>
         <w:t xml:space="preserve">Procedūrinio modelių generavimo </w:t>
       </w:r>
@@ -3648,7 +4264,7 @@
           <w:numId w:val="16"/>
         </w:numPr>
       </w:pPr>
-      <w:bookmarkStart w:id="3" w:name="_Toc28426318"/>
+      <w:bookmarkStart w:id="3" w:name="_Toc28944186"/>
       <w:r>
         <w:t>Viduramžių namo architektūrinė analizė</w:t>
       </w:r>
@@ -3914,14 +4530,27 @@
       <w:r>
         <w:t xml:space="preserve">Pav. </w:t>
       </w:r>
-      <w:fldSimple w:instr=" SEQ Pav. \* ARABIC ">
-        <w:r>
-          <w:rPr>
-            <w:noProof/>
-          </w:rPr>
-          <w:t>1</w:t>
-        </w:r>
-      </w:fldSimple>
+      <w:r>
+        <w:fldChar w:fldCharType="begin"/>
+      </w:r>
+      <w:r>
+        <w:instrText xml:space="preserve"> SEQ Pav. \* ARABIC </w:instrText>
+      </w:r>
+      <w:r>
+        <w:fldChar w:fldCharType="separate"/>
+      </w:r>
+      <w:r>
+        <w:rPr>
+          <w:noProof/>
+        </w:rPr>
+        <w:t>1</w:t>
+      </w:r>
+      <w:r>
+        <w:rPr>
+          <w:noProof/>
+        </w:rPr>
+        <w:fldChar w:fldCharType="end"/>
+      </w:r>
       <w:r>
         <w:t xml:space="preserve"> Fachverkiniai namai</w:t>
       </w:r>
@@ -4011,7 +4640,7 @@
           <w:numId w:val="16"/>
         </w:numPr>
       </w:pPr>
-      <w:bookmarkStart w:id="4" w:name="_Toc28426319"/>
+      <w:bookmarkStart w:id="4" w:name="_Toc28944187"/>
       <w:r>
         <w:t>Programų apžvalga</w:t>
       </w:r>
@@ -4092,7 +4721,7 @@
           <w:numId w:val="16"/>
         </w:numPr>
       </w:pPr>
-      <w:bookmarkStart w:id="5" w:name="_Toc28426320"/>
+      <w:bookmarkStart w:id="5" w:name="_Toc28944188"/>
       <w:r>
         <w:t>Houdini Building Generator</w:t>
       </w:r>
@@ -4488,14 +5117,27 @@
       <w:r>
         <w:t xml:space="preserve">Lentelė </w:t>
       </w:r>
-      <w:fldSimple w:instr=" SEQ Lentelė \* ARABIC ">
-        <w:r>
-          <w:rPr>
-            <w:noProof/>
-          </w:rPr>
-          <w:t>1</w:t>
-        </w:r>
-      </w:fldSimple>
+      <w:r>
+        <w:fldChar w:fldCharType="begin"/>
+      </w:r>
+      <w:r>
+        <w:instrText xml:space="preserve"> SEQ Lentelė \* ARABIC </w:instrText>
+      </w:r>
+      <w:r>
+        <w:fldChar w:fldCharType="separate"/>
+      </w:r>
+      <w:r>
+        <w:rPr>
+          <w:noProof/>
+        </w:rPr>
+        <w:t>1</w:t>
+      </w:r>
+      <w:r>
+        <w:rPr>
+          <w:noProof/>
+        </w:rPr>
+        <w:fldChar w:fldCharType="end"/>
+      </w:r>
       <w:r>
         <w:t xml:space="preserve"> </w:t>
       </w:r>
@@ -4569,14 +5211,27 @@
       <w:r>
         <w:t xml:space="preserve">Pav. </w:t>
       </w:r>
-      <w:fldSimple w:instr=" SEQ Pav. \* ARABIC ">
-        <w:r>
-          <w:rPr>
-            <w:noProof/>
-          </w:rPr>
-          <w:t>2</w:t>
-        </w:r>
-      </w:fldSimple>
+      <w:r>
+        <w:fldChar w:fldCharType="begin"/>
+      </w:r>
+      <w:r>
+        <w:instrText xml:space="preserve"> SEQ Pav. \* ARABIC </w:instrText>
+      </w:r>
+      <w:r>
+        <w:fldChar w:fldCharType="separate"/>
+      </w:r>
+      <w:r>
+        <w:rPr>
+          <w:noProof/>
+        </w:rPr>
+        <w:t>2</w:t>
+      </w:r>
+      <w:r>
+        <w:rPr>
+          <w:noProof/>
+        </w:rPr>
+        <w:fldChar w:fldCharType="end"/>
+      </w:r>
       <w:r>
         <w:t xml:space="preserve"> Pradinis tūris</w:t>
       </w:r>
@@ -4676,14 +5331,27 @@
       <w:r>
         <w:t xml:space="preserve">Pav. </w:t>
       </w:r>
-      <w:fldSimple w:instr=" SEQ Pav. \* ARABIC ">
-        <w:r>
-          <w:rPr>
-            <w:noProof/>
-          </w:rPr>
-          <w:t>3</w:t>
-        </w:r>
-      </w:fldSimple>
+      <w:r>
+        <w:fldChar w:fldCharType="begin"/>
+      </w:r>
+      <w:r>
+        <w:instrText xml:space="preserve"> SEQ Pav. \* ARABIC </w:instrText>
+      </w:r>
+      <w:r>
+        <w:fldChar w:fldCharType="separate"/>
+      </w:r>
+      <w:r>
+        <w:rPr>
+          <w:noProof/>
+        </w:rPr>
+        <w:t>3</w:t>
+      </w:r>
+      <w:r>
+        <w:rPr>
+          <w:noProof/>
+        </w:rPr>
+        <w:fldChar w:fldCharType="end"/>
+      </w:r>
       <w:r>
         <w:t xml:space="preserve"> Sugeneruotas pastatas</w:t>
       </w:r>
@@ -4725,7 +5393,7 @@
           <w:numId w:val="16"/>
         </w:numPr>
       </w:pPr>
-      <w:bookmarkStart w:id="6" w:name="_Toc28426321"/>
+      <w:bookmarkStart w:id="6" w:name="_Toc28944189"/>
       <w:r>
         <w:t>Maya Structures</w:t>
       </w:r>
@@ -5176,14 +5844,27 @@
       <w:r>
         <w:t xml:space="preserve">Lentelė </w:t>
       </w:r>
-      <w:fldSimple w:instr=" SEQ Lentelė \* ARABIC ">
-        <w:r>
-          <w:rPr>
-            <w:noProof/>
-          </w:rPr>
-          <w:t>2</w:t>
-        </w:r>
-      </w:fldSimple>
+      <w:r>
+        <w:fldChar w:fldCharType="begin"/>
+      </w:r>
+      <w:r>
+        <w:instrText xml:space="preserve"> SEQ Lentelė \* ARABIC </w:instrText>
+      </w:r>
+      <w:r>
+        <w:fldChar w:fldCharType="separate"/>
+      </w:r>
+      <w:r>
+        <w:rPr>
+          <w:noProof/>
+        </w:rPr>
+        <w:t>2</w:t>
+      </w:r>
+      <w:r>
+        <w:rPr>
+          <w:noProof/>
+        </w:rPr>
+        <w:fldChar w:fldCharType="end"/>
+      </w:r>
       <w:r>
         <w:t xml:space="preserve"> Maya Structures pastatų generatoriaus analizė</w:t>
       </w:r>
@@ -5241,14 +5922,27 @@
       <w:r>
         <w:t xml:space="preserve">Pav. </w:t>
       </w:r>
-      <w:fldSimple w:instr=" SEQ Pav. \* ARABIC ">
-        <w:r>
-          <w:rPr>
-            <w:noProof/>
-          </w:rPr>
-          <w:t>4</w:t>
-        </w:r>
-      </w:fldSimple>
+      <w:r>
+        <w:fldChar w:fldCharType="begin"/>
+      </w:r>
+      <w:r>
+        <w:instrText xml:space="preserve"> SEQ Pav. \* ARABIC </w:instrText>
+      </w:r>
+      <w:r>
+        <w:fldChar w:fldCharType="separate"/>
+      </w:r>
+      <w:r>
+        <w:rPr>
+          <w:noProof/>
+        </w:rPr>
+        <w:t>4</w:t>
+      </w:r>
+      <w:r>
+        <w:rPr>
+          <w:noProof/>
+        </w:rPr>
+        <w:fldChar w:fldCharType="end"/>
+      </w:r>
       <w:r>
         <w:t xml:space="preserve"> Maya Structures generacijai naudojamų blokų pavyzdys</w:t>
       </w:r>
@@ -5290,7 +5984,7 @@
           <w:numId w:val="16"/>
         </w:numPr>
       </w:pPr>
-      <w:bookmarkStart w:id="7" w:name="_Toc28426322"/>
+      <w:bookmarkStart w:id="7" w:name="_Toc28944190"/>
       <w:r>
         <w:t xml:space="preserve">Building Generator </w:t>
       </w:r>
@@ -5640,14 +6334,27 @@
       <w:r>
         <w:t xml:space="preserve">Lentelė </w:t>
       </w:r>
-      <w:fldSimple w:instr=" SEQ Lentelė \* ARABIC ">
-        <w:r>
-          <w:rPr>
-            <w:noProof/>
-          </w:rPr>
-          <w:t>3</w:t>
-        </w:r>
-      </w:fldSimple>
+      <w:r>
+        <w:fldChar w:fldCharType="begin"/>
+      </w:r>
+      <w:r>
+        <w:instrText xml:space="preserve"> SEQ Lentelė \* ARABIC </w:instrText>
+      </w:r>
+      <w:r>
+        <w:fldChar w:fldCharType="separate"/>
+      </w:r>
+      <w:r>
+        <w:rPr>
+          <w:noProof/>
+        </w:rPr>
+        <w:t>3</w:t>
+      </w:r>
+      <w:r>
+        <w:rPr>
+          <w:noProof/>
+        </w:rPr>
+        <w:fldChar w:fldCharType="end"/>
+      </w:r>
       <w:r>
         <w:t xml:space="preserve"> Building Generator pastatų generatoriaus analizė</w:t>
       </w:r>
@@ -5665,7 +6372,7 @@
           <w:numId w:val="16"/>
         </w:numPr>
       </w:pPr>
-      <w:bookmarkStart w:id="8" w:name="_Toc28426323"/>
+      <w:bookmarkStart w:id="8" w:name="_Toc28944191"/>
       <w:r>
         <w:t>BuildR 2</w:t>
       </w:r>
@@ -6482,14 +7189,27 @@
       <w:r>
         <w:t xml:space="preserve">Pav. </w:t>
       </w:r>
-      <w:fldSimple w:instr=" SEQ Pav. \* ARABIC ">
-        <w:r>
-          <w:rPr>
-            <w:noProof/>
-          </w:rPr>
-          <w:t>5</w:t>
-        </w:r>
-      </w:fldSimple>
+      <w:r>
+        <w:fldChar w:fldCharType="begin"/>
+      </w:r>
+      <w:r>
+        <w:instrText xml:space="preserve"> SEQ Pav. \* ARABIC </w:instrText>
+      </w:r>
+      <w:r>
+        <w:fldChar w:fldCharType="separate"/>
+      </w:r>
+      <w:r>
+        <w:rPr>
+          <w:noProof/>
+        </w:rPr>
+        <w:t>5</w:t>
+      </w:r>
+      <w:r>
+        <w:rPr>
+          <w:noProof/>
+        </w:rPr>
+        <w:fldChar w:fldCharType="end"/>
+      </w:r>
       <w:r>
         <w:t xml:space="preserve"> BuildR 2 generacijos pavyzdys su matomais verteksais</w:t>
       </w:r>
@@ -6502,7 +7222,7 @@
           <w:numId w:val="16"/>
         </w:numPr>
       </w:pPr>
-      <w:bookmarkStart w:id="9" w:name="_Toc28426324"/>
+      <w:bookmarkStart w:id="9" w:name="_Toc28944192"/>
       <w:r>
         <w:t>SceneC</w:t>
       </w:r>
@@ -6906,14 +7626,27 @@
       <w:r>
         <w:t xml:space="preserve">Lentelė </w:t>
       </w:r>
-      <w:fldSimple w:instr=" SEQ Lentelė \* ARABIC ">
-        <w:r>
-          <w:rPr>
-            <w:noProof/>
-          </w:rPr>
-          <w:t>4</w:t>
-        </w:r>
-      </w:fldSimple>
+      <w:r>
+        <w:fldChar w:fldCharType="begin"/>
+      </w:r>
+      <w:r>
+        <w:instrText xml:space="preserve"> SEQ Lentelė \* ARABIC </w:instrText>
+      </w:r>
+      <w:r>
+        <w:fldChar w:fldCharType="separate"/>
+      </w:r>
+      <w:r>
+        <w:rPr>
+          <w:noProof/>
+        </w:rPr>
+        <w:t>4</w:t>
+      </w:r>
+      <w:r>
+        <w:rPr>
+          <w:noProof/>
+        </w:rPr>
+        <w:fldChar w:fldCharType="end"/>
+      </w:r>
       <w:r>
         <w:t xml:space="preserve"> SceneCiy mietų generatoriaus analizė</w:t>
       </w:r>
@@ -6926,7 +7659,7 @@
           <w:numId w:val="16"/>
         </w:numPr>
       </w:pPr>
-      <w:bookmarkStart w:id="10" w:name="_Toc28426325"/>
+      <w:bookmarkStart w:id="10" w:name="_Toc28944193"/>
       <w:r>
         <w:t>Procedūrinio generavimo a</w:t>
       </w:r>
@@ -6946,7 +7679,7 @@
       <w:r>
         <w:t xml:space="preserve"> </w:t>
       </w:r>
-      <w:bookmarkStart w:id="11" w:name="_Toc28426326"/>
+      <w:bookmarkStart w:id="11" w:name="_Toc28944194"/>
       <w:r>
         <w:t>L-sistema</w:t>
       </w:r>
@@ -7634,14 +8367,27 @@
       <w:r>
         <w:t xml:space="preserve">Lentelė </w:t>
       </w:r>
-      <w:fldSimple w:instr=" SEQ Lentelė \* ARABIC ">
-        <w:r>
-          <w:rPr>
-            <w:noProof/>
-          </w:rPr>
-          <w:t>5</w:t>
-        </w:r>
-      </w:fldSimple>
+      <w:r>
+        <w:fldChar w:fldCharType="begin"/>
+      </w:r>
+      <w:r>
+        <w:instrText xml:space="preserve"> SEQ Lentelė \* ARABIC </w:instrText>
+      </w:r>
+      <w:r>
+        <w:fldChar w:fldCharType="separate"/>
+      </w:r>
+      <w:r>
+        <w:rPr>
+          <w:noProof/>
+        </w:rPr>
+        <w:t>5</w:t>
+      </w:r>
+      <w:r>
+        <w:rPr>
+          <w:noProof/>
+        </w:rPr>
+        <w:fldChar w:fldCharType="end"/>
+      </w:r>
       <w:r>
         <w:t xml:space="preserve"> simbolių reiškmės</w:t>
       </w:r>
@@ -7999,14 +8745,27 @@
                             <w:r>
                               <w:t xml:space="preserve">Pav. </w:t>
                             </w:r>
-                            <w:fldSimple w:instr=" SEQ Pav. \* ARABIC ">
-                              <w:r>
-                                <w:rPr>
-                                  <w:noProof/>
-                                </w:rPr>
-                                <w:t>6</w:t>
-                              </w:r>
-                            </w:fldSimple>
+                            <w:r>
+                              <w:fldChar w:fldCharType="begin"/>
+                            </w:r>
+                            <w:r>
+                              <w:instrText xml:space="preserve"> SEQ Pav. \* ARABIC </w:instrText>
+                            </w:r>
+                            <w:r>
+                              <w:fldChar w:fldCharType="separate"/>
+                            </w:r>
+                            <w:r>
+                              <w:rPr>
+                                <w:noProof/>
+                              </w:rPr>
+                              <w:t>6</w:t>
+                            </w:r>
+                            <w:r>
+                              <w:rPr>
+                                <w:noProof/>
+                              </w:rPr>
+                              <w:fldChar w:fldCharType="end"/>
+                            </w:r>
                             <w:r>
                               <w:t xml:space="preserve"> </w:t>
                             </w:r>
@@ -8110,14 +8869,27 @@
                       <w:r>
                         <w:t xml:space="preserve">Pav. </w:t>
                       </w:r>
-                      <w:fldSimple w:instr=" SEQ Pav. \* ARABIC ">
-                        <w:r>
-                          <w:rPr>
-                            <w:noProof/>
-                          </w:rPr>
-                          <w:t>6</w:t>
-                        </w:r>
-                      </w:fldSimple>
+                      <w:r>
+                        <w:fldChar w:fldCharType="begin"/>
+                      </w:r>
+                      <w:r>
+                        <w:instrText xml:space="preserve"> SEQ Pav. \* ARABIC </w:instrText>
+                      </w:r>
+                      <w:r>
+                        <w:fldChar w:fldCharType="separate"/>
+                      </w:r>
+                      <w:r>
+                        <w:rPr>
+                          <w:noProof/>
+                        </w:rPr>
+                        <w:t>6</w:t>
+                      </w:r>
+                      <w:r>
+                        <w:rPr>
+                          <w:noProof/>
+                        </w:rPr>
+                        <w:fldChar w:fldCharType="end"/>
+                      </w:r>
                       <w:r>
                         <w:t xml:space="preserve"> </w:t>
                       </w:r>
@@ -8651,14 +9423,27 @@
                             <w:r>
                               <w:t xml:space="preserve">Pav. </w:t>
                             </w:r>
-                            <w:fldSimple w:instr=" SEQ Pav. \* ARABIC ">
-                              <w:r>
-                                <w:rPr>
-                                  <w:noProof/>
-                                </w:rPr>
-                                <w:t>7</w:t>
-                              </w:r>
-                            </w:fldSimple>
+                            <w:r>
+                              <w:fldChar w:fldCharType="begin"/>
+                            </w:r>
+                            <w:r>
+                              <w:instrText xml:space="preserve"> SEQ Pav. \* ARABIC </w:instrText>
+                            </w:r>
+                            <w:r>
+                              <w:fldChar w:fldCharType="separate"/>
+                            </w:r>
+                            <w:r>
+                              <w:rPr>
+                                <w:noProof/>
+                              </w:rPr>
+                              <w:t>7</w:t>
+                            </w:r>
+                            <w:r>
+                              <w:rPr>
+                                <w:noProof/>
+                              </w:rPr>
+                              <w:fldChar w:fldCharType="end"/>
+                            </w:r>
                             <w:r>
                               <w:t xml:space="preserve"> Vienos iteracijos rezultatas</w:t>
                             </w:r>
@@ -8722,14 +9507,27 @@
                       <w:r>
                         <w:t xml:space="preserve">Pav. </w:t>
                       </w:r>
-                      <w:fldSimple w:instr=" SEQ Pav. \* ARABIC ">
-                        <w:r>
-                          <w:rPr>
-                            <w:noProof/>
-                          </w:rPr>
-                          <w:t>7</w:t>
-                        </w:r>
-                      </w:fldSimple>
+                      <w:r>
+                        <w:fldChar w:fldCharType="begin"/>
+                      </w:r>
+                      <w:r>
+                        <w:instrText xml:space="preserve"> SEQ Pav. \* ARABIC </w:instrText>
+                      </w:r>
+                      <w:r>
+                        <w:fldChar w:fldCharType="separate"/>
+                      </w:r>
+                      <w:r>
+                        <w:rPr>
+                          <w:noProof/>
+                        </w:rPr>
+                        <w:t>7</w:t>
+                      </w:r>
+                      <w:r>
+                        <w:rPr>
+                          <w:noProof/>
+                        </w:rPr>
+                        <w:fldChar w:fldCharType="end"/>
+                      </w:r>
                       <w:r>
                         <w:t xml:space="preserve"> Vienos iteracijos rezultatas</w:t>
                       </w:r>
@@ -8827,14 +9625,27 @@
       <w:r>
         <w:t xml:space="preserve">Pav. </w:t>
       </w:r>
-      <w:fldSimple w:instr=" SEQ Pav. \* ARABIC ">
-        <w:r>
-          <w:rPr>
-            <w:noProof/>
-          </w:rPr>
-          <w:t>8</w:t>
-        </w:r>
-      </w:fldSimple>
+      <w:r>
+        <w:fldChar w:fldCharType="begin"/>
+      </w:r>
+      <w:r>
+        <w:instrText xml:space="preserve"> SEQ Pav. \* ARABIC </w:instrText>
+      </w:r>
+      <w:r>
+        <w:fldChar w:fldCharType="separate"/>
+      </w:r>
+      <w:r>
+        <w:rPr>
+          <w:noProof/>
+        </w:rPr>
+        <w:t>8</w:t>
+      </w:r>
+      <w:r>
+        <w:rPr>
+          <w:noProof/>
+        </w:rPr>
+        <w:fldChar w:fldCharType="end"/>
+      </w:r>
       <w:r>
         <w:t xml:space="preserve"> Pastatų generacija su L-sistema kur aksioma yra pastato maksimalus tūris</w:t>
       </w:r>
@@ -8879,7 +9690,7 @@
           <w:numId w:val="16"/>
         </w:numPr>
       </w:pPr>
-      <w:bookmarkStart w:id="12" w:name="_Toc28426327"/>
+      <w:bookmarkStart w:id="12" w:name="_Toc28944195"/>
       <w:r>
         <w:t>Greuter</w:t>
       </w:r>
@@ -9805,14 +10616,27 @@
       <w:r>
         <w:t xml:space="preserve">Pav. </w:t>
       </w:r>
-      <w:fldSimple w:instr=" SEQ Pav. \* ARABIC ">
-        <w:r>
-          <w:rPr>
-            <w:noProof/>
-          </w:rPr>
-          <w:t>9</w:t>
-        </w:r>
-      </w:fldSimple>
+      <w:r>
+        <w:fldChar w:fldCharType="begin"/>
+      </w:r>
+      <w:r>
+        <w:instrText xml:space="preserve"> SEQ Pav. \* ARABIC </w:instrText>
+      </w:r>
+      <w:r>
+        <w:fldChar w:fldCharType="separate"/>
+      </w:r>
+      <w:r>
+        <w:rPr>
+          <w:noProof/>
+        </w:rPr>
+        <w:t>9</w:t>
+      </w:r>
+      <w:r>
+        <w:rPr>
+          <w:noProof/>
+        </w:rPr>
+        <w:fldChar w:fldCharType="end"/>
+      </w:r>
       <w:r>
         <w:t xml:space="preserve"> Grindų plano generacija</w:t>
       </w:r>
@@ -9905,14 +10729,27 @@
       <w:r>
         <w:t xml:space="preserve">Pav. </w:t>
       </w:r>
-      <w:fldSimple w:instr=" SEQ Pav. \* ARABIC ">
-        <w:r>
-          <w:rPr>
-            <w:noProof/>
-          </w:rPr>
-          <w:t>10</w:t>
-        </w:r>
-      </w:fldSimple>
+      <w:r>
+        <w:fldChar w:fldCharType="begin"/>
+      </w:r>
+      <w:r>
+        <w:instrText xml:space="preserve"> SEQ Pav. \* ARABIC </w:instrText>
+      </w:r>
+      <w:r>
+        <w:fldChar w:fldCharType="separate"/>
+      </w:r>
+      <w:r>
+        <w:rPr>
+          <w:noProof/>
+        </w:rPr>
+        <w:t>10</w:t>
+      </w:r>
+      <w:r>
+        <w:rPr>
+          <w:noProof/>
+        </w:rPr>
+        <w:fldChar w:fldCharType="end"/>
+      </w:r>
       <w:r>
         <w:t xml:space="preserve"> Pastato aukštų generacija</w:t>
       </w:r>
@@ -9954,7 +10791,7 @@
           <w:numId w:val="16"/>
         </w:numPr>
       </w:pPr>
-      <w:bookmarkStart w:id="13" w:name="_Toc28426328"/>
+      <w:bookmarkStart w:id="13" w:name="_Toc28944196"/>
       <w:r>
         <w:t>Momentinė architektūra</w:t>
       </w:r>
@@ -10196,14 +11033,27 @@
                             <w:r>
                               <w:t xml:space="preserve">Pav. </w:t>
                             </w:r>
-                            <w:fldSimple w:instr=" SEQ Pav. \* ARABIC ">
-                              <w:r>
-                                <w:rPr>
-                                  <w:noProof/>
-                                </w:rPr>
-                                <w:t>11</w:t>
-                              </w:r>
-                            </w:fldSimple>
+                            <w:r>
+                              <w:fldChar w:fldCharType="begin"/>
+                            </w:r>
+                            <w:r>
+                              <w:instrText xml:space="preserve"> SEQ Pav. \* ARABIC </w:instrText>
+                            </w:r>
+                            <w:r>
+                              <w:fldChar w:fldCharType="separate"/>
+                            </w:r>
+                            <w:r>
+                              <w:rPr>
+                                <w:noProof/>
+                              </w:rPr>
+                              <w:t>11</w:t>
+                            </w:r>
+                            <w:r>
+                              <w:rPr>
+                                <w:noProof/>
+                              </w:rPr>
+                              <w:fldChar w:fldCharType="end"/>
+                            </w:r>
                             <w:r>
                               <w:t xml:space="preserve"> </w:t>
                             </w:r>
@@ -10269,14 +11119,27 @@
                       <w:r>
                         <w:t xml:space="preserve">Pav. </w:t>
                       </w:r>
-                      <w:fldSimple w:instr=" SEQ Pav. \* ARABIC ">
-                        <w:r>
-                          <w:rPr>
-                            <w:noProof/>
-                          </w:rPr>
-                          <w:t>11</w:t>
-                        </w:r>
-                      </w:fldSimple>
+                      <w:r>
+                        <w:fldChar w:fldCharType="begin"/>
+                      </w:r>
+                      <w:r>
+                        <w:instrText xml:space="preserve"> SEQ Pav. \* ARABIC </w:instrText>
+                      </w:r>
+                      <w:r>
+                        <w:fldChar w:fldCharType="separate"/>
+                      </w:r>
+                      <w:r>
+                        <w:rPr>
+                          <w:noProof/>
+                        </w:rPr>
+                        <w:t>11</w:t>
+                      </w:r>
+                      <w:r>
+                        <w:rPr>
+                          <w:noProof/>
+                        </w:rPr>
+                        <w:fldChar w:fldCharType="end"/>
+                      </w:r>
                       <w:r>
                         <w:t xml:space="preserve"> </w:t>
                       </w:r>
@@ -10425,14 +11288,27 @@
       <w:r>
         <w:t xml:space="preserve">Pav. </w:t>
       </w:r>
-      <w:fldSimple w:instr=" SEQ Pav. \* ARABIC ">
-        <w:r>
-          <w:rPr>
-            <w:noProof/>
-          </w:rPr>
-          <w:t>12</w:t>
-        </w:r>
-      </w:fldSimple>
+      <w:r>
+        <w:fldChar w:fldCharType="begin"/>
+      </w:r>
+      <w:r>
+        <w:instrText xml:space="preserve"> SEQ Pav. \* ARABIC </w:instrText>
+      </w:r>
+      <w:r>
+        <w:fldChar w:fldCharType="separate"/>
+      </w:r>
+      <w:r>
+        <w:rPr>
+          <w:noProof/>
+        </w:rPr>
+        <w:t>12</w:t>
+      </w:r>
+      <w:r>
+        <w:rPr>
+          <w:noProof/>
+        </w:rPr>
+        <w:fldChar w:fldCharType="end"/>
+      </w:r>
       <w:r>
         <w:t xml:space="preserve"> </w:t>
       </w:r>
@@ -10603,14 +11479,27 @@
       <w:r>
         <w:t xml:space="preserve">Pav. </w:t>
       </w:r>
-      <w:fldSimple w:instr=" SEQ Pav. \* ARABIC ">
-        <w:r>
-          <w:rPr>
-            <w:noProof/>
-          </w:rPr>
-          <w:t>13</w:t>
-        </w:r>
-      </w:fldSimple>
+      <w:r>
+        <w:fldChar w:fldCharType="begin"/>
+      </w:r>
+      <w:r>
+        <w:instrText xml:space="preserve"> SEQ Pav. \* ARABIC </w:instrText>
+      </w:r>
+      <w:r>
+        <w:fldChar w:fldCharType="separate"/>
+      </w:r>
+      <w:r>
+        <w:rPr>
+          <w:noProof/>
+        </w:rPr>
+        <w:t>13</w:t>
+      </w:r>
+      <w:r>
+        <w:rPr>
+          <w:noProof/>
+        </w:rPr>
+        <w:fldChar w:fldCharType="end"/>
+      </w:r>
       <w:r>
         <w:t xml:space="preserve"> Segemento išvaizdos atmetimas pasinaudojant taisyklėmis (gramatika) </w:t>
       </w:r>
@@ -10650,7 +11539,7 @@
           <w:numId w:val="16"/>
         </w:numPr>
       </w:pPr>
-      <w:bookmarkStart w:id="14" w:name="_Toc28426329"/>
+      <w:bookmarkStart w:id="14" w:name="_Toc28944197"/>
       <w:r>
         <w:lastRenderedPageBreak/>
         <w:t>Skyriaus išvados</w:t>
@@ -10782,45 +11671,63 @@
           <w:numId w:val="16"/>
         </w:numPr>
       </w:pPr>
-      <w:bookmarkStart w:id="15" w:name="_Toc28426330"/>
-      <w:r>
-        <w:lastRenderedPageBreak/>
+      <w:bookmarkStart w:id="15" w:name="_Toc28944198"/>
+      <w:r>
         <w:t>Projektinė dalis</w:t>
       </w:r>
       <w:bookmarkEnd w:id="15"/>
     </w:p>
     <w:p>
       <w:pPr>
-        <w:pStyle w:val="Heading1"/>
+        <w:pStyle w:val="Heading2"/>
         <w:numPr>
           <w:ilvl w:val="1"/>
           <w:numId w:val="16"/>
         </w:numPr>
       </w:pPr>
+      <w:bookmarkStart w:id="16" w:name="_Toc28944199"/>
       <w:r>
         <w:t>Rekalavimų specifikacija</w:t>
       </w:r>
-    </w:p>
-    <w:p>
-      <w:pPr>
-        <w:pStyle w:val="Heading1"/>
+      <w:bookmarkEnd w:id="16"/>
+      <w:r>
+        <w:t xml:space="preserve"> </w:t>
+      </w:r>
+    </w:p>
+    <w:p>
+      <w:pPr>
+        <w:pStyle w:val="Heading3"/>
         <w:numPr>
           <w:ilvl w:val="2"/>
           <w:numId w:val="16"/>
         </w:numPr>
       </w:pPr>
-      <w:r>
-        <w:t>Akfaks</w:t>
-      </w:r>
-    </w:p>
-    <w:p>
-      <w:bookmarkStart w:id="16" w:name="_GoBack"/>
+      <w:bookmarkStart w:id="17" w:name="_Toc28944200"/>
+      <w:r>
+        <w:t>Formuluojamos užduotys</w:t>
+      </w:r>
+      <w:bookmarkEnd w:id="17"/>
+    </w:p>
+    <w:p>
+      <w:pPr>
+        <w:pStyle w:val="Heading4"/>
+        <w:numPr>
+          <w:ilvl w:val="3"/>
+          <w:numId w:val="16"/>
+        </w:numPr>
+      </w:pPr>
+      <w:r>
+        <w:t>Pagrindinės užduotys</w:t>
+      </w:r>
+    </w:p>
+    <w:p/>
+    <w:p>
       <w:r>
         <w:drawing>
-          <wp:inline distT="0" distB="0" distL="0" distR="0" wp14:anchorId="44153236" wp14:editId="7561B0EF">
-            <wp:extent cx="5582429" cy="5048955"/>
+          <wp:inline distT="0" distB="0" distL="0" distR="0" wp14:anchorId="54E701B0" wp14:editId="3D389042">
+            <wp:extent cx="3968750" cy="3506623"/>
             <wp:effectExtent l="0" t="0" r="0" b="0"/>
-            <wp:docPr id="16" name="Picture 16"/>
+            <wp:docPr id="22" name="Picture 22"/>
             <wp:cNvGraphicFramePr>
               <a:graphicFrameLocks xmlns:a="http://schemas.openxmlformats.org/drawingml/2006/main" noChangeAspect="1"/>
             </wp:cNvGraphicFramePr>
@@ -10840,7 +11747,7 @@
                   <pic:spPr>
                     <a:xfrm>
                       <a:off x="0" y="0"/>
-                      <a:ext cx="5582429" cy="5048955"/>
+                      <a:ext cx="3971435" cy="3508995"/>
                     </a:xfrm>
                     <a:prstGeom prst="rect">
                       <a:avLst/>
@@ -10852,34 +11759,1484 @@
           </wp:inline>
         </w:drawing>
       </w:r>
-      <w:bookmarkEnd w:id="16"/>
-    </w:p>
-    <w:p>
-      <w:pPr>
-        <w:pStyle w:val="Heading1"/>
+    </w:p>
+    <w:p>
+      <w:pPr>
+        <w:pStyle w:val="Heading4"/>
+        <w:numPr>
+          <w:ilvl w:val="3"/>
+          <w:numId w:val="16"/>
+        </w:numPr>
+      </w:pPr>
+      <w:r>
+        <w:lastRenderedPageBreak/>
+        <w:t xml:space="preserve">Užduočių formulavimo kalbos reikalavimai </w:t>
+      </w:r>
+    </w:p>
+    <w:p/>
+    <w:p>
+      <w:r>
+        <w:t>Vartotojo sąsaja yra Unity Editor plėtinys.</w:t>
+      </w:r>
+    </w:p>
+    <w:p>
+      <w:r>
+        <w:t>Vartotojo sąsaja suseda iš</w:t>
+      </w:r>
+      <w:r>
+        <w:t>:</w:t>
+      </w:r>
+      <w:r>
+        <w:t xml:space="preserve"> </w:t>
+      </w:r>
+    </w:p>
+    <w:p>
+      <w:pPr>
+        <w:pStyle w:val="ListParagraph"/>
+        <w:numPr>
+          <w:ilvl w:val="0"/>
+          <w:numId w:val="21"/>
+        </w:numPr>
+      </w:pPr>
+      <w:r>
+        <w:t>N</w:t>
+      </w:r>
+      <w:r>
+        <w:t>ustatymų lango kuriame yra sudėtas visas vartotojo kontroliuojuomas funkcionalumas</w:t>
+      </w:r>
+      <w:r>
+        <w:t>;</w:t>
+      </w:r>
+    </w:p>
+    <w:p>
+      <w:pPr>
+        <w:pStyle w:val="ListParagraph"/>
+        <w:numPr>
+          <w:ilvl w:val="0"/>
+          <w:numId w:val="21"/>
+        </w:numPr>
+      </w:pPr>
+      <w:r>
+        <w:t>Unity scenos lango</w:t>
+      </w:r>
+      <w:r>
+        <w:t xml:space="preserve"> kuriame vaizduojamas generacijos rezultatas;</w:t>
+      </w:r>
+    </w:p>
+    <w:p>
+      <w:pPr>
+        <w:pStyle w:val="ListParagraph"/>
+        <w:numPr>
+          <w:ilvl w:val="0"/>
+          <w:numId w:val="21"/>
+        </w:numPr>
+      </w:pPr>
+      <w:r>
+        <w:t>Unity konsolė</w:t>
+      </w:r>
+      <w:r>
+        <w:t>s kurioje rodomi pranešimai susiję</w:t>
+      </w:r>
+      <w:r>
+        <w:t xml:space="preserve"> su sistemos darbu;</w:t>
+      </w:r>
+    </w:p>
+    <w:p>
+      <w:r>
+        <w:t>Nustatymų lango sudėtis:</w:t>
+      </w:r>
+    </w:p>
+    <w:p>
+      <w:pPr>
+        <w:pStyle w:val="ListParagraph"/>
+        <w:numPr>
+          <w:ilvl w:val="0"/>
+          <w:numId w:val="20"/>
+        </w:numPr>
+        <w:rPr>
+          <w:highlight w:val="yellow"/>
+        </w:rPr>
+      </w:pPr>
+      <w:r>
+        <w:rPr>
+          <w:highlight w:val="yellow"/>
+        </w:rPr>
+        <w:t>Mygtukai įjungti/išjungti ugniasienes</w:t>
+      </w:r>
+    </w:p>
+    <w:p>
+      <w:pPr>
+        <w:pStyle w:val="ListParagraph"/>
+        <w:numPr>
+          <w:ilvl w:val="0"/>
+          <w:numId w:val="20"/>
+        </w:numPr>
+        <w:rPr>
+          <w:highlight w:val="yellow"/>
+        </w:rPr>
+      </w:pPr>
+      <w:r>
+        <w:rPr>
+          <w:highlight w:val="yellow"/>
+        </w:rPr>
+        <w:t>Mygtukas keisti langų apšvietimo išdėliojimą</w:t>
+      </w:r>
+    </w:p>
+    <w:p>
+      <w:pPr>
+        <w:pStyle w:val="ListParagraph"/>
+        <w:numPr>
+          <w:ilvl w:val="0"/>
+          <w:numId w:val="20"/>
+        </w:numPr>
+        <w:rPr>
+          <w:highlight w:val="yellow"/>
+        </w:rPr>
+      </w:pPr>
+      <w:r>
+        <w:rPr>
+          <w:highlight w:val="yellow"/>
+        </w:rPr>
+        <w:t>Mygtukas įjungti/išjungti kampines kolonas</w:t>
+      </w:r>
+    </w:p>
+    <w:p>
+      <w:pPr>
+        <w:pStyle w:val="ListParagraph"/>
+        <w:numPr>
+          <w:ilvl w:val="0"/>
+          <w:numId w:val="20"/>
+        </w:numPr>
+        <w:rPr>
+          <w:highlight w:val="yellow"/>
+        </w:rPr>
+      </w:pPr>
+      <w:r>
+        <w:rPr>
+          <w:highlight w:val="yellow"/>
+        </w:rPr>
+        <w:t>Mygtukas keisti aukštų stilių</w:t>
+      </w:r>
+    </w:p>
+    <w:p>
+      <w:pPr>
+        <w:pStyle w:val="ListParagraph"/>
+        <w:numPr>
+          <w:ilvl w:val="0"/>
+          <w:numId w:val="20"/>
+        </w:numPr>
+        <w:rPr>
+          <w:highlight w:val="yellow"/>
+        </w:rPr>
+      </w:pPr>
+      <w:r>
+        <w:rPr>
+          <w:highlight w:val="yellow"/>
+        </w:rPr>
+        <w:t>Mygtukas įjungti naudotojo nustatyto pastato dydžio naudojimą</w:t>
+      </w:r>
+    </w:p>
+    <w:p>
+      <w:pPr>
+        <w:pStyle w:val="ListParagraph"/>
+        <w:numPr>
+          <w:ilvl w:val="0"/>
+          <w:numId w:val="20"/>
+        </w:numPr>
+        <w:rPr>
+          <w:highlight w:val="yellow"/>
+        </w:rPr>
+      </w:pPr>
+      <w:r>
+        <w:rPr>
+          <w:highlight w:val="yellow"/>
+        </w:rPr>
+        <w:t>Slankiojantys intervalo pasirinkimai nustatyti pastato dydžiui</w:t>
+      </w:r>
+    </w:p>
+    <w:p>
+      <w:pPr>
+        <w:pStyle w:val="ListParagraph"/>
+        <w:numPr>
+          <w:ilvl w:val="0"/>
+          <w:numId w:val="20"/>
+        </w:numPr>
+        <w:rPr>
+          <w:highlight w:val="yellow"/>
+        </w:rPr>
+      </w:pPr>
+      <w:r>
+        <w:rPr>
+          <w:highlight w:val="yellow"/>
+        </w:rPr>
+        <w:t>Minimalaus/maksimalaus aukštų skaičiaus nustatymo laukeliai</w:t>
+      </w:r>
+    </w:p>
+    <w:p>
+      <w:pPr>
+        <w:pStyle w:val="ListParagraph"/>
+        <w:numPr>
+          <w:ilvl w:val="0"/>
+          <w:numId w:val="20"/>
+        </w:numPr>
+        <w:rPr>
+          <w:highlight w:val="yellow"/>
+        </w:rPr>
+      </w:pPr>
+      <w:r>
+        <w:rPr>
+          <w:highlight w:val="yellow"/>
+        </w:rPr>
+        <w:t>Mygtukas sujungti generuoto pastato meshus į vieną</w:t>
+      </w:r>
+    </w:p>
+    <w:p>
+      <w:pPr>
+        <w:pStyle w:val="ListParagraph"/>
+        <w:numPr>
+          <w:ilvl w:val="0"/>
+          <w:numId w:val="20"/>
+        </w:numPr>
+        <w:rPr>
+          <w:highlight w:val="yellow"/>
+        </w:rPr>
+      </w:pPr>
+      <w:r>
+        <w:rPr>
+          <w:highlight w:val="yellow"/>
+        </w:rPr>
+        <w:t>Mygtukas pradėti generavimą</w:t>
+      </w:r>
+    </w:p>
+    <w:p>
+      <w:pPr>
+        <w:pStyle w:val="ListParagraph"/>
+        <w:numPr>
+          <w:ilvl w:val="0"/>
+          <w:numId w:val="20"/>
+        </w:numPr>
+        <w:rPr>
+          <w:highlight w:val="yellow"/>
+        </w:rPr>
+      </w:pPr>
+      <w:r>
+        <w:rPr>
+          <w:highlight w:val="yellow"/>
+        </w:rPr>
+        <w:t>Mygtukas pradėti generavimo testą</w:t>
+      </w:r>
+    </w:p>
+    <w:p>
+      <w:pPr>
+        <w:pStyle w:val="Heading4"/>
+        <w:numPr>
+          <w:ilvl w:val="3"/>
+          <w:numId w:val="16"/>
+        </w:numPr>
+      </w:pPr>
+      <w:r>
+        <w:t xml:space="preserve">Interfeiso darnos ir standartizavimo rekalavimai </w:t>
+      </w:r>
+    </w:p>
+    <w:p/>
+    <w:p>
+      <w:r>
+        <w:t>Vartotojo sąsaja</w:t>
+      </w:r>
+      <w:r>
+        <w:t xml:space="preserve"> (nustatymų langas)</w:t>
+      </w:r>
+      <w:r>
+        <w:t xml:space="preserve"> turi tenkinti „MS Windows“ stadartus</w:t>
+      </w:r>
+    </w:p>
+    <w:p/>
+    <w:p>
+      <w:pPr>
+        <w:pStyle w:val="Heading4"/>
+        <w:numPr>
+          <w:ilvl w:val="3"/>
+          <w:numId w:val="16"/>
+        </w:numPr>
+      </w:pPr>
+      <w:r>
+        <w:t>Pranešimų formulavimo reikalavimai</w:t>
+      </w:r>
+    </w:p>
+    <w:p/>
+    <w:p>
+      <w:r>
+        <w:t>Pranešimai sistemoje skirstomi į dvi kategorijas: informacinius ir klaidos.</w:t>
+      </w:r>
+      <w:r>
+        <w:t xml:space="preserve"> Pavyzdžiai:</w:t>
+      </w:r>
+    </w:p>
+    <w:p>
+      <w:pPr>
+        <w:pStyle w:val="ListParagraph"/>
+        <w:numPr>
+          <w:ilvl w:val="0"/>
+          <w:numId w:val="22"/>
+        </w:numPr>
+      </w:pPr>
+      <w:r>
+        <w:t>Informacinio: „Pastato generacija baigta. Trukmė 15ms“</w:t>
+      </w:r>
+      <w:r>
+        <w:t>.</w:t>
+      </w:r>
+    </w:p>
+    <w:p>
+      <w:pPr>
+        <w:pStyle w:val="ListParagraph"/>
+        <w:numPr>
+          <w:ilvl w:val="0"/>
+          <w:numId w:val="22"/>
+        </w:numPr>
+      </w:pPr>
+      <w:r>
+        <w:t>Klaidos: „Pastato aukštų skaičius negali būti 0“</w:t>
+      </w:r>
+    </w:p>
+    <w:p>
+      <w:r>
+        <w:t>Pranešimai gali būti formuluojami anglų ir lietuvių kalbomis.</w:t>
+      </w:r>
+    </w:p>
+    <w:p>
+      <w:r>
+        <w:t>Kadangi įrankis yra Unity sistemos plėtinys, tai konsolė atvaizduoja tiek sistemoja aprašytus pranešimus tiek pačio Unity sukurtus.</w:t>
+      </w:r>
+    </w:p>
+    <w:p>
+      <w:pPr>
+        <w:pStyle w:val="Heading4"/>
+        <w:numPr>
+          <w:ilvl w:val="3"/>
+          <w:numId w:val="16"/>
+        </w:numPr>
+        <w:rPr>
+          <w:highlight w:val="yellow"/>
+        </w:rPr>
+      </w:pPr>
+      <w:r>
+        <w:rPr>
+          <w:highlight w:val="yellow"/>
+        </w:rPr>
+        <w:t>Interfeiso individualizavimo reikalavimai</w:t>
+      </w:r>
+    </w:p>
+    <w:p>
+      <w:pPr>
+        <w:rPr>
+          <w:highlight w:val="yellow"/>
+        </w:rPr>
+      </w:pPr>
+      <w:r>
+        <w:rPr>
+          <w:highlight w:val="yellow"/>
+        </w:rPr>
+        <w:t>Ugniasienės –</w:t>
+      </w:r>
+    </w:p>
+    <w:p>
+      <w:pPr>
+        <w:rPr>
+          <w:highlight w:val="yellow"/>
+        </w:rPr>
+      </w:pPr>
+      <w:r>
+        <w:rPr>
+          <w:highlight w:val="yellow"/>
+        </w:rPr>
+        <w:t xml:space="preserve">Šviečiančių langų išdėliojimo stilius – </w:t>
+      </w:r>
+    </w:p>
+    <w:p>
+      <w:pPr>
+        <w:rPr>
+          <w:highlight w:val="yellow"/>
+        </w:rPr>
+      </w:pPr>
+      <w:r>
+        <w:rPr>
+          <w:highlight w:val="yellow"/>
+        </w:rPr>
+        <w:t xml:space="preserve">Kampinių kolonų būsena – </w:t>
+      </w:r>
+    </w:p>
+    <w:p>
+      <w:pPr>
+        <w:rPr>
+          <w:highlight w:val="yellow"/>
+        </w:rPr>
+      </w:pPr>
+      <w:r>
+        <w:rPr>
+          <w:highlight w:val="yellow"/>
+        </w:rPr>
+        <w:t xml:space="preserve">Aukštų dydžio stilius – </w:t>
+      </w:r>
+    </w:p>
+    <w:p>
+      <w:pPr>
+        <w:rPr>
+          <w:highlight w:val="yellow"/>
+        </w:rPr>
+      </w:pPr>
+      <w:r>
+        <w:rPr>
+          <w:highlight w:val="yellow"/>
+        </w:rPr>
+        <w:t xml:space="preserve">Norimas pastato dydis – </w:t>
+      </w:r>
+    </w:p>
+    <w:p>
+      <w:r>
+        <w:rPr>
+          <w:highlight w:val="yellow"/>
+        </w:rPr>
+        <w:lastRenderedPageBreak/>
+        <w:t>Aukštų skaičius -</w:t>
+      </w:r>
+      <w:r>
+        <w:t xml:space="preserve">  </w:t>
+      </w:r>
+    </w:p>
+    <w:p>
+      <w:pPr>
+        <w:pStyle w:val="Heading3"/>
         <w:numPr>
           <w:ilvl w:val="2"/>
           <w:numId w:val="16"/>
         </w:numPr>
       </w:pPr>
-      <w:r>
-        <w:t>fasfasf</w:t>
-      </w:r>
+      <w:bookmarkStart w:id="18" w:name="_Toc28944201"/>
+      <w:r>
+        <w:t>Funkciniai sistemos reikalavimai</w:t>
+      </w:r>
+      <w:bookmarkEnd w:id="18"/>
       <w:r>
         <w:t xml:space="preserve"> </w:t>
       </w:r>
     </w:p>
-    <w:p>
-      <w:pPr>
-        <w:pStyle w:val="Heading1"/>
+    <w:p/>
+    <w:p>
+      <w:pPr>
+        <w:pStyle w:val="Heading4"/>
+        <w:numPr>
+          <w:ilvl w:val="3"/>
+          <w:numId w:val="16"/>
+        </w:numPr>
+      </w:pPr>
+      <w:r>
+        <w:t>Dalykiniai reikalavimai</w:t>
+      </w:r>
+    </w:p>
+    <w:p/>
+    <w:p>
+      <w:pPr>
+        <w:pStyle w:val="Heading4"/>
+        <w:numPr>
+          <w:ilvl w:val="3"/>
+          <w:numId w:val="16"/>
+        </w:numPr>
+      </w:pPr>
+      <w:r>
+        <w:t>Pagalbinės sistemos funkcijos</w:t>
+      </w:r>
+    </w:p>
+    <w:p/>
+    <w:p>
+      <w:pPr>
+        <w:pStyle w:val="Heading3"/>
+        <w:numPr>
+          <w:ilvl w:val="2"/>
+          <w:numId w:val="16"/>
+        </w:numPr>
+      </w:pPr>
+      <w:bookmarkStart w:id="19" w:name="_Toc28944202"/>
+      <w:r>
+        <w:t>Nefunkciniai reikalavimai</w:t>
+      </w:r>
+      <w:bookmarkEnd w:id="19"/>
+    </w:p>
+    <w:p>
+      <w:pPr>
+        <w:pStyle w:val="Heading4"/>
+        <w:numPr>
+          <w:ilvl w:val="3"/>
+          <w:numId w:val="16"/>
+        </w:numPr>
+      </w:pPr>
+      <w:r>
+        <w:t>Vidinio interfeiso reikalavimai</w:t>
+      </w:r>
+    </w:p>
+    <w:p>
+      <w:pPr>
+        <w:pStyle w:val="Heading5"/>
+        <w:numPr>
+          <w:ilvl w:val="4"/>
+          <w:numId w:val="16"/>
+        </w:numPr>
+      </w:pPr>
+      <w:r>
+        <w:t>Operacinės sistemos naudojimo reikalavimai:</w:t>
+      </w:r>
+    </w:p>
+    <w:p>
+      <w:pPr>
+        <w:pStyle w:val="ListParagraph"/>
+        <w:numPr>
+          <w:ilvl w:val="5"/>
+          <w:numId w:val="16"/>
+        </w:numPr>
+        <w:rPr>
+          <w:highlight w:val="yellow"/>
+        </w:rPr>
+      </w:pPr>
+      <w:r>
+        <w:rPr>
+          <w:highlight w:val="yellow"/>
+        </w:rPr>
+        <w:t>Sistemai kurti turi būti naudojama Windows  bei Android opracinės sistemos.</w:t>
+      </w:r>
+    </w:p>
+    <w:p>
+      <w:pPr>
+        <w:pStyle w:val="Heading5"/>
+        <w:numPr>
+          <w:ilvl w:val="4"/>
+          <w:numId w:val="16"/>
+        </w:numPr>
+      </w:pPr>
+      <w:r>
+        <w:t>Sąveikos su duomenų bazėmis reikalavimai:</w:t>
+      </w:r>
+    </w:p>
+    <w:p>
+      <w:pPr>
+        <w:pStyle w:val="ListParagraph"/>
+        <w:numPr>
+          <w:ilvl w:val="5"/>
+          <w:numId w:val="16"/>
+        </w:numPr>
+        <w:rPr>
+          <w:highlight w:val="yellow"/>
+        </w:rPr>
+      </w:pPr>
+      <w:r>
+        <w:rPr>
+          <w:highlight w:val="yellow"/>
+        </w:rPr>
+        <w:t>Duomenų bazė turi naudoti SQL kalbą ir turi būti talpina Microsoft Azure serveriuose</w:t>
+      </w:r>
+    </w:p>
+    <w:p>
+      <w:pPr>
+        <w:pStyle w:val="Heading5"/>
+        <w:numPr>
+          <w:ilvl w:val="4"/>
+          <w:numId w:val="16"/>
+        </w:numPr>
+      </w:pPr>
+      <w:r>
+        <w:t>Dokumentų mainų reikalavimai:</w:t>
+      </w:r>
+    </w:p>
+    <w:p>
+      <w:pPr>
+        <w:pStyle w:val="ListParagraph"/>
+        <w:numPr>
+          <w:ilvl w:val="5"/>
+          <w:numId w:val="16"/>
+        </w:numPr>
+        <w:rPr>
+          <w:highlight w:val="yellow"/>
+        </w:rPr>
+      </w:pPr>
+      <w:r>
+        <w:rPr>
+          <w:highlight w:val="yellow"/>
+        </w:rPr>
+        <w:t>Duomenų keitimas turi būti vygdomas json formatu.</w:t>
+      </w:r>
+    </w:p>
+    <w:p>
+      <w:pPr>
+        <w:pStyle w:val="Heading5"/>
+        <w:numPr>
+          <w:ilvl w:val="4"/>
+          <w:numId w:val="16"/>
+        </w:numPr>
+      </w:pPr>
+      <w:r>
+        <w:t>Darbo kompiuterių tinkluose reikalavimai:</w:t>
+      </w:r>
+    </w:p>
+    <w:p>
+      <w:pPr>
+        <w:pStyle w:val="ListParagraph"/>
+        <w:numPr>
+          <w:ilvl w:val="5"/>
+          <w:numId w:val="16"/>
+        </w:numPr>
+        <w:rPr>
+          <w:highlight w:val="yellow"/>
+        </w:rPr>
+      </w:pPr>
+      <w:r>
+        <w:rPr>
+          <w:highlight w:val="yellow"/>
+        </w:rPr>
+        <w:t>Programa turi naudoti TCP/IP protokalą veikimui internete</w:t>
+      </w:r>
+    </w:p>
+    <w:p>
+      <w:pPr>
+        <w:pStyle w:val="Heading5"/>
+        <w:numPr>
+          <w:ilvl w:val="4"/>
+          <w:numId w:val="16"/>
+        </w:numPr>
+      </w:pPr>
+      <w:r>
+        <w:t>Sąveikos su k</w:t>
+      </w:r>
+      <w:r>
+        <w:t>itomis programomis reikalavimai:</w:t>
+      </w:r>
+    </w:p>
+    <w:p>
+      <w:pPr>
+        <w:pStyle w:val="ListParagraph"/>
+        <w:numPr>
+          <w:ilvl w:val="5"/>
+          <w:numId w:val="16"/>
+        </w:numPr>
+        <w:rPr>
+          <w:highlight w:val="yellow"/>
+        </w:rPr>
+      </w:pPr>
+      <w:r>
+        <w:rPr>
+          <w:highlight w:val="yellow"/>
+        </w:rPr>
+        <w:t>Sistema turi naudoti kitų sistemų meteorologinius duomenis bei išorinę duomenų bazę stovyklaviečių duomenims saugoti</w:t>
+      </w:r>
+    </w:p>
+    <w:p>
+      <w:pPr>
+        <w:pStyle w:val="Heading5"/>
+        <w:numPr>
+          <w:ilvl w:val="4"/>
+          <w:numId w:val="16"/>
+        </w:numPr>
+      </w:pPr>
+      <w:r>
+        <w:t>Programavimo aplinkos reikalavimai:</w:t>
+      </w:r>
+    </w:p>
+    <w:p>
+      <w:pPr>
+        <w:pStyle w:val="ListParagraph"/>
+        <w:numPr>
+          <w:ilvl w:val="5"/>
+          <w:numId w:val="16"/>
+        </w:numPr>
+        <w:rPr>
+          <w:highlight w:val="yellow"/>
+        </w:rPr>
+      </w:pPr>
+      <w:r>
+        <w:rPr>
+          <w:highlight w:val="yellow"/>
+        </w:rPr>
+        <w:t>Sistema kuriama Unity aplinkoje naudojant Visual Studio programavimo aplinką</w:t>
+      </w:r>
+    </w:p>
+    <w:p>
+      <w:pPr>
+        <w:pStyle w:val="Heading4"/>
+        <w:numPr>
+          <w:ilvl w:val="3"/>
+          <w:numId w:val="16"/>
+        </w:numPr>
+      </w:pPr>
+      <w:r>
+        <w:t>Veikimo reikalavimai</w:t>
+      </w:r>
+    </w:p>
+    <w:p>
+      <w:pPr>
+        <w:pStyle w:val="Heading5"/>
+        <w:numPr>
+          <w:ilvl w:val="4"/>
+          <w:numId w:val="16"/>
+        </w:numPr>
+      </w:pPr>
+      <w:r>
+        <w:t>Tikslumo reikalavimai:</w:t>
+      </w:r>
+    </w:p>
+    <w:p>
+      <w:pPr>
+        <w:ind w:left="2160"/>
+        <w:rPr>
+          <w:highlight w:val="yellow"/>
+        </w:rPr>
+      </w:pPr>
+      <w:r>
+        <w:rPr>
+          <w:highlight w:val="yellow"/>
+        </w:rPr>
+        <w:t>Sistema turi būti kuriama taikantis į 1920 x 1080 skiriamosios gebos ekranus</w:t>
+      </w:r>
+    </w:p>
+    <w:p>
+      <w:pPr>
+        <w:ind w:left="2160"/>
+        <w:rPr>
+          <w:highlight w:val="yellow"/>
+        </w:rPr>
+      </w:pPr>
+      <w:r>
+        <w:rPr>
+          <w:highlight w:val="yellow"/>
+        </w:rPr>
+        <w:t>Stovyklavietės pavadinimas negali viršyti 30 simbolių</w:t>
+      </w:r>
+    </w:p>
+    <w:p>
+      <w:pPr>
+        <w:ind w:left="2160"/>
+      </w:pPr>
+      <w:r>
+        <w:rPr>
+          <w:highlight w:val="yellow"/>
+        </w:rPr>
+        <w:t>Orų prognozės turi būti tikrinimos tik dvi savaites į priekį</w:t>
+      </w:r>
+    </w:p>
+    <w:p/>
+    <w:p>
+      <w:pPr>
+        <w:pStyle w:val="Heading5"/>
+        <w:numPr>
+          <w:ilvl w:val="4"/>
+          <w:numId w:val="16"/>
+        </w:numPr>
+      </w:pPr>
+      <w:r>
+        <w:t>Patikimumo reikalavimai:</w:t>
+      </w:r>
+    </w:p>
+    <w:p>
+      <w:pPr>
+        <w:ind w:left="2160"/>
+        <w:rPr>
+          <w:highlight w:val="yellow"/>
+        </w:rPr>
+      </w:pPr>
+      <w:r>
+        <w:rPr>
+          <w:highlight w:val="yellow"/>
+        </w:rPr>
+        <w:t>Sistema turi pilnai veikti 95% laiko be trykių.</w:t>
+      </w:r>
+    </w:p>
+    <w:p>
+      <w:pPr>
+        <w:ind w:left="2160"/>
+        <w:rPr>
+          <w:highlight w:val="yellow"/>
+        </w:rPr>
+      </w:pPr>
+      <w:r>
+        <w:rPr>
+          <w:highlight w:val="yellow"/>
+        </w:rPr>
+        <w:t>Sistema turi galėti naudotis 10000 naudotojų vienu metu</w:t>
+      </w:r>
+    </w:p>
+    <w:p/>
+    <w:p>
+      <w:pPr>
+        <w:pStyle w:val="Heading5"/>
+        <w:numPr>
+          <w:ilvl w:val="4"/>
+          <w:numId w:val="16"/>
+        </w:numPr>
+      </w:pPr>
+      <w:r>
+        <w:t>Robastiškumo reikalavimai:</w:t>
+      </w:r>
+    </w:p>
+    <w:p>
+      <w:pPr>
+        <w:ind w:left="2160"/>
+        <w:rPr>
+          <w:highlight w:val="yellow"/>
+        </w:rPr>
+      </w:pPr>
+      <w:r>
+        <w:rPr>
+          <w:highlight w:val="yellow"/>
+        </w:rPr>
+        <w:t>Sistemos atkurimo laikas po ddos atakos turi būti – iki dviejų valandų.</w:t>
+      </w:r>
+    </w:p>
+    <w:p>
+      <w:pPr>
+        <w:ind w:left="2160"/>
+        <w:rPr>
+          <w:highlight w:val="yellow"/>
+        </w:rPr>
+      </w:pPr>
+      <w:r>
+        <w:rPr>
+          <w:highlight w:val="yellow"/>
+        </w:rPr>
+        <w:t>Trykius iššaukiančių įvykių procentas turi būti 1%.</w:t>
+      </w:r>
+    </w:p>
+    <w:p>
+      <w:pPr>
+        <w:ind w:left="2160"/>
+        <w:rPr>
+          <w:highlight w:val="yellow"/>
+        </w:rPr>
+      </w:pPr>
+      <w:r>
+        <w:rPr>
+          <w:highlight w:val="yellow"/>
+        </w:rPr>
+        <w:t>Tikimybė, kad trykio me</w:t>
+      </w:r>
+      <w:r>
+        <w:rPr>
+          <w:highlight w:val="yellow"/>
+        </w:rPr>
+        <w:t>tu bus sugadinti duomenys – 1%.</w:t>
+      </w:r>
+    </w:p>
+    <w:p>
+      <w:pPr>
+        <w:pStyle w:val="Heading5"/>
+        <w:numPr>
+          <w:ilvl w:val="4"/>
+          <w:numId w:val="16"/>
+        </w:numPr>
+      </w:pPr>
+      <w:r>
+        <w:t>Našumo reikalavimai.</w:t>
+      </w:r>
+    </w:p>
+    <w:p>
+      <w:pPr>
+        <w:pStyle w:val="Heading5"/>
+        <w:numPr>
+          <w:ilvl w:val="5"/>
+          <w:numId w:val="16"/>
+        </w:numPr>
+      </w:pPr>
+      <w:r>
+        <w:t xml:space="preserve">Reakcijos laikas: </w:t>
+      </w:r>
+    </w:p>
+    <w:p>
+      <w:pPr>
+        <w:ind w:left="1800"/>
+        <w:rPr>
+          <w:highlight w:val="yellow"/>
+        </w:rPr>
+      </w:pPr>
+      <w:r>
+        <w:rPr>
+          <w:highlight w:val="yellow"/>
+        </w:rPr>
+        <w:t>Vidutinis reakcijos laikas į vartotojo sąsajos paspaudimą turi būti 5ms.</w:t>
+      </w:r>
+    </w:p>
+    <w:p>
+      <w:pPr>
+        <w:ind w:left="1800"/>
+        <w:rPr>
+          <w:highlight w:val="yellow"/>
+        </w:rPr>
+      </w:pPr>
+      <w:r>
+        <w:rPr>
+          <w:highlight w:val="yellow"/>
+        </w:rPr>
+        <w:t>Lango pakitimo animacij</w:t>
+      </w:r>
+      <w:r>
+        <w:rPr>
+          <w:highlight w:val="yellow"/>
+        </w:rPr>
+        <w:t>os laikas turi neviršyti 500ms.</w:t>
+      </w:r>
+    </w:p>
+    <w:p>
+      <w:pPr>
+        <w:pStyle w:val="Heading5"/>
+        <w:numPr>
+          <w:ilvl w:val="5"/>
+          <w:numId w:val="16"/>
+        </w:numPr>
+      </w:pPr>
+      <w:r>
+        <w:t>Pralaidumas (throughput):</w:t>
+      </w:r>
+    </w:p>
+    <w:p>
+      <w:pPr>
+        <w:ind w:left="1800"/>
+        <w:rPr>
+          <w:highlight w:val="yellow"/>
+        </w:rPr>
+      </w:pPr>
+      <w:r>
+        <w:rPr>
+          <w:highlight w:val="yellow"/>
+        </w:rPr>
+        <w:t>Sistema vienu metu turi galėti apdoroti 10000 vartotojų paieškos užklausų.</w:t>
+      </w:r>
+    </w:p>
+    <w:p>
+      <w:pPr>
+        <w:pStyle w:val="Heading5"/>
+        <w:numPr>
+          <w:ilvl w:val="5"/>
+          <w:numId w:val="16"/>
+        </w:numPr>
+      </w:pPr>
+      <w:r>
+        <w:t>Masto keitimas (scalability):</w:t>
+      </w:r>
+    </w:p>
+    <w:p>
+      <w:pPr>
+        <w:ind w:left="1440"/>
+        <w:rPr>
+          <w:highlight w:val="yellow"/>
+        </w:rPr>
+      </w:pPr>
+      <w:r>
+        <w:rPr>
+          <w:highlight w:val="yellow"/>
+        </w:rPr>
+        <w:t xml:space="preserve">Kadangi sistema veiks ant Azure  serverio, resursai turi atsirasti dinamiškai. </w:t>
+      </w:r>
+    </w:p>
+    <w:p>
+      <w:pPr>
+        <w:pStyle w:val="Heading4"/>
+        <w:numPr>
+          <w:ilvl w:val="3"/>
+          <w:numId w:val="16"/>
+        </w:numPr>
+      </w:pPr>
+      <w:r>
+        <w:t>Diegimo reikalavimai</w:t>
+      </w:r>
+    </w:p>
+    <w:p>
+      <w:pPr>
+        <w:pStyle w:val="Heading5"/>
+        <w:numPr>
+          <w:ilvl w:val="4"/>
+          <w:numId w:val="16"/>
+        </w:numPr>
+      </w:pPr>
+      <w:r>
+        <w:t>Instaliuojamumas</w:t>
+      </w:r>
+    </w:p>
+    <w:p>
+      <w:pPr>
+        <w:ind w:left="2160"/>
+        <w:rPr>
+          <w:highlight w:val="yellow"/>
+        </w:rPr>
+      </w:pPr>
+      <w:r>
+        <w:rPr>
+          <w:highlight w:val="yellow"/>
+        </w:rPr>
+        <w:t>Sistema turi  būti instaliuojama maksimaliai per minutę naudojantis android arba apple programėlių parduotuve.</w:t>
+      </w:r>
+    </w:p>
+    <w:p>
+      <w:pPr>
+        <w:pStyle w:val="Heading5"/>
+        <w:numPr>
+          <w:ilvl w:val="4"/>
+          <w:numId w:val="16"/>
+        </w:numPr>
+      </w:pPr>
+      <w:r>
+        <w:t>Įsisavinamumas:</w:t>
+      </w:r>
+    </w:p>
+    <w:p>
+      <w:pPr>
+        <w:ind w:left="2160"/>
+        <w:rPr>
+          <w:highlight w:val="yellow"/>
+        </w:rPr>
+      </w:pPr>
+      <w:r>
+        <w:rPr>
+          <w:highlight w:val="yellow"/>
+        </w:rPr>
+        <w:t xml:space="preserve"> Vartotojas, kuris moka naudotis bazinėmis telefono funkcijomis, turi galėti įsisavinti visą programą ne ilgiau nei per 5 minutes.</w:t>
+      </w:r>
+    </w:p>
+    <w:p>
+      <w:pPr>
+        <w:pStyle w:val="Heading5"/>
+        <w:numPr>
+          <w:ilvl w:val="4"/>
+          <w:numId w:val="16"/>
+        </w:numPr>
+      </w:pPr>
+      <w:r>
+        <w:t>Išmokstamumas</w:t>
+      </w:r>
+    </w:p>
+    <w:p>
+      <w:pPr>
+        <w:ind w:left="1440"/>
+        <w:rPr>
+          <w:highlight w:val="yellow"/>
+        </w:rPr>
+      </w:pPr>
+      <w:r>
+        <w:rPr>
+          <w:highlight w:val="yellow"/>
+        </w:rPr>
+        <w:t>Sistema turi turėti ne daugiau nei penkis langus, todėl funkcionalumas bus isisąvintas per vieną dieną.</w:t>
+      </w:r>
+    </w:p>
+    <w:p>
+      <w:pPr>
+        <w:pStyle w:val="Heading4"/>
+        <w:numPr>
+          <w:ilvl w:val="3"/>
+          <w:numId w:val="16"/>
+        </w:numPr>
+      </w:pPr>
+      <w:r>
+        <w:t>Ruošinio reikalavimai</w:t>
+      </w:r>
+    </w:p>
+    <w:p>
+      <w:pPr>
+        <w:pStyle w:val="Heading5"/>
+        <w:numPr>
+          <w:ilvl w:val="4"/>
+          <w:numId w:val="16"/>
+        </w:numPr>
+      </w:pPr>
+      <w:r>
+        <w:t>Programėlės pasiekimas:</w:t>
+      </w:r>
+    </w:p>
+    <w:p>
+      <w:pPr>
+        <w:ind w:left="1728"/>
+      </w:pPr>
+      <w:r>
+        <w:t>Programėlė turi būti pasiekiama tiek „Android“  bei „Apple“ telefonų operacinių sistemų oficialiose parduotuvėse.</w:t>
+      </w:r>
+    </w:p>
+    <w:p>
+      <w:pPr>
+        <w:pStyle w:val="Heading4"/>
+        <w:numPr>
+          <w:ilvl w:val="3"/>
+          <w:numId w:val="16"/>
+        </w:numPr>
+      </w:pPr>
+      <w:r>
+        <w:t>Aptarnavimo ir priežiūros reikalavimai</w:t>
+      </w:r>
+    </w:p>
+    <w:p>
+      <w:pPr>
+        <w:ind w:left="1440"/>
+        <w:rPr>
+          <w:highlight w:val="yellow"/>
+        </w:rPr>
+      </w:pPr>
+      <w:r>
+        <w:rPr>
+          <w:highlight w:val="yellow"/>
+        </w:rPr>
+        <w:t>Sistema turės aptarnauti sistemos sąvininkas, tais atvejais kuomet reikės ištrinti kokybės standartų neatitinkančias stovyklavietes</w:t>
+      </w:r>
+    </w:p>
+    <w:p>
+      <w:pPr>
+        <w:pStyle w:val="Heading5"/>
+        <w:numPr>
+          <w:ilvl w:val="4"/>
+          <w:numId w:val="16"/>
+        </w:numPr>
+      </w:pPr>
+      <w:r>
+        <w:t>Taisomumo</w:t>
+      </w:r>
+    </w:p>
+    <w:p>
+      <w:pPr>
+        <w:ind w:left="2160"/>
+        <w:rPr>
+          <w:highlight w:val="yellow"/>
+        </w:rPr>
+      </w:pPr>
+      <w:r>
+        <w:rPr>
+          <w:highlight w:val="yellow"/>
+        </w:rPr>
+        <w:t>Trikio ištaisymas turėtų užimti ne ilgiau nei 5min.</w:t>
+      </w:r>
+    </w:p>
+    <w:p>
+      <w:pPr>
+        <w:pStyle w:val="Heading5"/>
+        <w:numPr>
+          <w:ilvl w:val="4"/>
+          <w:numId w:val="16"/>
+        </w:numPr>
+      </w:pPr>
+      <w:r>
+        <w:t>Keičiamumo</w:t>
+      </w:r>
+    </w:p>
+    <w:p>
+      <w:pPr>
+        <w:ind w:left="2160"/>
+        <w:rPr>
+          <w:highlight w:val="yellow"/>
+        </w:rPr>
+      </w:pPr>
+      <w:r>
+        <w:rPr>
+          <w:highlight w:val="yellow"/>
+        </w:rPr>
+        <w:t>Kadangi sistema labai paprasta, turėtų užimti ne ilgiau nei viena diena</w:t>
+      </w:r>
+    </w:p>
+    <w:p>
+      <w:pPr>
+        <w:pStyle w:val="Heading5"/>
+        <w:numPr>
+          <w:ilvl w:val="4"/>
+          <w:numId w:val="16"/>
+        </w:numPr>
+      </w:pPr>
+      <w:r>
+        <w:t>Plečiamumo</w:t>
+      </w:r>
+    </w:p>
+    <w:p>
+      <w:pPr>
+        <w:ind w:left="2160"/>
+        <w:rPr>
+          <w:highlight w:val="yellow"/>
+        </w:rPr>
+      </w:pPr>
+      <w:r>
+        <w:rPr>
+          <w:highlight w:val="yellow"/>
+        </w:rPr>
+        <w:t>Kadangi sistema yra debesų sistemoje, ji dinamiškai turės prisitaikyti prie padidėjusio vartotjo kiekio iki 100 milijonų.</w:t>
+      </w:r>
+    </w:p>
+    <w:p>
+      <w:pPr>
+        <w:pStyle w:val="Heading5"/>
+        <w:numPr>
+          <w:ilvl w:val="4"/>
+          <w:numId w:val="16"/>
+        </w:numPr>
+      </w:pPr>
+      <w:r>
+        <w:lastRenderedPageBreak/>
+        <w:t>Perkeliamumo</w:t>
+      </w:r>
+    </w:p>
+    <w:p>
+      <w:pPr>
+        <w:ind w:left="2160"/>
+        <w:rPr>
+          <w:highlight w:val="yellow"/>
+        </w:rPr>
+      </w:pPr>
+      <w:r>
+        <w:rPr>
+          <w:highlight w:val="yellow"/>
+        </w:rPr>
+        <w:t>Perkelti duomenų bazę į kitą sistemą turi užimti vieną dieną.</w:t>
+      </w:r>
+    </w:p>
+    <w:p>
+      <w:pPr>
+        <w:pStyle w:val="Heading5"/>
+        <w:numPr>
+          <w:ilvl w:val="4"/>
+          <w:numId w:val="16"/>
+        </w:numPr>
+      </w:pPr>
+      <w:r>
+        <w:t>Testuojamumo</w:t>
+      </w:r>
+    </w:p>
+    <w:p>
+      <w:pPr>
+        <w:ind w:left="2160"/>
+        <w:rPr>
+          <w:highlight w:val="yellow"/>
+        </w:rPr>
+      </w:pPr>
+      <w:r>
+        <w:rPr>
+          <w:highlight w:val="yellow"/>
+        </w:rPr>
+        <w:t>Testams duomenų bazei sukurti turi užtrukti vieną savaitę.</w:t>
+      </w:r>
+    </w:p>
+    <w:p>
+      <w:pPr>
+        <w:ind w:left="2160"/>
+        <w:rPr>
+          <w:highlight w:val="yellow"/>
+        </w:rPr>
+      </w:pPr>
+      <w:r>
+        <w:rPr>
+          <w:highlight w:val="yellow"/>
+        </w:rPr>
+        <w:t>Testams aplikacijos „front-endui“ sukurti turi užtrukti vieną savaitę.</w:t>
+      </w:r>
+    </w:p>
+    <w:p>
+      <w:pPr>
+        <w:ind w:left="2160"/>
+        <w:rPr>
+          <w:highlight w:val="yellow"/>
+        </w:rPr>
+      </w:pPr>
+      <w:r>
+        <w:rPr>
+          <w:highlight w:val="yellow"/>
+        </w:rPr>
+        <w:t>Testams „back-endui“ sukur</w:t>
+      </w:r>
+      <w:r>
+        <w:rPr>
+          <w:highlight w:val="yellow"/>
+        </w:rPr>
+        <w:t>ti turi užtrukti vieną savaitę.</w:t>
+      </w:r>
+    </w:p>
+    <w:p>
+      <w:pPr>
+        <w:pStyle w:val="Heading4"/>
+        <w:numPr>
+          <w:ilvl w:val="3"/>
+          <w:numId w:val="16"/>
+        </w:numPr>
+      </w:pPr>
+      <w:r>
+        <w:t>Tiražuojamumo reikalavimai</w:t>
+      </w:r>
+    </w:p>
+    <w:p>
+      <w:pPr>
+        <w:ind w:left="1440"/>
+        <w:rPr>
+          <w:highlight w:val="yellow"/>
+        </w:rPr>
+      </w:pPr>
+      <w:r>
+        <w:rPr>
+          <w:highlight w:val="yellow"/>
+        </w:rPr>
+        <w:t>Turi būti idiegta nemokama „MySQL“ duomenų bazės valdymo įranga.</w:t>
+      </w:r>
+    </w:p>
+    <w:p>
+      <w:pPr>
+        <w:pStyle w:val="Heading4"/>
+        <w:numPr>
+          <w:ilvl w:val="3"/>
+          <w:numId w:val="16"/>
+        </w:numPr>
+      </w:pPr>
+      <w:r>
+        <w:t>Apsaugos reikalavimai</w:t>
+      </w:r>
+    </w:p>
+    <w:p>
+      <w:pPr>
+        <w:ind w:left="1440"/>
+        <w:rPr>
+          <w:highlight w:val="yellow"/>
+        </w:rPr>
+      </w:pPr>
+      <w:r>
+        <w:rPr>
+          <w:highlight w:val="yellow"/>
+        </w:rPr>
+        <w:t>Sistemos duomenų baze turi galėti naudotis tik vienas autorizuotas vartotojas – sistemos sąvininkas.</w:t>
+      </w:r>
+    </w:p>
+    <w:p>
+      <w:pPr>
+        <w:pStyle w:val="Heading4"/>
+        <w:numPr>
+          <w:ilvl w:val="3"/>
+          <w:numId w:val="16"/>
+        </w:numPr>
+      </w:pPr>
+      <w:r>
+        <w:t xml:space="preserve">Juridiniai reikalavimai </w:t>
+      </w:r>
+    </w:p>
+    <w:p>
+      <w:pPr>
+        <w:ind w:left="1440"/>
+      </w:pPr>
+      <w:bookmarkStart w:id="20" w:name="_GoBack"/>
+      <w:bookmarkEnd w:id="20"/>
+      <w:r>
+        <w:rPr>
+          <w:highlight w:val="yellow"/>
+        </w:rPr>
+        <w:t>L.R. asmens duomenų teisinės apsaugos įstatymas: 6. Straipsnis Aplikacijoje nebus saugomi nei vartotojų, nei darbuotojų asmeniniai duomenys todėl jokias atvejais nebus pažeidžiami individo duomenų apsaugos įstatymai ar kiti LR teisės aktai.</w:t>
+      </w:r>
+    </w:p>
+    <w:p>
+      <w:pPr>
+        <w:pStyle w:val="Heading2"/>
         <w:numPr>
           <w:ilvl w:val="1"/>
           <w:numId w:val="16"/>
         </w:numPr>
       </w:pPr>
+      <w:bookmarkStart w:id="21" w:name="_Toc28944203"/>
       <w:r>
         <w:t>Programų sistemos projektas</w:t>
       </w:r>
+      <w:bookmarkEnd w:id="21"/>
+    </w:p>
+    <w:p>
+      <w:pPr>
+        <w:pStyle w:val="Heading3"/>
+        <w:numPr>
+          <w:ilvl w:val="2"/>
+          <w:numId w:val="16"/>
+        </w:numPr>
+      </w:pPr>
+      <w:bookmarkStart w:id="22" w:name="_Toc28944204"/>
+      <w:r>
+        <w:t>Programų sistemos projektiniai reikalavimai</w:t>
+      </w:r>
+      <w:bookmarkEnd w:id="22"/>
+    </w:p>
+    <w:p>
+      <w:pPr>
+        <w:pStyle w:val="Heading4"/>
+        <w:numPr>
+          <w:ilvl w:val="3"/>
+          <w:numId w:val="16"/>
+        </w:numPr>
+      </w:pPr>
+      <w:r>
+        <w:t>Programų sistemos dekompozicija</w:t>
+      </w:r>
+    </w:p>
+    <w:p>
+      <w:pPr>
+        <w:pStyle w:val="Heading4"/>
+        <w:numPr>
+          <w:ilvl w:val="3"/>
+          <w:numId w:val="16"/>
+        </w:numPr>
+      </w:pPr>
+      <w:r>
+        <w:t>Reikalavimų lokalizavimo matrica</w:t>
+      </w:r>
+    </w:p>
+    <w:p>
+      <w:pPr>
+        <w:pStyle w:val="Heading4"/>
+        <w:numPr>
+          <w:ilvl w:val="3"/>
+          <w:numId w:val="16"/>
+        </w:numPr>
+      </w:pPr>
+      <w:r>
+        <w:t>Reikalavimų ryšio matrica</w:t>
+      </w:r>
+    </w:p>
+    <w:p>
+      <w:pPr>
+        <w:pStyle w:val="Heading3"/>
+        <w:numPr>
+          <w:ilvl w:val="2"/>
+          <w:numId w:val="16"/>
+        </w:numPr>
+      </w:pPr>
+      <w:bookmarkStart w:id="23" w:name="_Toc28944205"/>
+      <w:r>
+        <w:t>Programų sistemos architektūra</w:t>
+      </w:r>
+      <w:bookmarkEnd w:id="23"/>
+    </w:p>
+    <w:p>
+      <w:pPr>
+        <w:pStyle w:val="Heading4"/>
+        <w:numPr>
+          <w:ilvl w:val="3"/>
+          <w:numId w:val="16"/>
+        </w:numPr>
+      </w:pPr>
+      <w:r>
+        <w:t>Užduotys ir jų vykdymo scenarijai</w:t>
+      </w:r>
+    </w:p>
+    <w:p>
+      <w:pPr>
+        <w:pStyle w:val="Heading4"/>
+        <w:numPr>
+          <w:ilvl w:val="3"/>
+          <w:numId w:val="16"/>
+        </w:numPr>
+      </w:pPr>
+      <w:r>
+        <w:t>PS struktūros modelis</w:t>
+      </w:r>
+    </w:p>
+    <w:p>
+      <w:pPr>
+        <w:pStyle w:val="Heading3"/>
+        <w:numPr>
+          <w:ilvl w:val="2"/>
+          <w:numId w:val="16"/>
+        </w:numPr>
+      </w:pPr>
+      <w:bookmarkStart w:id="24" w:name="_Toc28944206"/>
+      <w:r>
+        <w:t>Programų sistemos maketai</w:t>
+      </w:r>
+      <w:bookmarkEnd w:id="24"/>
     </w:p>
     <w:p/>
     <w:p>
@@ -10913,7 +13270,6 @@
           <w:highlight w:val="yellow"/>
           <w:lang w:eastAsia="lt-LT"/>
         </w:rPr>
-        <w:lastRenderedPageBreak/>
         <w:drawing>
           <wp:inline distT="0" distB="0" distL="0" distR="0">
             <wp:extent cx="2362200" cy="1782332"/>
@@ -10983,11 +13339,12 @@
           <w:numId w:val="16"/>
         </w:numPr>
       </w:pPr>
-      <w:bookmarkStart w:id="17" w:name="_Toc28426331"/>
-      <w:r>
+      <w:bookmarkStart w:id="25" w:name="_Toc28944207"/>
+      <w:r>
+        <w:lastRenderedPageBreak/>
         <w:t>Testavimas</w:t>
       </w:r>
-      <w:bookmarkEnd w:id="17"/>
+      <w:bookmarkEnd w:id="25"/>
     </w:p>
     <w:p>
       <w:pPr>
@@ -10998,7 +13355,7 @@
         </w:numPr>
         <w:jc w:val="left"/>
       </w:pPr>
-      <w:bookmarkStart w:id="18" w:name="_Toc28426332"/>
+      <w:bookmarkStart w:id="26" w:name="_Toc28944208"/>
       <w:r>
         <w:t>Išvados</w:t>
       </w:r>
@@ -11008,7 +13365,7 @@
       <w:r>
         <w:t>ir siūlymai</w:t>
       </w:r>
-      <w:bookmarkEnd w:id="18"/>
+      <w:bookmarkEnd w:id="26"/>
       <w:r>
         <w:br/>
       </w:r>
@@ -11030,7 +13387,7 @@
         <w:br w:type="page"/>
       </w:r>
     </w:p>
-    <w:bookmarkStart w:id="19" w:name="_Toc28426333" w:displacedByCustomXml="next"/>
+    <w:bookmarkStart w:id="27" w:name="_Toc28944209" w:displacedByCustomXml="next"/>
     <w:sdt>
       <w:sdtPr>
         <w:rPr>
@@ -11053,7 +13410,7 @@
           <w:r>
             <w:t>Literatūra ir šaltiniai</w:t>
           </w:r>
-          <w:bookmarkEnd w:id="19"/>
+          <w:bookmarkEnd w:id="27"/>
         </w:p>
         <w:sdt>
           <w:sdtPr>
@@ -11838,14 +14195,27 @@
       <w:r>
         <w:t xml:space="preserve">Priedas </w:t>
       </w:r>
-      <w:fldSimple w:instr=" SEQ Priedas \* ARABIC ">
-        <w:r>
-          <w:rPr>
-            <w:noProof/>
-          </w:rPr>
-          <w:t>1</w:t>
-        </w:r>
-      </w:fldSimple>
+      <w:r>
+        <w:fldChar w:fldCharType="begin"/>
+      </w:r>
+      <w:r>
+        <w:instrText xml:space="preserve"> SEQ Priedas \* ARABIC </w:instrText>
+      </w:r>
+      <w:r>
+        <w:fldChar w:fldCharType="separate"/>
+      </w:r>
+      <w:r>
+        <w:rPr>
+          <w:noProof/>
+        </w:rPr>
+        <w:t>1</w:t>
+      </w:r>
+      <w:r>
+        <w:rPr>
+          <w:noProof/>
+        </w:rPr>
+        <w:fldChar w:fldCharType="end"/>
+      </w:r>
       <w:r>
         <w:t xml:space="preserve"> </w:t>
       </w:r>
@@ -11939,14 +14309,27 @@
       <w:r>
         <w:t xml:space="preserve">Priedas </w:t>
       </w:r>
-      <w:fldSimple w:instr=" SEQ Priedas \* ARABIC ">
-        <w:r>
-          <w:rPr>
-            <w:noProof/>
-          </w:rPr>
-          <w:t>2</w:t>
-        </w:r>
-      </w:fldSimple>
+      <w:r>
+        <w:fldChar w:fldCharType="begin"/>
+      </w:r>
+      <w:r>
+        <w:instrText xml:space="preserve"> SEQ Priedas \* ARABIC </w:instrText>
+      </w:r>
+      <w:r>
+        <w:fldChar w:fldCharType="separate"/>
+      </w:r>
+      <w:r>
+        <w:rPr>
+          <w:noProof/>
+        </w:rPr>
+        <w:t>2</w:t>
+      </w:r>
+      <w:r>
+        <w:rPr>
+          <w:noProof/>
+        </w:rPr>
+        <w:fldChar w:fldCharType="end"/>
+      </w:r>
       <w:r>
         <w:t xml:space="preserve"> </w:t>
       </w:r>
@@ -12040,14 +14423,27 @@
       <w:r>
         <w:t xml:space="preserve">Priedas </w:t>
       </w:r>
-      <w:fldSimple w:instr=" SEQ Priedas \* ARABIC ">
-        <w:r>
-          <w:rPr>
-            <w:noProof/>
-          </w:rPr>
-          <w:t>3</w:t>
-        </w:r>
-      </w:fldSimple>
+      <w:r>
+        <w:fldChar w:fldCharType="begin"/>
+      </w:r>
+      <w:r>
+        <w:instrText xml:space="preserve"> SEQ Priedas \* ARABIC </w:instrText>
+      </w:r>
+      <w:r>
+        <w:fldChar w:fldCharType="separate"/>
+      </w:r>
+      <w:r>
+        <w:rPr>
+          <w:noProof/>
+        </w:rPr>
+        <w:t>3</w:t>
+      </w:r>
+      <w:r>
+        <w:rPr>
+          <w:noProof/>
+        </w:rPr>
+        <w:fldChar w:fldCharType="end"/>
+      </w:r>
       <w:r>
         <w:t xml:space="preserve"> </w:t>
       </w:r>
@@ -12122,14 +14518,27 @@
       <w:r>
         <w:t xml:space="preserve">Priedas </w:t>
       </w:r>
-      <w:fldSimple w:instr=" SEQ Priedas \* ARABIC ">
-        <w:r>
-          <w:rPr>
-            <w:noProof/>
-          </w:rPr>
-          <w:t>4</w:t>
-        </w:r>
-      </w:fldSimple>
+      <w:r>
+        <w:fldChar w:fldCharType="begin"/>
+      </w:r>
+      <w:r>
+        <w:instrText xml:space="preserve"> SEQ Priedas \* ARABIC </w:instrText>
+      </w:r>
+      <w:r>
+        <w:fldChar w:fldCharType="separate"/>
+      </w:r>
+      <w:r>
+        <w:rPr>
+          <w:noProof/>
+        </w:rPr>
+        <w:t>4</w:t>
+      </w:r>
+      <w:r>
+        <w:rPr>
+          <w:noProof/>
+        </w:rPr>
+        <w:fldChar w:fldCharType="end"/>
+      </w:r>
       <w:r>
         <w:t xml:space="preserve"> </w:t>
       </w:r>
@@ -12233,14 +14642,27 @@
       <w:r>
         <w:t xml:space="preserve">Priedas </w:t>
       </w:r>
-      <w:fldSimple w:instr=" SEQ Priedas \* ARABIC ">
-        <w:r>
-          <w:rPr>
-            <w:noProof/>
-          </w:rPr>
-          <w:t>5</w:t>
-        </w:r>
-      </w:fldSimple>
+      <w:r>
+        <w:fldChar w:fldCharType="begin"/>
+      </w:r>
+      <w:r>
+        <w:instrText xml:space="preserve"> SEQ Priedas \* ARABIC </w:instrText>
+      </w:r>
+      <w:r>
+        <w:fldChar w:fldCharType="separate"/>
+      </w:r>
+      <w:r>
+        <w:rPr>
+          <w:noProof/>
+        </w:rPr>
+        <w:t>5</w:t>
+      </w:r>
+      <w:r>
+        <w:rPr>
+          <w:noProof/>
+        </w:rPr>
+        <w:fldChar w:fldCharType="end"/>
+      </w:r>
       <w:r>
         <w:t xml:space="preserve"> </w:t>
       </w:r>
@@ -12346,14 +14768,27 @@
       <w:r>
         <w:t xml:space="preserve">Priedas </w:t>
       </w:r>
-      <w:fldSimple w:instr=" SEQ Priedas \* ARABIC ">
-        <w:r>
-          <w:rPr>
-            <w:noProof/>
-          </w:rPr>
-          <w:t>6</w:t>
-        </w:r>
-      </w:fldSimple>
+      <w:r>
+        <w:fldChar w:fldCharType="begin"/>
+      </w:r>
+      <w:r>
+        <w:instrText xml:space="preserve"> SEQ Priedas \* ARABIC </w:instrText>
+      </w:r>
+      <w:r>
+        <w:fldChar w:fldCharType="separate"/>
+      </w:r>
+      <w:r>
+        <w:rPr>
+          <w:noProof/>
+        </w:rPr>
+        <w:t>6</w:t>
+      </w:r>
+      <w:r>
+        <w:rPr>
+          <w:noProof/>
+        </w:rPr>
+        <w:fldChar w:fldCharType="end"/>
+      </w:r>
       <w:r>
         <w:t xml:space="preserve"> "Momentinės architektūros" algoritmo g</w:t>
       </w:r>
@@ -12475,7 +14910,7 @@
           <w:rPr>
             <w:noProof/>
           </w:rPr>
-          <w:t>18</w:t>
+          <w:t>21</w:t>
         </w:r>
         <w:r>
           <w:rPr>
@@ -13478,6 +15913,205 @@
     </w:lvl>
   </w:abstractNum>
   <w:abstractNum w:abstractNumId="9">
+    <w:nsid w:val="2847584A"/>
+    <w:multiLevelType w:val="multilevel"/>
+    <w:tmpl w:val="0809001F"/>
+    <w:lvl w:ilvl="0">
+      <w:start w:val="1"/>
+      <w:numFmt w:val="decimal"/>
+      <w:lvlText w:val="%1."/>
+      <w:lvlJc w:val="left"/>
+      <w:pPr>
+        <w:ind w:left="360" w:hanging="360"/>
+      </w:pPr>
+    </w:lvl>
+    <w:lvl w:ilvl="1">
+      <w:start w:val="1"/>
+      <w:numFmt w:val="decimal"/>
+      <w:lvlText w:val="%1.%2."/>
+      <w:lvlJc w:val="left"/>
+      <w:pPr>
+        <w:ind w:left="792" w:hanging="432"/>
+      </w:pPr>
+    </w:lvl>
+    <w:lvl w:ilvl="2">
+      <w:start w:val="1"/>
+      <w:numFmt w:val="decimal"/>
+      <w:lvlText w:val="%1.%2.%3."/>
+      <w:lvlJc w:val="left"/>
+      <w:pPr>
+        <w:ind w:left="1224" w:hanging="504"/>
+      </w:pPr>
+    </w:lvl>
+    <w:lvl w:ilvl="3">
+      <w:start w:val="1"/>
+      <w:numFmt w:val="decimal"/>
+      <w:lvlText w:val="%1.%2.%3.%4."/>
+      <w:lvlJc w:val="left"/>
+      <w:pPr>
+        <w:ind w:left="1728" w:hanging="648"/>
+      </w:pPr>
+    </w:lvl>
+    <w:lvl w:ilvl="4">
+      <w:start w:val="1"/>
+      <w:numFmt w:val="decimal"/>
+      <w:lvlText w:val="%1.%2.%3.%4.%5."/>
+      <w:lvlJc w:val="left"/>
+      <w:pPr>
+        <w:ind w:left="2232" w:hanging="792"/>
+      </w:pPr>
+    </w:lvl>
+    <w:lvl w:ilvl="5">
+      <w:start w:val="1"/>
+      <w:numFmt w:val="decimal"/>
+      <w:lvlText w:val="%1.%2.%3.%4.%5.%6."/>
+      <w:lvlJc w:val="left"/>
+      <w:pPr>
+        <w:ind w:left="2736" w:hanging="936"/>
+      </w:pPr>
+    </w:lvl>
+    <w:lvl w:ilvl="6">
+      <w:start w:val="1"/>
+      <w:numFmt w:val="decimal"/>
+      <w:lvlText w:val="%1.%2.%3.%4.%5.%6.%7."/>
+      <w:lvlJc w:val="left"/>
+      <w:pPr>
+        <w:ind w:left="3240" w:hanging="1080"/>
+      </w:pPr>
+    </w:lvl>
+    <w:lvl w:ilvl="7">
+      <w:start w:val="1"/>
+      <w:numFmt w:val="decimal"/>
+      <w:lvlText w:val="%1.%2.%3.%4.%5.%6.%7.%8."/>
+      <w:lvlJc w:val="left"/>
+      <w:pPr>
+        <w:ind w:left="3744" w:hanging="1224"/>
+      </w:pPr>
+    </w:lvl>
+    <w:lvl w:ilvl="8">
+      <w:start w:val="1"/>
+      <w:numFmt w:val="decimal"/>
+      <w:lvlText w:val="%1.%2.%3.%4.%5.%6.%7.%8.%9."/>
+      <w:lvlJc w:val="left"/>
+      <w:pPr>
+        <w:ind w:left="4320" w:hanging="1440"/>
+      </w:pPr>
+    </w:lvl>
+  </w:abstractNum>
+  <w:abstractNum w:abstractNumId="10">
+    <w:nsid w:val="29583EF8"/>
+    <w:multiLevelType w:val="hybridMultilevel"/>
+    <w:tmpl w:val="07CEE6E8"/>
+    <w:lvl w:ilvl="0" w:tplc="04270001">
+      <w:start w:val="1"/>
+      <w:numFmt w:val="bullet"/>
+      <w:lvlText w:val=""/>
+      <w:lvlJc w:val="left"/>
+      <w:pPr>
+        <w:ind w:left="720" w:hanging="360"/>
+      </w:pPr>
+      <w:rPr>
+        <w:rFonts w:ascii="Symbol" w:hAnsi="Symbol" w:hint="default"/>
+      </w:rPr>
+    </w:lvl>
+    <w:lvl w:ilvl="1" w:tplc="04270003" w:tentative="1">
+      <w:start w:val="1"/>
+      <w:numFmt w:val="bullet"/>
+      <w:lvlText w:val="o"/>
+      <w:lvlJc w:val="left"/>
+      <w:pPr>
+        <w:ind w:left="1440" w:hanging="360"/>
+      </w:pPr>
+      <w:rPr>
+        <w:rFonts w:ascii="Courier New" w:hAnsi="Courier New" w:cs="Courier New" w:hint="default"/>
+      </w:rPr>
+    </w:lvl>
+    <w:lvl w:ilvl="2" w:tplc="04270005" w:tentative="1">
+      <w:start w:val="1"/>
+      <w:numFmt w:val="bullet"/>
+      <w:lvlText w:val=""/>
+      <w:lvlJc w:val="left"/>
+      <w:pPr>
+        <w:ind w:left="2160" w:hanging="360"/>
+      </w:pPr>
+      <w:rPr>
+        <w:rFonts w:ascii="Wingdings" w:hAnsi="Wingdings" w:hint="default"/>
+      </w:rPr>
+    </w:lvl>
+    <w:lvl w:ilvl="3" w:tplc="04270001" w:tentative="1">
+      <w:start w:val="1"/>
+      <w:numFmt w:val="bullet"/>
+      <w:lvlText w:val=""/>
+      <w:lvlJc w:val="left"/>
+      <w:pPr>
+        <w:ind w:left="2880" w:hanging="360"/>
+      </w:pPr>
+      <w:rPr>
+        <w:rFonts w:ascii="Symbol" w:hAnsi="Symbol" w:hint="default"/>
+      </w:rPr>
+    </w:lvl>
+    <w:lvl w:ilvl="4" w:tplc="04270003" w:tentative="1">
+      <w:start w:val="1"/>
+      <w:numFmt w:val="bullet"/>
+      <w:lvlText w:val="o"/>
+      <w:lvlJc w:val="left"/>
+      <w:pPr>
+        <w:ind w:left="3600" w:hanging="360"/>
+      </w:pPr>
+      <w:rPr>
+        <w:rFonts w:ascii="Courier New" w:hAnsi="Courier New" w:cs="Courier New" w:hint="default"/>
+      </w:rPr>
+    </w:lvl>
+    <w:lvl w:ilvl="5" w:tplc="04270005" w:tentative="1">
+      <w:start w:val="1"/>
+      <w:numFmt w:val="bullet"/>
+      <w:lvlText w:val=""/>
+      <w:lvlJc w:val="left"/>
+      <w:pPr>
+        <w:ind w:left="4320" w:hanging="360"/>
+      </w:pPr>
+      <w:rPr>
+        <w:rFonts w:ascii="Wingdings" w:hAnsi="Wingdings" w:hint="default"/>
+      </w:rPr>
+    </w:lvl>
+    <w:lvl w:ilvl="6" w:tplc="04270001" w:tentative="1">
+      <w:start w:val="1"/>
+      <w:numFmt w:val="bullet"/>
+      <w:lvlText w:val=""/>
+      <w:lvlJc w:val="left"/>
+      <w:pPr>
+        <w:ind w:left="5040" w:hanging="360"/>
+      </w:pPr>
+      <w:rPr>
+        <w:rFonts w:ascii="Symbol" w:hAnsi="Symbol" w:hint="default"/>
+      </w:rPr>
+    </w:lvl>
+    <w:lvl w:ilvl="7" w:tplc="04270003" w:tentative="1">
+      <w:start w:val="1"/>
+      <w:numFmt w:val="bullet"/>
+      <w:lvlText w:val="o"/>
+      <w:lvlJc w:val="left"/>
+      <w:pPr>
+        <w:ind w:left="5760" w:hanging="360"/>
+      </w:pPr>
+      <w:rPr>
+        <w:rFonts w:ascii="Courier New" w:hAnsi="Courier New" w:cs="Courier New" w:hint="default"/>
+      </w:rPr>
+    </w:lvl>
+    <w:lvl w:ilvl="8" w:tplc="04270005" w:tentative="1">
+      <w:start w:val="1"/>
+      <w:numFmt w:val="bullet"/>
+      <w:lvlText w:val=""/>
+      <w:lvlJc w:val="left"/>
+      <w:pPr>
+        <w:ind w:left="6480" w:hanging="360"/>
+      </w:pPr>
+      <w:rPr>
+        <w:rFonts w:ascii="Wingdings" w:hAnsi="Wingdings" w:hint="default"/>
+      </w:rPr>
+    </w:lvl>
+  </w:abstractNum>
+  <w:abstractNum w:abstractNumId="11">
     <w:nsid w:val="347228D2"/>
     <w:multiLevelType w:val="hybridMultilevel"/>
     <w:tmpl w:val="9640C25A"/>
@@ -13563,7 +16197,7 @@
       </w:pPr>
     </w:lvl>
   </w:abstractNum>
-  <w:abstractNum w:abstractNumId="10">
+  <w:abstractNum w:abstractNumId="12">
     <w:nsid w:val="34920D5B"/>
     <w:multiLevelType w:val="multilevel"/>
     <w:tmpl w:val="0809001F"/>
@@ -13649,7 +16283,7 @@
       </w:pPr>
     </w:lvl>
   </w:abstractNum>
-  <w:abstractNum w:abstractNumId="11">
+  <w:abstractNum w:abstractNumId="13">
     <w:nsid w:val="40DE5481"/>
     <w:multiLevelType w:val="hybridMultilevel"/>
     <w:tmpl w:val="5C78CC6E"/>
@@ -13762,7 +16396,7 @@
       </w:rPr>
     </w:lvl>
   </w:abstractNum>
-  <w:abstractNum w:abstractNumId="12">
+  <w:abstractNum w:abstractNumId="14">
     <w:nsid w:val="56AF3B46"/>
     <w:multiLevelType w:val="multilevel"/>
     <w:tmpl w:val="0809001F"/>
@@ -13848,7 +16482,7 @@
       </w:pPr>
     </w:lvl>
   </w:abstractNum>
-  <w:abstractNum w:abstractNumId="13">
+  <w:abstractNum w:abstractNumId="15">
     <w:nsid w:val="577A3A00"/>
     <w:multiLevelType w:val="hybridMultilevel"/>
     <w:tmpl w:val="A08CB758"/>
@@ -13934,7 +16568,7 @@
       </w:pPr>
     </w:lvl>
   </w:abstractNum>
-  <w:abstractNum w:abstractNumId="14">
+  <w:abstractNum w:abstractNumId="16">
     <w:nsid w:val="57F46748"/>
     <w:multiLevelType w:val="multilevel"/>
     <w:tmpl w:val="80E65546"/>
@@ -14047,7 +16681,7 @@
       </w:rPr>
     </w:lvl>
   </w:abstractNum>
-  <w:abstractNum w:abstractNumId="15">
+  <w:abstractNum w:abstractNumId="17">
     <w:nsid w:val="5C102898"/>
     <w:multiLevelType w:val="multilevel"/>
     <w:tmpl w:val="05D2BD84"/>
@@ -14196,7 +16830,7 @@
       </w:rPr>
     </w:lvl>
   </w:abstractNum>
-  <w:abstractNum w:abstractNumId="16">
+  <w:abstractNum w:abstractNumId="18">
     <w:nsid w:val="65B9369A"/>
     <w:multiLevelType w:val="hybridMultilevel"/>
     <w:tmpl w:val="BD641D20"/>
@@ -14282,7 +16916,7 @@
       </w:pPr>
     </w:lvl>
   </w:abstractNum>
-  <w:abstractNum w:abstractNumId="17">
+  <w:abstractNum w:abstractNumId="19">
     <w:nsid w:val="67F0390C"/>
     <w:multiLevelType w:val="hybridMultilevel"/>
     <w:tmpl w:val="9230AC14"/>
@@ -14395,7 +17029,7 @@
       </w:rPr>
     </w:lvl>
   </w:abstractNum>
-  <w:abstractNum w:abstractNumId="18">
+  <w:abstractNum w:abstractNumId="20">
     <w:nsid w:val="72D053A8"/>
     <w:multiLevelType w:val="hybridMultilevel"/>
     <w:tmpl w:val="3A5E855A"/>
@@ -14481,8 +17115,94 @@
       </w:pPr>
     </w:lvl>
   </w:abstractNum>
+  <w:abstractNum w:abstractNumId="21">
+    <w:nsid w:val="7C1930C8"/>
+    <w:multiLevelType w:val="multilevel"/>
+    <w:tmpl w:val="0809001F"/>
+    <w:lvl w:ilvl="0">
+      <w:start w:val="1"/>
+      <w:numFmt w:val="decimal"/>
+      <w:lvlText w:val="%1."/>
+      <w:lvlJc w:val="left"/>
+      <w:pPr>
+        <w:ind w:left="360" w:hanging="360"/>
+      </w:pPr>
+    </w:lvl>
+    <w:lvl w:ilvl="1">
+      <w:start w:val="1"/>
+      <w:numFmt w:val="decimal"/>
+      <w:lvlText w:val="%1.%2."/>
+      <w:lvlJc w:val="left"/>
+      <w:pPr>
+        <w:ind w:left="792" w:hanging="432"/>
+      </w:pPr>
+    </w:lvl>
+    <w:lvl w:ilvl="2">
+      <w:start w:val="1"/>
+      <w:numFmt w:val="decimal"/>
+      <w:lvlText w:val="%1.%2.%3."/>
+      <w:lvlJc w:val="left"/>
+      <w:pPr>
+        <w:ind w:left="1224" w:hanging="504"/>
+      </w:pPr>
+    </w:lvl>
+    <w:lvl w:ilvl="3">
+      <w:start w:val="1"/>
+      <w:numFmt w:val="decimal"/>
+      <w:lvlText w:val="%1.%2.%3.%4."/>
+      <w:lvlJc w:val="left"/>
+      <w:pPr>
+        <w:ind w:left="1728" w:hanging="648"/>
+      </w:pPr>
+    </w:lvl>
+    <w:lvl w:ilvl="4">
+      <w:start w:val="1"/>
+      <w:numFmt w:val="decimal"/>
+      <w:lvlText w:val="%1.%2.%3.%4.%5."/>
+      <w:lvlJc w:val="left"/>
+      <w:pPr>
+        <w:ind w:left="2232" w:hanging="792"/>
+      </w:pPr>
+    </w:lvl>
+    <w:lvl w:ilvl="5">
+      <w:start w:val="1"/>
+      <w:numFmt w:val="decimal"/>
+      <w:lvlText w:val="%1.%2.%3.%4.%5.%6."/>
+      <w:lvlJc w:val="left"/>
+      <w:pPr>
+        <w:ind w:left="2736" w:hanging="936"/>
+      </w:pPr>
+    </w:lvl>
+    <w:lvl w:ilvl="6">
+      <w:start w:val="1"/>
+      <w:numFmt w:val="decimal"/>
+      <w:lvlText w:val="%1.%2.%3.%4.%5.%6.%7."/>
+      <w:lvlJc w:val="left"/>
+      <w:pPr>
+        <w:ind w:left="3240" w:hanging="1080"/>
+      </w:pPr>
+    </w:lvl>
+    <w:lvl w:ilvl="7">
+      <w:start w:val="1"/>
+      <w:numFmt w:val="decimal"/>
+      <w:lvlText w:val="%1.%2.%3.%4.%5.%6.%7.%8."/>
+      <w:lvlJc w:val="left"/>
+      <w:pPr>
+        <w:ind w:left="3744" w:hanging="1224"/>
+      </w:pPr>
+    </w:lvl>
+    <w:lvl w:ilvl="8">
+      <w:start w:val="1"/>
+      <w:numFmt w:val="decimal"/>
+      <w:lvlText w:val="%1.%2.%3.%4.%5.%6.%7.%8.%9."/>
+      <w:lvlJc w:val="left"/>
+      <w:pPr>
+        <w:ind w:left="4320" w:hanging="1440"/>
+      </w:pPr>
+    </w:lvl>
+  </w:abstractNum>
   <w:num w:numId="1">
-    <w:abstractNumId w:val="15"/>
+    <w:abstractNumId w:val="17"/>
   </w:num>
   <w:num w:numId="2">
     <w:abstractNumId w:val="2"/>
@@ -14491,10 +17211,10 @@
     <w:abstractNumId w:val="8"/>
   </w:num>
   <w:num w:numId="4">
-    <w:abstractNumId w:val="12"/>
+    <w:abstractNumId w:val="14"/>
   </w:num>
   <w:num w:numId="5">
-    <w:abstractNumId w:val="14"/>
+    <w:abstractNumId w:val="16"/>
   </w:num>
   <w:num w:numId="6">
     <w:abstractNumId w:val="1"/>
@@ -14503,13 +17223,13 @@
     <w:abstractNumId w:val="4"/>
   </w:num>
   <w:num w:numId="8">
-    <w:abstractNumId w:val="18"/>
+    <w:abstractNumId w:val="20"/>
   </w:num>
   <w:num w:numId="9">
     <w:abstractNumId w:val="5"/>
   </w:num>
   <w:num w:numId="10">
-    <w:abstractNumId w:val="9"/>
+    <w:abstractNumId w:val="11"/>
   </w:num>
   <w:num w:numId="11">
     <w:abstractNumId w:val="7"/>
@@ -14518,7 +17238,7 @@
     <w:abstractNumId w:val="0"/>
   </w:num>
   <w:num w:numId="13">
-    <w:abstractNumId w:val="16"/>
+    <w:abstractNumId w:val="18"/>
   </w:num>
   <w:num w:numId="14">
     <w:abstractNumId w:val="6"/>
@@ -14527,16 +17247,25 @@
     <w:abstractNumId w:val="3"/>
   </w:num>
   <w:num w:numId="16">
-    <w:abstractNumId w:val="10"/>
+    <w:abstractNumId w:val="12"/>
   </w:num>
   <w:num w:numId="17">
+    <w:abstractNumId w:val="15"/>
+  </w:num>
+  <w:num w:numId="18">
     <w:abstractNumId w:val="13"/>
   </w:num>
-  <w:num w:numId="18">
-    <w:abstractNumId w:val="11"/>
+  <w:num w:numId="19">
+    <w:abstractNumId w:val="19"/>
   </w:num>
-  <w:num w:numId="19">
-    <w:abstractNumId w:val="17"/>
+  <w:num w:numId="20">
+    <w:abstractNumId w:val="21"/>
+  </w:num>
+  <w:num w:numId="21">
+    <w:abstractNumId w:val="9"/>
+  </w:num>
+  <w:num w:numId="22">
+    <w:abstractNumId w:val="10"/>
   </w:num>
 </w:numbering>
 </file>
@@ -15005,6 +17734,48 @@
       <w:rFonts w:eastAsiaTheme="majorEastAsia" w:cstheme="majorBidi"/>
       <w:color w:val="000000" w:themeColor="text1"/>
       <w:szCs w:val="24"/>
+    </w:rPr>
+  </w:style>
+  <w:style w:type="paragraph" w:styleId="Heading4">
+    <w:name w:val="heading 4"/>
+    <w:basedOn w:val="Normal"/>
+    <w:next w:val="Normal"/>
+    <w:link w:val="Heading4Char"/>
+    <w:uiPriority w:val="9"/>
+    <w:unhideWhenUsed/>
+    <w:qFormat/>
+    <w:rsid w:val="00A87DF4"/>
+    <w:pPr>
+      <w:keepNext/>
+      <w:keepLines/>
+      <w:spacing w:before="40" w:after="0"/>
+      <w:outlineLvl w:val="3"/>
+    </w:pPr>
+    <w:rPr>
+      <w:rFonts w:asciiTheme="majorHAnsi" w:eastAsiaTheme="majorEastAsia" w:hAnsiTheme="majorHAnsi" w:cstheme="majorBidi"/>
+      <w:i/>
+      <w:iCs/>
+      <w:color w:val="000000" w:themeColor="text1"/>
+    </w:rPr>
+  </w:style>
+  <w:style w:type="paragraph" w:styleId="Heading5">
+    <w:name w:val="heading 5"/>
+    <w:basedOn w:val="Normal"/>
+    <w:next w:val="Normal"/>
+    <w:link w:val="Heading5Char"/>
+    <w:uiPriority w:val="9"/>
+    <w:unhideWhenUsed/>
+    <w:qFormat/>
+    <w:rsid w:val="00AB78D3"/>
+    <w:pPr>
+      <w:keepNext/>
+      <w:keepLines/>
+      <w:spacing w:before="40" w:after="0"/>
+      <w:outlineLvl w:val="4"/>
+    </w:pPr>
+    <w:rPr>
+      <w:rFonts w:asciiTheme="majorHAnsi" w:eastAsiaTheme="majorEastAsia" w:hAnsiTheme="majorHAnsi" w:cstheme="majorBidi"/>
+      <w:color w:val="000000" w:themeColor="text1"/>
     </w:rPr>
   </w:style>
   <w:style w:type="character" w:default="1" w:styleId="DefaultParagraphFont">
@@ -15762,6 +18533,32 @@
       <w:szCs w:val="18"/>
     </w:rPr>
   </w:style>
+  <w:style w:type="character" w:customStyle="1" w:styleId="Heading4Char">
+    <w:name w:val="Heading 4 Char"/>
+    <w:basedOn w:val="DefaultParagraphFont"/>
+    <w:link w:val="Heading4"/>
+    <w:uiPriority w:val="9"/>
+    <w:rsid w:val="00A87DF4"/>
+    <w:rPr>
+      <w:rFonts w:asciiTheme="majorHAnsi" w:eastAsiaTheme="majorEastAsia" w:hAnsiTheme="majorHAnsi" w:cstheme="majorBidi"/>
+      <w:i/>
+      <w:iCs/>
+      <w:color w:val="000000" w:themeColor="text1"/>
+      <w:sz w:val="24"/>
+    </w:rPr>
+  </w:style>
+  <w:style w:type="character" w:customStyle="1" w:styleId="Heading5Char">
+    <w:name w:val="Heading 5 Char"/>
+    <w:basedOn w:val="DefaultParagraphFont"/>
+    <w:link w:val="Heading5"/>
+    <w:uiPriority w:val="9"/>
+    <w:rsid w:val="00AB78D3"/>
+    <w:rPr>
+      <w:rFonts w:asciiTheme="majorHAnsi" w:eastAsiaTheme="majorEastAsia" w:hAnsiTheme="majorHAnsi" w:cstheme="majorBidi"/>
+      <w:color w:val="000000" w:themeColor="text1"/>
+      <w:sz w:val="24"/>
+    </w:rPr>
+  </w:style>
 </w:styles>
 </file>
 
@@ -16244,7 +19041,7 @@
 </file>
 
 <file path=customXml/itemProps1.xml><?xml version="1.0" encoding="utf-8"?>
-<ds:datastoreItem xmlns:ds="http://schemas.openxmlformats.org/officeDocument/2006/customXml" ds:itemID="{B3A480D4-EF1E-4721-B7B5-38958B7E0D48}">
+<ds:datastoreItem xmlns:ds="http://schemas.openxmlformats.org/officeDocument/2006/customXml" ds:itemID="{B06DEBE7-B5BD-4A31-AC06-0672023B7748}">
   <ds:schemaRefs>
     <ds:schemaRef ds:uri="http://schemas.openxmlformats.org/officeDocument/2006/bibliography"/>
   </ds:schemaRefs>

</xml_diff>

<commit_message>
užduočių vygdymo scenarijai be uml bei testavimo pradžia
</commit_message>
<xml_diff>
--- a/BAKALAURAS.docx
+++ b/BAKALAURAS.docx
@@ -3032,21 +3032,7 @@
                 <w:rStyle w:val="Hyperlink"/>
                 <w:noProof/>
               </w:rPr>
-              <w:t>Programų sis</w:t>
-            </w:r>
-            <w:r>
-              <w:rPr>
-                <w:rStyle w:val="Hyperlink"/>
-                <w:noProof/>
-              </w:rPr>
-              <w:t>t</w:t>
-            </w:r>
-            <w:r>
-              <w:rPr>
-                <w:rStyle w:val="Hyperlink"/>
-                <w:noProof/>
-              </w:rPr>
-              <w:t>emos projektas</w:t>
+              <w:t>Programų sistemos projektas</w:t>
             </w:r>
             <w:r>
               <w:rPr>
@@ -3729,7 +3715,15 @@
     </w:p>
     <w:p>
       <w:r>
-        <w:t xml:space="preserve">UI (user interface) – vartotojo sąsaja </w:t>
+        <w:t>UI (use</w:t>
+      </w:r>
+      <w:r>
+        <w:t>r interface) – vartotojo sąsaja, vartotojo interfeisas.</w:t>
+      </w:r>
+    </w:p>
+    <w:p>
+      <w:r>
+        <w:t>Ugniasinė – pastato siena kurioje negali būti langų, skirta kad tarp vienas prie kito sustatytų pastatų neplistų gaisras.</w:t>
       </w:r>
       <w:r>
         <w:rPr>
@@ -11742,6 +11736,10 @@
     <w:p/>
     <w:p>
       <w:r>
+        <w:rPr>
+          <w:noProof/>
+          <w:lang w:eastAsia="lt-LT"/>
+        </w:rPr>
         <w:drawing>
           <wp:inline distT="0" distB="0" distL="0" distR="0" wp14:anchorId="60A68D46" wp14:editId="1F6E017C">
             <wp:extent cx="4102100" cy="3589906"/>
@@ -13833,7 +13831,7 @@
       <w:r>
         <w:lastRenderedPageBreak/>
         <w:pict>
-          <v:shape id="_x0000_i1026" type="#_x0000_t75" style="width:451pt;height:403.45pt">
+          <v:shape id="_x0000_i1026" type="#_x0000_t75" style="width:451pt;height:403.2pt">
             <v:imagedata r:id="rId25" o:title="dekompozicija"/>
           </v:shape>
         </w:pict>
@@ -13882,13 +13880,7 @@
         <w:t xml:space="preserve"> 2019.2</w:t>
       </w:r>
       <w:r>
-        <w:t xml:space="preserve"> aplinkoje</w:t>
-      </w:r>
-      <w:r>
-        <w:t xml:space="preserve"> ir panaudoja jos teikiamus langus rodyti generacijos rezultatui ir pranešimam</w:t>
-      </w:r>
-      <w:r>
-        <w:t>;</w:t>
+        <w:t xml:space="preserve"> aplinkoje ir panaudoja jos teikiamus langus rodyti generacijos rezultatui ir pranešimam;</w:t>
       </w:r>
     </w:p>
     <w:p>
@@ -13970,13 +13962,10 @@
       <w:pPr>
         <w:pStyle w:val="ListParagraph"/>
         <w:numPr>
-          <w:ilvl w:val="3"/>
+          <w:ilvl w:val="4"/>
           <w:numId w:val="16"/>
         </w:numPr>
       </w:pPr>
-      <w:r>
-        <w:t>Pastato dalių sujungimas į vieną</w:t>
-      </w:r>
     </w:p>
     <w:p>
       <w:pPr>
@@ -13987,7 +13976,7 @@
         </w:numPr>
       </w:pPr>
       <w:r>
-        <w:t>Pastato eksportavimas</w:t>
+        <w:t>Pastato dalių sujungimas į vieną</w:t>
       </w:r>
     </w:p>
     <w:p>
@@ -13999,6 +13988,18 @@
         </w:numPr>
       </w:pPr>
       <w:r>
+        <w:t>Pastato eksportavimas</w:t>
+      </w:r>
+    </w:p>
+    <w:p>
+      <w:pPr>
+        <w:pStyle w:val="ListParagraph"/>
+        <w:numPr>
+          <w:ilvl w:val="3"/>
+          <w:numId w:val="16"/>
+        </w:numPr>
+      </w:pPr>
+      <w:r>
         <w:t>Pastato generacijos laiko testas</w:t>
       </w:r>
     </w:p>
@@ -14055,6 +14056,1906 @@
     </w:p>
     <w:p>
       <w:pPr>
+        <w:pStyle w:val="Heading5"/>
+      </w:pPr>
+    </w:p>
+    <w:p>
+      <w:pPr>
+        <w:pStyle w:val="Heading5"/>
+      </w:pPr>
+      <w:r>
+        <w:t>Užduoties „Pasirinkti ugniasienes“ įgyvendinamumas</w:t>
+      </w:r>
+    </w:p>
+    <w:p/>
+    <w:p>
+      <w:r>
+        <w:rPr>
+          <w:b/>
+        </w:rPr>
+        <w:t>Scenarijus:</w:t>
+      </w:r>
+      <w:r>
+        <w:t xml:space="preserve"> </w:t>
+      </w:r>
+      <w:r>
+        <w:t>Ugniasienių pasirinkimas</w:t>
+      </w:r>
+    </w:p>
+    <w:p>
+      <w:r>
+        <w:rPr>
+          <w:b/>
+        </w:rPr>
+        <w:t>Versija:</w:t>
+      </w:r>
+      <w:r>
+        <w:t xml:space="preserve"> 1.0</w:t>
+      </w:r>
+    </w:p>
+    <w:p>
+      <w:r>
+        <w:rPr>
+          <w:b/>
+        </w:rPr>
+        <w:t>Siekiamas tikslas:</w:t>
+      </w:r>
+      <w:r>
+        <w:t xml:space="preserve"> </w:t>
+      </w:r>
+      <w:r>
+        <w:t>N</w:t>
+      </w:r>
+      <w:r>
+        <w:t>ustatyti kuriose pastato</w:t>
+      </w:r>
+      <w:r>
+        <w:t xml:space="preserve"> pusėse bus ugniasienės</w:t>
+      </w:r>
+      <w:r>
+        <w:t>;</w:t>
+      </w:r>
+    </w:p>
+    <w:p>
+      <w:r>
+        <w:rPr>
+          <w:b/>
+        </w:rPr>
+        <w:t>Pirmas agentas:</w:t>
+      </w:r>
+      <w:r>
+        <w:t xml:space="preserve"> Vartotojas</w:t>
+      </w:r>
+      <w:r>
+        <w:t>;</w:t>
+      </w:r>
+    </w:p>
+    <w:p>
+      <w:r>
+        <w:rPr>
+          <w:b/>
+        </w:rPr>
+        <w:t>Antriniai agentai:</w:t>
+      </w:r>
+      <w:r>
+        <w:t xml:space="preserve"> dalykinė, interfeiso posiste</w:t>
+      </w:r>
+      <w:r>
+        <w:t>mės;</w:t>
+      </w:r>
+    </w:p>
+    <w:p>
+      <w:r>
+        <w:rPr>
+          <w:b/>
+        </w:rPr>
+        <w:t>„Prieš“ sąlygos:</w:t>
+      </w:r>
+      <w:r>
+        <w:t xml:space="preserve"> V</w:t>
+      </w:r>
+      <w:r>
+        <w:t xml:space="preserve">artotojas žino </w:t>
+      </w:r>
+      <w:r>
+        <w:t>kuriose pusėse pusėse nori ugniasienių;</w:t>
+      </w:r>
+    </w:p>
+    <w:p>
+      <w:r>
+        <w:rPr>
+          <w:b/>
+        </w:rPr>
+        <w:t>„Po“ sąlygos:</w:t>
+      </w:r>
+      <w:r>
+        <w:t xml:space="preserve"> </w:t>
+      </w:r>
+      <w:r>
+        <w:t>Norimose pastato pusėse generuojamos ugniasienės</w:t>
+      </w:r>
+      <w:r>
+        <w:t>;</w:t>
+      </w:r>
+    </w:p>
+    <w:p>
+      <w:pPr>
+        <w:rPr>
+          <w:b/>
+        </w:rPr>
+      </w:pPr>
+      <w:r>
+        <w:rPr>
+          <w:b/>
+        </w:rPr>
+        <w:t>Scenarijus</w:t>
+      </w:r>
+      <w:r>
+        <w:rPr>
+          <w:b/>
+        </w:rPr>
+        <w:t>:</w:t>
+      </w:r>
+    </w:p>
+    <w:p>
+      <w:pPr>
+        <w:pStyle w:val="ListParagraph"/>
+        <w:numPr>
+          <w:ilvl w:val="0"/>
+          <w:numId w:val="26"/>
+        </w:numPr>
+        <w:spacing w:after="0" w:line="240" w:lineRule="auto"/>
+      </w:pPr>
+      <w:r>
+        <w:t xml:space="preserve">Vartotojas </w:t>
+      </w:r>
+      <w:r>
+        <w:t>pastatų generatoriaus interfeise pažymi norimas ugniasienes ir paspaudžia generavimo mygtuką.</w:t>
+      </w:r>
+    </w:p>
+    <w:p>
+      <w:pPr>
+        <w:pStyle w:val="ListParagraph"/>
+        <w:numPr>
+          <w:ilvl w:val="0"/>
+          <w:numId w:val="26"/>
+        </w:numPr>
+        <w:spacing w:after="0" w:line="240" w:lineRule="auto"/>
+      </w:pPr>
+      <w:r>
+        <w:t>Dalykinis posistemis gauna interfeiso posiste</w:t>
+      </w:r>
+      <w:r>
+        <w:t>mio parametrus</w:t>
+      </w:r>
+      <w:r>
+        <w:t>.</w:t>
+      </w:r>
+    </w:p>
+    <w:p>
+      <w:pPr>
+        <w:pStyle w:val="ListParagraph"/>
+        <w:numPr>
+          <w:ilvl w:val="0"/>
+          <w:numId w:val="26"/>
+        </w:numPr>
+        <w:spacing w:after="0" w:line="240" w:lineRule="auto"/>
+      </w:pPr>
+      <w:r>
+        <w:t>Pastatas sugeneruojamas pagal nustatytus parametrus.</w:t>
+      </w:r>
+    </w:p>
+    <w:p>
+      <w:pPr>
+        <w:pStyle w:val="ListParagraph"/>
+        <w:numPr>
+          <w:ilvl w:val="0"/>
+          <w:numId w:val="26"/>
+        </w:numPr>
+        <w:spacing w:after="0" w:line="240" w:lineRule="auto"/>
+      </w:pPr>
+      <w:r>
+        <w:t>Sugeneruotas p</w:t>
+      </w:r>
+      <w:r>
+        <w:t>astatas atvaizduojamas varotojo interfeise, matomos nustatytos ugniasienės.</w:t>
+      </w:r>
+    </w:p>
+    <w:p>
+      <w:pPr>
+        <w:spacing w:after="0" w:line="240" w:lineRule="auto"/>
+        <w:ind w:left="360"/>
+      </w:pPr>
+    </w:p>
+    <w:p>
+      <w:pPr>
+        <w:pStyle w:val="Heading5"/>
+      </w:pPr>
+      <w:r>
+        <w:t>Užduoties „Eksportuoti sugeneruotą pastatą“ įgyvendinamumas</w:t>
+      </w:r>
+    </w:p>
+    <w:p/>
+    <w:p>
+      <w:r>
+        <w:rPr>
+          <w:b/>
+        </w:rPr>
+        <w:t>Scenarijus:</w:t>
+      </w:r>
+      <w:r>
+        <w:t xml:space="preserve"> Pastato eksportavimas</w:t>
+      </w:r>
+    </w:p>
+    <w:p>
+      <w:r>
+        <w:rPr>
+          <w:b/>
+        </w:rPr>
+        <w:t>Versija:</w:t>
+      </w:r>
+      <w:r>
+        <w:t xml:space="preserve"> 1.0</w:t>
+      </w:r>
+    </w:p>
+    <w:p>
+      <w:r>
+        <w:rPr>
+          <w:b/>
+        </w:rPr>
+        <w:t>Siekiamas tikslas:</w:t>
+      </w:r>
+      <w:r>
+        <w:t xml:space="preserve"> Sugeneruotas pastatas (modelis) eksportuojamas universaliu</w:t>
+      </w:r>
+      <w:r>
+        <w:t xml:space="preserve"> .obj</w:t>
+      </w:r>
+      <w:r>
+        <w:t xml:space="preserve"> formatu.</w:t>
+      </w:r>
+    </w:p>
+    <w:p>
+      <w:r>
+        <w:rPr>
+          <w:b/>
+        </w:rPr>
+        <w:t>Pirmas agentas:</w:t>
+      </w:r>
+      <w:r>
+        <w:t xml:space="preserve"> Vartotojas;</w:t>
+      </w:r>
+    </w:p>
+    <w:p>
+      <w:r>
+        <w:rPr>
+          <w:b/>
+        </w:rPr>
+        <w:t>Antriniai agentai:</w:t>
+      </w:r>
+      <w:r>
+        <w:t xml:space="preserve"> dalykinė, interfeiso posistemės;</w:t>
+      </w:r>
+    </w:p>
+    <w:p>
+      <w:r>
+        <w:rPr>
+          <w:b/>
+        </w:rPr>
+        <w:t>„Prieš“ sąlygos:</w:t>
+      </w:r>
+      <w:r>
+        <w:t xml:space="preserve"> Vartotojas </w:t>
+      </w:r>
+      <w:r>
+        <w:t>generatoriaus interfeisę įrašęs kurioje vietoje bus talpinamas eksportuotas pastato modelis</w:t>
+      </w:r>
+      <w:r>
+        <w:t>;</w:t>
+      </w:r>
+    </w:p>
+    <w:p>
+      <w:r>
+        <w:rPr>
+          <w:b/>
+        </w:rPr>
+        <w:t>„Po“ sąlygos:</w:t>
+      </w:r>
+      <w:r>
+        <w:t xml:space="preserve"> </w:t>
+      </w:r>
+      <w:r>
+        <w:t>Išeksportuotas pastatas .obj</w:t>
+      </w:r>
+      <w:r>
+        <w:t xml:space="preserve"> for</w:t>
+      </w:r>
+      <w:r>
+        <w:t>m</w:t>
+      </w:r>
+      <w:r>
+        <w:t>a</w:t>
+      </w:r>
+      <w:r>
+        <w:t>tu</w:t>
+      </w:r>
+      <w:r>
+        <w:t>;</w:t>
+      </w:r>
+    </w:p>
+    <w:p>
+      <w:pPr>
+        <w:rPr>
+          <w:b/>
+        </w:rPr>
+      </w:pPr>
+      <w:r>
+        <w:rPr>
+          <w:b/>
+        </w:rPr>
+        <w:t>Scenarijus</w:t>
+      </w:r>
+      <w:r>
+        <w:rPr>
+          <w:b/>
+        </w:rPr>
+        <w:t>:</w:t>
+      </w:r>
+    </w:p>
+    <w:p>
+      <w:pPr>
+        <w:pStyle w:val="ListParagraph"/>
+        <w:numPr>
+          <w:ilvl w:val="0"/>
+          <w:numId w:val="27"/>
+        </w:numPr>
+        <w:spacing w:after="0" w:line="240" w:lineRule="auto"/>
+      </w:pPr>
+      <w:r>
+        <w:t>Vartotojas</w:t>
+      </w:r>
+      <w:r>
+        <w:t xml:space="preserve"> generatoriaus interfeise paspaudžia generavimo mygtuką.</w:t>
+      </w:r>
+    </w:p>
+    <w:p>
+      <w:pPr>
+        <w:pStyle w:val="ListParagraph"/>
+        <w:numPr>
+          <w:ilvl w:val="0"/>
+          <w:numId w:val="27"/>
+        </w:numPr>
+        <w:spacing w:after="0" w:line="240" w:lineRule="auto"/>
+      </w:pPr>
+      <w:r>
+        <w:t>Dalykinis posistemis gauna interfeiso posistemio parametrus.</w:t>
+      </w:r>
+    </w:p>
+    <w:p>
+      <w:pPr>
+        <w:pStyle w:val="ListParagraph"/>
+        <w:numPr>
+          <w:ilvl w:val="0"/>
+          <w:numId w:val="27"/>
+        </w:numPr>
+        <w:spacing w:after="0" w:line="240" w:lineRule="auto"/>
+      </w:pPr>
+      <w:r>
+        <w:t>Pastatas sugeneruojamas pagal nustatytus parametrus.</w:t>
+      </w:r>
+    </w:p>
+    <w:p>
+      <w:pPr>
+        <w:pStyle w:val="ListParagraph"/>
+        <w:numPr>
+          <w:ilvl w:val="0"/>
+          <w:numId w:val="27"/>
+        </w:numPr>
+        <w:spacing w:after="0" w:line="240" w:lineRule="auto"/>
+      </w:pPr>
+      <w:r>
+        <w:lastRenderedPageBreak/>
+        <w:t>Sugeneruotas pastatas atvaizduojamas varotojo interfeise</w:t>
+      </w:r>
+      <w:r>
+        <w:t>.</w:t>
+      </w:r>
+    </w:p>
+    <w:p>
+      <w:pPr>
+        <w:pStyle w:val="ListParagraph"/>
+        <w:numPr>
+          <w:ilvl w:val="0"/>
+          <w:numId w:val="27"/>
+        </w:numPr>
+        <w:spacing w:after="0" w:line="240" w:lineRule="auto"/>
+      </w:pPr>
+      <w:r>
+        <w:t>Generatoriaus interfeise paspaudžiamas eksportavimo mygtukas</w:t>
+      </w:r>
+      <w:r>
+        <w:t>.</w:t>
+      </w:r>
+    </w:p>
+    <w:p>
+      <w:pPr>
+        <w:pStyle w:val="ListParagraph"/>
+        <w:numPr>
+          <w:ilvl w:val="0"/>
+          <w:numId w:val="27"/>
+        </w:numPr>
+        <w:spacing w:after="0" w:line="240" w:lineRule="auto"/>
+      </w:pPr>
+      <w:r>
+        <w:t>Dalykinė posistemė ekportuoja sugeneruotą pastatą į vartotojo nurodytą vietą.</w:t>
+      </w:r>
+    </w:p>
+    <w:p>
+      <w:pPr>
+        <w:pStyle w:val="ListParagraph"/>
+        <w:spacing w:after="0" w:line="240" w:lineRule="auto"/>
+      </w:pPr>
+    </w:p>
+    <w:p>
+      <w:pPr>
+        <w:pStyle w:val="Heading5"/>
+      </w:pPr>
+      <w:r>
+        <w:t>Užduoties „</w:t>
+      </w:r>
+      <w:r>
+        <w:t>Pasirinkti langų apšvietimo būdą</w:t>
+      </w:r>
+      <w:r>
+        <w:t>“ įgyvendinamumas</w:t>
+      </w:r>
+    </w:p>
+    <w:p/>
+    <w:p>
+      <w:r>
+        <w:rPr>
+          <w:b/>
+        </w:rPr>
+        <w:t>Scenarijus:</w:t>
+      </w:r>
+      <w:r>
+        <w:t xml:space="preserve"> </w:t>
+      </w:r>
+      <w:r>
+        <w:t>Langų apšvietimo būdo pasirinkimas</w:t>
+      </w:r>
+      <w:r>
+        <w:t>;</w:t>
+      </w:r>
+    </w:p>
+    <w:p>
+      <w:r>
+        <w:rPr>
+          <w:b/>
+        </w:rPr>
+        <w:t>Versija:</w:t>
+      </w:r>
+      <w:r>
+        <w:t xml:space="preserve"> 1.0</w:t>
+      </w:r>
+    </w:p>
+    <w:p>
+      <w:r>
+        <w:rPr>
+          <w:b/>
+        </w:rPr>
+        <w:t>Siekiamas tikslas:</w:t>
+      </w:r>
+      <w:r>
+        <w:t xml:space="preserve"> Nustatyti</w:t>
+      </w:r>
+      <w:r>
+        <w:t xml:space="preserve"> kaip bus išdėlioti šviečiantys ir tamsūs langai</w:t>
+      </w:r>
+      <w:r>
+        <w:t>;</w:t>
+      </w:r>
+    </w:p>
+    <w:p>
+      <w:r>
+        <w:rPr>
+          <w:b/>
+        </w:rPr>
+        <w:t>Pirmas agentas:</w:t>
+      </w:r>
+      <w:r>
+        <w:t xml:space="preserve"> Vartotojas;</w:t>
+      </w:r>
+    </w:p>
+    <w:p>
+      <w:r>
+        <w:rPr>
+          <w:b/>
+        </w:rPr>
+        <w:t>Antriniai agentai:</w:t>
+      </w:r>
+      <w:r>
+        <w:t xml:space="preserve"> dalykinė, interfeiso posistemės;</w:t>
+      </w:r>
+    </w:p>
+    <w:p>
+      <w:r>
+        <w:rPr>
+          <w:b/>
+        </w:rPr>
+        <w:t>„Prieš“ sąlygos:</w:t>
+      </w:r>
+      <w:r>
+        <w:t xml:space="preserve"> Vartotojas žino </w:t>
+      </w:r>
+      <w:r>
+        <w:t>kaip turi atrodyti šviečiančių langų pasirinkimas;</w:t>
+      </w:r>
+    </w:p>
+    <w:p>
+      <w:r>
+        <w:rPr>
+          <w:b/>
+        </w:rPr>
+        <w:t>„Po“ sąlygos:</w:t>
+      </w:r>
+      <w:r>
+        <w:t xml:space="preserve"> </w:t>
+      </w:r>
+      <w:r>
+        <w:t>Pastato langai šviečia kaip vartotojas nustatė.</w:t>
+      </w:r>
+    </w:p>
+    <w:p>
+      <w:pPr>
+        <w:rPr>
+          <w:b/>
+        </w:rPr>
+      </w:pPr>
+      <w:r>
+        <w:rPr>
+          <w:b/>
+        </w:rPr>
+        <w:t>Scenarijus</w:t>
+      </w:r>
+      <w:r>
+        <w:rPr>
+          <w:b/>
+        </w:rPr>
+        <w:t>:</w:t>
+      </w:r>
+    </w:p>
+    <w:p>
+      <w:pPr>
+        <w:pStyle w:val="ListParagraph"/>
+        <w:numPr>
+          <w:ilvl w:val="0"/>
+          <w:numId w:val="28"/>
+        </w:numPr>
+        <w:spacing w:after="0" w:line="240" w:lineRule="auto"/>
+      </w:pPr>
+      <w:r>
+        <w:t xml:space="preserve">Vartotojas pastatų generatoriaus interfeise pažymi </w:t>
+      </w:r>
+      <w:r>
+        <w:t xml:space="preserve">norima šviečiančių langų išdėstymo būdą – atstiktinis </w:t>
+      </w:r>
+      <w:r>
+        <w:t>ar kiekvienas aukšt</w:t>
+      </w:r>
+      <w:r>
+        <w:t>as apšviestas vienodai.</w:t>
+      </w:r>
+    </w:p>
+    <w:p>
+      <w:pPr>
+        <w:pStyle w:val="ListParagraph"/>
+        <w:numPr>
+          <w:ilvl w:val="0"/>
+          <w:numId w:val="28"/>
+        </w:numPr>
+        <w:spacing w:after="0" w:line="240" w:lineRule="auto"/>
+      </w:pPr>
+      <w:r>
+        <w:t>Paspadus generavimo mytuką d</w:t>
+      </w:r>
+      <w:r>
+        <w:t>alykinis posistemis gauna interfeiso posistemio parametrus.</w:t>
+      </w:r>
+    </w:p>
+    <w:p>
+      <w:pPr>
+        <w:pStyle w:val="ListParagraph"/>
+        <w:numPr>
+          <w:ilvl w:val="0"/>
+          <w:numId w:val="28"/>
+        </w:numPr>
+        <w:spacing w:after="0" w:line="240" w:lineRule="auto"/>
+      </w:pPr>
+      <w:r>
+        <w:t>Pastatas sugeneruoja</w:t>
+      </w:r>
+      <w:r>
+        <w:t>mas pagal nustatytus parametrus;</w:t>
+      </w:r>
+    </w:p>
+    <w:p>
+      <w:pPr>
+        <w:pStyle w:val="ListParagraph"/>
+        <w:numPr>
+          <w:ilvl w:val="0"/>
+          <w:numId w:val="28"/>
+        </w:numPr>
+        <w:spacing w:after="0" w:line="240" w:lineRule="auto"/>
+      </w:pPr>
+      <w:r>
+        <w:t xml:space="preserve">Sugeneruotas pastatas atvaizduojamas varotojo interfeise, matomos </w:t>
+      </w:r>
+      <w:r>
+        <w:t>nustatytas langų apšvietimas</w:t>
+      </w:r>
+      <w:r>
+        <w:t>.</w:t>
+      </w:r>
+    </w:p>
+    <w:p>
+      <w:pPr>
+        <w:spacing w:after="0" w:line="240" w:lineRule="auto"/>
+      </w:pPr>
+    </w:p>
+    <w:p>
+      <w:pPr>
+        <w:pStyle w:val="Heading5"/>
+      </w:pPr>
+      <w:r>
+        <w:t>Užduoties „P</w:t>
+      </w:r>
+      <w:r>
+        <w:t>asirinkti aukštų skaičių</w:t>
+      </w:r>
+      <w:r>
+        <w:t>“ įgyvendinamumas</w:t>
+      </w:r>
+    </w:p>
+    <w:p/>
+    <w:p>
+      <w:r>
+        <w:rPr>
+          <w:b/>
+        </w:rPr>
+        <w:t>Scenarijus:</w:t>
+      </w:r>
+      <w:r>
+        <w:t xml:space="preserve"> </w:t>
+      </w:r>
+      <w:r>
+        <w:t>Pastato aukštų skaičiaus</w:t>
+      </w:r>
+      <w:r>
+        <w:t xml:space="preserve"> pasirinkimas;</w:t>
+      </w:r>
+    </w:p>
+    <w:p>
+      <w:r>
+        <w:rPr>
+          <w:b/>
+        </w:rPr>
+        <w:t>Versija:</w:t>
+      </w:r>
+      <w:r>
+        <w:t xml:space="preserve"> 1.0</w:t>
+      </w:r>
+    </w:p>
+    <w:p>
+      <w:r>
+        <w:rPr>
+          <w:b/>
+        </w:rPr>
+        <w:t>Siekiamas tikslas:</w:t>
+      </w:r>
+      <w:r>
+        <w:t xml:space="preserve"> Nustatyti</w:t>
+      </w:r>
+      <w:r>
+        <w:t xml:space="preserve"> kokiam intervale bus generuojamo pastato aukštų skaičius</w:t>
+      </w:r>
+      <w:r>
+        <w:t>;</w:t>
+      </w:r>
+    </w:p>
+    <w:p>
+      <w:r>
+        <w:rPr>
+          <w:b/>
+        </w:rPr>
+        <w:t>Pirmas agentas:</w:t>
+      </w:r>
+      <w:r>
+        <w:t xml:space="preserve"> Vartotojas;</w:t>
+      </w:r>
+    </w:p>
+    <w:p>
+      <w:r>
+        <w:rPr>
+          <w:b/>
+        </w:rPr>
+        <w:t>Antriniai agentai:</w:t>
+      </w:r>
+      <w:r>
+        <w:t xml:space="preserve"> dalykinė, interfeiso posistemės;</w:t>
+      </w:r>
+    </w:p>
+    <w:p>
+      <w:r>
+        <w:rPr>
+          <w:b/>
+        </w:rPr>
+        <w:t>„Prieš“ sąlygos:</w:t>
+      </w:r>
+      <w:r>
+        <w:t xml:space="preserve"> Vartotojas žino </w:t>
+      </w:r>
+      <w:r>
+        <w:t>kiek pastate turi būti aukštų;</w:t>
+      </w:r>
+    </w:p>
+    <w:p>
+      <w:r>
+        <w:rPr>
+          <w:b/>
+        </w:rPr>
+        <w:t>„Po“ sąlygos:</w:t>
+      </w:r>
+      <w:r>
+        <w:t xml:space="preserve"> </w:t>
+      </w:r>
+      <w:r>
+        <w:t>Sugeruotas pastatas su nori aukštų skaičiumi</w:t>
+      </w:r>
+      <w:r>
+        <w:t>;</w:t>
+      </w:r>
+    </w:p>
+    <w:p>
+      <w:pPr>
+        <w:rPr>
+          <w:b/>
+        </w:rPr>
+      </w:pPr>
+      <w:r>
+        <w:rPr>
+          <w:b/>
+        </w:rPr>
+        <w:t>Scenarijus</w:t>
+      </w:r>
+      <w:r>
+        <w:rPr>
+          <w:b/>
+        </w:rPr>
+        <w:t>:</w:t>
+      </w:r>
+    </w:p>
+    <w:p>
+      <w:pPr>
+        <w:pStyle w:val="ListParagraph"/>
+        <w:numPr>
+          <w:ilvl w:val="0"/>
+          <w:numId w:val="29"/>
+        </w:numPr>
+        <w:spacing w:after="0" w:line="240" w:lineRule="auto"/>
+      </w:pPr>
+      <w:r>
+        <w:t>Vartotojas pastatų generatoriaus interfeise</w:t>
+      </w:r>
+      <w:r>
+        <w:t xml:space="preserve"> pas</w:t>
+      </w:r>
+      <w:r>
+        <w:t>i</w:t>
+      </w:r>
+      <w:r>
+        <w:t>renka intervalą nustatantį leidžiamą aukštų skaičių</w:t>
+      </w:r>
+      <w:r>
+        <w:t>.</w:t>
+      </w:r>
+    </w:p>
+    <w:p>
+      <w:pPr>
+        <w:pStyle w:val="ListParagraph"/>
+        <w:numPr>
+          <w:ilvl w:val="0"/>
+          <w:numId w:val="29"/>
+        </w:numPr>
+        <w:spacing w:after="0" w:line="240" w:lineRule="auto"/>
+      </w:pPr>
+      <w:r>
+        <w:t>Paspadus generavimo mytuką dalykinis posistemis gauna interfeiso posistemio parametrus.</w:t>
+      </w:r>
+    </w:p>
+    <w:p>
+      <w:pPr>
+        <w:pStyle w:val="ListParagraph"/>
+        <w:numPr>
+          <w:ilvl w:val="0"/>
+          <w:numId w:val="29"/>
+        </w:numPr>
+        <w:spacing w:after="0" w:line="240" w:lineRule="auto"/>
+      </w:pPr>
+      <w:r>
+        <w:t>Pastatas sugeneruojamas pagal nustatytus parametrus.</w:t>
+      </w:r>
+    </w:p>
+    <w:p>
+      <w:pPr>
+        <w:pStyle w:val="ListParagraph"/>
+        <w:numPr>
+          <w:ilvl w:val="0"/>
+          <w:numId w:val="29"/>
+        </w:numPr>
+        <w:spacing w:after="0" w:line="240" w:lineRule="auto"/>
+      </w:pPr>
+      <w:r>
+        <w:lastRenderedPageBreak/>
+        <w:t xml:space="preserve">Sugeneruotas pastatas atvaizduojamas varotojo interfeise, </w:t>
+      </w:r>
+      <w:r>
+        <w:t>matomas pastatas su kurio aukštų skaičius patenka į nustatytą intervalą.</w:t>
+      </w:r>
+    </w:p>
+    <w:p>
+      <w:pPr>
+        <w:spacing w:after="0" w:line="240" w:lineRule="auto"/>
+      </w:pPr>
+    </w:p>
+    <w:p>
+      <w:pPr>
+        <w:pStyle w:val="Heading5"/>
+      </w:pPr>
+      <w:r>
+        <w:t>Užduoties „P</w:t>
+      </w:r>
+      <w:r>
+        <w:t>asirinkti langų ir durų formą</w:t>
+      </w:r>
+      <w:r>
+        <w:t>“ įgyvendinamumas</w:t>
+      </w:r>
+    </w:p>
+    <w:p/>
+    <w:p>
+      <w:r>
+        <w:rPr>
+          <w:b/>
+        </w:rPr>
+        <w:t>Scenarijus:</w:t>
+      </w:r>
+      <w:r>
+        <w:t xml:space="preserve"> Pastato </w:t>
+      </w:r>
+      <w:r>
+        <w:t>langų ir durų formos</w:t>
+      </w:r>
+      <w:r>
+        <w:t xml:space="preserve"> pasirinkimas;</w:t>
+      </w:r>
+    </w:p>
+    <w:p>
+      <w:r>
+        <w:rPr>
+          <w:b/>
+        </w:rPr>
+        <w:t>Versija:</w:t>
+      </w:r>
+      <w:r>
+        <w:t xml:space="preserve"> 1.0</w:t>
+      </w:r>
+    </w:p>
+    <w:p>
+      <w:r>
+        <w:rPr>
+          <w:b/>
+        </w:rPr>
+        <w:t>Siekiamas tikslas:</w:t>
+      </w:r>
+      <w:r>
+        <w:t xml:space="preserve"> Nustatyti </w:t>
+      </w:r>
+      <w:r>
+        <w:t>kokio stiliaus bus generuojamo pastato langai ir durys</w:t>
+      </w:r>
+      <w:r>
+        <w:t>;</w:t>
+      </w:r>
+    </w:p>
+    <w:p>
+      <w:r>
+        <w:rPr>
+          <w:b/>
+        </w:rPr>
+        <w:t>Pirmas agentas:</w:t>
+      </w:r>
+      <w:r>
+        <w:t xml:space="preserve"> Vartotojas;</w:t>
+      </w:r>
+    </w:p>
+    <w:p>
+      <w:r>
+        <w:rPr>
+          <w:b/>
+        </w:rPr>
+        <w:t>Antriniai agentai:</w:t>
+      </w:r>
+      <w:r>
+        <w:t xml:space="preserve"> dalykinė, interfeiso posistemės;</w:t>
+      </w:r>
+    </w:p>
+    <w:p>
+      <w:r>
+        <w:rPr>
+          <w:b/>
+        </w:rPr>
+        <w:t>„Prieš“ sąlygos:</w:t>
+      </w:r>
+      <w:r>
+        <w:t xml:space="preserve"> Vartotojas žino </w:t>
+      </w:r>
+      <w:r>
+        <w:t>kokios formos nori langų bei durų</w:t>
+      </w:r>
+      <w:r>
+        <w:t>;</w:t>
+      </w:r>
+    </w:p>
+    <w:p>
+      <w:r>
+        <w:rPr>
+          <w:b/>
+        </w:rPr>
+        <w:t>„Po“ sąlygos:</w:t>
+      </w:r>
+      <w:r>
+        <w:t xml:space="preserve"> Sugeruotas pastatas </w:t>
+      </w:r>
+      <w:r>
+        <w:t>turi norimos formos langus bei duris</w:t>
+      </w:r>
+      <w:r>
+        <w:t>;</w:t>
+      </w:r>
+    </w:p>
+    <w:p>
+      <w:pPr>
+        <w:rPr>
+          <w:b/>
+        </w:rPr>
+      </w:pPr>
+      <w:r>
+        <w:rPr>
+          <w:b/>
+        </w:rPr>
+        <w:t>Scenarijus</w:t>
+      </w:r>
+      <w:r>
+        <w:rPr>
+          <w:b/>
+        </w:rPr>
+        <w:t>:</w:t>
+      </w:r>
+    </w:p>
+    <w:p>
+      <w:pPr>
+        <w:pStyle w:val="ListParagraph"/>
+        <w:numPr>
+          <w:ilvl w:val="0"/>
+          <w:numId w:val="30"/>
+        </w:numPr>
+        <w:spacing w:after="0" w:line="240" w:lineRule="auto"/>
+      </w:pPr>
+      <w:r>
+        <w:t xml:space="preserve">Vartotojas pastatų generatoriaus interfeise </w:t>
+      </w:r>
+      <w:r>
+        <w:t>pasirenka norimą langų ir durų stilių – atsitiktinis, tik kvadratiniai, tik arkiniai.</w:t>
+      </w:r>
+    </w:p>
+    <w:p>
+      <w:pPr>
+        <w:pStyle w:val="ListParagraph"/>
+        <w:numPr>
+          <w:ilvl w:val="0"/>
+          <w:numId w:val="30"/>
+        </w:numPr>
+        <w:spacing w:after="0" w:line="240" w:lineRule="auto"/>
+      </w:pPr>
+      <w:r>
+        <w:t>Paspadus generavimo mytuką dalykinis posistemis gauna interfeiso posistemio parametrus.</w:t>
+      </w:r>
+    </w:p>
+    <w:p>
+      <w:pPr>
+        <w:pStyle w:val="ListParagraph"/>
+        <w:numPr>
+          <w:ilvl w:val="0"/>
+          <w:numId w:val="30"/>
+        </w:numPr>
+        <w:spacing w:after="0" w:line="240" w:lineRule="auto"/>
+      </w:pPr>
+      <w:r>
+        <w:t>Pastatas sugeneruojamas pagal nustatytus parametrus.</w:t>
+      </w:r>
+    </w:p>
+    <w:p>
+      <w:pPr>
+        <w:pStyle w:val="ListParagraph"/>
+        <w:numPr>
+          <w:ilvl w:val="0"/>
+          <w:numId w:val="30"/>
+        </w:numPr>
+        <w:spacing w:after="0" w:line="240" w:lineRule="auto"/>
+      </w:pPr>
+      <w:r>
+        <w:t xml:space="preserve">Sugeneruotas pastatas atvaizduojamas varotojo interfeise, matomas pastatas su </w:t>
+      </w:r>
+      <w:r>
+        <w:t>nustatytos formos langai bei durimis.</w:t>
+      </w:r>
+    </w:p>
+    <w:p>
+      <w:pPr>
+        <w:spacing w:after="0" w:line="240" w:lineRule="auto"/>
+      </w:pPr>
+    </w:p>
+    <w:p>
+      <w:pPr>
+        <w:pStyle w:val="Heading5"/>
+      </w:pPr>
+      <w:r>
+        <w:t xml:space="preserve">Užduoties „Pasirinkti </w:t>
+      </w:r>
+      <w:r>
+        <w:t>aukštų stilių</w:t>
+      </w:r>
+      <w:r>
+        <w:t>“ įgyvendinamumas</w:t>
+      </w:r>
+    </w:p>
+    <w:p/>
+    <w:p>
+      <w:r>
+        <w:rPr>
+          <w:b/>
+        </w:rPr>
+        <w:t>Scenarijus:</w:t>
+      </w:r>
+      <w:r>
+        <w:t xml:space="preserve"> Pastato </w:t>
+      </w:r>
+      <w:r>
+        <w:t>aukštų stiliaus pasrinkimas</w:t>
+      </w:r>
+      <w:r>
+        <w:t>;</w:t>
+      </w:r>
+    </w:p>
+    <w:p>
+      <w:r>
+        <w:rPr>
+          <w:b/>
+        </w:rPr>
+        <w:t>Versija:</w:t>
+      </w:r>
+      <w:r>
+        <w:t xml:space="preserve"> 1.0</w:t>
+      </w:r>
+    </w:p>
+    <w:p>
+      <w:r>
+        <w:rPr>
+          <w:b/>
+        </w:rPr>
+        <w:t>Siekiamas tikslas:</w:t>
+      </w:r>
+      <w:r>
+        <w:t xml:space="preserve"> Nustatyti </w:t>
+      </w:r>
+      <w:r>
+        <w:t>ar pastato aukštai bus vienodo dydžio ar kiekvienas aukštas išsikišęs virš buvusio</w:t>
+      </w:r>
+      <w:r>
+        <w:t>;</w:t>
+      </w:r>
+    </w:p>
+    <w:p>
+      <w:r>
+        <w:rPr>
+          <w:b/>
+        </w:rPr>
+        <w:t>Pirmas agentas:</w:t>
+      </w:r>
+      <w:r>
+        <w:t xml:space="preserve"> Vartotojas;</w:t>
+      </w:r>
+    </w:p>
+    <w:p>
+      <w:r>
+        <w:rPr>
+          <w:b/>
+        </w:rPr>
+        <w:t>Antriniai agentai:</w:t>
+      </w:r>
+      <w:r>
+        <w:t xml:space="preserve"> dalykinė, interfeiso posistemės;</w:t>
+      </w:r>
+    </w:p>
+    <w:p>
+      <w:r>
+        <w:rPr>
+          <w:b/>
+        </w:rPr>
+        <w:t>„Prieš“ sąlygos:</w:t>
+      </w:r>
+      <w:r>
+        <w:t xml:space="preserve"> Vartotojas žino </w:t>
+      </w:r>
+      <w:r>
+        <w:t>kaip turi atrodyti aukštai;</w:t>
+      </w:r>
+    </w:p>
+    <w:p>
+      <w:r>
+        <w:rPr>
+          <w:b/>
+        </w:rPr>
+        <w:t>„Po“ sąlygos:</w:t>
+      </w:r>
+      <w:r>
+        <w:t xml:space="preserve"> Sugeruotas pastatas turi </w:t>
+      </w:r>
+      <w:r>
+        <w:t>norimo dydžio aukštus</w:t>
+      </w:r>
+      <w:r>
+        <w:t>;</w:t>
+      </w:r>
+    </w:p>
+    <w:p>
+      <w:pPr>
+        <w:rPr>
+          <w:b/>
+        </w:rPr>
+      </w:pPr>
+      <w:r>
+        <w:rPr>
+          <w:b/>
+        </w:rPr>
+        <w:t>Scenarijus</w:t>
+      </w:r>
+      <w:r>
+        <w:rPr>
+          <w:b/>
+        </w:rPr>
+        <w:t>:</w:t>
+      </w:r>
+    </w:p>
+    <w:p>
+      <w:pPr>
+        <w:pStyle w:val="ListParagraph"/>
+        <w:numPr>
+          <w:ilvl w:val="0"/>
+          <w:numId w:val="31"/>
+        </w:numPr>
+        <w:spacing w:after="0" w:line="240" w:lineRule="auto"/>
+      </w:pPr>
+      <w:r>
+        <w:t xml:space="preserve">Vartotojas pastatų generatoriaus interfeise pasirenka norimą </w:t>
+      </w:r>
+      <w:r>
+        <w:t>aukštų stilių.</w:t>
+      </w:r>
+    </w:p>
+    <w:p>
+      <w:pPr>
+        <w:pStyle w:val="ListParagraph"/>
+        <w:numPr>
+          <w:ilvl w:val="0"/>
+          <w:numId w:val="31"/>
+        </w:numPr>
+        <w:spacing w:after="0" w:line="240" w:lineRule="auto"/>
+      </w:pPr>
+      <w:r>
+        <w:t>Paspadus generavimo mytuką dalykinis posistemis gauna interfeiso posistemio parametrus.</w:t>
+      </w:r>
+    </w:p>
+    <w:p>
+      <w:pPr>
+        <w:pStyle w:val="ListParagraph"/>
+        <w:numPr>
+          <w:ilvl w:val="0"/>
+          <w:numId w:val="31"/>
+        </w:numPr>
+        <w:spacing w:after="0" w:line="240" w:lineRule="auto"/>
+      </w:pPr>
+      <w:r>
+        <w:t>Pastatas sugeneruojamas pagal nustatytus parametrus.</w:t>
+      </w:r>
+    </w:p>
+    <w:p>
+      <w:pPr>
+        <w:pStyle w:val="ListParagraph"/>
+        <w:numPr>
+          <w:ilvl w:val="0"/>
+          <w:numId w:val="31"/>
+        </w:numPr>
+        <w:spacing w:after="0" w:line="240" w:lineRule="auto"/>
+      </w:pPr>
+      <w:r>
+        <w:t xml:space="preserve">Sugeneruotas pastatas atvaizduojamas varotojo interfeise, matomas pastatas su nustatytos </w:t>
+      </w:r>
+      <w:r>
+        <w:t>stiliaus aukštais</w:t>
+      </w:r>
+      <w:r>
+        <w:t>.</w:t>
+      </w:r>
+    </w:p>
+    <w:p>
+      <w:pPr>
+        <w:pStyle w:val="Heading5"/>
+      </w:pPr>
+      <w:r>
+        <w:lastRenderedPageBreak/>
+        <w:t>Užduoties „S</w:t>
+      </w:r>
+      <w:r>
+        <w:t>ujungti visus mesh į vieną</w:t>
+      </w:r>
+      <w:r>
+        <w:t>“ įgyvendinamumas</w:t>
+      </w:r>
+    </w:p>
+    <w:p/>
+    <w:p>
+      <w:r>
+        <w:rPr>
+          <w:b/>
+        </w:rPr>
+        <w:t>Scenarijus:</w:t>
+      </w:r>
+      <w:r>
+        <w:t xml:space="preserve"> Pastato </w:t>
+      </w:r>
+      <w:r>
+        <w:t>dalių sujungimas į vieną objektą.</w:t>
+      </w:r>
+    </w:p>
+    <w:p>
+      <w:r>
+        <w:rPr>
+          <w:b/>
+        </w:rPr>
+        <w:t>Versija:</w:t>
+      </w:r>
+      <w:r>
+        <w:t xml:space="preserve"> 1.0</w:t>
+      </w:r>
+    </w:p>
+    <w:p>
+      <w:r>
+        <w:rPr>
+          <w:b/>
+        </w:rPr>
+        <w:t>Siekiamas tikslas:</w:t>
+      </w:r>
+      <w:r>
+        <w:t xml:space="preserve"> </w:t>
+      </w:r>
+      <w:r>
+        <w:t>Sujungti visus sugeneruoto pastato objektus į vieną, siekiant optimizuoti pastatą.</w:t>
+      </w:r>
+    </w:p>
+    <w:p>
+      <w:r>
+        <w:rPr>
+          <w:b/>
+        </w:rPr>
+        <w:t>Pirmas agentas:</w:t>
+      </w:r>
+      <w:r>
+        <w:t xml:space="preserve"> Vartotojas;</w:t>
+      </w:r>
+    </w:p>
+    <w:p>
+      <w:r>
+        <w:rPr>
+          <w:b/>
+        </w:rPr>
+        <w:t>Antriniai agentai:</w:t>
+      </w:r>
+      <w:r>
+        <w:t xml:space="preserve"> dalykinė, interfeiso posistemės;</w:t>
+      </w:r>
+    </w:p>
+    <w:p>
+      <w:r>
+        <w:rPr>
+          <w:b/>
+        </w:rPr>
+        <w:t>„Prieš“ sąlygos:</w:t>
+      </w:r>
+      <w:r>
+        <w:t xml:space="preserve"> Vartotojas</w:t>
+      </w:r>
+      <w:r>
+        <w:t xml:space="preserve"> nori sujungti pastatą</w:t>
+      </w:r>
+      <w:r>
+        <w:t>;</w:t>
+      </w:r>
+    </w:p>
+    <w:p>
+      <w:r>
+        <w:rPr>
+          <w:b/>
+        </w:rPr>
+        <w:t>„Po“ sąlygos:</w:t>
+      </w:r>
+      <w:r>
+        <w:t xml:space="preserve"> Sugeneruoto pastato dalys(mesh) sujungtos į vieną</w:t>
+      </w:r>
+      <w:r>
+        <w:t>;</w:t>
+      </w:r>
+    </w:p>
+    <w:p>
+      <w:pPr>
+        <w:rPr>
+          <w:b/>
+        </w:rPr>
+      </w:pPr>
+      <w:r>
+        <w:rPr>
+          <w:b/>
+        </w:rPr>
+        <w:t>Scenarijus</w:t>
+      </w:r>
+      <w:r>
+        <w:rPr>
+          <w:b/>
+        </w:rPr>
+        <w:t>:</w:t>
+      </w:r>
+    </w:p>
+    <w:p>
+      <w:pPr>
+        <w:pStyle w:val="ListParagraph"/>
+        <w:numPr>
+          <w:ilvl w:val="0"/>
+          <w:numId w:val="33"/>
+        </w:numPr>
+        <w:spacing w:after="0" w:line="240" w:lineRule="auto"/>
+      </w:pPr>
+      <w:r>
+        <w:t>Vartotojas generatoriaus interfeise paspaudžia generavimo mygtuką.</w:t>
+      </w:r>
+    </w:p>
+    <w:p>
+      <w:pPr>
+        <w:pStyle w:val="ListParagraph"/>
+        <w:numPr>
+          <w:ilvl w:val="0"/>
+          <w:numId w:val="33"/>
+        </w:numPr>
+        <w:spacing w:after="0" w:line="240" w:lineRule="auto"/>
+      </w:pPr>
+      <w:r>
+        <w:t>Dalykinis posistemis gauna interfeiso posistemio parametrus.</w:t>
+      </w:r>
+    </w:p>
+    <w:p>
+      <w:pPr>
+        <w:pStyle w:val="ListParagraph"/>
+        <w:numPr>
+          <w:ilvl w:val="0"/>
+          <w:numId w:val="33"/>
+        </w:numPr>
+        <w:spacing w:after="0" w:line="240" w:lineRule="auto"/>
+      </w:pPr>
+      <w:r>
+        <w:t>Pastatas sugeneruojamas pagal nustatytus parametrus.</w:t>
+      </w:r>
+    </w:p>
+    <w:p>
+      <w:pPr>
+        <w:pStyle w:val="ListParagraph"/>
+        <w:numPr>
+          <w:ilvl w:val="0"/>
+          <w:numId w:val="33"/>
+        </w:numPr>
+        <w:spacing w:after="0" w:line="240" w:lineRule="auto"/>
+      </w:pPr>
+      <w:r>
+        <w:t>Sugeneruotas pastatas atvaizduojamas varotojo interfeise.</w:t>
+      </w:r>
+    </w:p>
+    <w:p>
+      <w:pPr>
+        <w:pStyle w:val="ListParagraph"/>
+        <w:numPr>
+          <w:ilvl w:val="0"/>
+          <w:numId w:val="33"/>
+        </w:numPr>
+        <w:spacing w:after="0" w:line="240" w:lineRule="auto"/>
+      </w:pPr>
+      <w:r>
+        <w:t xml:space="preserve">Generatoriaus interfeise paspaudžiamas </w:t>
+      </w:r>
+      <w:r>
+        <w:t>mesh sujungimoo</w:t>
+      </w:r>
+      <w:r>
+        <w:t xml:space="preserve"> mygtukas.</w:t>
+      </w:r>
+    </w:p>
+    <w:p>
+      <w:pPr>
+        <w:pStyle w:val="ListParagraph"/>
+        <w:numPr>
+          <w:ilvl w:val="0"/>
+          <w:numId w:val="33"/>
+        </w:numPr>
+        <w:spacing w:after="0" w:line="240" w:lineRule="auto"/>
+      </w:pPr>
+      <w:r>
+        <w:t xml:space="preserve">Dalykinė </w:t>
+      </w:r>
+      <w:r>
+        <w:t>posistemė sujungta pastato dalis į vieną objektą</w:t>
+      </w:r>
+      <w:r>
+        <w:t>.</w:t>
+      </w:r>
+    </w:p>
+    <w:p>
+      <w:pPr>
+        <w:pStyle w:val="ListParagraph"/>
+        <w:numPr>
+          <w:ilvl w:val="0"/>
+          <w:numId w:val="33"/>
+        </w:numPr>
+        <w:spacing w:after="0" w:line="240" w:lineRule="auto"/>
+      </w:pPr>
+      <w:r>
+        <w:t>Sujungtas pastatas atvaizduojamas vartotojo interfeise</w:t>
+      </w:r>
+      <w:r>
+        <w:t>.</w:t>
+      </w:r>
+    </w:p>
+    <w:p>
+      <w:pPr>
+        <w:pStyle w:val="ListParagraph"/>
+        <w:spacing w:after="0" w:line="240" w:lineRule="auto"/>
+      </w:pPr>
+    </w:p>
+    <w:p>
+      <w:pPr>
+        <w:pStyle w:val="Heading5"/>
+      </w:pPr>
+      <w:r>
+        <w:t xml:space="preserve">Užduoties „Pasirinkti </w:t>
+      </w:r>
+      <w:r>
+        <w:t>namo kampų stilių</w:t>
+      </w:r>
+      <w:r>
+        <w:t>“ įgyvendinamumas</w:t>
+      </w:r>
+    </w:p>
+    <w:p/>
+    <w:p>
+      <w:r>
+        <w:rPr>
+          <w:b/>
+        </w:rPr>
+        <w:t>Scenarijus:</w:t>
+      </w:r>
+      <w:r>
+        <w:t xml:space="preserve"> Pastato </w:t>
+      </w:r>
+      <w:r>
+        <w:t>kampų stiliaus</w:t>
+      </w:r>
+      <w:r>
+        <w:t xml:space="preserve"> pasrinkimas;</w:t>
+      </w:r>
+    </w:p>
+    <w:p>
+      <w:r>
+        <w:rPr>
+          <w:b/>
+        </w:rPr>
+        <w:t>Versija:</w:t>
+      </w:r>
+      <w:r>
+        <w:t xml:space="preserve"> 1.0</w:t>
+      </w:r>
+    </w:p>
+    <w:p>
+      <w:r>
+        <w:rPr>
+          <w:b/>
+        </w:rPr>
+        <w:t>Siekiamas tikslas:</w:t>
+      </w:r>
+      <w:r>
+        <w:t xml:space="preserve"> Nustatyti </w:t>
+      </w:r>
+      <w:r>
+        <w:t>ar pastatas turės p</w:t>
+      </w:r>
+      <w:r>
+        <w:t>apildomas kolonas kampuose</w:t>
+      </w:r>
+      <w:r>
+        <w:t>;</w:t>
+      </w:r>
+    </w:p>
+    <w:p>
+      <w:r>
+        <w:rPr>
+          <w:b/>
+        </w:rPr>
+        <w:t>Pirmas agentas:</w:t>
+      </w:r>
+      <w:r>
+        <w:t xml:space="preserve"> Vartotojas;</w:t>
+      </w:r>
+    </w:p>
+    <w:p>
+      <w:r>
+        <w:rPr>
+          <w:b/>
+        </w:rPr>
+        <w:t>Antriniai agentai:</w:t>
+      </w:r>
+      <w:r>
+        <w:t xml:space="preserve"> dalykinė, interfeiso posistemės;</w:t>
+      </w:r>
+    </w:p>
+    <w:p>
+      <w:r>
+        <w:rPr>
+          <w:b/>
+        </w:rPr>
+        <w:t>„Prieš“ sąlygos:</w:t>
+      </w:r>
+      <w:r>
+        <w:t xml:space="preserve"> Vartotojas žino kaip turi </w:t>
+      </w:r>
+      <w:r>
+        <w:t>pastato kampai</w:t>
+      </w:r>
+      <w:r>
+        <w:t>;</w:t>
+      </w:r>
+    </w:p>
+    <w:p>
+      <w:r>
+        <w:rPr>
+          <w:b/>
+        </w:rPr>
+        <w:t>„Po“ sąlygos:</w:t>
+      </w:r>
+      <w:r>
+        <w:t xml:space="preserve"> Sugeruotas pastatas </w:t>
+      </w:r>
+      <w:r>
+        <w:t>turi arba neturi kolonų</w:t>
+      </w:r>
+      <w:r>
+        <w:t>;</w:t>
+      </w:r>
+    </w:p>
+    <w:p>
+      <w:pPr>
+        <w:rPr>
+          <w:b/>
+        </w:rPr>
+      </w:pPr>
+      <w:r>
+        <w:rPr>
+          <w:b/>
+        </w:rPr>
+        <w:t>Scenarijus</w:t>
+      </w:r>
+      <w:r>
+        <w:rPr>
+          <w:b/>
+        </w:rPr>
+        <w:t>:</w:t>
+      </w:r>
+    </w:p>
+    <w:p>
+      <w:pPr>
+        <w:pStyle w:val="ListParagraph"/>
+        <w:numPr>
+          <w:ilvl w:val="0"/>
+          <w:numId w:val="34"/>
+        </w:numPr>
+        <w:spacing w:after="0" w:line="240" w:lineRule="auto"/>
+      </w:pPr>
+      <w:r>
+        <w:t xml:space="preserve">Vartotojas pastatų generatoriaus interfeise </w:t>
+      </w:r>
+      <w:r>
+        <w:t>pasirenka norimą kampų stilių</w:t>
+      </w:r>
+      <w:r>
+        <w:t xml:space="preserve"> – su kolonom ar  be jų</w:t>
+      </w:r>
+      <w:r>
+        <w:t>.</w:t>
+      </w:r>
+    </w:p>
+    <w:p>
+      <w:pPr>
+        <w:pStyle w:val="ListParagraph"/>
+        <w:numPr>
+          <w:ilvl w:val="0"/>
+          <w:numId w:val="34"/>
+        </w:numPr>
+        <w:spacing w:after="0" w:line="240" w:lineRule="auto"/>
+      </w:pPr>
+      <w:r>
+        <w:t>Paspadus generavimo mytuką dalykinis posistemis gauna interfeiso posistemio parametrus.</w:t>
+      </w:r>
+    </w:p>
+    <w:p>
+      <w:pPr>
+        <w:pStyle w:val="ListParagraph"/>
+        <w:numPr>
+          <w:ilvl w:val="0"/>
+          <w:numId w:val="34"/>
+        </w:numPr>
+        <w:spacing w:after="0" w:line="240" w:lineRule="auto"/>
+      </w:pPr>
+      <w:r>
+        <w:t>Pastatas sugeneruojamas pagal nustatytus parametrus.</w:t>
+      </w:r>
+    </w:p>
+    <w:p>
+      <w:pPr>
+        <w:pStyle w:val="ListParagraph"/>
+        <w:numPr>
+          <w:ilvl w:val="0"/>
+          <w:numId w:val="34"/>
+        </w:numPr>
+        <w:spacing w:after="0" w:line="240" w:lineRule="auto"/>
+      </w:pPr>
+      <w:r>
+        <w:t xml:space="preserve">Sugeneruotas pastatas atvaizduojamas varotojo interfeise, matomas pastatas </w:t>
+      </w:r>
+      <w:r>
+        <w:t>turintis arba neturintis kampines kolonas.</w:t>
+      </w:r>
+    </w:p>
+    <w:p>
+      <w:pPr>
+        <w:spacing w:after="0" w:line="240" w:lineRule="auto"/>
+      </w:pPr>
+    </w:p>
+    <w:p>
+      <w:pPr>
+        <w:pStyle w:val="Heading5"/>
+      </w:pPr>
+      <w:r>
+        <w:lastRenderedPageBreak/>
+        <w:t xml:space="preserve">Užduoties „Pasirinkti </w:t>
+      </w:r>
+      <w:r>
+        <w:t>pamatų dydį</w:t>
+      </w:r>
+      <w:r>
+        <w:t>“ įgyvendinamumas</w:t>
+      </w:r>
+    </w:p>
+    <w:p/>
+    <w:p>
+      <w:r>
+        <w:rPr>
+          <w:b/>
+        </w:rPr>
+        <w:t>Scenarijus:</w:t>
+      </w:r>
+      <w:r>
+        <w:t xml:space="preserve"> P</w:t>
+      </w:r>
+      <w:r>
+        <w:t>astato pamatų dydžio nustatymas</w:t>
+      </w:r>
+      <w:r>
+        <w:t>;</w:t>
+      </w:r>
+    </w:p>
+    <w:p>
+      <w:r>
+        <w:rPr>
+          <w:b/>
+        </w:rPr>
+        <w:t>Versija:</w:t>
+      </w:r>
+      <w:r>
+        <w:t xml:space="preserve"> 1.0</w:t>
+      </w:r>
+    </w:p>
+    <w:p>
+      <w:r>
+        <w:rPr>
+          <w:b/>
+        </w:rPr>
+        <w:t>Siekiamas tikslas:</w:t>
+      </w:r>
+      <w:r>
+        <w:t xml:space="preserve"> Nustatyti </w:t>
+      </w:r>
+      <w:r>
+        <w:t>kokio dydžio bus pastato pamatai taip nustatant viso pastato dydį/ užimamą plotą</w:t>
+      </w:r>
+      <w:r>
+        <w:t>;</w:t>
+      </w:r>
+    </w:p>
+    <w:p>
+      <w:r>
+        <w:rPr>
+          <w:b/>
+        </w:rPr>
+        <w:t>Pirmas agentas:</w:t>
+      </w:r>
+      <w:r>
+        <w:t xml:space="preserve"> Vartotojas;</w:t>
+      </w:r>
+    </w:p>
+    <w:p>
+      <w:r>
+        <w:rPr>
+          <w:b/>
+        </w:rPr>
+        <w:t>Antriniai agentai:</w:t>
+      </w:r>
+      <w:r>
+        <w:t xml:space="preserve"> dalykinė, interfeiso posistemės;</w:t>
+      </w:r>
+    </w:p>
+    <w:p>
+      <w:r>
+        <w:rPr>
+          <w:b/>
+        </w:rPr>
+        <w:t>„Prieš“ sąlygos:</w:t>
+      </w:r>
+      <w:r>
+        <w:t xml:space="preserve"> Vartotojas </w:t>
+      </w:r>
+      <w:r>
+        <w:t>žino norimą pastato plotą</w:t>
+      </w:r>
+      <w:r>
+        <w:t>;</w:t>
+      </w:r>
+    </w:p>
+    <w:p>
+      <w:r>
+        <w:rPr>
+          <w:b/>
+        </w:rPr>
+        <w:t>„Po“ sąlygos:</w:t>
+      </w:r>
+      <w:r>
+        <w:t xml:space="preserve"> Sugeruotas pastatas </w:t>
+      </w:r>
+      <w:r>
+        <w:t>užima nusatytą plotą</w:t>
+      </w:r>
+      <w:r>
+        <w:t>;</w:t>
+      </w:r>
+    </w:p>
+    <w:p>
+      <w:pPr>
+        <w:rPr>
+          <w:b/>
+        </w:rPr>
+      </w:pPr>
+      <w:r>
+        <w:rPr>
+          <w:b/>
+        </w:rPr>
+        <w:t>Scenarijus</w:t>
+      </w:r>
+      <w:r>
+        <w:rPr>
+          <w:b/>
+        </w:rPr>
+        <w:t>:</w:t>
+      </w:r>
+    </w:p>
+    <w:p>
+      <w:pPr>
+        <w:pStyle w:val="ListParagraph"/>
+        <w:numPr>
+          <w:ilvl w:val="0"/>
+          <w:numId w:val="35"/>
+        </w:numPr>
+        <w:spacing w:after="0" w:line="240" w:lineRule="auto"/>
+      </w:pPr>
+      <w:r>
+        <w:t xml:space="preserve">Vartotojas pastatų generatoriaus interfeise </w:t>
+      </w:r>
+      <w:r>
+        <w:t>pažymi, kad generuojamas pastatas naudos varotojo įvestą pamatų didį bei intervaluose pasirenka norima pastato ilgį bei plotį.</w:t>
+      </w:r>
+    </w:p>
+    <w:p>
+      <w:pPr>
+        <w:pStyle w:val="ListParagraph"/>
+        <w:numPr>
+          <w:ilvl w:val="0"/>
+          <w:numId w:val="35"/>
+        </w:numPr>
+        <w:spacing w:after="0" w:line="240" w:lineRule="auto"/>
+      </w:pPr>
+      <w:r>
+        <w:t>Paspadus generavimo mytuką dalykinis posistemis gauna interfeiso posistemio parametrus.</w:t>
+      </w:r>
+    </w:p>
+    <w:p>
+      <w:pPr>
+        <w:pStyle w:val="ListParagraph"/>
+        <w:numPr>
+          <w:ilvl w:val="0"/>
+          <w:numId w:val="35"/>
+        </w:numPr>
+        <w:spacing w:after="0" w:line="240" w:lineRule="auto"/>
+      </w:pPr>
+      <w:r>
+        <w:t>Pastatas sugeneruojamas pagal nustatytus parametrus.</w:t>
+      </w:r>
+    </w:p>
+    <w:p>
+      <w:pPr>
+        <w:pStyle w:val="ListParagraph"/>
+        <w:numPr>
+          <w:ilvl w:val="0"/>
+          <w:numId w:val="35"/>
+        </w:numPr>
+        <w:spacing w:after="0" w:line="240" w:lineRule="auto"/>
+      </w:pPr>
+      <w:r>
+        <w:t xml:space="preserve">Sugeneruotas pastatas atvaizduojamas varotojo interfeise, matomas pastatas </w:t>
+      </w:r>
+      <w:r>
+        <w:t>kuris užima nustatytą plotą/ yra nustatyto pločio ir ilgio</w:t>
+      </w:r>
+      <w:bookmarkStart w:id="23" w:name="_GoBack"/>
+      <w:bookmarkEnd w:id="23"/>
+      <w:r>
+        <w:t>.</w:t>
+      </w:r>
+    </w:p>
+    <w:p>
+      <w:pPr>
+        <w:spacing w:after="0" w:line="240" w:lineRule="auto"/>
+      </w:pPr>
+    </w:p>
+    <w:p>
+      <w:pPr>
+        <w:spacing w:after="0" w:line="240" w:lineRule="auto"/>
+      </w:pPr>
+    </w:p>
+    <w:p>
+      <w:pPr>
         <w:pStyle w:val="Heading4"/>
         <w:numPr>
           <w:ilvl w:val="3"/>
@@ -14073,11 +15974,11 @@
           <w:numId w:val="16"/>
         </w:numPr>
       </w:pPr>
-      <w:bookmarkStart w:id="23" w:name="_Toc29218451"/>
+      <w:bookmarkStart w:id="24" w:name="_Toc29218451"/>
       <w:r>
         <w:t>Programų sistemos maketai</w:t>
       </w:r>
-      <w:bookmarkEnd w:id="23"/>
+      <w:bookmarkEnd w:id="24"/>
     </w:p>
     <w:p/>
     <w:p>
@@ -14180,12 +16081,769 @@
           <w:numId w:val="16"/>
         </w:numPr>
       </w:pPr>
-      <w:bookmarkStart w:id="24" w:name="_Toc29218452"/>
+      <w:bookmarkStart w:id="25" w:name="_Toc29218452"/>
       <w:r>
         <w:t>Testavimas</w:t>
       </w:r>
-      <w:bookmarkEnd w:id="24"/>
-    </w:p>
+      <w:bookmarkEnd w:id="25"/>
+    </w:p>
+    <w:p>
+      <w:pPr>
+        <w:ind w:firstLine="360"/>
+      </w:pPr>
+      <w:r>
+        <w:t xml:space="preserve">Programos testavimas skirtas programos kokybės ir atitikimo proejktinėje dalyje aprašytiems reikalavimams nustatymui. Jis suteikia informaciją apie programą veikiačią nustatytoje aplinkoje. </w:t>
+      </w:r>
+    </w:p>
+    <w:p>
+      <w:pPr>
+        <w:ind w:firstLine="360"/>
+        <w:rPr>
+          <w:lang w:val="en-GB"/>
+        </w:rPr>
+      </w:pPr>
+      <w:r>
+        <w:lastRenderedPageBreak/>
+        <w:t xml:space="preserve">Pats vartotojo interfeisas suprojektuotas taip, kad kiekvienas vartotojo galimas pasirinkti nustatymas yra griežtai kontroliuojamas nesudarant jokios galimybės įvesti klaidingas galinčias iššaukti reikšmes. </w:t>
+      </w:r>
+      <w:r>
+        <w:t>Vienintelė išimtis yra laukelis skirtas įvesti pastato eksportavimo vietą.</w:t>
+      </w:r>
+    </w:p>
+    <w:p>
+      <w:r>
+        <w:t>Projekto repozitorija:</w:t>
+      </w:r>
+      <w:r>
+        <w:t xml:space="preserve"> </w:t>
+      </w:r>
+      <w:hyperlink r:id="rId28" w:history="1">
+        <w:r>
+          <w:rPr>
+            <w:rStyle w:val="Hyperlink"/>
+          </w:rPr>
+          <w:t>https://github.com/KasparasK/ProceduralBuildings</w:t>
+        </w:r>
+      </w:hyperlink>
+    </w:p>
+    <w:p>
+      <w:r>
+        <w:drawing>
+          <wp:inline distT="0" distB="0" distL="0" distR="0" wp14:anchorId="2D0A3695" wp14:editId="09476C6F">
+            <wp:extent cx="3943900" cy="5744377"/>
+            <wp:effectExtent l="0" t="0" r="0" b="8890"/>
+            <wp:docPr id="33" name="Picture 33"/>
+            <wp:cNvGraphicFramePr>
+              <a:graphicFrameLocks xmlns:a="http://schemas.openxmlformats.org/drawingml/2006/main" noChangeAspect="1"/>
+            </wp:cNvGraphicFramePr>
+            <a:graphic xmlns:a="http://schemas.openxmlformats.org/drawingml/2006/main">
+              <a:graphicData uri="http://schemas.openxmlformats.org/drawingml/2006/picture">
+                <pic:pic xmlns:pic="http://schemas.openxmlformats.org/drawingml/2006/picture">
+                  <pic:nvPicPr>
+                    <pic:cNvPr id="1" name=""/>
+                    <pic:cNvPicPr/>
+                  </pic:nvPicPr>
+                  <pic:blipFill>
+                    <a:blip r:embed="rId29"/>
+                    <a:stretch>
+                      <a:fillRect/>
+                    </a:stretch>
+                  </pic:blipFill>
+                  <pic:spPr>
+                    <a:xfrm>
+                      <a:off x="0" y="0"/>
+                      <a:ext cx="3943900" cy="5744377"/>
+                    </a:xfrm>
+                    <a:prstGeom prst="rect">
+                      <a:avLst/>
+                    </a:prstGeom>
+                  </pic:spPr>
+                </pic:pic>
+              </a:graphicData>
+            </a:graphic>
+          </wp:inline>
+        </w:drawing>
+      </w:r>
+    </w:p>
+    <w:p>
+      <w:pPr>
+        <w:pStyle w:val="Heading1"/>
+        <w:numPr>
+          <w:ilvl w:val="1"/>
+          <w:numId w:val="16"/>
+        </w:numPr>
+      </w:pPr>
+      <w:r>
+        <w:t>Automatinis testavimas</w:t>
+      </w:r>
+    </w:p>
+    <w:p>
+      <w:pPr>
+        <w:ind w:left="720"/>
+        <w:rPr>
+          <w:lang w:val="en-GB"/>
+        </w:rPr>
+      </w:pPr>
+      <w:r>
+        <w:t>Unit testavimui naudojamas Unity aplinkoje esantis „Test runner“. Testai rašomi pasinaudojus NUnit C</w:t>
+      </w:r>
+      <w:r>
+        <w:rPr>
+          <w:lang w:val="en-GB"/>
+        </w:rPr>
+        <w:t xml:space="preserve"># </w:t>
+      </w:r>
+      <w:proofErr w:type="spellStart"/>
+      <w:r>
+        <w:rPr>
+          <w:lang w:val="en-GB"/>
+        </w:rPr>
+        <w:t>biblioteka</w:t>
+      </w:r>
+      <w:proofErr w:type="spellEnd"/>
+      <w:r>
+        <w:rPr>
+          <w:lang w:val="en-GB"/>
+        </w:rPr>
+        <w:t>.</w:t>
+      </w:r>
+    </w:p>
+    <w:p>
+      <w:pPr>
+        <w:ind w:left="720"/>
+      </w:pPr>
+      <w:r>
+        <w:rPr>
+          <w:lang w:val="en-GB"/>
+        </w:rPr>
+        <w:t xml:space="preserve">Unit </w:t>
+      </w:r>
+      <w:proofErr w:type="spellStart"/>
+      <w:r>
+        <w:rPr>
+          <w:lang w:val="en-GB"/>
+        </w:rPr>
+        <w:t>testavimui</w:t>
+      </w:r>
+      <w:proofErr w:type="spellEnd"/>
+      <w:r>
+        <w:rPr>
+          <w:lang w:val="en-GB"/>
+        </w:rPr>
+        <w:t xml:space="preserve"> </w:t>
+      </w:r>
+      <w:proofErr w:type="spellStart"/>
+      <w:r>
+        <w:rPr>
+          <w:lang w:val="en-GB"/>
+        </w:rPr>
+        <w:t>buvo</w:t>
+      </w:r>
+      <w:proofErr w:type="spellEnd"/>
+      <w:r>
+        <w:rPr>
+          <w:lang w:val="en-GB"/>
+        </w:rPr>
+        <w:t xml:space="preserve"> </w:t>
+      </w:r>
+      <w:proofErr w:type="spellStart"/>
+      <w:r>
+        <w:rPr>
+          <w:lang w:val="en-GB"/>
+        </w:rPr>
+        <w:t>pasirinktos</w:t>
+      </w:r>
+      <w:proofErr w:type="spellEnd"/>
+      <w:r>
+        <w:rPr>
+          <w:lang w:val="en-GB"/>
+        </w:rPr>
+        <w:t xml:space="preserve"> </w:t>
+      </w:r>
+      <w:proofErr w:type="spellStart"/>
+      <w:r>
+        <w:rPr>
+          <w:lang w:val="en-GB"/>
+        </w:rPr>
+        <w:t>BaseParams</w:t>
+      </w:r>
+      <w:proofErr w:type="spellEnd"/>
+      <w:r>
+        <w:rPr>
+          <w:lang w:val="en-GB"/>
+        </w:rPr>
+        <w:t xml:space="preserve"> </w:t>
+      </w:r>
+      <w:proofErr w:type="spellStart"/>
+      <w:r>
+        <w:rPr>
+          <w:lang w:val="en-GB"/>
+        </w:rPr>
+        <w:t>ir</w:t>
+      </w:r>
+      <w:proofErr w:type="spellEnd"/>
+      <w:r>
+        <w:rPr>
+          <w:lang w:val="en-GB"/>
+        </w:rPr>
+        <w:t xml:space="preserve"> </w:t>
+      </w:r>
+      <w:proofErr w:type="spellStart"/>
+      <w:r>
+        <w:rPr>
+          <w:lang w:val="en-GB"/>
+        </w:rPr>
+        <w:t>RoofParams</w:t>
+      </w:r>
+      <w:proofErr w:type="spellEnd"/>
+      <w:r>
+        <w:rPr>
+          <w:lang w:val="en-GB"/>
+        </w:rPr>
+        <w:t xml:space="preserve"> </w:t>
+      </w:r>
+      <w:proofErr w:type="spellStart"/>
+      <w:r>
+        <w:rPr>
+          <w:lang w:val="en-GB"/>
+        </w:rPr>
+        <w:t>klas</w:t>
+      </w:r>
+      <w:proofErr w:type="spellEnd"/>
+      <w:r>
+        <w:t xml:space="preserve">ės ir </w:t>
+      </w:r>
+      <w:proofErr w:type="gramStart"/>
+      <w:r>
+        <w:t>jose</w:t>
+      </w:r>
+      <w:proofErr w:type="gramEnd"/>
+      <w:r>
+        <w:t xml:space="preserve"> easantys objekto dydžio bei pozicijos apskaičiavimo metodai.</w:t>
+      </w:r>
+    </w:p>
+    <w:p>
+      <w:pPr>
+        <w:ind w:left="720"/>
+      </w:pPr>
+      <w:r>
+        <w:t>Viso buvo sukuri 16 unit testų kurių dalį apžvelgsiu</w:t>
+      </w:r>
+      <w:r>
+        <w:t>.</w:t>
+      </w:r>
+    </w:p>
+    <w:p>
+      <w:pPr>
+        <w:keepNext/>
+        <w:ind w:left="720"/>
+      </w:pPr>
+      <w:r>
+        <w:lastRenderedPageBreak/>
+        <w:drawing>
+          <wp:inline distT="0" distB="0" distL="0" distR="0" wp14:anchorId="2258D7B1" wp14:editId="45575C92">
+            <wp:extent cx="5258534" cy="2267266"/>
+            <wp:effectExtent l="0" t="0" r="0" b="0"/>
+            <wp:docPr id="22" name="Picture 22"/>
+            <wp:cNvGraphicFramePr>
+              <a:graphicFrameLocks xmlns:a="http://schemas.openxmlformats.org/drawingml/2006/main" noChangeAspect="1"/>
+            </wp:cNvGraphicFramePr>
+            <a:graphic xmlns:a="http://schemas.openxmlformats.org/drawingml/2006/main">
+              <a:graphicData uri="http://schemas.openxmlformats.org/drawingml/2006/picture">
+                <pic:pic xmlns:pic="http://schemas.openxmlformats.org/drawingml/2006/picture">
+                  <pic:nvPicPr>
+                    <pic:cNvPr id="1" name=""/>
+                    <pic:cNvPicPr/>
+                  </pic:nvPicPr>
+                  <pic:blipFill>
+                    <a:blip r:embed="rId30"/>
+                    <a:stretch>
+                      <a:fillRect/>
+                    </a:stretch>
+                  </pic:blipFill>
+                  <pic:spPr>
+                    <a:xfrm>
+                      <a:off x="0" y="0"/>
+                      <a:ext cx="5258534" cy="2267266"/>
+                    </a:xfrm>
+                    <a:prstGeom prst="rect">
+                      <a:avLst/>
+                    </a:prstGeom>
+                  </pic:spPr>
+                </pic:pic>
+              </a:graphicData>
+            </a:graphic>
+          </wp:inline>
+        </w:drawing>
+      </w:r>
+    </w:p>
+    <w:p>
+      <w:pPr>
+        <w:pStyle w:val="Caption"/>
+      </w:pPr>
+      <w:r>
+        <w:t xml:space="preserve">Pav. </w:t>
+      </w:r>
+      <w:r>
+        <w:fldChar w:fldCharType="begin"/>
+      </w:r>
+      <w:r>
+        <w:instrText xml:space="preserve"> SEQ Pav. \* ARABIC </w:instrText>
+      </w:r>
+      <w:r>
+        <w:fldChar w:fldCharType="separate"/>
+      </w:r>
+      <w:r>
+        <w:rPr>
+          <w:noProof/>
+        </w:rPr>
+        <w:t>14</w:t>
+      </w:r>
+      <w:r>
+        <w:fldChar w:fldCharType="end"/>
+      </w:r>
+      <w:r>
+        <w:t xml:space="preserve"> Unity Test Runner aplinka</w:t>
+      </w:r>
+    </w:p>
+    <w:p>
+      <w:pPr>
+        <w:pStyle w:val="Heading1"/>
+        <w:numPr>
+          <w:ilvl w:val="2"/>
+          <w:numId w:val="16"/>
+        </w:numPr>
+      </w:pPr>
+      <w:r>
+        <w:t xml:space="preserve">Stogo pozicijos </w:t>
+      </w:r>
+      <w:r>
+        <w:t xml:space="preserve">apskaičivimo </w:t>
+      </w:r>
+      <w:r>
+        <w:t>testavimas kai stogas didesnis už viršutinį aukštą.</w:t>
+      </w:r>
+    </w:p>
+    <w:p/>
+    <w:p>
+      <w:r>
+        <w:drawing>
+          <wp:inline distT="0" distB="0" distL="0" distR="0" wp14:anchorId="70CAEAF6" wp14:editId="46CC65E3">
+            <wp:extent cx="5731510" cy="2150745"/>
+            <wp:effectExtent l="0" t="0" r="2540" b="1905"/>
+            <wp:docPr id="17" name="Picture 17"/>
+            <wp:cNvGraphicFramePr>
+              <a:graphicFrameLocks xmlns:a="http://schemas.openxmlformats.org/drawingml/2006/main" noChangeAspect="1"/>
+            </wp:cNvGraphicFramePr>
+            <a:graphic xmlns:a="http://schemas.openxmlformats.org/drawingml/2006/main">
+              <a:graphicData uri="http://schemas.openxmlformats.org/drawingml/2006/picture">
+                <pic:pic xmlns:pic="http://schemas.openxmlformats.org/drawingml/2006/picture">
+                  <pic:nvPicPr>
+                    <pic:cNvPr id="1" name=""/>
+                    <pic:cNvPicPr/>
+                  </pic:nvPicPr>
+                  <pic:blipFill>
+                    <a:blip r:embed="rId31"/>
+                    <a:stretch>
+                      <a:fillRect/>
+                    </a:stretch>
+                  </pic:blipFill>
+                  <pic:spPr>
+                    <a:xfrm>
+                      <a:off x="0" y="0"/>
+                      <a:ext cx="5731510" cy="2150745"/>
+                    </a:xfrm>
+                    <a:prstGeom prst="rect">
+                      <a:avLst/>
+                    </a:prstGeom>
+                  </pic:spPr>
+                </pic:pic>
+              </a:graphicData>
+            </a:graphic>
+          </wp:inline>
+        </w:drawing>
+      </w:r>
+    </w:p>
+    <w:p>
+      <w:pPr>
+        <w:pStyle w:val="Heading1"/>
+        <w:numPr>
+          <w:ilvl w:val="2"/>
+          <w:numId w:val="16"/>
+        </w:numPr>
+      </w:pPr>
+      <w:r>
+        <w:t xml:space="preserve">Pirmo aukšto pozicijos apskaičiavimo testavimas kai visos ugiasienės išjungtos </w:t>
+      </w:r>
+    </w:p>
+    <w:p/>
+    <w:p>
+      <w:r>
+        <w:lastRenderedPageBreak/>
+        <w:drawing>
+          <wp:inline distT="0" distB="0" distL="0" distR="0" wp14:anchorId="7C8E3242" wp14:editId="556EF851">
+            <wp:extent cx="5731510" cy="2650490"/>
+            <wp:effectExtent l="0" t="0" r="2540" b="0"/>
+            <wp:docPr id="25" name="Picture 25"/>
+            <wp:cNvGraphicFramePr>
+              <a:graphicFrameLocks xmlns:a="http://schemas.openxmlformats.org/drawingml/2006/main" noChangeAspect="1"/>
+            </wp:cNvGraphicFramePr>
+            <a:graphic xmlns:a="http://schemas.openxmlformats.org/drawingml/2006/main">
+              <a:graphicData uri="http://schemas.openxmlformats.org/drawingml/2006/picture">
+                <pic:pic xmlns:pic="http://schemas.openxmlformats.org/drawingml/2006/picture">
+                  <pic:nvPicPr>
+                    <pic:cNvPr id="1" name=""/>
+                    <pic:cNvPicPr/>
+                  </pic:nvPicPr>
+                  <pic:blipFill>
+                    <a:blip r:embed="rId32"/>
+                    <a:stretch>
+                      <a:fillRect/>
+                    </a:stretch>
+                  </pic:blipFill>
+                  <pic:spPr>
+                    <a:xfrm>
+                      <a:off x="0" y="0"/>
+                      <a:ext cx="5731510" cy="2650490"/>
+                    </a:xfrm>
+                    <a:prstGeom prst="rect">
+                      <a:avLst/>
+                    </a:prstGeom>
+                  </pic:spPr>
+                </pic:pic>
+              </a:graphicData>
+            </a:graphic>
+          </wp:inline>
+        </w:drawing>
+      </w:r>
+    </w:p>
+    <w:p>
+      <w:pPr>
+        <w:pStyle w:val="Heading1"/>
+        <w:numPr>
+          <w:ilvl w:val="2"/>
+          <w:numId w:val="16"/>
+        </w:numPr>
+      </w:pPr>
+    </w:p>
+    <w:p>
+      <w:pPr>
+        <w:pStyle w:val="Heading1"/>
+        <w:numPr>
+          <w:ilvl w:val="2"/>
+          <w:numId w:val="16"/>
+        </w:numPr>
+      </w:pPr>
+    </w:p>
+    <w:tbl>
+      <w:tblPr>
+        <w:tblStyle w:val="TableGrid"/>
+        <w:tblW w:w="10130" w:type="dxa"/>
+        <w:jc w:val="center"/>
+        <w:tblLayout w:type="fixed"/>
+        <w:tblLook w:val="04A0" w:firstRow="1" w:lastRow="0" w:firstColumn="1" w:lastColumn="0" w:noHBand="0" w:noVBand="1"/>
+      </w:tblPr>
+      <w:tblGrid>
+        <w:gridCol w:w="1555"/>
+        <w:gridCol w:w="1462"/>
+        <w:gridCol w:w="5625"/>
+        <w:gridCol w:w="1488"/>
+      </w:tblGrid>
+      <w:tr>
+        <w:trPr>
+          <w:trHeight w:val="318"/>
+          <w:jc w:val="center"/>
+        </w:trPr>
+        <w:tc>
+          <w:tcPr>
+            <w:tcW w:w="1555" w:type="dxa"/>
+            <w:shd w:val="clear" w:color="auto" w:fill="B4C6E7" w:themeFill="accent5" w:themeFillTint="66"/>
+          </w:tcPr>
+          <w:p>
+            <w:pPr>
+              <w:rPr>
+                <w:b/>
+              </w:rPr>
+            </w:pPr>
+            <w:r>
+              <w:rPr>
+                <w:b/>
+              </w:rPr>
+              <w:t>Scenarija</w:t>
+            </w:r>
+            <w:r>
+              <w:rPr>
+                <w:b/>
+              </w:rPr>
+              <w:t>us Nr.</w:t>
+            </w:r>
+          </w:p>
+        </w:tc>
+        <w:tc>
+          <w:tcPr>
+            <w:tcW w:w="1462" w:type="dxa"/>
+            <w:shd w:val="clear" w:color="auto" w:fill="B4C6E7" w:themeFill="accent5" w:themeFillTint="66"/>
+          </w:tcPr>
+          <w:p>
+            <w:pPr>
+              <w:rPr>
+                <w:b/>
+              </w:rPr>
+            </w:pPr>
+            <w:r>
+              <w:rPr>
+                <w:b/>
+              </w:rPr>
+              <w:t>Scenarijų atitinkančio reikalavimo Nr.</w:t>
+            </w:r>
+          </w:p>
+        </w:tc>
+        <w:tc>
+          <w:tcPr>
+            <w:tcW w:w="5625" w:type="dxa"/>
+            <w:shd w:val="clear" w:color="auto" w:fill="B4C6E7" w:themeFill="accent5" w:themeFillTint="66"/>
+          </w:tcPr>
+          <w:p>
+            <w:pPr>
+              <w:rPr>
+                <w:b/>
+              </w:rPr>
+            </w:pPr>
+            <w:r>
+              <w:rPr>
+                <w:b/>
+              </w:rPr>
+              <w:t>Scenarijaus aprašymas</w:t>
+            </w:r>
+          </w:p>
+        </w:tc>
+        <w:tc>
+          <w:tcPr>
+            <w:tcW w:w="1488" w:type="dxa"/>
+            <w:shd w:val="clear" w:color="auto" w:fill="B4C6E7" w:themeFill="accent5" w:themeFillTint="66"/>
+          </w:tcPr>
+          <w:p>
+            <w:pPr>
+              <w:rPr>
+                <w:b/>
+              </w:rPr>
+            </w:pPr>
+            <w:r>
+              <w:rPr>
+                <w:b/>
+              </w:rPr>
+              <w:t>Scenarijaus svarba</w:t>
+            </w:r>
+          </w:p>
+        </w:tc>
+      </w:tr>
+      <w:tr>
+        <w:trPr>
+          <w:trHeight w:val="318"/>
+          <w:jc w:val="center"/>
+        </w:trPr>
+        <w:tc>
+          <w:tcPr>
+            <w:tcW w:w="1555" w:type="dxa"/>
+            <w:shd w:val="clear" w:color="auto" w:fill="auto"/>
+          </w:tcPr>
+          <w:p>
+            <w:pPr>
+              <w:rPr>
+                <w:b/>
+              </w:rPr>
+            </w:pPr>
+            <w:r>
+              <w:rPr>
+                <w:b/>
+              </w:rPr>
+              <w:t>TS1</w:t>
+            </w:r>
+          </w:p>
+        </w:tc>
+        <w:tc>
+          <w:tcPr>
+            <w:tcW w:w="1462" w:type="dxa"/>
+          </w:tcPr>
+          <w:p>
+            <w:pPr>
+              <w:pStyle w:val="LentelepavJolita"/>
+              <w:rPr>
+                <w:szCs w:val="22"/>
+              </w:rPr>
+            </w:pPr>
+            <w:r>
+              <w:rPr>
+                <w:szCs w:val="22"/>
+              </w:rPr>
+              <w:t>2.1.3a.</w:t>
+            </w:r>
+          </w:p>
+        </w:tc>
+        <w:tc>
+          <w:tcPr>
+            <w:tcW w:w="5625" w:type="dxa"/>
+          </w:tcPr>
+          <w:p>
+            <w:pPr>
+              <w:autoSpaceDE w:val="0"/>
+              <w:autoSpaceDN w:val="0"/>
+              <w:adjustRightInd w:val="0"/>
+            </w:pPr>
+            <w:r>
+              <w:t>Patikrinti ar sistema vadovaujasi „MS Windows“ standartu.</w:t>
+            </w:r>
+          </w:p>
+        </w:tc>
+        <w:tc>
+          <w:tcPr>
+            <w:tcW w:w="1488" w:type="dxa"/>
+          </w:tcPr>
+          <w:p>
+            <w:r>
+              <w:t>Vidutinė</w:t>
+            </w:r>
+          </w:p>
+        </w:tc>
+      </w:tr>
+      <w:tr>
+        <w:trPr>
+          <w:trHeight w:val="318"/>
+          <w:jc w:val="center"/>
+        </w:trPr>
+        <w:tc>
+          <w:tcPr>
+            <w:tcW w:w="1555" w:type="dxa"/>
+            <w:shd w:val="clear" w:color="auto" w:fill="auto"/>
+          </w:tcPr>
+          <w:p>
+            <w:pPr>
+              <w:rPr>
+                <w:b/>
+              </w:rPr>
+            </w:pPr>
+            <w:r>
+              <w:rPr>
+                <w:b/>
+              </w:rPr>
+              <w:t>TS2</w:t>
+            </w:r>
+          </w:p>
+        </w:tc>
+        <w:tc>
+          <w:tcPr>
+            <w:tcW w:w="1462" w:type="dxa"/>
+          </w:tcPr>
+          <w:p>
+            <w:r>
+              <w:t>2.1.3b.</w:t>
+            </w:r>
+          </w:p>
+        </w:tc>
+        <w:tc>
+          <w:tcPr>
+            <w:tcW w:w="5625" w:type="dxa"/>
+          </w:tcPr>
+          <w:p>
+            <w:r>
+              <w:t>Patikrinti ar sistema veikia ant „Android“ 4.0 ir IOS 5 versijos bei naujesnių.</w:t>
+            </w:r>
+          </w:p>
+        </w:tc>
+        <w:tc>
+          <w:tcPr>
+            <w:tcW w:w="1488" w:type="dxa"/>
+          </w:tcPr>
+          <w:p>
+            <w:pPr>
+              <w:rPr>
+                <w:b/>
+              </w:rPr>
+            </w:pPr>
+            <w:r>
+              <w:rPr>
+                <w:b/>
+              </w:rPr>
+              <w:t>Kritinė</w:t>
+            </w:r>
+          </w:p>
+        </w:tc>
+      </w:tr>
+      <w:tr>
+        <w:trPr>
+          <w:trHeight w:val="318"/>
+          <w:jc w:val="center"/>
+        </w:trPr>
+        <w:tc>
+          <w:tcPr>
+            <w:tcW w:w="1555" w:type="dxa"/>
+            <w:shd w:val="clear" w:color="auto" w:fill="auto"/>
+          </w:tcPr>
+          <w:p>
+            <w:pPr>
+              <w:rPr>
+                <w:b/>
+              </w:rPr>
+            </w:pPr>
+            <w:r>
+              <w:rPr>
+                <w:b/>
+              </w:rPr>
+              <w:t>TS3</w:t>
+            </w:r>
+          </w:p>
+        </w:tc>
+        <w:tc>
+          <w:tcPr>
+            <w:tcW w:w="1462" w:type="dxa"/>
+          </w:tcPr>
+          <w:p>
+            <w:r>
+              <w:t>2.1.4</w:t>
+            </w:r>
+          </w:p>
+        </w:tc>
+        <w:tc>
+          <w:tcPr>
+            <w:tcW w:w="5625" w:type="dxa"/>
+          </w:tcPr>
+          <w:p>
+            <w:r>
+              <w:t>Patikrinti ar sistemos pranešimai veikia.</w:t>
+            </w:r>
+          </w:p>
+        </w:tc>
+        <w:tc>
+          <w:tcPr>
+            <w:tcW w:w="1488" w:type="dxa"/>
+          </w:tcPr>
+          <w:p>
+            <w:r>
+              <w:t>Vidutinė</w:t>
+            </w:r>
+          </w:p>
+        </w:tc>
+      </w:tr>
+    </w:tbl>
+    <w:p>
+      <w:pPr>
+        <w:pStyle w:val="Heading1"/>
+      </w:pPr>
+    </w:p>
+    <w:p>
+      <w:pPr>
+        <w:pStyle w:val="Heading1"/>
+        <w:numPr>
+          <w:ilvl w:val="2"/>
+          <w:numId w:val="16"/>
+        </w:numPr>
+      </w:pPr>
+      <w:r>
+        <w:t>f</w:t>
+      </w:r>
+    </w:p>
+    <w:p/>
+    <w:p/>
     <w:p>
       <w:pPr>
         <w:pStyle w:val="Heading1"/>
@@ -14195,7 +16853,7 @@
         </w:numPr>
         <w:jc w:val="left"/>
       </w:pPr>
-      <w:bookmarkStart w:id="25" w:name="_Toc29218453"/>
+      <w:bookmarkStart w:id="26" w:name="_Toc29218453"/>
       <w:r>
         <w:t>Išvados</w:t>
       </w:r>
@@ -14205,7 +16863,7 @@
       <w:r>
         <w:t>ir siūlymai</w:t>
       </w:r>
-      <w:bookmarkEnd w:id="25"/>
+      <w:bookmarkEnd w:id="26"/>
       <w:r>
         <w:br/>
       </w:r>
@@ -14227,7 +16885,7 @@
         <w:br w:type="page"/>
       </w:r>
     </w:p>
-    <w:bookmarkStart w:id="26" w:name="_Toc29218454" w:displacedByCustomXml="next"/>
+    <w:bookmarkStart w:id="27" w:name="_Toc29218454" w:displacedByCustomXml="next"/>
     <w:sdt>
       <w:sdtPr>
         <w:rPr>
@@ -14250,7 +16908,7 @@
           <w:r>
             <w:t>Literatūra ir šaltiniai</w:t>
           </w:r>
-          <w:bookmarkEnd w:id="26"/>
+          <w:bookmarkEnd w:id="27"/>
         </w:p>
         <w:sdt>
           <w:sdtPr>
@@ -14927,10 +17585,7 @@
         <w:t>PRIEDAI</w:t>
       </w:r>
     </w:p>
-    <w:p>
-      <w:bookmarkStart w:id="27" w:name="_GoBack"/>
-      <w:bookmarkEnd w:id="27"/>
-    </w:p>
+    <w:p/>
     <w:p>
       <w:pPr>
         <w:rPr>
@@ -14994,7 +17649,7 @@
                     <pic:cNvPicPr/>
                   </pic:nvPicPr>
                   <pic:blipFill>
-                    <a:blip r:embed="rId28"/>
+                    <a:blip r:embed="rId33"/>
                     <a:stretch>
                       <a:fillRect/>
                     </a:stretch>
@@ -15109,7 +17764,7 @@
                     <pic:cNvPicPr/>
                   </pic:nvPicPr>
                   <pic:blipFill>
-                    <a:blip r:embed="rId29"/>
+                    <a:blip r:embed="rId34"/>
                     <a:stretch>
                       <a:fillRect/>
                     </a:stretch>
@@ -15223,7 +17878,7 @@
                     <pic:cNvPicPr/>
                   </pic:nvPicPr>
                   <pic:blipFill>
-                    <a:blip r:embed="rId30"/>
+                    <a:blip r:embed="rId35"/>
                     <a:stretch>
                       <a:fillRect/>
                     </a:stretch>
@@ -15307,7 +17962,7 @@
                     </pic:cNvPicPr>
                   </pic:nvPicPr>
                   <pic:blipFill>
-                    <a:blip r:embed="rId31">
+                    <a:blip r:embed="rId36">
                       <a:extLst>
                         <a:ext uri="{28A0092B-C50C-407E-A947-70E740481C1C}">
                           <a14:useLocalDpi xmlns:a14="http://schemas.microsoft.com/office/drawing/2010/main" val="0"/>
@@ -15431,7 +18086,7 @@
                     </pic:cNvPicPr>
                   </pic:nvPicPr>
                   <pic:blipFill>
-                    <a:blip r:embed="rId32" cstate="print">
+                    <a:blip r:embed="rId37" cstate="print">
                       <a:extLst>
                         <a:ext uri="{28A0092B-C50C-407E-A947-70E740481C1C}">
                           <a14:useLocalDpi xmlns:a14="http://schemas.microsoft.com/office/drawing/2010/main" val="0"/>
@@ -15565,7 +18220,7 @@
                     <pic:cNvPicPr/>
                   </pic:nvPicPr>
                   <pic:blipFill>
-                    <a:blip r:embed="rId33"/>
+                    <a:blip r:embed="rId38"/>
                     <a:stretch>
                       <a:fillRect/>
                     </a:stretch>
@@ -15654,12 +18309,12 @@
       </w:sdt>
     </w:p>
     <w:sectPr>
-      <w:headerReference w:type="even" r:id="rId34"/>
-      <w:headerReference w:type="default" r:id="rId35"/>
-      <w:footerReference w:type="even" r:id="rId36"/>
-      <w:footerReference w:type="default" r:id="rId37"/>
-      <w:headerReference w:type="first" r:id="rId38"/>
-      <w:footerReference w:type="first" r:id="rId39"/>
+      <w:headerReference w:type="even" r:id="rId39"/>
+      <w:headerReference w:type="default" r:id="rId40"/>
+      <w:footerReference w:type="even" r:id="rId41"/>
+      <w:footerReference w:type="default" r:id="rId42"/>
+      <w:headerReference w:type="first" r:id="rId43"/>
+      <w:footerReference w:type="first" r:id="rId44"/>
       <w:pgSz w:w="11906" w:h="16838"/>
       <w:pgMar w:top="1440" w:right="1440" w:bottom="1440" w:left="1440" w:header="567" w:footer="567" w:gutter="0"/>
       <w:cols w:space="1296"/>
@@ -15738,7 +18393,7 @@
           <w:rPr>
             <w:noProof/>
           </w:rPr>
-          <w:t>25</w:t>
+          <w:t>27</w:t>
         </w:r>
         <w:r>
           <w:rPr>
@@ -16164,6 +18819,92 @@
     </w:lvl>
   </w:abstractNum>
   <w:abstractNum w:abstractNumId="3">
+    <w:nsid w:val="0B9209F3"/>
+    <w:multiLevelType w:val="hybridMultilevel"/>
+    <w:tmpl w:val="94FCEDDA"/>
+    <w:lvl w:ilvl="0" w:tplc="0409000F">
+      <w:start w:val="1"/>
+      <w:numFmt w:val="decimal"/>
+      <w:lvlText w:val="%1."/>
+      <w:lvlJc w:val="left"/>
+      <w:pPr>
+        <w:ind w:left="720" w:hanging="360"/>
+      </w:pPr>
+    </w:lvl>
+    <w:lvl w:ilvl="1" w:tplc="04090019">
+      <w:start w:val="1"/>
+      <w:numFmt w:val="lowerLetter"/>
+      <w:lvlText w:val="%2."/>
+      <w:lvlJc w:val="left"/>
+      <w:pPr>
+        <w:ind w:left="1440" w:hanging="360"/>
+      </w:pPr>
+    </w:lvl>
+    <w:lvl w:ilvl="2" w:tplc="0409001B" w:tentative="1">
+      <w:start w:val="1"/>
+      <w:numFmt w:val="lowerRoman"/>
+      <w:lvlText w:val="%3."/>
+      <w:lvlJc w:val="right"/>
+      <w:pPr>
+        <w:ind w:left="2160" w:hanging="180"/>
+      </w:pPr>
+    </w:lvl>
+    <w:lvl w:ilvl="3" w:tplc="0409000F" w:tentative="1">
+      <w:start w:val="1"/>
+      <w:numFmt w:val="decimal"/>
+      <w:lvlText w:val="%4."/>
+      <w:lvlJc w:val="left"/>
+      <w:pPr>
+        <w:ind w:left="2880" w:hanging="360"/>
+      </w:pPr>
+    </w:lvl>
+    <w:lvl w:ilvl="4" w:tplc="04090019" w:tentative="1">
+      <w:start w:val="1"/>
+      <w:numFmt w:val="lowerLetter"/>
+      <w:lvlText w:val="%5."/>
+      <w:lvlJc w:val="left"/>
+      <w:pPr>
+        <w:ind w:left="3600" w:hanging="360"/>
+      </w:pPr>
+    </w:lvl>
+    <w:lvl w:ilvl="5" w:tplc="0409001B" w:tentative="1">
+      <w:start w:val="1"/>
+      <w:numFmt w:val="lowerRoman"/>
+      <w:lvlText w:val="%6."/>
+      <w:lvlJc w:val="right"/>
+      <w:pPr>
+        <w:ind w:left="4320" w:hanging="180"/>
+      </w:pPr>
+    </w:lvl>
+    <w:lvl w:ilvl="6" w:tplc="0409000F" w:tentative="1">
+      <w:start w:val="1"/>
+      <w:numFmt w:val="decimal"/>
+      <w:lvlText w:val="%7."/>
+      <w:lvlJc w:val="left"/>
+      <w:pPr>
+        <w:ind w:left="5040" w:hanging="360"/>
+      </w:pPr>
+    </w:lvl>
+    <w:lvl w:ilvl="7" w:tplc="04090019" w:tentative="1">
+      <w:start w:val="1"/>
+      <w:numFmt w:val="lowerLetter"/>
+      <w:lvlText w:val="%8."/>
+      <w:lvlJc w:val="left"/>
+      <w:pPr>
+        <w:ind w:left="5760" w:hanging="360"/>
+      </w:pPr>
+    </w:lvl>
+    <w:lvl w:ilvl="8" w:tplc="0409001B" w:tentative="1">
+      <w:start w:val="1"/>
+      <w:numFmt w:val="lowerRoman"/>
+      <w:lvlText w:val="%9."/>
+      <w:lvlJc w:val="right"/>
+      <w:pPr>
+        <w:ind w:left="6480" w:hanging="180"/>
+      </w:pPr>
+    </w:lvl>
+  </w:abstractNum>
+  <w:abstractNum w:abstractNumId="4">
     <w:nsid w:val="0FCE0B6C"/>
     <w:multiLevelType w:val="hybridMultilevel"/>
     <w:tmpl w:val="BB0643E6"/>
@@ -16249,7 +18990,93 @@
       </w:pPr>
     </w:lvl>
   </w:abstractNum>
-  <w:abstractNum w:abstractNumId="4">
+  <w:abstractNum w:abstractNumId="5">
+    <w:nsid w:val="111503DA"/>
+    <w:multiLevelType w:val="hybridMultilevel"/>
+    <w:tmpl w:val="94FCEDDA"/>
+    <w:lvl w:ilvl="0" w:tplc="0409000F">
+      <w:start w:val="1"/>
+      <w:numFmt w:val="decimal"/>
+      <w:lvlText w:val="%1."/>
+      <w:lvlJc w:val="left"/>
+      <w:pPr>
+        <w:ind w:left="720" w:hanging="360"/>
+      </w:pPr>
+    </w:lvl>
+    <w:lvl w:ilvl="1" w:tplc="04090019">
+      <w:start w:val="1"/>
+      <w:numFmt w:val="lowerLetter"/>
+      <w:lvlText w:val="%2."/>
+      <w:lvlJc w:val="left"/>
+      <w:pPr>
+        <w:ind w:left="1440" w:hanging="360"/>
+      </w:pPr>
+    </w:lvl>
+    <w:lvl w:ilvl="2" w:tplc="0409001B" w:tentative="1">
+      <w:start w:val="1"/>
+      <w:numFmt w:val="lowerRoman"/>
+      <w:lvlText w:val="%3."/>
+      <w:lvlJc w:val="right"/>
+      <w:pPr>
+        <w:ind w:left="2160" w:hanging="180"/>
+      </w:pPr>
+    </w:lvl>
+    <w:lvl w:ilvl="3" w:tplc="0409000F" w:tentative="1">
+      <w:start w:val="1"/>
+      <w:numFmt w:val="decimal"/>
+      <w:lvlText w:val="%4."/>
+      <w:lvlJc w:val="left"/>
+      <w:pPr>
+        <w:ind w:left="2880" w:hanging="360"/>
+      </w:pPr>
+    </w:lvl>
+    <w:lvl w:ilvl="4" w:tplc="04090019" w:tentative="1">
+      <w:start w:val="1"/>
+      <w:numFmt w:val="lowerLetter"/>
+      <w:lvlText w:val="%5."/>
+      <w:lvlJc w:val="left"/>
+      <w:pPr>
+        <w:ind w:left="3600" w:hanging="360"/>
+      </w:pPr>
+    </w:lvl>
+    <w:lvl w:ilvl="5" w:tplc="0409001B" w:tentative="1">
+      <w:start w:val="1"/>
+      <w:numFmt w:val="lowerRoman"/>
+      <w:lvlText w:val="%6."/>
+      <w:lvlJc w:val="right"/>
+      <w:pPr>
+        <w:ind w:left="4320" w:hanging="180"/>
+      </w:pPr>
+    </w:lvl>
+    <w:lvl w:ilvl="6" w:tplc="0409000F" w:tentative="1">
+      <w:start w:val="1"/>
+      <w:numFmt w:val="decimal"/>
+      <w:lvlText w:val="%7."/>
+      <w:lvlJc w:val="left"/>
+      <w:pPr>
+        <w:ind w:left="5040" w:hanging="360"/>
+      </w:pPr>
+    </w:lvl>
+    <w:lvl w:ilvl="7" w:tplc="04090019" w:tentative="1">
+      <w:start w:val="1"/>
+      <w:numFmt w:val="lowerLetter"/>
+      <w:lvlText w:val="%8."/>
+      <w:lvlJc w:val="left"/>
+      <w:pPr>
+        <w:ind w:left="5760" w:hanging="360"/>
+      </w:pPr>
+    </w:lvl>
+    <w:lvl w:ilvl="8" w:tplc="0409001B" w:tentative="1">
+      <w:start w:val="1"/>
+      <w:numFmt w:val="lowerRoman"/>
+      <w:lvlText w:val="%9."/>
+      <w:lvlJc w:val="right"/>
+      <w:pPr>
+        <w:ind w:left="6480" w:hanging="180"/>
+      </w:pPr>
+    </w:lvl>
+  </w:abstractNum>
+  <w:abstractNum w:abstractNumId="6">
     <w:nsid w:val="11300C98"/>
     <w:multiLevelType w:val="hybridMultilevel"/>
     <w:tmpl w:val="CDB2CA8A"/>
@@ -16335,7 +19162,7 @@
       </w:pPr>
     </w:lvl>
   </w:abstractNum>
-  <w:abstractNum w:abstractNumId="5">
+  <w:abstractNum w:abstractNumId="7">
     <w:nsid w:val="11A631B2"/>
     <w:multiLevelType w:val="multilevel"/>
     <w:tmpl w:val="1EEE0222"/>
@@ -16476,7 +19303,7 @@
       </w:rPr>
     </w:lvl>
   </w:abstractNum>
-  <w:abstractNum w:abstractNumId="6">
+  <w:abstractNum w:abstractNumId="8">
     <w:nsid w:val="16D05859"/>
     <w:multiLevelType w:val="hybridMultilevel"/>
     <w:tmpl w:val="E1028B38"/>
@@ -16565,7 +19392,7 @@
       </w:pPr>
     </w:lvl>
   </w:abstractNum>
-  <w:abstractNum w:abstractNumId="7">
+  <w:abstractNum w:abstractNumId="9">
     <w:nsid w:val="197004FB"/>
     <w:multiLevelType w:val="hybridMultilevel"/>
     <w:tmpl w:val="9F341A78"/>
@@ -16678,7 +19505,7 @@
       </w:rPr>
     </w:lvl>
   </w:abstractNum>
-  <w:abstractNum w:abstractNumId="8">
+  <w:abstractNum w:abstractNumId="10">
     <w:nsid w:val="1AFF6B84"/>
     <w:multiLevelType w:val="hybridMultilevel"/>
     <w:tmpl w:val="7BC2649E"/>
@@ -16767,7 +19594,7 @@
       </w:pPr>
     </w:lvl>
   </w:abstractNum>
-  <w:abstractNum w:abstractNumId="9">
+  <w:abstractNum w:abstractNumId="11">
     <w:nsid w:val="20976EFE"/>
     <w:multiLevelType w:val="multilevel"/>
     <w:tmpl w:val="0809001F"/>
@@ -16853,7 +19680,93 @@
       </w:pPr>
     </w:lvl>
   </w:abstractNum>
-  <w:abstractNum w:abstractNumId="10">
+  <w:abstractNum w:abstractNumId="12">
+    <w:nsid w:val="2436571C"/>
+    <w:multiLevelType w:val="hybridMultilevel"/>
+    <w:tmpl w:val="94FCEDDA"/>
+    <w:lvl w:ilvl="0" w:tplc="0409000F">
+      <w:start w:val="1"/>
+      <w:numFmt w:val="decimal"/>
+      <w:lvlText w:val="%1."/>
+      <w:lvlJc w:val="left"/>
+      <w:pPr>
+        <w:ind w:left="720" w:hanging="360"/>
+      </w:pPr>
+    </w:lvl>
+    <w:lvl w:ilvl="1" w:tplc="04090019">
+      <w:start w:val="1"/>
+      <w:numFmt w:val="lowerLetter"/>
+      <w:lvlText w:val="%2."/>
+      <w:lvlJc w:val="left"/>
+      <w:pPr>
+        <w:ind w:left="1440" w:hanging="360"/>
+      </w:pPr>
+    </w:lvl>
+    <w:lvl w:ilvl="2" w:tplc="0409001B" w:tentative="1">
+      <w:start w:val="1"/>
+      <w:numFmt w:val="lowerRoman"/>
+      <w:lvlText w:val="%3."/>
+      <w:lvlJc w:val="right"/>
+      <w:pPr>
+        <w:ind w:left="2160" w:hanging="180"/>
+      </w:pPr>
+    </w:lvl>
+    <w:lvl w:ilvl="3" w:tplc="0409000F" w:tentative="1">
+      <w:start w:val="1"/>
+      <w:numFmt w:val="decimal"/>
+      <w:lvlText w:val="%4."/>
+      <w:lvlJc w:val="left"/>
+      <w:pPr>
+        <w:ind w:left="2880" w:hanging="360"/>
+      </w:pPr>
+    </w:lvl>
+    <w:lvl w:ilvl="4" w:tplc="04090019" w:tentative="1">
+      <w:start w:val="1"/>
+      <w:numFmt w:val="lowerLetter"/>
+      <w:lvlText w:val="%5."/>
+      <w:lvlJc w:val="left"/>
+      <w:pPr>
+        <w:ind w:left="3600" w:hanging="360"/>
+      </w:pPr>
+    </w:lvl>
+    <w:lvl w:ilvl="5" w:tplc="0409001B" w:tentative="1">
+      <w:start w:val="1"/>
+      <w:numFmt w:val="lowerRoman"/>
+      <w:lvlText w:val="%6."/>
+      <w:lvlJc w:val="right"/>
+      <w:pPr>
+        <w:ind w:left="4320" w:hanging="180"/>
+      </w:pPr>
+    </w:lvl>
+    <w:lvl w:ilvl="6" w:tplc="0409000F" w:tentative="1">
+      <w:start w:val="1"/>
+      <w:numFmt w:val="decimal"/>
+      <w:lvlText w:val="%7."/>
+      <w:lvlJc w:val="left"/>
+      <w:pPr>
+        <w:ind w:left="5040" w:hanging="360"/>
+      </w:pPr>
+    </w:lvl>
+    <w:lvl w:ilvl="7" w:tplc="04090019" w:tentative="1">
+      <w:start w:val="1"/>
+      <w:numFmt w:val="lowerLetter"/>
+      <w:lvlText w:val="%8."/>
+      <w:lvlJc w:val="left"/>
+      <w:pPr>
+        <w:ind w:left="5760" w:hanging="360"/>
+      </w:pPr>
+    </w:lvl>
+    <w:lvl w:ilvl="8" w:tplc="0409001B" w:tentative="1">
+      <w:start w:val="1"/>
+      <w:numFmt w:val="lowerRoman"/>
+      <w:lvlText w:val="%9."/>
+      <w:lvlJc w:val="right"/>
+      <w:pPr>
+        <w:ind w:left="6480" w:hanging="180"/>
+      </w:pPr>
+    </w:lvl>
+  </w:abstractNum>
+  <w:abstractNum w:abstractNumId="13">
     <w:nsid w:val="2847584A"/>
     <w:multiLevelType w:val="multilevel"/>
     <w:tmpl w:val="0809001F"/>
@@ -16939,7 +19852,7 @@
       </w:pPr>
     </w:lvl>
   </w:abstractNum>
-  <w:abstractNum w:abstractNumId="11">
+  <w:abstractNum w:abstractNumId="14">
     <w:nsid w:val="29583EF8"/>
     <w:multiLevelType w:val="hybridMultilevel"/>
     <w:tmpl w:val="07CEE6E8"/>
@@ -17052,7 +19965,7 @@
       </w:rPr>
     </w:lvl>
   </w:abstractNum>
-  <w:abstractNum w:abstractNumId="12">
+  <w:abstractNum w:abstractNumId="15">
     <w:nsid w:val="347228D2"/>
     <w:multiLevelType w:val="hybridMultilevel"/>
     <w:tmpl w:val="9640C25A"/>
@@ -17138,7 +20051,7 @@
       </w:pPr>
     </w:lvl>
   </w:abstractNum>
-  <w:abstractNum w:abstractNumId="13">
+  <w:abstractNum w:abstractNumId="16">
     <w:nsid w:val="34920D5B"/>
     <w:multiLevelType w:val="multilevel"/>
     <w:tmpl w:val="0809001F"/>
@@ -17224,7 +20137,7 @@
       </w:pPr>
     </w:lvl>
   </w:abstractNum>
-  <w:abstractNum w:abstractNumId="14">
+  <w:abstractNum w:abstractNumId="17">
     <w:nsid w:val="3AA4659C"/>
     <w:multiLevelType w:val="hybridMultilevel"/>
     <w:tmpl w:val="C7E89C16"/>
@@ -17337,7 +20250,93 @@
       </w:rPr>
     </w:lvl>
   </w:abstractNum>
-  <w:abstractNum w:abstractNumId="15">
+  <w:abstractNum w:abstractNumId="18">
+    <w:nsid w:val="3EBF6FA9"/>
+    <w:multiLevelType w:val="hybridMultilevel"/>
+    <w:tmpl w:val="94FCEDDA"/>
+    <w:lvl w:ilvl="0" w:tplc="0409000F">
+      <w:start w:val="1"/>
+      <w:numFmt w:val="decimal"/>
+      <w:lvlText w:val="%1."/>
+      <w:lvlJc w:val="left"/>
+      <w:pPr>
+        <w:ind w:left="720" w:hanging="360"/>
+      </w:pPr>
+    </w:lvl>
+    <w:lvl w:ilvl="1" w:tplc="04090019">
+      <w:start w:val="1"/>
+      <w:numFmt w:val="lowerLetter"/>
+      <w:lvlText w:val="%2."/>
+      <w:lvlJc w:val="left"/>
+      <w:pPr>
+        <w:ind w:left="1440" w:hanging="360"/>
+      </w:pPr>
+    </w:lvl>
+    <w:lvl w:ilvl="2" w:tplc="0409001B" w:tentative="1">
+      <w:start w:val="1"/>
+      <w:numFmt w:val="lowerRoman"/>
+      <w:lvlText w:val="%3."/>
+      <w:lvlJc w:val="right"/>
+      <w:pPr>
+        <w:ind w:left="2160" w:hanging="180"/>
+      </w:pPr>
+    </w:lvl>
+    <w:lvl w:ilvl="3" w:tplc="0409000F" w:tentative="1">
+      <w:start w:val="1"/>
+      <w:numFmt w:val="decimal"/>
+      <w:lvlText w:val="%4."/>
+      <w:lvlJc w:val="left"/>
+      <w:pPr>
+        <w:ind w:left="2880" w:hanging="360"/>
+      </w:pPr>
+    </w:lvl>
+    <w:lvl w:ilvl="4" w:tplc="04090019" w:tentative="1">
+      <w:start w:val="1"/>
+      <w:numFmt w:val="lowerLetter"/>
+      <w:lvlText w:val="%5."/>
+      <w:lvlJc w:val="left"/>
+      <w:pPr>
+        <w:ind w:left="3600" w:hanging="360"/>
+      </w:pPr>
+    </w:lvl>
+    <w:lvl w:ilvl="5" w:tplc="0409001B" w:tentative="1">
+      <w:start w:val="1"/>
+      <w:numFmt w:val="lowerRoman"/>
+      <w:lvlText w:val="%6."/>
+      <w:lvlJc w:val="right"/>
+      <w:pPr>
+        <w:ind w:left="4320" w:hanging="180"/>
+      </w:pPr>
+    </w:lvl>
+    <w:lvl w:ilvl="6" w:tplc="0409000F" w:tentative="1">
+      <w:start w:val="1"/>
+      <w:numFmt w:val="decimal"/>
+      <w:lvlText w:val="%7."/>
+      <w:lvlJc w:val="left"/>
+      <w:pPr>
+        <w:ind w:left="5040" w:hanging="360"/>
+      </w:pPr>
+    </w:lvl>
+    <w:lvl w:ilvl="7" w:tplc="04090019" w:tentative="1">
+      <w:start w:val="1"/>
+      <w:numFmt w:val="lowerLetter"/>
+      <w:lvlText w:val="%8."/>
+      <w:lvlJc w:val="left"/>
+      <w:pPr>
+        <w:ind w:left="5760" w:hanging="360"/>
+      </w:pPr>
+    </w:lvl>
+    <w:lvl w:ilvl="8" w:tplc="0409001B" w:tentative="1">
+      <w:start w:val="1"/>
+      <w:numFmt w:val="lowerRoman"/>
+      <w:lvlText w:val="%9."/>
+      <w:lvlJc w:val="right"/>
+      <w:pPr>
+        <w:ind w:left="6480" w:hanging="180"/>
+      </w:pPr>
+    </w:lvl>
+  </w:abstractNum>
+  <w:abstractNum w:abstractNumId="19">
     <w:nsid w:val="40DE5481"/>
     <w:multiLevelType w:val="hybridMultilevel"/>
     <w:tmpl w:val="5C78CC6E"/>
@@ -17450,7 +20449,179 @@
       </w:rPr>
     </w:lvl>
   </w:abstractNum>
-  <w:abstractNum w:abstractNumId="16">
+  <w:abstractNum w:abstractNumId="20">
+    <w:nsid w:val="42127294"/>
+    <w:multiLevelType w:val="hybridMultilevel"/>
+    <w:tmpl w:val="94FCEDDA"/>
+    <w:lvl w:ilvl="0" w:tplc="0409000F">
+      <w:start w:val="1"/>
+      <w:numFmt w:val="decimal"/>
+      <w:lvlText w:val="%1."/>
+      <w:lvlJc w:val="left"/>
+      <w:pPr>
+        <w:ind w:left="720" w:hanging="360"/>
+      </w:pPr>
+    </w:lvl>
+    <w:lvl w:ilvl="1" w:tplc="04090019">
+      <w:start w:val="1"/>
+      <w:numFmt w:val="lowerLetter"/>
+      <w:lvlText w:val="%2."/>
+      <w:lvlJc w:val="left"/>
+      <w:pPr>
+        <w:ind w:left="1440" w:hanging="360"/>
+      </w:pPr>
+    </w:lvl>
+    <w:lvl w:ilvl="2" w:tplc="0409001B" w:tentative="1">
+      <w:start w:val="1"/>
+      <w:numFmt w:val="lowerRoman"/>
+      <w:lvlText w:val="%3."/>
+      <w:lvlJc w:val="right"/>
+      <w:pPr>
+        <w:ind w:left="2160" w:hanging="180"/>
+      </w:pPr>
+    </w:lvl>
+    <w:lvl w:ilvl="3" w:tplc="0409000F" w:tentative="1">
+      <w:start w:val="1"/>
+      <w:numFmt w:val="decimal"/>
+      <w:lvlText w:val="%4."/>
+      <w:lvlJc w:val="left"/>
+      <w:pPr>
+        <w:ind w:left="2880" w:hanging="360"/>
+      </w:pPr>
+    </w:lvl>
+    <w:lvl w:ilvl="4" w:tplc="04090019" w:tentative="1">
+      <w:start w:val="1"/>
+      <w:numFmt w:val="lowerLetter"/>
+      <w:lvlText w:val="%5."/>
+      <w:lvlJc w:val="left"/>
+      <w:pPr>
+        <w:ind w:left="3600" w:hanging="360"/>
+      </w:pPr>
+    </w:lvl>
+    <w:lvl w:ilvl="5" w:tplc="0409001B" w:tentative="1">
+      <w:start w:val="1"/>
+      <w:numFmt w:val="lowerRoman"/>
+      <w:lvlText w:val="%6."/>
+      <w:lvlJc w:val="right"/>
+      <w:pPr>
+        <w:ind w:left="4320" w:hanging="180"/>
+      </w:pPr>
+    </w:lvl>
+    <w:lvl w:ilvl="6" w:tplc="0409000F" w:tentative="1">
+      <w:start w:val="1"/>
+      <w:numFmt w:val="decimal"/>
+      <w:lvlText w:val="%7."/>
+      <w:lvlJc w:val="left"/>
+      <w:pPr>
+        <w:ind w:left="5040" w:hanging="360"/>
+      </w:pPr>
+    </w:lvl>
+    <w:lvl w:ilvl="7" w:tplc="04090019" w:tentative="1">
+      <w:start w:val="1"/>
+      <w:numFmt w:val="lowerLetter"/>
+      <w:lvlText w:val="%8."/>
+      <w:lvlJc w:val="left"/>
+      <w:pPr>
+        <w:ind w:left="5760" w:hanging="360"/>
+      </w:pPr>
+    </w:lvl>
+    <w:lvl w:ilvl="8" w:tplc="0409001B" w:tentative="1">
+      <w:start w:val="1"/>
+      <w:numFmt w:val="lowerRoman"/>
+      <w:lvlText w:val="%9."/>
+      <w:lvlJc w:val="right"/>
+      <w:pPr>
+        <w:ind w:left="6480" w:hanging="180"/>
+      </w:pPr>
+    </w:lvl>
+  </w:abstractNum>
+  <w:abstractNum w:abstractNumId="21">
+    <w:nsid w:val="43184533"/>
+    <w:multiLevelType w:val="hybridMultilevel"/>
+    <w:tmpl w:val="94FCEDDA"/>
+    <w:lvl w:ilvl="0" w:tplc="0409000F">
+      <w:start w:val="1"/>
+      <w:numFmt w:val="decimal"/>
+      <w:lvlText w:val="%1."/>
+      <w:lvlJc w:val="left"/>
+      <w:pPr>
+        <w:ind w:left="720" w:hanging="360"/>
+      </w:pPr>
+    </w:lvl>
+    <w:lvl w:ilvl="1" w:tplc="04090019">
+      <w:start w:val="1"/>
+      <w:numFmt w:val="lowerLetter"/>
+      <w:lvlText w:val="%2."/>
+      <w:lvlJc w:val="left"/>
+      <w:pPr>
+        <w:ind w:left="1440" w:hanging="360"/>
+      </w:pPr>
+    </w:lvl>
+    <w:lvl w:ilvl="2" w:tplc="0409001B" w:tentative="1">
+      <w:start w:val="1"/>
+      <w:numFmt w:val="lowerRoman"/>
+      <w:lvlText w:val="%3."/>
+      <w:lvlJc w:val="right"/>
+      <w:pPr>
+        <w:ind w:left="2160" w:hanging="180"/>
+      </w:pPr>
+    </w:lvl>
+    <w:lvl w:ilvl="3" w:tplc="0409000F" w:tentative="1">
+      <w:start w:val="1"/>
+      <w:numFmt w:val="decimal"/>
+      <w:lvlText w:val="%4."/>
+      <w:lvlJc w:val="left"/>
+      <w:pPr>
+        <w:ind w:left="2880" w:hanging="360"/>
+      </w:pPr>
+    </w:lvl>
+    <w:lvl w:ilvl="4" w:tplc="04090019" w:tentative="1">
+      <w:start w:val="1"/>
+      <w:numFmt w:val="lowerLetter"/>
+      <w:lvlText w:val="%5."/>
+      <w:lvlJc w:val="left"/>
+      <w:pPr>
+        <w:ind w:left="3600" w:hanging="360"/>
+      </w:pPr>
+    </w:lvl>
+    <w:lvl w:ilvl="5" w:tplc="0409001B" w:tentative="1">
+      <w:start w:val="1"/>
+      <w:numFmt w:val="lowerRoman"/>
+      <w:lvlText w:val="%6."/>
+      <w:lvlJc w:val="right"/>
+      <w:pPr>
+        <w:ind w:left="4320" w:hanging="180"/>
+      </w:pPr>
+    </w:lvl>
+    <w:lvl w:ilvl="6" w:tplc="0409000F" w:tentative="1">
+      <w:start w:val="1"/>
+      <w:numFmt w:val="decimal"/>
+      <w:lvlText w:val="%7."/>
+      <w:lvlJc w:val="left"/>
+      <w:pPr>
+        <w:ind w:left="5040" w:hanging="360"/>
+      </w:pPr>
+    </w:lvl>
+    <w:lvl w:ilvl="7" w:tplc="04090019" w:tentative="1">
+      <w:start w:val="1"/>
+      <w:numFmt w:val="lowerLetter"/>
+      <w:lvlText w:val="%8."/>
+      <w:lvlJc w:val="left"/>
+      <w:pPr>
+        <w:ind w:left="5760" w:hanging="360"/>
+      </w:pPr>
+    </w:lvl>
+    <w:lvl w:ilvl="8" w:tplc="0409001B" w:tentative="1">
+      <w:start w:val="1"/>
+      <w:numFmt w:val="lowerRoman"/>
+      <w:lvlText w:val="%9."/>
+      <w:lvlJc w:val="right"/>
+      <w:pPr>
+        <w:ind w:left="6480" w:hanging="180"/>
+      </w:pPr>
+    </w:lvl>
+  </w:abstractNum>
+  <w:abstractNum w:abstractNumId="22">
     <w:nsid w:val="56AF3B46"/>
     <w:multiLevelType w:val="multilevel"/>
     <w:tmpl w:val="0809001F"/>
@@ -17536,93 +20707,179 @@
       </w:pPr>
     </w:lvl>
   </w:abstractNum>
-  <w:abstractNum w:abstractNumId="17">
-    <w:nsid w:val="577A3A00"/>
+  <w:abstractNum w:abstractNumId="23">
+    <w:nsid w:val="5759470F"/>
     <w:multiLevelType w:val="hybridMultilevel"/>
-    <w:tmpl w:val="A08CB758"/>
-    <w:lvl w:ilvl="0" w:tplc="0427000F">
+    <w:tmpl w:val="94FCEDDA"/>
+    <w:lvl w:ilvl="0" w:tplc="0409000F">
       <w:start w:val="1"/>
       <w:numFmt w:val="decimal"/>
       <w:lvlText w:val="%1."/>
       <w:lvlJc w:val="left"/>
       <w:pPr>
-        <w:ind w:left="1440" w:hanging="360"/>
-      </w:pPr>
-    </w:lvl>
-    <w:lvl w:ilvl="1" w:tplc="04270019" w:tentative="1">
+        <w:ind w:left="720" w:hanging="360"/>
+      </w:pPr>
+    </w:lvl>
+    <w:lvl w:ilvl="1" w:tplc="04090019">
       <w:start w:val="1"/>
       <w:numFmt w:val="lowerLetter"/>
       <w:lvlText w:val="%2."/>
       <w:lvlJc w:val="left"/>
       <w:pPr>
-        <w:ind w:left="2160" w:hanging="360"/>
-      </w:pPr>
-    </w:lvl>
-    <w:lvl w:ilvl="2" w:tplc="0427001B" w:tentative="1">
+        <w:ind w:left="1440" w:hanging="360"/>
+      </w:pPr>
+    </w:lvl>
+    <w:lvl w:ilvl="2" w:tplc="0409001B" w:tentative="1">
       <w:start w:val="1"/>
       <w:numFmt w:val="lowerRoman"/>
       <w:lvlText w:val="%3."/>
       <w:lvlJc w:val="right"/>
       <w:pPr>
-        <w:ind w:left="2880" w:hanging="180"/>
-      </w:pPr>
-    </w:lvl>
-    <w:lvl w:ilvl="3" w:tplc="0427000F" w:tentative="1">
+        <w:ind w:left="2160" w:hanging="180"/>
+      </w:pPr>
+    </w:lvl>
+    <w:lvl w:ilvl="3" w:tplc="0409000F" w:tentative="1">
       <w:start w:val="1"/>
       <w:numFmt w:val="decimal"/>
       <w:lvlText w:val="%4."/>
       <w:lvlJc w:val="left"/>
       <w:pPr>
-        <w:ind w:left="3600" w:hanging="360"/>
-      </w:pPr>
-    </w:lvl>
-    <w:lvl w:ilvl="4" w:tplc="04270019" w:tentative="1">
+        <w:ind w:left="2880" w:hanging="360"/>
+      </w:pPr>
+    </w:lvl>
+    <w:lvl w:ilvl="4" w:tplc="04090019" w:tentative="1">
       <w:start w:val="1"/>
       <w:numFmt w:val="lowerLetter"/>
       <w:lvlText w:val="%5."/>
       <w:lvlJc w:val="left"/>
       <w:pPr>
-        <w:ind w:left="4320" w:hanging="360"/>
-      </w:pPr>
-    </w:lvl>
-    <w:lvl w:ilvl="5" w:tplc="0427001B" w:tentative="1">
+        <w:ind w:left="3600" w:hanging="360"/>
+      </w:pPr>
+    </w:lvl>
+    <w:lvl w:ilvl="5" w:tplc="0409001B" w:tentative="1">
       <w:start w:val="1"/>
       <w:numFmt w:val="lowerRoman"/>
       <w:lvlText w:val="%6."/>
       <w:lvlJc w:val="right"/>
       <w:pPr>
-        <w:ind w:left="5040" w:hanging="180"/>
-      </w:pPr>
-    </w:lvl>
-    <w:lvl w:ilvl="6" w:tplc="0427000F" w:tentative="1">
+        <w:ind w:left="4320" w:hanging="180"/>
+      </w:pPr>
+    </w:lvl>
+    <w:lvl w:ilvl="6" w:tplc="0409000F" w:tentative="1">
       <w:start w:val="1"/>
       <w:numFmt w:val="decimal"/>
       <w:lvlText w:val="%7."/>
       <w:lvlJc w:val="left"/>
       <w:pPr>
-        <w:ind w:left="5760" w:hanging="360"/>
-      </w:pPr>
-    </w:lvl>
-    <w:lvl w:ilvl="7" w:tplc="04270019" w:tentative="1">
+        <w:ind w:left="5040" w:hanging="360"/>
+      </w:pPr>
+    </w:lvl>
+    <w:lvl w:ilvl="7" w:tplc="04090019" w:tentative="1">
       <w:start w:val="1"/>
       <w:numFmt w:val="lowerLetter"/>
       <w:lvlText w:val="%8."/>
       <w:lvlJc w:val="left"/>
       <w:pPr>
-        <w:ind w:left="6480" w:hanging="360"/>
-      </w:pPr>
-    </w:lvl>
-    <w:lvl w:ilvl="8" w:tplc="0427001B" w:tentative="1">
+        <w:ind w:left="5760" w:hanging="360"/>
+      </w:pPr>
+    </w:lvl>
+    <w:lvl w:ilvl="8" w:tplc="0409001B" w:tentative="1">
       <w:start w:val="1"/>
       <w:numFmt w:val="lowerRoman"/>
       <w:lvlText w:val="%9."/>
       <w:lvlJc w:val="right"/>
       <w:pPr>
+        <w:ind w:left="6480" w:hanging="180"/>
+      </w:pPr>
+    </w:lvl>
+  </w:abstractNum>
+  <w:abstractNum w:abstractNumId="24">
+    <w:nsid w:val="577A3A00"/>
+    <w:multiLevelType w:val="hybridMultilevel"/>
+    <w:tmpl w:val="D1F05CFC"/>
+    <w:lvl w:ilvl="0" w:tplc="0427000F">
+      <w:start w:val="1"/>
+      <w:numFmt w:val="decimal"/>
+      <w:lvlText w:val="%1."/>
+      <w:lvlJc w:val="left"/>
+      <w:pPr>
+        <w:ind w:left="1440" w:hanging="360"/>
+      </w:pPr>
+    </w:lvl>
+    <w:lvl w:ilvl="1" w:tplc="04270019">
+      <w:start w:val="1"/>
+      <w:numFmt w:val="lowerLetter"/>
+      <w:lvlText w:val="%2."/>
+      <w:lvlJc w:val="left"/>
+      <w:pPr>
+        <w:ind w:left="2160" w:hanging="360"/>
+      </w:pPr>
+    </w:lvl>
+    <w:lvl w:ilvl="2" w:tplc="0427001B">
+      <w:start w:val="1"/>
+      <w:numFmt w:val="lowerRoman"/>
+      <w:lvlText w:val="%3."/>
+      <w:lvlJc w:val="right"/>
+      <w:pPr>
+        <w:ind w:left="2880" w:hanging="180"/>
+      </w:pPr>
+    </w:lvl>
+    <w:lvl w:ilvl="3" w:tplc="0427000F">
+      <w:start w:val="1"/>
+      <w:numFmt w:val="decimal"/>
+      <w:lvlText w:val="%4."/>
+      <w:lvlJc w:val="left"/>
+      <w:pPr>
+        <w:ind w:left="3600" w:hanging="360"/>
+      </w:pPr>
+    </w:lvl>
+    <w:lvl w:ilvl="4" w:tplc="04270019" w:tentative="1">
+      <w:start w:val="1"/>
+      <w:numFmt w:val="lowerLetter"/>
+      <w:lvlText w:val="%5."/>
+      <w:lvlJc w:val="left"/>
+      <w:pPr>
+        <w:ind w:left="4320" w:hanging="360"/>
+      </w:pPr>
+    </w:lvl>
+    <w:lvl w:ilvl="5" w:tplc="0427001B" w:tentative="1">
+      <w:start w:val="1"/>
+      <w:numFmt w:val="lowerRoman"/>
+      <w:lvlText w:val="%6."/>
+      <w:lvlJc w:val="right"/>
+      <w:pPr>
+        <w:ind w:left="5040" w:hanging="180"/>
+      </w:pPr>
+    </w:lvl>
+    <w:lvl w:ilvl="6" w:tplc="0427000F" w:tentative="1">
+      <w:start w:val="1"/>
+      <w:numFmt w:val="decimal"/>
+      <w:lvlText w:val="%7."/>
+      <w:lvlJc w:val="left"/>
+      <w:pPr>
+        <w:ind w:left="5760" w:hanging="360"/>
+      </w:pPr>
+    </w:lvl>
+    <w:lvl w:ilvl="7" w:tplc="04270019" w:tentative="1">
+      <w:start w:val="1"/>
+      <w:numFmt w:val="lowerLetter"/>
+      <w:lvlText w:val="%8."/>
+      <w:lvlJc w:val="left"/>
+      <w:pPr>
+        <w:ind w:left="6480" w:hanging="360"/>
+      </w:pPr>
+    </w:lvl>
+    <w:lvl w:ilvl="8" w:tplc="0427001B" w:tentative="1">
+      <w:start w:val="1"/>
+      <w:numFmt w:val="lowerRoman"/>
+      <w:lvlText w:val="%9."/>
+      <w:lvlJc w:val="right"/>
+      <w:pPr>
         <w:ind w:left="7200" w:hanging="180"/>
       </w:pPr>
     </w:lvl>
   </w:abstractNum>
-  <w:abstractNum w:abstractNumId="18">
+  <w:abstractNum w:abstractNumId="25">
     <w:nsid w:val="57F46748"/>
     <w:multiLevelType w:val="multilevel"/>
     <w:tmpl w:val="80E65546"/>
@@ -17735,7 +20992,179 @@
       </w:rPr>
     </w:lvl>
   </w:abstractNum>
-  <w:abstractNum w:abstractNumId="19">
+  <w:abstractNum w:abstractNumId="26">
+    <w:nsid w:val="5AB17C63"/>
+    <w:multiLevelType w:val="hybridMultilevel"/>
+    <w:tmpl w:val="94FCEDDA"/>
+    <w:lvl w:ilvl="0" w:tplc="0409000F">
+      <w:start w:val="1"/>
+      <w:numFmt w:val="decimal"/>
+      <w:lvlText w:val="%1."/>
+      <w:lvlJc w:val="left"/>
+      <w:pPr>
+        <w:ind w:left="720" w:hanging="360"/>
+      </w:pPr>
+    </w:lvl>
+    <w:lvl w:ilvl="1" w:tplc="04090019">
+      <w:start w:val="1"/>
+      <w:numFmt w:val="lowerLetter"/>
+      <w:lvlText w:val="%2."/>
+      <w:lvlJc w:val="left"/>
+      <w:pPr>
+        <w:ind w:left="1440" w:hanging="360"/>
+      </w:pPr>
+    </w:lvl>
+    <w:lvl w:ilvl="2" w:tplc="0409001B" w:tentative="1">
+      <w:start w:val="1"/>
+      <w:numFmt w:val="lowerRoman"/>
+      <w:lvlText w:val="%3."/>
+      <w:lvlJc w:val="right"/>
+      <w:pPr>
+        <w:ind w:left="2160" w:hanging="180"/>
+      </w:pPr>
+    </w:lvl>
+    <w:lvl w:ilvl="3" w:tplc="0409000F" w:tentative="1">
+      <w:start w:val="1"/>
+      <w:numFmt w:val="decimal"/>
+      <w:lvlText w:val="%4."/>
+      <w:lvlJc w:val="left"/>
+      <w:pPr>
+        <w:ind w:left="2880" w:hanging="360"/>
+      </w:pPr>
+    </w:lvl>
+    <w:lvl w:ilvl="4" w:tplc="04090019" w:tentative="1">
+      <w:start w:val="1"/>
+      <w:numFmt w:val="lowerLetter"/>
+      <w:lvlText w:val="%5."/>
+      <w:lvlJc w:val="left"/>
+      <w:pPr>
+        <w:ind w:left="3600" w:hanging="360"/>
+      </w:pPr>
+    </w:lvl>
+    <w:lvl w:ilvl="5" w:tplc="0409001B" w:tentative="1">
+      <w:start w:val="1"/>
+      <w:numFmt w:val="lowerRoman"/>
+      <w:lvlText w:val="%6."/>
+      <w:lvlJc w:val="right"/>
+      <w:pPr>
+        <w:ind w:left="4320" w:hanging="180"/>
+      </w:pPr>
+    </w:lvl>
+    <w:lvl w:ilvl="6" w:tplc="0409000F" w:tentative="1">
+      <w:start w:val="1"/>
+      <w:numFmt w:val="decimal"/>
+      <w:lvlText w:val="%7."/>
+      <w:lvlJc w:val="left"/>
+      <w:pPr>
+        <w:ind w:left="5040" w:hanging="360"/>
+      </w:pPr>
+    </w:lvl>
+    <w:lvl w:ilvl="7" w:tplc="04090019" w:tentative="1">
+      <w:start w:val="1"/>
+      <w:numFmt w:val="lowerLetter"/>
+      <w:lvlText w:val="%8."/>
+      <w:lvlJc w:val="left"/>
+      <w:pPr>
+        <w:ind w:left="5760" w:hanging="360"/>
+      </w:pPr>
+    </w:lvl>
+    <w:lvl w:ilvl="8" w:tplc="0409001B" w:tentative="1">
+      <w:start w:val="1"/>
+      <w:numFmt w:val="lowerRoman"/>
+      <w:lvlText w:val="%9."/>
+      <w:lvlJc w:val="right"/>
+      <w:pPr>
+        <w:ind w:left="6480" w:hanging="180"/>
+      </w:pPr>
+    </w:lvl>
+  </w:abstractNum>
+  <w:abstractNum w:abstractNumId="27">
+    <w:nsid w:val="5BF05647"/>
+    <w:multiLevelType w:val="hybridMultilevel"/>
+    <w:tmpl w:val="94FCEDDA"/>
+    <w:lvl w:ilvl="0" w:tplc="0409000F">
+      <w:start w:val="1"/>
+      <w:numFmt w:val="decimal"/>
+      <w:lvlText w:val="%1."/>
+      <w:lvlJc w:val="left"/>
+      <w:pPr>
+        <w:ind w:left="720" w:hanging="360"/>
+      </w:pPr>
+    </w:lvl>
+    <w:lvl w:ilvl="1" w:tplc="04090019">
+      <w:start w:val="1"/>
+      <w:numFmt w:val="lowerLetter"/>
+      <w:lvlText w:val="%2."/>
+      <w:lvlJc w:val="left"/>
+      <w:pPr>
+        <w:ind w:left="1440" w:hanging="360"/>
+      </w:pPr>
+    </w:lvl>
+    <w:lvl w:ilvl="2" w:tplc="0409001B" w:tentative="1">
+      <w:start w:val="1"/>
+      <w:numFmt w:val="lowerRoman"/>
+      <w:lvlText w:val="%3."/>
+      <w:lvlJc w:val="right"/>
+      <w:pPr>
+        <w:ind w:left="2160" w:hanging="180"/>
+      </w:pPr>
+    </w:lvl>
+    <w:lvl w:ilvl="3" w:tplc="0409000F" w:tentative="1">
+      <w:start w:val="1"/>
+      <w:numFmt w:val="decimal"/>
+      <w:lvlText w:val="%4."/>
+      <w:lvlJc w:val="left"/>
+      <w:pPr>
+        <w:ind w:left="2880" w:hanging="360"/>
+      </w:pPr>
+    </w:lvl>
+    <w:lvl w:ilvl="4" w:tplc="04090019" w:tentative="1">
+      <w:start w:val="1"/>
+      <w:numFmt w:val="lowerLetter"/>
+      <w:lvlText w:val="%5."/>
+      <w:lvlJc w:val="left"/>
+      <w:pPr>
+        <w:ind w:left="3600" w:hanging="360"/>
+      </w:pPr>
+    </w:lvl>
+    <w:lvl w:ilvl="5" w:tplc="0409001B" w:tentative="1">
+      <w:start w:val="1"/>
+      <w:numFmt w:val="lowerRoman"/>
+      <w:lvlText w:val="%6."/>
+      <w:lvlJc w:val="right"/>
+      <w:pPr>
+        <w:ind w:left="4320" w:hanging="180"/>
+      </w:pPr>
+    </w:lvl>
+    <w:lvl w:ilvl="6" w:tplc="0409000F" w:tentative="1">
+      <w:start w:val="1"/>
+      <w:numFmt w:val="decimal"/>
+      <w:lvlText w:val="%7."/>
+      <w:lvlJc w:val="left"/>
+      <w:pPr>
+        <w:ind w:left="5040" w:hanging="360"/>
+      </w:pPr>
+    </w:lvl>
+    <w:lvl w:ilvl="7" w:tplc="04090019" w:tentative="1">
+      <w:start w:val="1"/>
+      <w:numFmt w:val="lowerLetter"/>
+      <w:lvlText w:val="%8."/>
+      <w:lvlJc w:val="left"/>
+      <w:pPr>
+        <w:ind w:left="5760" w:hanging="360"/>
+      </w:pPr>
+    </w:lvl>
+    <w:lvl w:ilvl="8" w:tplc="0409001B" w:tentative="1">
+      <w:start w:val="1"/>
+      <w:numFmt w:val="lowerRoman"/>
+      <w:lvlText w:val="%9."/>
+      <w:lvlJc w:val="right"/>
+      <w:pPr>
+        <w:ind w:left="6480" w:hanging="180"/>
+      </w:pPr>
+    </w:lvl>
+  </w:abstractNum>
+  <w:abstractNum w:abstractNumId="28">
     <w:nsid w:val="5C102898"/>
     <w:multiLevelType w:val="multilevel"/>
     <w:tmpl w:val="05D2BD84"/>
@@ -17884,7 +21313,93 @@
       </w:rPr>
     </w:lvl>
   </w:abstractNum>
-  <w:abstractNum w:abstractNumId="20">
+  <w:abstractNum w:abstractNumId="29">
+    <w:nsid w:val="5C142F4D"/>
+    <w:multiLevelType w:val="hybridMultilevel"/>
+    <w:tmpl w:val="94FCEDDA"/>
+    <w:lvl w:ilvl="0" w:tplc="0409000F">
+      <w:start w:val="1"/>
+      <w:numFmt w:val="decimal"/>
+      <w:lvlText w:val="%1."/>
+      <w:lvlJc w:val="left"/>
+      <w:pPr>
+        <w:ind w:left="720" w:hanging="360"/>
+      </w:pPr>
+    </w:lvl>
+    <w:lvl w:ilvl="1" w:tplc="04090019">
+      <w:start w:val="1"/>
+      <w:numFmt w:val="lowerLetter"/>
+      <w:lvlText w:val="%2."/>
+      <w:lvlJc w:val="left"/>
+      <w:pPr>
+        <w:ind w:left="1440" w:hanging="360"/>
+      </w:pPr>
+    </w:lvl>
+    <w:lvl w:ilvl="2" w:tplc="0409001B" w:tentative="1">
+      <w:start w:val="1"/>
+      <w:numFmt w:val="lowerRoman"/>
+      <w:lvlText w:val="%3."/>
+      <w:lvlJc w:val="right"/>
+      <w:pPr>
+        <w:ind w:left="2160" w:hanging="180"/>
+      </w:pPr>
+    </w:lvl>
+    <w:lvl w:ilvl="3" w:tplc="0409000F" w:tentative="1">
+      <w:start w:val="1"/>
+      <w:numFmt w:val="decimal"/>
+      <w:lvlText w:val="%4."/>
+      <w:lvlJc w:val="left"/>
+      <w:pPr>
+        <w:ind w:left="2880" w:hanging="360"/>
+      </w:pPr>
+    </w:lvl>
+    <w:lvl w:ilvl="4" w:tplc="04090019" w:tentative="1">
+      <w:start w:val="1"/>
+      <w:numFmt w:val="lowerLetter"/>
+      <w:lvlText w:val="%5."/>
+      <w:lvlJc w:val="left"/>
+      <w:pPr>
+        <w:ind w:left="3600" w:hanging="360"/>
+      </w:pPr>
+    </w:lvl>
+    <w:lvl w:ilvl="5" w:tplc="0409001B" w:tentative="1">
+      <w:start w:val="1"/>
+      <w:numFmt w:val="lowerRoman"/>
+      <w:lvlText w:val="%6."/>
+      <w:lvlJc w:val="right"/>
+      <w:pPr>
+        <w:ind w:left="4320" w:hanging="180"/>
+      </w:pPr>
+    </w:lvl>
+    <w:lvl w:ilvl="6" w:tplc="0409000F" w:tentative="1">
+      <w:start w:val="1"/>
+      <w:numFmt w:val="decimal"/>
+      <w:lvlText w:val="%7."/>
+      <w:lvlJc w:val="left"/>
+      <w:pPr>
+        <w:ind w:left="5040" w:hanging="360"/>
+      </w:pPr>
+    </w:lvl>
+    <w:lvl w:ilvl="7" w:tplc="04090019" w:tentative="1">
+      <w:start w:val="1"/>
+      <w:numFmt w:val="lowerLetter"/>
+      <w:lvlText w:val="%8."/>
+      <w:lvlJc w:val="left"/>
+      <w:pPr>
+        <w:ind w:left="5760" w:hanging="360"/>
+      </w:pPr>
+    </w:lvl>
+    <w:lvl w:ilvl="8" w:tplc="0409001B" w:tentative="1">
+      <w:start w:val="1"/>
+      <w:numFmt w:val="lowerRoman"/>
+      <w:lvlText w:val="%9."/>
+      <w:lvlJc w:val="right"/>
+      <w:pPr>
+        <w:ind w:left="6480" w:hanging="180"/>
+      </w:pPr>
+    </w:lvl>
+  </w:abstractNum>
+  <w:abstractNum w:abstractNumId="30">
     <w:nsid w:val="65B9369A"/>
     <w:multiLevelType w:val="hybridMultilevel"/>
     <w:tmpl w:val="BD641D20"/>
@@ -17970,7 +21485,7 @@
       </w:pPr>
     </w:lvl>
   </w:abstractNum>
-  <w:abstractNum w:abstractNumId="21">
+  <w:abstractNum w:abstractNumId="31">
     <w:nsid w:val="67F0390C"/>
     <w:multiLevelType w:val="hybridMultilevel"/>
     <w:tmpl w:val="9230AC14"/>
@@ -18083,7 +21598,93 @@
       </w:rPr>
     </w:lvl>
   </w:abstractNum>
-  <w:abstractNum w:abstractNumId="22">
+  <w:abstractNum w:abstractNumId="32">
+    <w:nsid w:val="70623959"/>
+    <w:multiLevelType w:val="hybridMultilevel"/>
+    <w:tmpl w:val="7BACFEAC"/>
+    <w:lvl w:ilvl="0" w:tplc="0427000F">
+      <w:start w:val="1"/>
+      <w:numFmt w:val="decimal"/>
+      <w:lvlText w:val="%1."/>
+      <w:lvlJc w:val="left"/>
+      <w:pPr>
+        <w:ind w:left="720" w:hanging="360"/>
+      </w:pPr>
+    </w:lvl>
+    <w:lvl w:ilvl="1" w:tplc="04270019" w:tentative="1">
+      <w:start w:val="1"/>
+      <w:numFmt w:val="lowerLetter"/>
+      <w:lvlText w:val="%2."/>
+      <w:lvlJc w:val="left"/>
+      <w:pPr>
+        <w:ind w:left="1440" w:hanging="360"/>
+      </w:pPr>
+    </w:lvl>
+    <w:lvl w:ilvl="2" w:tplc="0427001B" w:tentative="1">
+      <w:start w:val="1"/>
+      <w:numFmt w:val="lowerRoman"/>
+      <w:lvlText w:val="%3."/>
+      <w:lvlJc w:val="right"/>
+      <w:pPr>
+        <w:ind w:left="2160" w:hanging="180"/>
+      </w:pPr>
+    </w:lvl>
+    <w:lvl w:ilvl="3" w:tplc="0427000F" w:tentative="1">
+      <w:start w:val="1"/>
+      <w:numFmt w:val="decimal"/>
+      <w:lvlText w:val="%4."/>
+      <w:lvlJc w:val="left"/>
+      <w:pPr>
+        <w:ind w:left="2880" w:hanging="360"/>
+      </w:pPr>
+    </w:lvl>
+    <w:lvl w:ilvl="4" w:tplc="04270019" w:tentative="1">
+      <w:start w:val="1"/>
+      <w:numFmt w:val="lowerLetter"/>
+      <w:lvlText w:val="%5."/>
+      <w:lvlJc w:val="left"/>
+      <w:pPr>
+        <w:ind w:left="3600" w:hanging="360"/>
+      </w:pPr>
+    </w:lvl>
+    <w:lvl w:ilvl="5" w:tplc="0427001B" w:tentative="1">
+      <w:start w:val="1"/>
+      <w:numFmt w:val="lowerRoman"/>
+      <w:lvlText w:val="%6."/>
+      <w:lvlJc w:val="right"/>
+      <w:pPr>
+        <w:ind w:left="4320" w:hanging="180"/>
+      </w:pPr>
+    </w:lvl>
+    <w:lvl w:ilvl="6" w:tplc="0427000F" w:tentative="1">
+      <w:start w:val="1"/>
+      <w:numFmt w:val="decimal"/>
+      <w:lvlText w:val="%7."/>
+      <w:lvlJc w:val="left"/>
+      <w:pPr>
+        <w:ind w:left="5040" w:hanging="360"/>
+      </w:pPr>
+    </w:lvl>
+    <w:lvl w:ilvl="7" w:tplc="04270019" w:tentative="1">
+      <w:start w:val="1"/>
+      <w:numFmt w:val="lowerLetter"/>
+      <w:lvlText w:val="%8."/>
+      <w:lvlJc w:val="left"/>
+      <w:pPr>
+        <w:ind w:left="5760" w:hanging="360"/>
+      </w:pPr>
+    </w:lvl>
+    <w:lvl w:ilvl="8" w:tplc="0427001B" w:tentative="1">
+      <w:start w:val="1"/>
+      <w:numFmt w:val="lowerRoman"/>
+      <w:lvlText w:val="%9."/>
+      <w:lvlJc w:val="right"/>
+      <w:pPr>
+        <w:ind w:left="6480" w:hanging="180"/>
+      </w:pPr>
+    </w:lvl>
+  </w:abstractNum>
+  <w:abstractNum w:abstractNumId="33">
     <w:nsid w:val="72D053A8"/>
     <w:multiLevelType w:val="hybridMultilevel"/>
     <w:tmpl w:val="3A5E855A"/>
@@ -18169,7 +21770,7 @@
       </w:pPr>
     </w:lvl>
   </w:abstractNum>
-  <w:abstractNum w:abstractNumId="23">
+  <w:abstractNum w:abstractNumId="34">
     <w:nsid w:val="7C1930C8"/>
     <w:multiLevelType w:val="multilevel"/>
     <w:tmpl w:val="0809001F"/>
@@ -18256,76 +21857,109 @@
     </w:lvl>
   </w:abstractNum>
   <w:num w:numId="1">
-    <w:abstractNumId w:val="19"/>
+    <w:abstractNumId w:val="28"/>
   </w:num>
   <w:num w:numId="2">
     <w:abstractNumId w:val="2"/>
   </w:num>
   <w:num w:numId="3">
-    <w:abstractNumId w:val="9"/>
+    <w:abstractNumId w:val="11"/>
   </w:num>
   <w:num w:numId="4">
-    <w:abstractNumId w:val="16"/>
+    <w:abstractNumId w:val="22"/>
   </w:num>
   <w:num w:numId="5">
-    <w:abstractNumId w:val="18"/>
+    <w:abstractNumId w:val="25"/>
   </w:num>
   <w:num w:numId="6">
     <w:abstractNumId w:val="1"/>
   </w:num>
   <w:num w:numId="7">
-    <w:abstractNumId w:val="4"/>
+    <w:abstractNumId w:val="6"/>
   </w:num>
   <w:num w:numId="8">
-    <w:abstractNumId w:val="22"/>
+    <w:abstractNumId w:val="33"/>
   </w:num>
   <w:num w:numId="9">
-    <w:abstractNumId w:val="5"/>
+    <w:abstractNumId w:val="7"/>
   </w:num>
   <w:num w:numId="10">
-    <w:abstractNumId w:val="12"/>
+    <w:abstractNumId w:val="15"/>
   </w:num>
   <w:num w:numId="11">
-    <w:abstractNumId w:val="8"/>
+    <w:abstractNumId w:val="10"/>
   </w:num>
   <w:num w:numId="12">
     <w:abstractNumId w:val="0"/>
   </w:num>
   <w:num w:numId="13">
+    <w:abstractNumId w:val="30"/>
+  </w:num>
+  <w:num w:numId="14">
+    <w:abstractNumId w:val="8"/>
+  </w:num>
+  <w:num w:numId="15">
+    <w:abstractNumId w:val="4"/>
+  </w:num>
+  <w:num w:numId="16">
+    <w:abstractNumId w:val="16"/>
+  </w:num>
+  <w:num w:numId="17">
+    <w:abstractNumId w:val="24"/>
+  </w:num>
+  <w:num w:numId="18">
+    <w:abstractNumId w:val="19"/>
+  </w:num>
+  <w:num w:numId="19">
+    <w:abstractNumId w:val="31"/>
+  </w:num>
+  <w:num w:numId="20">
+    <w:abstractNumId w:val="34"/>
+  </w:num>
+  <w:num w:numId="21">
+    <w:abstractNumId w:val="13"/>
+  </w:num>
+  <w:num w:numId="22">
+    <w:abstractNumId w:val="14"/>
+  </w:num>
+  <w:num w:numId="23">
+    <w:abstractNumId w:val="17"/>
+  </w:num>
+  <w:num w:numId="24">
+    <w:abstractNumId w:val="9"/>
+  </w:num>
+  <w:num w:numId="25">
+    <w:abstractNumId w:val="32"/>
+  </w:num>
+  <w:num w:numId="26">
     <w:abstractNumId w:val="20"/>
   </w:num>
-  <w:num w:numId="14">
-    <w:abstractNumId w:val="6"/>
-  </w:num>
-  <w:num w:numId="15">
+  <w:num w:numId="27">
     <w:abstractNumId w:val="3"/>
   </w:num>
-  <w:num w:numId="16">
-    <w:abstractNumId w:val="13"/>
+  <w:num w:numId="28">
+    <w:abstractNumId w:val="18"/>
   </w:num>
-  <w:num w:numId="17">
-    <w:abstractNumId w:val="17"/>
+  <w:num w:numId="29">
+    <w:abstractNumId w:val="5"/>
   </w:num>
-  <w:num w:numId="18">
-    <w:abstractNumId w:val="15"/>
+  <w:num w:numId="30">
+    <w:abstractNumId w:val="27"/>
   </w:num>
-  <w:num w:numId="19">
+  <w:num w:numId="31">
+    <w:abstractNumId w:val="29"/>
+  </w:num>
+  <w:num w:numId="32">
+    <w:abstractNumId w:val="12"/>
+  </w:num>
+  <w:num w:numId="33">
+    <w:abstractNumId w:val="26"/>
+  </w:num>
+  <w:num w:numId="34">
     <w:abstractNumId w:val="21"/>
   </w:num>
-  <w:num w:numId="20">
+  <w:num w:numId="35">
     <w:abstractNumId w:val="23"/>
-  </w:num>
-  <w:num w:numId="21">
-    <w:abstractNumId w:val="10"/>
-  </w:num>
-  <w:num w:numId="22">
-    <w:abstractNumId w:val="11"/>
-  </w:num>
-  <w:num w:numId="23">
-    <w:abstractNumId w:val="14"/>
-  </w:num>
-  <w:num w:numId="24">
-    <w:abstractNumId w:val="7"/>
   </w:num>
 </w:numbering>
 </file>
@@ -18502,7 +22136,7 @@
     <w:lsdException w:name="Table Web 2" w:semiHidden="1" w:unhideWhenUsed="1"/>
     <w:lsdException w:name="Table Web 3" w:semiHidden="1" w:unhideWhenUsed="1"/>
     <w:lsdException w:name="Balloon Text" w:semiHidden="1" w:unhideWhenUsed="1"/>
-    <w:lsdException w:name="Table Grid" w:uiPriority="39"/>
+    <w:lsdException w:name="Table Grid" w:uiPriority="59"/>
     <w:lsdException w:name="Table Theme" w:semiHidden="1" w:unhideWhenUsed="1"/>
     <w:lsdException w:name="Placeholder Text" w:semiHidden="1"/>
     <w:lsdException w:name="No Spacing" w:uiPriority="1" w:qFormat="1"/>
@@ -19007,7 +22641,7 @@
   <w:style w:type="table" w:styleId="TableGrid">
     <w:name w:val="Table Grid"/>
     <w:basedOn w:val="TableNormal"/>
-    <w:uiPriority w:val="39"/>
+    <w:uiPriority w:val="59"/>
     <w:rsid w:val="009C0C14"/>
     <w:pPr>
       <w:spacing w:after="0" w:line="240" w:lineRule="auto"/>
@@ -19631,6 +23265,21 @@
     <w:rPr>
       <w:rFonts w:eastAsia="Times New Roman" w:cs="Times New Roman"/>
       <w:szCs w:val="24"/>
+    </w:rPr>
+  </w:style>
+  <w:style w:type="paragraph" w:customStyle="1" w:styleId="LentelepavJolita">
+    <w:name w:val="Lentele pav. Jolita"/>
+    <w:qFormat/>
+    <w:rsid w:val="000737B6"/>
+    <w:pPr>
+      <w:keepNext/>
+      <w:spacing w:before="120" w:after="0" w:line="240" w:lineRule="auto"/>
+    </w:pPr>
+    <w:rPr>
+      <w:rFonts w:ascii="Times New Roman" w:eastAsia="Times New Roman" w:hAnsi="Times New Roman" w:cs="Times New Roman"/>
+      <w:bCs/>
+      <w:szCs w:val="20"/>
+      <w:lang w:eastAsia="lt-LT"/>
     </w:rPr>
   </w:style>
 </w:styles>
@@ -20115,7 +23764,7 @@
 </file>
 
 <file path=customXml/itemProps1.xml><?xml version="1.0" encoding="utf-8"?>
-<ds:datastoreItem xmlns:ds="http://schemas.openxmlformats.org/officeDocument/2006/customXml" ds:itemID="{26B5723F-35A0-4856-8D0F-D1EC36F83F8B}">
+<ds:datastoreItem xmlns:ds="http://schemas.openxmlformats.org/officeDocument/2006/customXml" ds:itemID="{9F6E0114-6451-4C20-966A-1285428AD2FF}">
   <ds:schemaRefs>
     <ds:schemaRef ds:uri="http://schemas.openxmlformats.org/officeDocument/2006/bibliography"/>
   </ds:schemaRefs>

</xml_diff>